<commit_message>
Added part about coenrichment of ILC2s and lymphatics matching figure 5
</commit_message>
<xml_diff>
--- a/manuscript/Manuscript_draft.docx
+++ b/manuscript/Manuscript_draft.docx
@@ -119,7 +119,27 @@
           <w:szCs w:val="20"/>
           <w:lang w:val="en-US"/>
         </w:rPr>
-        <w:t xml:space="preserve">Anna Pascual-Reguant, Artür Manukyan, </w:t>
+        <w:t xml:space="preserve">Anna Pascual-Reguant, </w:t>
+      </w:r>
+      <w:proofErr w:type="spellStart"/>
+      <w:r>
+        <w:rPr>
+          <w:rFonts w:ascii="Segoe UI" w:hAnsi="Segoe UI" w:cs="Segoe UI"/>
+          <w:sz w:val="20"/>
+          <w:szCs w:val="20"/>
+          <w:lang w:val="en-US"/>
+        </w:rPr>
+        <w:t>Artür</w:t>
+      </w:r>
+      <w:proofErr w:type="spellEnd"/>
+      <w:r>
+        <w:rPr>
+          <w:rFonts w:ascii="Segoe UI" w:hAnsi="Segoe UI" w:cs="Segoe UI"/>
+          <w:sz w:val="20"/>
+          <w:szCs w:val="20"/>
+          <w:lang w:val="en-US"/>
+        </w:rPr>
+        <w:t xml:space="preserve"> Manukyan, </w:t>
       </w:r>
       <w:r>
         <w:rPr>
@@ -342,7 +362,27 @@
           <w:szCs w:val="18"/>
           <w:lang w:val="en-US"/>
         </w:rPr>
-        <w:t xml:space="preserve"> Charite – Universitätsmedizin Berlin, </w:t>
+        <w:t xml:space="preserve"> Charite – </w:t>
+      </w:r>
+      <w:proofErr w:type="spellStart"/>
+      <w:r>
+        <w:rPr>
+          <w:rFonts w:ascii="Segoe UI" w:hAnsi="Segoe UI" w:cs="Segoe UI"/>
+          <w:sz w:val="18"/>
+          <w:szCs w:val="18"/>
+          <w:lang w:val="en-US"/>
+        </w:rPr>
+        <w:t>Universitätsmedizin</w:t>
+      </w:r>
+      <w:proofErr w:type="spellEnd"/>
+      <w:r>
+        <w:rPr>
+          <w:rFonts w:ascii="Segoe UI" w:hAnsi="Segoe UI" w:cs="Segoe UI"/>
+          <w:sz w:val="18"/>
+          <w:szCs w:val="18"/>
+          <w:lang w:val="en-US"/>
+        </w:rPr>
+        <w:t xml:space="preserve"> Berlin, </w:t>
       </w:r>
       <w:r>
         <w:rPr>
@@ -410,8 +450,18 @@
           <w:sz w:val="18"/>
           <w:szCs w:val="18"/>
         </w:rPr>
-        <w:t>orschungszentrum (DRFZ), a Leibniz Institute, Charitéplatz</w:t>
-      </w:r>
+        <w:t xml:space="preserve">orschungszentrum (DRFZ), a Leibniz Institute, </w:t>
+      </w:r>
+      <w:proofErr w:type="spellStart"/>
+      <w:r>
+        <w:rPr>
+          <w:rFonts w:ascii="Segoe UI" w:hAnsi="Segoe UI" w:cs="Segoe UI"/>
+          <w:sz w:val="18"/>
+          <w:szCs w:val="18"/>
+        </w:rPr>
+        <w:t>Charitéplatz</w:t>
+      </w:r>
+      <w:proofErr w:type="spellEnd"/>
       <w:r>
         <w:rPr>
           <w:rFonts w:ascii="Segoe UI" w:hAnsi="Segoe UI" w:cs="Segoe UI"/>
@@ -583,7 +633,23 @@
           <w:rFonts w:ascii="Segoe UI" w:hAnsi="Segoe UI" w:cs="Segoe UI"/>
           <w:lang w:val="en-US" w:eastAsia="de-DE"/>
         </w:rPr>
-        <w:t>Adventitial cuffs (Molofsky)</w:t>
+        <w:t>Adventitial cuffs (</w:t>
+      </w:r>
+      <w:proofErr w:type="spellStart"/>
+      <w:r>
+        <w:rPr>
+          <w:rFonts w:ascii="Segoe UI" w:hAnsi="Segoe UI" w:cs="Segoe UI"/>
+          <w:lang w:val="en-US" w:eastAsia="de-DE"/>
+        </w:rPr>
+        <w:t>Molofsky</w:t>
+      </w:r>
+      <w:proofErr w:type="spellEnd"/>
+      <w:r>
+        <w:rPr>
+          <w:rFonts w:ascii="Segoe UI" w:hAnsi="Segoe UI" w:cs="Segoe UI"/>
+          <w:lang w:val="en-US" w:eastAsia="de-DE"/>
+        </w:rPr>
+        <w:t>)</w:t>
       </w:r>
     </w:p>
     <w:p>
@@ -671,7 +737,39 @@
           <w:rFonts w:ascii="Segoe UI" w:hAnsi="Segoe UI" w:cs="Segoe UI"/>
           <w:lang w:val="en-US"/>
         </w:rPr>
-        <w:t xml:space="preserve">and are able to shape their surrounding by the potent secretion of cytokines. This makes </w:t>
+        <w:t xml:space="preserve">and </w:t>
+      </w:r>
+      <w:proofErr w:type="gramStart"/>
+      <w:r>
+        <w:rPr>
+          <w:rFonts w:ascii="Segoe UI" w:hAnsi="Segoe UI" w:cs="Segoe UI"/>
+          <w:lang w:val="en-US"/>
+        </w:rPr>
+        <w:t>are able to</w:t>
+      </w:r>
+      <w:proofErr w:type="gramEnd"/>
+      <w:r>
+        <w:rPr>
+          <w:rFonts w:ascii="Segoe UI" w:hAnsi="Segoe UI" w:cs="Segoe UI"/>
+          <w:lang w:val="en-US"/>
+        </w:rPr>
+        <w:t xml:space="preserve"> shape their </w:t>
+      </w:r>
+      <w:proofErr w:type="gramStart"/>
+      <w:r>
+        <w:rPr>
+          <w:rFonts w:ascii="Segoe UI" w:hAnsi="Segoe UI" w:cs="Segoe UI"/>
+          <w:lang w:val="en-US"/>
+        </w:rPr>
+        <w:t>surrounding</w:t>
+      </w:r>
+      <w:proofErr w:type="gramEnd"/>
+      <w:r>
+        <w:rPr>
+          <w:rFonts w:ascii="Segoe UI" w:hAnsi="Segoe UI" w:cs="Segoe UI"/>
+          <w:lang w:val="en-US"/>
+        </w:rPr>
+        <w:t xml:space="preserve"> by the potent secretion of cytokines. This makes </w:t>
       </w:r>
       <w:r>
         <w:rPr>
@@ -947,14 +1045,39 @@
           <w:rFonts w:ascii="Segoe UI" w:hAnsi="Segoe UI" w:cs="Segoe UI"/>
           <w:lang w:val="en-US" w:eastAsia="de-DE"/>
         </w:rPr>
-        <w:t>, such as EMCN, CD31, LYVE1, and EpCAM</w:t>
-      </w:r>
-      <w:r>
-        <w:rPr>
-          <w:rFonts w:ascii="Segoe UI" w:hAnsi="Segoe UI" w:cs="Segoe UI"/>
-          <w:lang w:val="en-US" w:eastAsia="de-DE"/>
-        </w:rPr>
-        <w:t xml:space="preserve">. Nuclei markers were included in the panel, so that DAPI was stained in the first cycle of MELC, while Sytox Green was stained in the last round of acquisition, and hence, could be used to evaluate tissue </w:t>
+        <w:t xml:space="preserve">, such as EMCN, CD31, LYVE1, and </w:t>
+      </w:r>
+      <w:proofErr w:type="spellStart"/>
+      <w:r>
+        <w:rPr>
+          <w:rFonts w:ascii="Segoe UI" w:hAnsi="Segoe UI" w:cs="Segoe UI"/>
+          <w:lang w:val="en-US" w:eastAsia="de-DE"/>
+        </w:rPr>
+        <w:t>EpCAM</w:t>
+      </w:r>
+      <w:proofErr w:type="spellEnd"/>
+      <w:r>
+        <w:rPr>
+          <w:rFonts w:ascii="Segoe UI" w:hAnsi="Segoe UI" w:cs="Segoe UI"/>
+          <w:lang w:val="en-US" w:eastAsia="de-DE"/>
+        </w:rPr>
+        <w:t xml:space="preserve">. Nuclei markers were included in the panel, so that DAPI was stained in the first cycle of MELC, while </w:t>
+      </w:r>
+      <w:proofErr w:type="spellStart"/>
+      <w:r>
+        <w:rPr>
+          <w:rFonts w:ascii="Segoe UI" w:hAnsi="Segoe UI" w:cs="Segoe UI"/>
+          <w:lang w:val="en-US" w:eastAsia="de-DE"/>
+        </w:rPr>
+        <w:t>Sytox</w:t>
+      </w:r>
+      <w:proofErr w:type="spellEnd"/>
+      <w:r>
+        <w:rPr>
+          <w:rFonts w:ascii="Segoe UI" w:hAnsi="Segoe UI" w:cs="Segoe UI"/>
+          <w:lang w:val="en-US" w:eastAsia="de-DE"/>
+        </w:rPr>
+        <w:t xml:space="preserve"> Green was stained in the last round of acquisition, and hence, could be used to evaluate tissue </w:t>
       </w:r>
       <w:r>
         <w:rPr>
@@ -1019,14 +1142,46 @@
           <w:rFonts w:ascii="Segoe UI" w:hAnsi="Segoe UI" w:cs="Segoe UI"/>
           <w:lang w:val="en-US" w:eastAsia="de-DE"/>
         </w:rPr>
-        <w:t>of the immune cell compartment in murine lung (Sadeghalvad et al. 2023)</w:t>
-      </w:r>
-      <w:r>
-        <w:rPr>
-          <w:rFonts w:ascii="Segoe UI" w:hAnsi="Segoe UI" w:cs="Segoe UI"/>
-          <w:lang w:val="en-US" w:eastAsia="de-DE"/>
-        </w:rPr>
-        <w:t xml:space="preserve"> and as we were not only interested in the spatial distribution of ILCs under healthy conditions, but also if and how a potential ILC niche is influenced by an inflammatory stimuli, we decided to combine MELC with a systemic inflammation model based on consecutive IL-33 i.p. injections</w:t>
+        <w:t>of the immune cell compartment in murine lung (</w:t>
+      </w:r>
+      <w:proofErr w:type="spellStart"/>
+      <w:r>
+        <w:rPr>
+          <w:rFonts w:ascii="Segoe UI" w:hAnsi="Segoe UI" w:cs="Segoe UI"/>
+          <w:lang w:val="en-US" w:eastAsia="de-DE"/>
+        </w:rPr>
+        <w:t>Sadeghalvad</w:t>
+      </w:r>
+      <w:proofErr w:type="spellEnd"/>
+      <w:r>
+        <w:rPr>
+          <w:rFonts w:ascii="Segoe UI" w:hAnsi="Segoe UI" w:cs="Segoe UI"/>
+          <w:lang w:val="en-US" w:eastAsia="de-DE"/>
+        </w:rPr>
+        <w:t xml:space="preserve"> et al. 2023)</w:t>
+      </w:r>
+      <w:r>
+        <w:rPr>
+          <w:rFonts w:ascii="Segoe UI" w:hAnsi="Segoe UI" w:cs="Segoe UI"/>
+          <w:lang w:val="en-US" w:eastAsia="de-DE"/>
+        </w:rPr>
+        <w:t xml:space="preserve"> and as we were not only interested in the spatial distribution of ILCs under healthy conditions, but also if and how a potential ILC niche is influenced by an inflammatory stimuli, we decided to combine MELC with a systemic inflammation model based on consecutive IL-33 </w:t>
+      </w:r>
+      <w:proofErr w:type="spellStart"/>
+      <w:r>
+        <w:rPr>
+          <w:rFonts w:ascii="Segoe UI" w:hAnsi="Segoe UI" w:cs="Segoe UI"/>
+          <w:lang w:val="en-US" w:eastAsia="de-DE"/>
+        </w:rPr>
+        <w:t>i.p.</w:t>
+      </w:r>
+      <w:proofErr w:type="spellEnd"/>
+      <w:r>
+        <w:rPr>
+          <w:rFonts w:ascii="Segoe UI" w:hAnsi="Segoe UI" w:cs="Segoe UI"/>
+          <w:lang w:val="en-US" w:eastAsia="de-DE"/>
+        </w:rPr>
+        <w:t xml:space="preserve"> injections</w:t>
       </w:r>
       <w:r>
         <w:rPr>
@@ -1083,14 +1238,46 @@
           <w:rFonts w:ascii="Segoe UI" w:hAnsi="Segoe UI" w:cs="Segoe UI"/>
           <w:lang w:val="en-US" w:eastAsia="de-DE"/>
         </w:rPr>
-        <w:t xml:space="preserve">Therefore, and as ILCs are innate immune cells, that are tissue-resident and potent sensors of their surrounding, we decided to focus on very early time points of inflammation, namely day 1, 2, and 3 after the onset of inflammation using IL-33. </w:t>
-      </w:r>
-      <w:r>
-        <w:rPr>
-          <w:rFonts w:ascii="Segoe UI" w:hAnsi="Segoe UI" w:cs="Segoe UI"/>
-          <w:lang w:val="en-US" w:eastAsia="de-DE"/>
-        </w:rPr>
-        <w:t>12- to 14-week-old females of GATA3eGFP reporter mice were i.p.-injected with 300 ng IL-33 on up to three consecutive days, organs</w:t>
+        <w:t xml:space="preserve">Therefore, and as ILCs are innate immune cells, that are tissue-resident and potent sensors of their </w:t>
+      </w:r>
+      <w:proofErr w:type="spellStart"/>
+      <w:r>
+        <w:rPr>
+          <w:rFonts w:ascii="Segoe UI" w:hAnsi="Segoe UI" w:cs="Segoe UI"/>
+          <w:lang w:val="en-US" w:eastAsia="de-DE"/>
+        </w:rPr>
+        <w:t>surrounding</w:t>
+      </w:r>
+      <w:proofErr w:type="spellEnd"/>
+      <w:r>
+        <w:rPr>
+          <w:rFonts w:ascii="Segoe UI" w:hAnsi="Segoe UI" w:cs="Segoe UI"/>
+          <w:lang w:val="en-US" w:eastAsia="de-DE"/>
+        </w:rPr>
+        <w:t xml:space="preserve">, we decided to focus on very early time points of inflammation, namely day 1, 2, and 3 after the onset of inflammation using IL-33. </w:t>
+      </w:r>
+      <w:r>
+        <w:rPr>
+          <w:rFonts w:ascii="Segoe UI" w:hAnsi="Segoe UI" w:cs="Segoe UI"/>
+          <w:lang w:val="en-US" w:eastAsia="de-DE"/>
+        </w:rPr>
+        <w:t xml:space="preserve">12- to 14-week-old females of GATA3eGFP reporter mice were </w:t>
+      </w:r>
+      <w:proofErr w:type="spellStart"/>
+      <w:r>
+        <w:rPr>
+          <w:rFonts w:ascii="Segoe UI" w:hAnsi="Segoe UI" w:cs="Segoe UI"/>
+          <w:lang w:val="en-US" w:eastAsia="de-DE"/>
+        </w:rPr>
+        <w:t>i.p.</w:t>
+      </w:r>
+      <w:proofErr w:type="spellEnd"/>
+      <w:r>
+        <w:rPr>
+          <w:rFonts w:ascii="Segoe UI" w:hAnsi="Segoe UI" w:cs="Segoe UI"/>
+          <w:lang w:val="en-US" w:eastAsia="de-DE"/>
+        </w:rPr>
+        <w:t>-injected with 300 ng IL-33 on up to three consecutive days, organs</w:t>
       </w:r>
       <w:r>
         <w:rPr>
@@ -1342,15 +1529,40 @@
           <w:rFonts w:ascii="Segoe UI" w:hAnsi="Segoe UI" w:cs="Segoe UI"/>
           <w:lang w:val="en-US" w:eastAsia="de-DE"/>
         </w:rPr>
-        <w:t xml:space="preserve">Sca1, and PDGFRa, </w:t>
-      </w:r>
-      <w:r>
-        <w:rPr>
-          <w:rFonts w:ascii="Segoe UI" w:hAnsi="Segoe UI" w:cs="Segoe UI"/>
-          <w:lang w:val="en-US" w:eastAsia="de-DE"/>
-        </w:rPr>
-        <w:t>while the cluster annotated as epithelia was marked by a high level of EpCAM</w:t>
-      </w:r>
+        <w:t xml:space="preserve">Sca1, and </w:t>
+      </w:r>
+      <w:proofErr w:type="spellStart"/>
+      <w:r>
+        <w:rPr>
+          <w:rFonts w:ascii="Segoe UI" w:hAnsi="Segoe UI" w:cs="Segoe UI"/>
+          <w:lang w:val="en-US" w:eastAsia="de-DE"/>
+        </w:rPr>
+        <w:t>PDGFRa</w:t>
+      </w:r>
+      <w:proofErr w:type="spellEnd"/>
+      <w:r>
+        <w:rPr>
+          <w:rFonts w:ascii="Segoe UI" w:hAnsi="Segoe UI" w:cs="Segoe UI"/>
+          <w:lang w:val="en-US" w:eastAsia="de-DE"/>
+        </w:rPr>
+        <w:t xml:space="preserve">, </w:t>
+      </w:r>
+      <w:r>
+        <w:rPr>
+          <w:rFonts w:ascii="Segoe UI" w:hAnsi="Segoe UI" w:cs="Segoe UI"/>
+          <w:lang w:val="en-US" w:eastAsia="de-DE"/>
+        </w:rPr>
+        <w:t xml:space="preserve">while the cluster annotated as epithelia was marked by a high level of </w:t>
+      </w:r>
+      <w:proofErr w:type="spellStart"/>
+      <w:r>
+        <w:rPr>
+          <w:rFonts w:ascii="Segoe UI" w:hAnsi="Segoe UI" w:cs="Segoe UI"/>
+          <w:lang w:val="en-US" w:eastAsia="de-DE"/>
+        </w:rPr>
+        <w:t>EpCAM</w:t>
+      </w:r>
+      <w:proofErr w:type="spellEnd"/>
       <w:r>
         <w:rPr>
           <w:rFonts w:ascii="Segoe UI" w:hAnsi="Segoe UI" w:cs="Segoe UI"/>
@@ -1379,7 +1591,23 @@
           <w:rFonts w:ascii="Segoe UI" w:hAnsi="Segoe UI" w:cs="Segoe UI"/>
           <w:lang w:val="en-US" w:eastAsia="de-DE"/>
         </w:rPr>
-        <w:t xml:space="preserve">For visual validation, the annotated cell types, namely immune cells (Darkcyan), </w:t>
+        <w:t>For visual validation, the annotated cell types, namely immune cells (</w:t>
+      </w:r>
+      <w:proofErr w:type="spellStart"/>
+      <w:r>
+        <w:rPr>
+          <w:rFonts w:ascii="Segoe UI" w:hAnsi="Segoe UI" w:cs="Segoe UI"/>
+          <w:lang w:val="en-US" w:eastAsia="de-DE"/>
+        </w:rPr>
+        <w:t>Darkcyan</w:t>
+      </w:r>
+      <w:proofErr w:type="spellEnd"/>
+      <w:r>
+        <w:rPr>
+          <w:rFonts w:ascii="Segoe UI" w:hAnsi="Segoe UI" w:cs="Segoe UI"/>
+          <w:lang w:val="en-US" w:eastAsia="de-DE"/>
+        </w:rPr>
+        <w:t xml:space="preserve">), </w:t>
       </w:r>
       <w:r>
         <w:rPr>
@@ -1393,7 +1621,23 @@
           <w:rFonts w:ascii="Segoe UI" w:hAnsi="Segoe UI" w:cs="Segoe UI"/>
           <w:lang w:val="en-US" w:eastAsia="de-DE"/>
         </w:rPr>
-        <w:t xml:space="preserve">(Darkmagenta), and epithelia (Gold), of each FOV were depicted in x and y (Fig. 2 </w:t>
+        <w:t>(</w:t>
+      </w:r>
+      <w:proofErr w:type="spellStart"/>
+      <w:r>
+        <w:rPr>
+          <w:rFonts w:ascii="Segoe UI" w:hAnsi="Segoe UI" w:cs="Segoe UI"/>
+          <w:lang w:val="en-US" w:eastAsia="de-DE"/>
+        </w:rPr>
+        <w:t>Darkmagenta</w:t>
+      </w:r>
+      <w:proofErr w:type="spellEnd"/>
+      <w:r>
+        <w:rPr>
+          <w:rFonts w:ascii="Segoe UI" w:hAnsi="Segoe UI" w:cs="Segoe UI"/>
+          <w:lang w:val="en-US" w:eastAsia="de-DE"/>
+        </w:rPr>
+        <w:t xml:space="preserve">), and epithelia (Gold), of each FOV were depicted in x and y (Fig. 2 </w:t>
       </w:r>
       <w:r>
         <w:rPr>
@@ -1428,7 +1672,23 @@
           <w:rFonts w:ascii="Segoe UI" w:hAnsi="Segoe UI" w:cs="Segoe UI"/>
           <w:lang w:val="en-US" w:eastAsia="de-DE"/>
         </w:rPr>
-        <w:t>MELC IF overlays of CD45 (Cyan), CD31 (Magenta), and EpCAM (Yellow) showing correlating distribution patterns (Fig. 2</w:t>
+        <w:t xml:space="preserve">MELC IF overlays of CD45 (Cyan), CD31 (Magenta), and </w:t>
+      </w:r>
+      <w:proofErr w:type="spellStart"/>
+      <w:r>
+        <w:rPr>
+          <w:rFonts w:ascii="Segoe UI" w:hAnsi="Segoe UI" w:cs="Segoe UI"/>
+          <w:lang w:val="en-US" w:eastAsia="de-DE"/>
+        </w:rPr>
+        <w:t>EpCAM</w:t>
+      </w:r>
+      <w:proofErr w:type="spellEnd"/>
+      <w:r>
+        <w:rPr>
+          <w:rFonts w:ascii="Segoe UI" w:hAnsi="Segoe UI" w:cs="Segoe UI"/>
+          <w:lang w:val="en-US" w:eastAsia="de-DE"/>
+        </w:rPr>
+        <w:t xml:space="preserve"> (Yellow) showing correlating distribution patterns (Fig. 2</w:t>
       </w:r>
       <w:r>
         <w:rPr>
@@ -1495,7 +1755,23 @@
           <w:rFonts w:ascii="Segoe UI" w:hAnsi="Segoe UI" w:cs="Segoe UI"/>
           <w:lang w:val="en-US" w:eastAsia="de-DE"/>
         </w:rPr>
-        <w:t xml:space="preserve">markers that were associated with the respective cell type of interest in the </w:t>
+        <w:t xml:space="preserve">markers that were associated with the respective cell </w:t>
+      </w:r>
+      <w:proofErr w:type="gramStart"/>
+      <w:r>
+        <w:rPr>
+          <w:rFonts w:ascii="Segoe UI" w:hAnsi="Segoe UI" w:cs="Segoe UI"/>
+          <w:lang w:val="en-US" w:eastAsia="de-DE"/>
+        </w:rPr>
+        <w:t>type</w:t>
+      </w:r>
+      <w:proofErr w:type="gramEnd"/>
+      <w:r>
+        <w:rPr>
+          <w:rFonts w:ascii="Segoe UI" w:hAnsi="Segoe UI" w:cs="Segoe UI"/>
+          <w:lang w:val="en-US" w:eastAsia="de-DE"/>
+        </w:rPr>
+        <w:t xml:space="preserve"> of interest in the </w:t>
       </w:r>
       <w:r>
         <w:rPr>
@@ -1949,8 +2225,9 @@
           <w:szCs w:val="25"/>
           <w:lang w:val="en-US" w:eastAsia="de-DE"/>
         </w:rPr>
-        <w:t xml:space="preserve">are the predominant ILC subtype in murine lung and </w:t>
-      </w:r>
+        <w:t xml:space="preserve">are the predominant ILC subtype in murine </w:t>
+      </w:r>
+      <w:proofErr w:type="gramStart"/>
       <w:r>
         <w:rPr>
           <w:rFonts w:ascii="Segoe UI" w:hAnsi="Segoe UI" w:cs="Segoe UI"/>
@@ -1959,321 +2236,10 @@
           <w:szCs w:val="25"/>
           <w:lang w:val="en-US" w:eastAsia="de-DE"/>
         </w:rPr>
-        <w:t>only increase at IL-33 day 3</w:t>
-      </w:r>
-    </w:p>
-    <w:p>
-      <w:pPr>
-        <w:jc w:val="both"/>
-        <w:rPr>
-          <w:rFonts w:ascii="Segoe UI" w:hAnsi="Segoe UI" w:cs="Segoe UI"/>
-          <w:lang w:val="en-US" w:eastAsia="de-DE"/>
-        </w:rPr>
-      </w:pPr>
-      <w:r>
-        <w:rPr>
-          <w:rFonts w:ascii="Segoe UI" w:hAnsi="Segoe UI" w:cs="Segoe UI"/>
-          <w:lang w:val="en-US" w:eastAsia="de-DE"/>
-        </w:rPr>
-        <w:t>We first quantified the total count, as well as the proportions of the identified ILC subtypes within the immune and the ILC compartment</w:t>
-      </w:r>
-      <w:r>
-        <w:rPr>
-          <w:rFonts w:ascii="Segoe UI" w:hAnsi="Segoe UI" w:cs="Segoe UI"/>
-          <w:lang w:val="en-US" w:eastAsia="de-DE"/>
-        </w:rPr>
-        <w:t xml:space="preserve"> under healthy conditions</w:t>
-      </w:r>
-      <w:r>
-        <w:rPr>
-          <w:rFonts w:ascii="Segoe UI" w:hAnsi="Segoe UI" w:cs="Segoe UI"/>
-          <w:lang w:val="en-US" w:eastAsia="de-DE"/>
-        </w:rPr>
-        <w:t xml:space="preserve"> (Fig. 4A-C). The median number of identified ILC2s per FOV was 11, while </w:t>
-      </w:r>
-      <w:r>
-        <w:rPr>
-          <w:rFonts w:ascii="Segoe UI" w:hAnsi="Segoe UI" w:cs="Segoe UI"/>
-          <w:lang w:val="en-US" w:eastAsia="de-DE"/>
-        </w:rPr>
-        <w:t>the median number of NK cells/ILC1s was 8</w:t>
-      </w:r>
-      <w:r>
-        <w:rPr>
-          <w:rFonts w:ascii="Segoe UI" w:hAnsi="Segoe UI" w:cs="Segoe UI"/>
-          <w:lang w:val="en-US" w:eastAsia="de-DE"/>
-        </w:rPr>
-        <w:t xml:space="preserve"> (Fig. 4A)</w:t>
-      </w:r>
-      <w:r>
-        <w:rPr>
-          <w:rFonts w:ascii="Segoe UI" w:hAnsi="Segoe UI" w:cs="Segoe UI"/>
-          <w:lang w:val="en-US" w:eastAsia="de-DE"/>
-        </w:rPr>
-        <w:t xml:space="preserve">. ILC3s were the rarest ILC subtype and were only detected in one FOV under healthy conditions (Fig. 4A). Both within the immune compartment and the ILC compartment, ILC2s represented the predominant ILC subtype, and the </w:t>
-      </w:r>
-      <w:r>
-        <w:rPr>
-          <w:rFonts w:ascii="Segoe UI" w:hAnsi="Segoe UI" w:cs="Segoe UI"/>
-          <w:lang w:val="en-US" w:eastAsia="de-DE"/>
-        </w:rPr>
-        <w:t xml:space="preserve">frequency of </w:t>
-      </w:r>
-      <w:r>
-        <w:rPr>
-          <w:rFonts w:ascii="Segoe UI" w:hAnsi="Segoe UI" w:cs="Segoe UI"/>
-          <w:lang w:val="en-US" w:eastAsia="de-DE"/>
-        </w:rPr>
-        <w:t xml:space="preserve">ILC3s was </w:t>
-      </w:r>
-      <w:r>
-        <w:rPr>
-          <w:rFonts w:ascii="Segoe UI" w:hAnsi="Segoe UI" w:cs="Segoe UI"/>
-          <w:lang w:val="en-US" w:eastAsia="de-DE"/>
-        </w:rPr>
-        <w:t>less than 1 % (Fig. 4</w:t>
-      </w:r>
-      <w:r>
-        <w:rPr>
-          <w:rFonts w:ascii="Segoe UI" w:hAnsi="Segoe UI" w:cs="Segoe UI"/>
-          <w:lang w:val="en-US" w:eastAsia="de-DE"/>
-        </w:rPr>
-        <w:t>B</w:t>
-      </w:r>
-      <w:r>
-        <w:rPr>
-          <w:rFonts w:ascii="Segoe UI" w:hAnsi="Segoe UI" w:cs="Segoe UI"/>
-          <w:lang w:val="en-US" w:eastAsia="de-DE"/>
-        </w:rPr>
-        <w:t>-C).</w:t>
-      </w:r>
-    </w:p>
-    <w:p>
-      <w:pPr>
-        <w:jc w:val="both"/>
-        <w:rPr>
-          <w:rFonts w:ascii="Segoe UI" w:hAnsi="Segoe UI" w:cs="Segoe UI"/>
-          <w:lang w:val="en-US" w:eastAsia="de-DE"/>
-        </w:rPr>
-      </w:pPr>
-      <w:r>
-        <w:rPr>
-          <w:rFonts w:ascii="Segoe UI" w:hAnsi="Segoe UI" w:cs="Segoe UI"/>
-          <w:lang w:val="en-US" w:eastAsia="de-DE"/>
-        </w:rPr>
-        <w:t xml:space="preserve">Next, we </w:t>
-      </w:r>
-      <w:r>
-        <w:rPr>
-          <w:rFonts w:ascii="Segoe UI" w:hAnsi="Segoe UI" w:cs="Segoe UI"/>
-          <w:lang w:val="en-US" w:eastAsia="de-DE"/>
-        </w:rPr>
-        <w:t xml:space="preserve">quantified the cellular distribution at different time points of IL-33 application (Fig. 4D-I). </w:t>
-      </w:r>
-      <w:r>
-        <w:rPr>
-          <w:rFonts w:ascii="Segoe UI" w:hAnsi="Segoe UI" w:cs="Segoe UI"/>
-          <w:lang w:val="en-US" w:eastAsia="de-DE"/>
-        </w:rPr>
-        <w:t xml:space="preserve">Comparing the time points after IL-33 application to the controls revealed a small significant increase </w:t>
-      </w:r>
-      <w:r>
-        <w:rPr>
-          <w:rFonts w:ascii="Segoe UI" w:hAnsi="Segoe UI" w:cs="Segoe UI"/>
-          <w:lang w:val="en-US" w:eastAsia="de-DE"/>
-        </w:rPr>
-        <w:t>in</w:t>
-      </w:r>
-      <w:r>
-        <w:rPr>
-          <w:rFonts w:ascii="Segoe UI" w:hAnsi="Segoe UI" w:cs="Segoe UI"/>
-          <w:lang w:val="en-US" w:eastAsia="de-DE"/>
-        </w:rPr>
-        <w:t xml:space="preserve"> the total count of the analyzed cells per FOV in general at IL-33 day 1 (Fig. 4D), as well as the immune cells (Fig. 4E), and ILCs (Fig. 4F). However, </w:t>
-      </w:r>
-      <w:r>
-        <w:rPr>
-          <w:rFonts w:ascii="Segoe UI" w:hAnsi="Segoe UI" w:cs="Segoe UI"/>
-          <w:lang w:val="en-US" w:eastAsia="de-DE"/>
-        </w:rPr>
-        <w:t>a</w:t>
-      </w:r>
-      <w:r>
-        <w:rPr>
-          <w:rFonts w:ascii="Segoe UI" w:hAnsi="Segoe UI" w:cs="Segoe UI"/>
-          <w:lang w:val="en-US" w:eastAsia="de-DE"/>
-        </w:rPr>
-        <w:t xml:space="preserve"> strong significant increase compared to the healthy tissue was observed after three doses of IL-33 day. </w:t>
-      </w:r>
-    </w:p>
-    <w:p>
-      <w:pPr>
-        <w:jc w:val="both"/>
-        <w:rPr>
-          <w:rFonts w:ascii="Segoe UI" w:hAnsi="Segoe UI" w:cs="Segoe UI"/>
-          <w:lang w:val="en-US" w:eastAsia="de-DE"/>
-        </w:rPr>
-      </w:pPr>
-      <w:r>
-        <w:rPr>
-          <w:rFonts w:ascii="Segoe UI" w:hAnsi="Segoe UI" w:cs="Segoe UI"/>
-          <w:lang w:val="en-US" w:eastAsia="de-DE"/>
-        </w:rPr>
-        <w:t>Looking at the ILC compartment, the total counts of NK cells/ILC1s</w:t>
-      </w:r>
-      <w:r>
-        <w:rPr>
-          <w:rFonts w:ascii="Segoe UI" w:hAnsi="Segoe UI" w:cs="Segoe UI"/>
-          <w:lang w:val="en-US" w:eastAsia="de-DE"/>
-        </w:rPr>
-        <w:t xml:space="preserve"> (Fig. 4G)</w:t>
-      </w:r>
-      <w:r>
-        <w:rPr>
-          <w:rFonts w:ascii="Segoe UI" w:hAnsi="Segoe UI" w:cs="Segoe UI"/>
-          <w:lang w:val="en-US" w:eastAsia="de-DE"/>
-        </w:rPr>
-        <w:t>, ILC2s</w:t>
-      </w:r>
-      <w:r>
-        <w:rPr>
-          <w:rFonts w:ascii="Segoe UI" w:hAnsi="Segoe UI" w:cs="Segoe UI"/>
-          <w:lang w:val="en-US" w:eastAsia="de-DE"/>
-        </w:rPr>
-        <w:t xml:space="preserve"> (Fig. 4H)</w:t>
-      </w:r>
-      <w:r>
-        <w:rPr>
-          <w:rFonts w:ascii="Segoe UI" w:hAnsi="Segoe UI" w:cs="Segoe UI"/>
-          <w:lang w:val="en-US" w:eastAsia="de-DE"/>
-        </w:rPr>
-        <w:t xml:space="preserve">, and ILC3s </w:t>
-      </w:r>
-      <w:r>
-        <w:rPr>
-          <w:rFonts w:ascii="Segoe UI" w:hAnsi="Segoe UI" w:cs="Segoe UI"/>
-          <w:lang w:val="en-US" w:eastAsia="de-DE"/>
-        </w:rPr>
-        <w:t xml:space="preserve">(Fig. 4I) </w:t>
-      </w:r>
-      <w:r>
-        <w:rPr>
-          <w:rFonts w:ascii="Segoe UI" w:hAnsi="Segoe UI" w:cs="Segoe UI"/>
-          <w:lang w:val="en-US" w:eastAsia="de-DE"/>
-        </w:rPr>
-        <w:t>significantly</w:t>
-      </w:r>
-      <w:r>
-        <w:rPr>
-          <w:rFonts w:ascii="Segoe UI" w:hAnsi="Segoe UI" w:cs="Segoe UI"/>
-          <w:lang w:val="en-US" w:eastAsia="de-DE"/>
-        </w:rPr>
-        <w:t xml:space="preserve"> increased at IL-33 day 3 compared to </w:t>
-      </w:r>
-      <w:r>
-        <w:rPr>
-          <w:rFonts w:ascii="Segoe UI" w:hAnsi="Segoe UI" w:cs="Segoe UI"/>
-          <w:lang w:val="en-US" w:eastAsia="de-DE"/>
-        </w:rPr>
-        <w:t>the</w:t>
-      </w:r>
-      <w:r>
-        <w:rPr>
-          <w:rFonts w:ascii="Segoe UI" w:hAnsi="Segoe UI" w:cs="Segoe UI"/>
-          <w:lang w:val="en-US" w:eastAsia="de-DE"/>
-        </w:rPr>
-        <w:t xml:space="preserve"> </w:t>
-      </w:r>
-      <w:r>
-        <w:rPr>
-          <w:rFonts w:ascii="Segoe UI" w:hAnsi="Segoe UI" w:cs="Segoe UI"/>
-          <w:lang w:val="en-US" w:eastAsia="de-DE"/>
-        </w:rPr>
-        <w:t>healthy control</w:t>
-      </w:r>
-      <w:r>
-        <w:rPr>
-          <w:rFonts w:ascii="Segoe UI" w:hAnsi="Segoe UI" w:cs="Segoe UI"/>
-          <w:lang w:val="en-US" w:eastAsia="de-DE"/>
-        </w:rPr>
-        <w:t>.</w:t>
-      </w:r>
-      <w:r>
-        <w:rPr>
-          <w:rFonts w:ascii="Segoe UI" w:hAnsi="Segoe UI" w:cs="Segoe UI"/>
-          <w:lang w:val="en-US" w:eastAsia="de-DE"/>
-        </w:rPr>
-        <w:t xml:space="preserve"> </w:t>
-      </w:r>
-      <w:r>
-        <w:rPr>
-          <w:rFonts w:ascii="Segoe UI" w:hAnsi="Segoe UI" w:cs="Segoe UI"/>
-          <w:lang w:val="en-US" w:eastAsia="de-DE"/>
-        </w:rPr>
-        <w:t xml:space="preserve">There was no significant change in the frequencies within the ILC compartment, except for the ILC3 frequency significantly </w:t>
-      </w:r>
-      <w:r>
-        <w:rPr>
-          <w:rFonts w:ascii="Segoe UI" w:hAnsi="Segoe UI" w:cs="Segoe UI"/>
-          <w:lang w:val="en-US" w:eastAsia="de-DE"/>
-        </w:rPr>
-        <w:t xml:space="preserve">increasing by 8 percent points to a median of 8 % at IL-33 day 2 compared to healthy controls where the median was 0 % (data not shown). </w:t>
-      </w:r>
-    </w:p>
-    <w:p>
-      <w:pPr>
-        <w:jc w:val="both"/>
-        <w:rPr>
-          <w:rFonts w:ascii="Segoe UI" w:hAnsi="Segoe UI" w:cs="Segoe UI"/>
-          <w:lang w:val="en-US" w:eastAsia="de-DE"/>
-        </w:rPr>
-      </w:pPr>
-      <w:r>
-        <w:rPr>
-          <w:rFonts w:ascii="Segoe UI" w:hAnsi="Segoe UI" w:cs="Segoe UI"/>
-          <w:lang w:val="en-US" w:eastAsia="de-DE"/>
-        </w:rPr>
-        <w:t xml:space="preserve">The data confirmed that </w:t>
-      </w:r>
-      <w:r>
-        <w:rPr>
-          <w:rFonts w:ascii="Segoe UI" w:hAnsi="Segoe UI" w:cs="Segoe UI"/>
-          <w:lang w:val="en-US" w:eastAsia="de-DE"/>
-        </w:rPr>
-        <w:t xml:space="preserve">ILC2s represented the predominant ILC subtype in murine lung tissue. The application of IL-33 </w:t>
-      </w:r>
-      <w:r>
-        <w:rPr>
-          <w:rFonts w:ascii="Segoe UI" w:hAnsi="Segoe UI" w:cs="Segoe UI"/>
-          <w:lang w:val="en-US" w:eastAsia="de-DE"/>
-        </w:rPr>
-        <w:t xml:space="preserve">significantly </w:t>
-      </w:r>
-      <w:r>
-        <w:rPr>
-          <w:rFonts w:ascii="Segoe UI" w:hAnsi="Segoe UI" w:cs="Segoe UI"/>
-          <w:lang w:val="en-US" w:eastAsia="de-DE"/>
-        </w:rPr>
-        <w:t xml:space="preserve">triggered the accumulation of </w:t>
-      </w:r>
-      <w:r>
-        <w:rPr>
-          <w:rFonts w:ascii="Segoe UI" w:hAnsi="Segoe UI" w:cs="Segoe UI"/>
-          <w:lang w:val="en-US" w:eastAsia="de-DE"/>
-        </w:rPr>
-        <w:t xml:space="preserve">cells in general, immune cells and ILC subtypes </w:t>
-      </w:r>
-      <w:r>
-        <w:rPr>
-          <w:rFonts w:ascii="Segoe UI" w:hAnsi="Segoe UI" w:cs="Segoe UI"/>
-          <w:lang w:val="en-US" w:eastAsia="de-DE"/>
-        </w:rPr>
-        <w:t xml:space="preserve">in the lung at IL-33 day 3. </w:t>
-      </w:r>
-    </w:p>
-    <w:p>
-      <w:pPr>
-        <w:jc w:val="both"/>
+        <w:t>lung</w:t>
+      </w:r>
+      <w:proofErr w:type="gramEnd"/>
+      <w:r>
         <w:rPr>
           <w:rFonts w:ascii="Segoe UI" w:hAnsi="Segoe UI" w:cs="Segoe UI"/>
           <w:b/>
@@ -2281,7 +2247,8 @@
           <w:szCs w:val="25"/>
           <w:lang w:val="en-US" w:eastAsia="de-DE"/>
         </w:rPr>
-      </w:pPr>
+        <w:t xml:space="preserve"> and </w:t>
+      </w:r>
       <w:r>
         <w:rPr>
           <w:rFonts w:ascii="Segoe UI" w:hAnsi="Segoe UI" w:cs="Segoe UI"/>
@@ -2290,9 +2257,343 @@
           <w:szCs w:val="25"/>
           <w:lang w:val="en-US" w:eastAsia="de-DE"/>
         </w:rPr>
-        <w:t xml:space="preserve">Spatial analysis reveals accumulation of ILC2s in peri-lymphatic niches shared with myeloid cells in </w:t>
-      </w:r>
-      <w:r>
+        <w:t>only increase at IL-33 day 3</w:t>
+      </w:r>
+    </w:p>
+    <w:p>
+      <w:pPr>
+        <w:jc w:val="both"/>
+        <w:rPr>
+          <w:rFonts w:ascii="Segoe UI" w:hAnsi="Segoe UI" w:cs="Segoe UI"/>
+          <w:lang w:val="en-US" w:eastAsia="de-DE"/>
+        </w:rPr>
+      </w:pPr>
+      <w:r>
+        <w:rPr>
+          <w:rFonts w:ascii="Segoe UI" w:hAnsi="Segoe UI" w:cs="Segoe UI"/>
+          <w:lang w:val="en-US" w:eastAsia="de-DE"/>
+        </w:rPr>
+        <w:t xml:space="preserve">We first quantified the total count, as well as the proportions of the identified ILC subtypes within the </w:t>
+      </w:r>
+      <w:proofErr w:type="gramStart"/>
+      <w:r>
+        <w:rPr>
+          <w:rFonts w:ascii="Segoe UI" w:hAnsi="Segoe UI" w:cs="Segoe UI"/>
+          <w:lang w:val="en-US" w:eastAsia="de-DE"/>
+        </w:rPr>
+        <w:t>immune</w:t>
+      </w:r>
+      <w:proofErr w:type="gramEnd"/>
+      <w:r>
+        <w:rPr>
+          <w:rFonts w:ascii="Segoe UI" w:hAnsi="Segoe UI" w:cs="Segoe UI"/>
+          <w:lang w:val="en-US" w:eastAsia="de-DE"/>
+        </w:rPr>
+        <w:t xml:space="preserve"> and the ILC compartment</w:t>
+      </w:r>
+      <w:r>
+        <w:rPr>
+          <w:rFonts w:ascii="Segoe UI" w:hAnsi="Segoe UI" w:cs="Segoe UI"/>
+          <w:lang w:val="en-US" w:eastAsia="de-DE"/>
+        </w:rPr>
+        <w:t xml:space="preserve"> under healthy conditions</w:t>
+      </w:r>
+      <w:r>
+        <w:rPr>
+          <w:rFonts w:ascii="Segoe UI" w:hAnsi="Segoe UI" w:cs="Segoe UI"/>
+          <w:lang w:val="en-US" w:eastAsia="de-DE"/>
+        </w:rPr>
+        <w:t xml:space="preserve"> (Fig. 4A-C). The median number of identified ILC2s per FOV was 11, while </w:t>
+      </w:r>
+      <w:r>
+        <w:rPr>
+          <w:rFonts w:ascii="Segoe UI" w:hAnsi="Segoe UI" w:cs="Segoe UI"/>
+          <w:lang w:val="en-US" w:eastAsia="de-DE"/>
+        </w:rPr>
+        <w:t>the median number of NK cells/ILC1s was 8</w:t>
+      </w:r>
+      <w:r>
+        <w:rPr>
+          <w:rFonts w:ascii="Segoe UI" w:hAnsi="Segoe UI" w:cs="Segoe UI"/>
+          <w:lang w:val="en-US" w:eastAsia="de-DE"/>
+        </w:rPr>
+        <w:t xml:space="preserve"> (Fig. 4A)</w:t>
+      </w:r>
+      <w:r>
+        <w:rPr>
+          <w:rFonts w:ascii="Segoe UI" w:hAnsi="Segoe UI" w:cs="Segoe UI"/>
+          <w:lang w:val="en-US" w:eastAsia="de-DE"/>
+        </w:rPr>
+        <w:t>. ILC3s were the rarest ILC subtype and were only detected in one FOV under healthy conditions (Fig. 4A). Both within the immune compartment and the ILC compartment, ILC2s represented the predominant ILC subtype, and the frequency of ILC3s was less than 1 % (Fig. 4B-C).</w:t>
+      </w:r>
+    </w:p>
+    <w:p>
+      <w:pPr>
+        <w:jc w:val="both"/>
+        <w:rPr>
+          <w:rFonts w:ascii="Segoe UI" w:hAnsi="Segoe UI" w:cs="Segoe UI"/>
+          <w:lang w:val="en-US" w:eastAsia="de-DE"/>
+        </w:rPr>
+      </w:pPr>
+      <w:r>
+        <w:rPr>
+          <w:rFonts w:ascii="Segoe UI" w:hAnsi="Segoe UI" w:cs="Segoe UI"/>
+          <w:lang w:val="en-US" w:eastAsia="de-DE"/>
+        </w:rPr>
+        <w:t xml:space="preserve">Next, we </w:t>
+      </w:r>
+      <w:r>
+        <w:rPr>
+          <w:rFonts w:ascii="Segoe UI" w:hAnsi="Segoe UI" w:cs="Segoe UI"/>
+          <w:lang w:val="en-US" w:eastAsia="de-DE"/>
+        </w:rPr>
+        <w:t xml:space="preserve">quantified the cellular distribution at different time points of IL-33 application (Fig. 4D-I). </w:t>
+      </w:r>
+      <w:r>
+        <w:rPr>
+          <w:rFonts w:ascii="Segoe UI" w:hAnsi="Segoe UI" w:cs="Segoe UI"/>
+          <w:lang w:val="en-US" w:eastAsia="de-DE"/>
+        </w:rPr>
+        <w:t xml:space="preserve">Comparing the time points after IL-33 application to the controls revealed a small significant increase </w:t>
+      </w:r>
+      <w:r>
+        <w:rPr>
+          <w:rFonts w:ascii="Segoe UI" w:hAnsi="Segoe UI" w:cs="Segoe UI"/>
+          <w:lang w:val="en-US" w:eastAsia="de-DE"/>
+        </w:rPr>
+        <w:t>in</w:t>
+      </w:r>
+      <w:r>
+        <w:rPr>
+          <w:rFonts w:ascii="Segoe UI" w:hAnsi="Segoe UI" w:cs="Segoe UI"/>
+          <w:lang w:val="en-US" w:eastAsia="de-DE"/>
+        </w:rPr>
+        <w:t xml:space="preserve"> the total count of the analyzed cells per FOV in general at IL-33 day 1 (Fig. 4D), as well as the immune cells (Fig. 4E), and ILCs (Fig. 4F). However, </w:t>
+      </w:r>
+      <w:r>
+        <w:rPr>
+          <w:rFonts w:ascii="Segoe UI" w:hAnsi="Segoe UI" w:cs="Segoe UI"/>
+          <w:lang w:val="en-US" w:eastAsia="de-DE"/>
+        </w:rPr>
+        <w:t>a</w:t>
+      </w:r>
+      <w:r>
+        <w:rPr>
+          <w:rFonts w:ascii="Segoe UI" w:hAnsi="Segoe UI" w:cs="Segoe UI"/>
+          <w:lang w:val="en-US" w:eastAsia="de-DE"/>
+        </w:rPr>
+        <w:t xml:space="preserve"> strong significant increase compared to </w:t>
+      </w:r>
+      <w:proofErr w:type="gramStart"/>
+      <w:r>
+        <w:rPr>
+          <w:rFonts w:ascii="Segoe UI" w:hAnsi="Segoe UI" w:cs="Segoe UI"/>
+          <w:lang w:val="en-US" w:eastAsia="de-DE"/>
+        </w:rPr>
+        <w:t>the healthy</w:t>
+      </w:r>
+      <w:proofErr w:type="gramEnd"/>
+      <w:r>
+        <w:rPr>
+          <w:rFonts w:ascii="Segoe UI" w:hAnsi="Segoe UI" w:cs="Segoe UI"/>
+          <w:lang w:val="en-US" w:eastAsia="de-DE"/>
+        </w:rPr>
+        <w:t xml:space="preserve"> tissue was observed after three doses of IL-33 day. </w:t>
+      </w:r>
+    </w:p>
+    <w:p>
+      <w:pPr>
+        <w:jc w:val="both"/>
+        <w:rPr>
+          <w:rFonts w:ascii="Segoe UI" w:hAnsi="Segoe UI" w:cs="Segoe UI"/>
+          <w:lang w:val="en-US" w:eastAsia="de-DE"/>
+        </w:rPr>
+      </w:pPr>
+      <w:r>
+        <w:rPr>
+          <w:rFonts w:ascii="Segoe UI" w:hAnsi="Segoe UI" w:cs="Segoe UI"/>
+          <w:lang w:val="en-US" w:eastAsia="de-DE"/>
+        </w:rPr>
+        <w:t>Looking at the ILC compartment, the total counts of NK cells/ILC1s</w:t>
+      </w:r>
+      <w:r>
+        <w:rPr>
+          <w:rFonts w:ascii="Segoe UI" w:hAnsi="Segoe UI" w:cs="Segoe UI"/>
+          <w:lang w:val="en-US" w:eastAsia="de-DE"/>
+        </w:rPr>
+        <w:t xml:space="preserve"> (Fig. 4G)</w:t>
+      </w:r>
+      <w:r>
+        <w:rPr>
+          <w:rFonts w:ascii="Segoe UI" w:hAnsi="Segoe UI" w:cs="Segoe UI"/>
+          <w:lang w:val="en-US" w:eastAsia="de-DE"/>
+        </w:rPr>
+        <w:t>, ILC2s</w:t>
+      </w:r>
+      <w:r>
+        <w:rPr>
+          <w:rFonts w:ascii="Segoe UI" w:hAnsi="Segoe UI" w:cs="Segoe UI"/>
+          <w:lang w:val="en-US" w:eastAsia="de-DE"/>
+        </w:rPr>
+        <w:t xml:space="preserve"> (Fig. 4H)</w:t>
+      </w:r>
+      <w:r>
+        <w:rPr>
+          <w:rFonts w:ascii="Segoe UI" w:hAnsi="Segoe UI" w:cs="Segoe UI"/>
+          <w:lang w:val="en-US" w:eastAsia="de-DE"/>
+        </w:rPr>
+        <w:t xml:space="preserve">, and ILC3s </w:t>
+      </w:r>
+      <w:r>
+        <w:rPr>
+          <w:rFonts w:ascii="Segoe UI" w:hAnsi="Segoe UI" w:cs="Segoe UI"/>
+          <w:lang w:val="en-US" w:eastAsia="de-DE"/>
+        </w:rPr>
+        <w:t xml:space="preserve">(Fig. 4I) </w:t>
+      </w:r>
+      <w:r>
+        <w:rPr>
+          <w:rFonts w:ascii="Segoe UI" w:hAnsi="Segoe UI" w:cs="Segoe UI"/>
+          <w:lang w:val="en-US" w:eastAsia="de-DE"/>
+        </w:rPr>
+        <w:t>significantly</w:t>
+      </w:r>
+      <w:r>
+        <w:rPr>
+          <w:rFonts w:ascii="Segoe UI" w:hAnsi="Segoe UI" w:cs="Segoe UI"/>
+          <w:lang w:val="en-US" w:eastAsia="de-DE"/>
+        </w:rPr>
+        <w:t xml:space="preserve"> increased at IL-33 day 3 compared to </w:t>
+      </w:r>
+      <w:r>
+        <w:rPr>
+          <w:rFonts w:ascii="Segoe UI" w:hAnsi="Segoe UI" w:cs="Segoe UI"/>
+          <w:lang w:val="en-US" w:eastAsia="de-DE"/>
+        </w:rPr>
+        <w:t>the</w:t>
+      </w:r>
+      <w:r>
+        <w:rPr>
+          <w:rFonts w:ascii="Segoe UI" w:hAnsi="Segoe UI" w:cs="Segoe UI"/>
+          <w:lang w:val="en-US" w:eastAsia="de-DE"/>
+        </w:rPr>
+        <w:t xml:space="preserve"> </w:t>
+      </w:r>
+      <w:proofErr w:type="gramStart"/>
+      <w:r>
+        <w:rPr>
+          <w:rFonts w:ascii="Segoe UI" w:hAnsi="Segoe UI" w:cs="Segoe UI"/>
+          <w:lang w:val="en-US" w:eastAsia="de-DE"/>
+        </w:rPr>
+        <w:t>healthy</w:t>
+      </w:r>
+      <w:proofErr w:type="gramEnd"/>
+      <w:r>
+        <w:rPr>
+          <w:rFonts w:ascii="Segoe UI" w:hAnsi="Segoe UI" w:cs="Segoe UI"/>
+          <w:lang w:val="en-US" w:eastAsia="de-DE"/>
+        </w:rPr>
+        <w:t xml:space="preserve"> control</w:t>
+      </w:r>
+      <w:r>
+        <w:rPr>
+          <w:rFonts w:ascii="Segoe UI" w:hAnsi="Segoe UI" w:cs="Segoe UI"/>
+          <w:lang w:val="en-US" w:eastAsia="de-DE"/>
+        </w:rPr>
+        <w:t>.</w:t>
+      </w:r>
+      <w:r>
+        <w:rPr>
+          <w:rFonts w:ascii="Segoe UI" w:hAnsi="Segoe UI" w:cs="Segoe UI"/>
+          <w:lang w:val="en-US" w:eastAsia="de-DE"/>
+        </w:rPr>
+        <w:t xml:space="preserve"> </w:t>
+      </w:r>
+      <w:r>
+        <w:rPr>
+          <w:rFonts w:ascii="Segoe UI" w:hAnsi="Segoe UI" w:cs="Segoe UI"/>
+          <w:lang w:val="en-US" w:eastAsia="de-DE"/>
+        </w:rPr>
+        <w:t xml:space="preserve">There was no significant change in the frequencies within the ILC compartment, except for the ILC3 frequency significantly </w:t>
+      </w:r>
+      <w:r>
+        <w:rPr>
+          <w:rFonts w:ascii="Segoe UI" w:hAnsi="Segoe UI" w:cs="Segoe UI"/>
+          <w:lang w:val="en-US" w:eastAsia="de-DE"/>
+        </w:rPr>
+        <w:t xml:space="preserve">increasing by 8 percent points to a median of 8 % at IL-33 day 2 compared to </w:t>
+      </w:r>
+      <w:proofErr w:type="gramStart"/>
+      <w:r>
+        <w:rPr>
+          <w:rFonts w:ascii="Segoe UI" w:hAnsi="Segoe UI" w:cs="Segoe UI"/>
+          <w:lang w:val="en-US" w:eastAsia="de-DE"/>
+        </w:rPr>
+        <w:t>healthy</w:t>
+      </w:r>
+      <w:proofErr w:type="gramEnd"/>
+      <w:r>
+        <w:rPr>
+          <w:rFonts w:ascii="Segoe UI" w:hAnsi="Segoe UI" w:cs="Segoe UI"/>
+          <w:lang w:val="en-US" w:eastAsia="de-DE"/>
+        </w:rPr>
+        <w:t xml:space="preserve"> controls where the median was 0 % (data not shown). </w:t>
+      </w:r>
+    </w:p>
+    <w:p>
+      <w:pPr>
+        <w:jc w:val="both"/>
+        <w:rPr>
+          <w:rFonts w:ascii="Segoe UI" w:hAnsi="Segoe UI" w:cs="Segoe UI"/>
+          <w:lang w:val="en-US" w:eastAsia="de-DE"/>
+        </w:rPr>
+      </w:pPr>
+      <w:r>
+        <w:rPr>
+          <w:rFonts w:ascii="Segoe UI" w:hAnsi="Segoe UI" w:cs="Segoe UI"/>
+          <w:lang w:val="en-US" w:eastAsia="de-DE"/>
+        </w:rPr>
+        <w:t xml:space="preserve">The data confirmed that </w:t>
+      </w:r>
+      <w:r>
+        <w:rPr>
+          <w:rFonts w:ascii="Segoe UI" w:hAnsi="Segoe UI" w:cs="Segoe UI"/>
+          <w:lang w:val="en-US" w:eastAsia="de-DE"/>
+        </w:rPr>
+        <w:t xml:space="preserve">ILC2s represented the predominant ILC subtype in murine lung tissue. The application of IL-33 </w:t>
+      </w:r>
+      <w:r>
+        <w:rPr>
+          <w:rFonts w:ascii="Segoe UI" w:hAnsi="Segoe UI" w:cs="Segoe UI"/>
+          <w:lang w:val="en-US" w:eastAsia="de-DE"/>
+        </w:rPr>
+        <w:t xml:space="preserve">significantly </w:t>
+      </w:r>
+      <w:r>
+        <w:rPr>
+          <w:rFonts w:ascii="Segoe UI" w:hAnsi="Segoe UI" w:cs="Segoe UI"/>
+          <w:lang w:val="en-US" w:eastAsia="de-DE"/>
+        </w:rPr>
+        <w:t xml:space="preserve">triggered the accumulation of </w:t>
+      </w:r>
+      <w:r>
+        <w:rPr>
+          <w:rFonts w:ascii="Segoe UI" w:hAnsi="Segoe UI" w:cs="Segoe UI"/>
+          <w:lang w:val="en-US" w:eastAsia="de-DE"/>
+        </w:rPr>
+        <w:t xml:space="preserve">cells in general, immune cells and ILC subtypes </w:t>
+      </w:r>
+      <w:r>
+        <w:rPr>
+          <w:rFonts w:ascii="Segoe UI" w:hAnsi="Segoe UI" w:cs="Segoe UI"/>
+          <w:lang w:val="en-US" w:eastAsia="de-DE"/>
+        </w:rPr>
+        <w:t xml:space="preserve">in the lung at IL-33 day 3. </w:t>
+      </w:r>
+    </w:p>
+    <w:p>
+      <w:pPr>
+        <w:jc w:val="both"/>
         <w:rPr>
           <w:rFonts w:ascii="Segoe UI" w:hAnsi="Segoe UI" w:cs="Segoe UI"/>
           <w:b/>
@@ -2300,8 +2601,7 @@
           <w:szCs w:val="25"/>
           <w:lang w:val="en-US" w:eastAsia="de-DE"/>
         </w:rPr>
-        <w:t xml:space="preserve">the </w:t>
-      </w:r>
+      </w:pPr>
       <w:r>
         <w:rPr>
           <w:rFonts w:ascii="Segoe UI" w:hAnsi="Segoe UI" w:cs="Segoe UI"/>
@@ -2310,6 +2610,26 @@
           <w:szCs w:val="25"/>
           <w:lang w:val="en-US" w:eastAsia="de-DE"/>
         </w:rPr>
+        <w:t xml:space="preserve">Spatial analysis reveals accumulation of ILC2s in peri-lymphatic niches shared with myeloid cells in </w:t>
+      </w:r>
+      <w:r>
+        <w:rPr>
+          <w:rFonts w:ascii="Segoe UI" w:hAnsi="Segoe UI" w:cs="Segoe UI"/>
+          <w:b/>
+          <w:sz w:val="25"/>
+          <w:szCs w:val="25"/>
+          <w:lang w:val="en-US" w:eastAsia="de-DE"/>
+        </w:rPr>
+        <w:t xml:space="preserve">the </w:t>
+      </w:r>
+      <w:r>
+        <w:rPr>
+          <w:rFonts w:ascii="Segoe UI" w:hAnsi="Segoe UI" w:cs="Segoe UI"/>
+          <w:b/>
+          <w:sz w:val="25"/>
+          <w:szCs w:val="25"/>
+          <w:lang w:val="en-US" w:eastAsia="de-DE"/>
+        </w:rPr>
         <w:t>lung</w:t>
       </w:r>
     </w:p>
@@ -2335,21 +2655,33 @@
         </w:rPr>
         <w:t xml:space="preserve">ILC subtypes within the tissue. </w:t>
       </w:r>
-    </w:p>
-    <w:p>
-      <w:pPr>
-        <w:jc w:val="both"/>
-        <w:rPr>
-          <w:rFonts w:ascii="Segoe UI" w:hAnsi="Segoe UI" w:cs="Segoe UI"/>
-          <w:lang w:val="en-US" w:eastAsia="de-DE"/>
-        </w:rPr>
-      </w:pPr>
-      <w:r>
-        <w:rPr>
-          <w:rFonts w:ascii="Segoe UI" w:hAnsi="Segoe UI" w:cs="Segoe UI"/>
-          <w:lang w:val="en-US" w:eastAsia="de-DE"/>
-        </w:rPr>
-        <w:t xml:space="preserve">We performed co-enrichment analysis of the identified ILC subtypes with all other identified cell types using Giotto </w:t>
+      <w:r>
+        <w:rPr>
+          <w:rFonts w:ascii="Segoe UI" w:hAnsi="Segoe UI" w:cs="Segoe UI"/>
+          <w:lang w:val="en-US" w:eastAsia="de-DE"/>
+        </w:rPr>
+        <w:t>For this, we</w:t>
+      </w:r>
+      <w:r>
+        <w:rPr>
+          <w:rFonts w:ascii="Segoe UI" w:hAnsi="Segoe UI" w:cs="Segoe UI"/>
+          <w:lang w:val="en-US" w:eastAsia="de-DE"/>
+        </w:rPr>
+        <w:t xml:space="preserve"> performed co-enrichment analysis of the identified ILC subtypes using </w:t>
+      </w:r>
+      <w:r>
+        <w:rPr>
+          <w:rFonts w:ascii="Segoe UI" w:hAnsi="Segoe UI" w:cs="Segoe UI"/>
+          <w:lang w:val="en-US" w:eastAsia="de-DE"/>
+        </w:rPr>
+        <w:t xml:space="preserve">the R packages </w:t>
+      </w:r>
+      <w:r>
+        <w:rPr>
+          <w:rFonts w:ascii="Segoe UI" w:hAnsi="Segoe UI" w:cs="Segoe UI"/>
+          <w:lang w:val="en-US" w:eastAsia="de-DE"/>
+        </w:rPr>
+        <w:t xml:space="preserve">Giotto </w:t>
       </w:r>
       <w:r>
         <w:rPr>
@@ -2379,6 +2711,73 @@
         </w:rPr>
         <w:t>.</w:t>
       </w:r>
+      <w:r>
+        <w:rPr>
+          <w:rFonts w:ascii="Segoe UI" w:hAnsi="Segoe UI" w:cs="Segoe UI"/>
+          <w:lang w:val="en-US" w:eastAsia="de-DE"/>
+        </w:rPr>
+        <w:t xml:space="preserve"> Additionally, we used another R package SPIAT for measuring the minimal distance of a cell type to a reference cell and for calculating cells in neighborhood (CIN) values representing the proportions of cell types in a defined radius around the reference cell. </w:t>
+      </w:r>
+    </w:p>
+    <w:p>
+      <w:pPr>
+        <w:jc w:val="both"/>
+        <w:rPr>
+          <w:rFonts w:ascii="Segoe UI" w:hAnsi="Segoe UI" w:cs="Segoe UI"/>
+          <w:lang w:val="en-US" w:eastAsia="de-DE"/>
+        </w:rPr>
+      </w:pPr>
+      <w:r>
+        <w:rPr>
+          <w:rFonts w:ascii="Segoe UI" w:hAnsi="Segoe UI" w:cs="Segoe UI"/>
+          <w:lang w:val="en-US" w:eastAsia="de-DE"/>
+        </w:rPr>
+        <w:t>Co-enrichment analysis revealed high co-enrichment scores of ILC2s and lymphatics (Fig. 5A). This was confirmed by visual inspection and localization of ILC2s close to CD90.2+ LYVE1+ endothelial structures that represented lymphatics in IF overlays (Fig. 5B). ILC2s possessed with a median of 33 µm the smallest minimum distance to lymphatics within all measured immune cells under healthy conditions in murine lung (Fig. 5C).</w:t>
+      </w:r>
+      <w:r>
+        <w:rPr>
+          <w:rFonts w:ascii="Segoe UI" w:hAnsi="Segoe UI" w:cs="Segoe UI"/>
+          <w:lang w:val="en-US" w:eastAsia="de-DE"/>
+        </w:rPr>
+        <w:t xml:space="preserve"> At IL-33 day 3, an overall decrease of the minimal distance of all tested different immune cells to lymphatics was observed, again, ILC2s had with 26 µm the smallest minimum distance (Fig. 5D). </w:t>
+      </w:r>
+      <w:r>
+        <w:rPr>
+          <w:rFonts w:ascii="Segoe UI" w:hAnsi="Segoe UI" w:cs="Segoe UI"/>
+          <w:lang w:val="en-US" w:eastAsia="de-DE"/>
+        </w:rPr>
+        <w:t xml:space="preserve">The CIN analysis revealed that within a 15 µm radius around ILC2s, </w:t>
+      </w:r>
+      <w:r>
+        <w:rPr>
+          <w:rFonts w:ascii="Segoe UI" w:hAnsi="Segoe UI" w:cs="Segoe UI"/>
+          <w:lang w:val="en-US" w:eastAsia="de-DE"/>
+        </w:rPr>
+        <w:t xml:space="preserve">lymphatics represented </w:t>
+      </w:r>
+      <w:r>
+        <w:rPr>
+          <w:rFonts w:ascii="Segoe UI" w:hAnsi="Segoe UI" w:cs="Segoe UI"/>
+          <w:lang w:val="en-US" w:eastAsia="de-DE"/>
+        </w:rPr>
+        <w:t xml:space="preserve">4 % under healthy conditions and 6 % at IL-33 day 3 (Fig. 5E). </w:t>
+      </w:r>
+      <w:r>
+        <w:rPr>
+          <w:rFonts w:ascii="Segoe UI" w:hAnsi="Segoe UI" w:cs="Segoe UI"/>
+          <w:lang w:val="en-US" w:eastAsia="de-DE"/>
+        </w:rPr>
+        <w:t xml:space="preserve"> </w:t>
+      </w:r>
+    </w:p>
+    <w:p>
+      <w:pPr>
+        <w:jc w:val="both"/>
+        <w:rPr>
+          <w:rFonts w:ascii="Segoe UI" w:hAnsi="Segoe UI" w:cs="Segoe UI"/>
+          <w:lang w:val="en-US" w:eastAsia="de-DE"/>
+        </w:rPr>
+      </w:pPr>
     </w:p>
     <w:p>
       <w:pPr>
@@ -2398,48 +2797,6 @@
           <w:rFonts w:ascii="Segoe UI" w:hAnsi="Segoe UI" w:cs="Segoe UI"/>
           <w:lang w:val="en-US" w:eastAsia="de-DE"/>
         </w:rPr>
-        <w:t>ILC2s sit close to endothelial structures high in LYVE1 and CD90.2</w:t>
-      </w:r>
-    </w:p>
-    <w:p>
-      <w:pPr>
-        <w:pStyle w:val="Listenabsatz"/>
-        <w:numPr>
-          <w:ilvl w:val="0"/>
-          <w:numId w:val="3"/>
-        </w:numPr>
-        <w:jc w:val="both"/>
-        <w:rPr>
-          <w:rFonts w:ascii="Segoe UI" w:hAnsi="Segoe UI" w:cs="Segoe UI"/>
-          <w:lang w:val="en-US" w:eastAsia="de-DE"/>
-        </w:rPr>
-      </w:pPr>
-      <w:r>
-        <w:rPr>
-          <w:rFonts w:ascii="Segoe UI" w:hAnsi="Segoe UI" w:cs="Segoe UI"/>
-          <w:lang w:val="en-US" w:eastAsia="de-DE"/>
-        </w:rPr>
-        <w:t>Co-enrichment analysis confirmed peri-lymphatic localization of ILC2s</w:t>
-      </w:r>
-    </w:p>
-    <w:p>
-      <w:pPr>
-        <w:pStyle w:val="Listenabsatz"/>
-        <w:numPr>
-          <w:ilvl w:val="0"/>
-          <w:numId w:val="3"/>
-        </w:numPr>
-        <w:jc w:val="both"/>
-        <w:rPr>
-          <w:rFonts w:ascii="Segoe UI" w:hAnsi="Segoe UI" w:cs="Segoe UI"/>
-          <w:lang w:val="en-US" w:eastAsia="de-DE"/>
-        </w:rPr>
-      </w:pPr>
-      <w:r>
-        <w:rPr>
-          <w:rFonts w:ascii="Segoe UI" w:hAnsi="Segoe UI" w:cs="Segoe UI"/>
-          <w:lang w:val="en-US" w:eastAsia="de-DE"/>
-        </w:rPr>
         <w:t>Co-enrichment of ILC2s with myeloid cells and ILC2s</w:t>
       </w:r>
     </w:p>
@@ -2451,52 +2808,6 @@
           <w:lang w:val="en-US" w:eastAsia="de-DE"/>
         </w:rPr>
       </w:pPr>
-    </w:p>
-    <w:p>
-      <w:pPr>
-        <w:jc w:val="both"/>
-        <w:rPr>
-          <w:rFonts w:ascii="Segoe UI" w:hAnsi="Segoe UI" w:cs="Segoe UI"/>
-          <w:lang w:val="en-US" w:eastAsia="de-DE"/>
-        </w:rPr>
-      </w:pPr>
-    </w:p>
-    <w:p>
-      <w:pPr>
-        <w:jc w:val="both"/>
-        <w:rPr>
-          <w:rFonts w:ascii="Segoe UI" w:hAnsi="Segoe UI" w:cs="Segoe UI"/>
-          <w:lang w:val="en-US" w:eastAsia="de-DE"/>
-        </w:rPr>
-      </w:pPr>
-    </w:p>
-    <w:p>
-      <w:pPr>
-        <w:pStyle w:val="Listenabsatz"/>
-        <w:numPr>
-          <w:ilvl w:val="0"/>
-          <w:numId w:val="3"/>
-        </w:numPr>
-        <w:jc w:val="both"/>
-        <w:rPr>
-          <w:rFonts w:ascii="Segoe UI" w:hAnsi="Segoe UI" w:cs="Segoe UI"/>
-          <w:lang w:val="en-US" w:eastAsia="de-DE"/>
-        </w:rPr>
-      </w:pPr>
-      <w:r>
-        <w:rPr>
-          <w:rFonts w:ascii="Segoe UI" w:hAnsi="Segoe UI" w:cs="Segoe UI"/>
-          <w:lang w:val="en-US" w:eastAsia="de-DE"/>
-        </w:rPr>
-        <w:t>SPIAT</w:t>
-      </w:r>
-      <w:r>
-        <w:rPr>
-          <w:rFonts w:ascii="Segoe UI" w:hAnsi="Segoe UI" w:cs="Segoe UI"/>
-          <w:lang w:val="en-US" w:eastAsia="de-DE"/>
-        </w:rPr>
-        <w:t xml:space="preserve"> </w:t>
-      </w:r>
     </w:p>
     <w:p>
       <w:pPr>
@@ -2517,7 +2828,6 @@
           <w:szCs w:val="25"/>
           <w:lang w:val="en-US" w:eastAsia="de-DE"/>
         </w:rPr>
-        <w:lastRenderedPageBreak/>
         <w:t>Lung NK cells/ILC1s and intestinal NK cells/ILC1s/ILC3s accumulate in peri-vascular tissue areas</w:t>
       </w:r>
     </w:p>
@@ -2985,7 +3295,23 @@
           <w:rFonts w:ascii="Segoe UI" w:hAnsi="Segoe UI" w:cs="Segoe UI"/>
           <w:lang w:val="en-US" w:eastAsia="de-DE"/>
         </w:rPr>
-        <w:t>area were expected (assuming homogeneous distribution). ILC2s</w:t>
+        <w:t xml:space="preserve">area </w:t>
+      </w:r>
+      <w:proofErr w:type="gramStart"/>
+      <w:r>
+        <w:rPr>
+          <w:rFonts w:ascii="Segoe UI" w:hAnsi="Segoe UI" w:cs="Segoe UI"/>
+          <w:lang w:val="en-US" w:eastAsia="de-DE"/>
+        </w:rPr>
+        <w:t>were</w:t>
+      </w:r>
+      <w:proofErr w:type="gramEnd"/>
+      <w:r>
+        <w:rPr>
+          <w:rFonts w:ascii="Segoe UI" w:hAnsi="Segoe UI" w:cs="Segoe UI"/>
+          <w:lang w:val="en-US" w:eastAsia="de-DE"/>
+        </w:rPr>
+        <w:t xml:space="preserve"> expected (assuming homogeneous distribution). ILC2s</w:t>
       </w:r>
     </w:p>
     <w:p>
@@ -3080,7 +3406,23 @@
           <w:rFonts w:ascii="Segoe UI" w:hAnsi="Segoe UI" w:cs="Segoe UI"/>
           <w:lang w:val="en-US"/>
         </w:rPr>
-        <w:t xml:space="preserve">Epithelial cluster expresses EpCAM and CD138. </w:t>
+        <w:t xml:space="preserve">Epithelial cluster expresses </w:t>
+      </w:r>
+      <w:proofErr w:type="spellStart"/>
+      <w:r>
+        <w:rPr>
+          <w:rFonts w:ascii="Segoe UI" w:hAnsi="Segoe UI" w:cs="Segoe UI"/>
+          <w:lang w:val="en-US"/>
+        </w:rPr>
+        <w:t>EpCAM</w:t>
+      </w:r>
+      <w:proofErr w:type="spellEnd"/>
+      <w:r>
+        <w:rPr>
+          <w:rFonts w:ascii="Segoe UI" w:hAnsi="Segoe UI" w:cs="Segoe UI"/>
+          <w:lang w:val="en-US"/>
+        </w:rPr>
+        <w:t xml:space="preserve"> and CD138. </w:t>
       </w:r>
       <w:commentRangeStart w:id="4"/>
       <w:r>
@@ -3208,6 +3550,7 @@
           <w:bCs/>
           <w:lang w:val="en-US"/>
         </w:rPr>
+        <w:lastRenderedPageBreak/>
         <w:t>MATERIAL AND METHODS</w:t>
       </w:r>
     </w:p>
@@ -3266,7 +3609,6 @@
           <w:bCs/>
           <w:lang w:val="en-US"/>
         </w:rPr>
-        <w:lastRenderedPageBreak/>
         <w:t>Tissue Preparation for MELC</w:t>
       </w:r>
     </w:p>
@@ -3289,8 +3631,9 @@
           <w:szCs w:val="20"/>
           <w:lang w:val="en-US"/>
         </w:rPr>
-        <w:t>Fresh frozen tissue was cut 5 µm thick with a NX80 cryotome (ThermoFisher, Waltham, Massachusetts, USA)</w:t>
-      </w:r>
+        <w:t>Fresh frozen tissue was cut 5 µm thick with a NX80 cryotome (</w:t>
+      </w:r>
+      <w:proofErr w:type="spellStart"/>
       <w:r>
         <w:rPr>
           <w:rFonts w:ascii="Segoe UI" w:hAnsi="Segoe UI" w:cs="Segoe UI"/>
@@ -3299,8 +3642,9 @@
           <w:szCs w:val="20"/>
           <w:lang w:val="en-US"/>
         </w:rPr>
-        <w:t xml:space="preserve"> </w:t>
-      </w:r>
+        <w:t>ThermoFisher</w:t>
+      </w:r>
+      <w:proofErr w:type="spellEnd"/>
       <w:r>
         <w:rPr>
           <w:rFonts w:ascii="Segoe UI" w:hAnsi="Segoe UI" w:cs="Segoe UI"/>
@@ -3309,7 +3653,7 @@
           <w:szCs w:val="20"/>
           <w:lang w:val="en-US"/>
         </w:rPr>
-        <w:t>on 3-aminopropyltriethoxysilane (APES)-coated cover slides (24 × 60 mm; Menzel-Gläser, Braunschweig, Germany). Samples were fixed for 10 min at room temperature using a freshly opened EM grade PFA ampulla (methanol- and RNAse-free; Electron Microscopy Sciences, Hatfield, Philadelphia, USA) diluted to 2%. After washing three times with PBS, samples were permeabilized with 0.2% Triton X-100 in PBS for 10 min at room temperature. Subsequently, a blocking step with 10% goat serum and 1% BSA in PBS was performed for at least 20 min. Afterwards, a fluid chamber holding 100 </w:t>
+        <w:t>, Waltham, Massachusetts, USA)</w:t>
       </w:r>
       <w:r>
         <w:rPr>
@@ -3317,8 +3661,9 @@
           <w:color w:val="212121"/>
           <w:sz w:val="20"/>
           <w:szCs w:val="20"/>
-        </w:rPr>
-        <w:t>μ</w:t>
+          <w:lang w:val="en-US"/>
+        </w:rPr>
+        <w:t xml:space="preserve"> </w:t>
       </w:r>
       <w:r>
         <w:rPr>
@@ -3328,19 +3673,9 @@
           <w:szCs w:val="20"/>
           <w:lang w:val="en-US"/>
         </w:rPr>
-        <w:t>l of PBS was created using “press-to-seal” silicone sheets (Life technologies, Carlsbad, California, USA; 1.0 mm thickness) with a circular cut-out (10 mm diameter), which was attached to the coverslip, surrounding the sample.</w:t>
-      </w:r>
-    </w:p>
-    <w:p>
-      <w:pPr>
-        <w:jc w:val="both"/>
-        <w:rPr>
-          <w:rFonts w:ascii="Segoe UI" w:hAnsi="Segoe UI" w:cs="Segoe UI"/>
-          <w:b/>
-          <w:bCs/>
-          <w:lang w:val="en-US"/>
-        </w:rPr>
-      </w:pPr>
+        <w:t xml:space="preserve">on 3-aminopropyltriethoxysilane (APES)-coated cover slides (24 × 60 mm; Menzel-Gläser, Braunschweig, Germany). Samples were fixed for 10 min at room temperature using a freshly opened EM grade PFA ampulla (methanol- and </w:t>
+      </w:r>
+      <w:proofErr w:type="spellStart"/>
       <w:r>
         <w:rPr>
           <w:rFonts w:ascii="Segoe UI" w:hAnsi="Segoe UI" w:cs="Segoe UI"/>
@@ -3349,6 +3684,57 @@
           <w:szCs w:val="20"/>
           <w:lang w:val="en-US"/>
         </w:rPr>
+        <w:t>RNAse</w:t>
+      </w:r>
+      <w:proofErr w:type="spellEnd"/>
+      <w:r>
+        <w:rPr>
+          <w:rFonts w:ascii="Segoe UI" w:hAnsi="Segoe UI" w:cs="Segoe UI"/>
+          <w:color w:val="212121"/>
+          <w:sz w:val="20"/>
+          <w:szCs w:val="20"/>
+          <w:lang w:val="en-US"/>
+        </w:rPr>
+        <w:t>-free; Electron Microscopy Sciences, Hatfield, Philadelphia, USA) diluted to 2%. After washing three times with PBS, samples were permeabilized with 0.2% Triton X-100 in PBS for 10 min at room temperature. Subsequently, a blocking step with 10% goat serum and 1% BSA in PBS was performed for at least 20 min. Afterwards, a fluid chamber holding 100 </w:t>
+      </w:r>
+      <w:r>
+        <w:rPr>
+          <w:rFonts w:ascii="Segoe UI" w:hAnsi="Segoe UI" w:cs="Segoe UI"/>
+          <w:color w:val="212121"/>
+          <w:sz w:val="20"/>
+          <w:szCs w:val="20"/>
+        </w:rPr>
+        <w:t>μ</w:t>
+      </w:r>
+      <w:r>
+        <w:rPr>
+          <w:rFonts w:ascii="Segoe UI" w:hAnsi="Segoe UI" w:cs="Segoe UI"/>
+          <w:color w:val="212121"/>
+          <w:sz w:val="20"/>
+          <w:szCs w:val="20"/>
+          <w:lang w:val="en-US"/>
+        </w:rPr>
+        <w:t>l of PBS was created using “press-to-seal” silicone sheets (Life technologies, Carlsbad, California, USA; 1.0 mm thickness) with a circular cut-out (10 mm diameter), which was attached to the coverslip, surrounding the sample.</w:t>
+      </w:r>
+    </w:p>
+    <w:p>
+      <w:pPr>
+        <w:jc w:val="both"/>
+        <w:rPr>
+          <w:rFonts w:ascii="Segoe UI" w:hAnsi="Segoe UI" w:cs="Segoe UI"/>
+          <w:b/>
+          <w:bCs/>
+          <w:lang w:val="en-US"/>
+        </w:rPr>
+      </w:pPr>
+      <w:r>
+        <w:rPr>
+          <w:rFonts w:ascii="Segoe UI" w:hAnsi="Segoe UI" w:cs="Segoe UI"/>
+          <w:color w:val="212121"/>
+          <w:sz w:val="20"/>
+          <w:szCs w:val="20"/>
+          <w:lang w:val="en-US"/>
+        </w:rPr>
         <w:t>For every MELC run, a bottle of fresh PBS with 1% BSA and 0.02% Triton X-100 was used. The sample was placed on the sample holder and fixed with adhesive tape followed by accurate positioning of the binning lens, the light path, as well as Köhler illumination of the microscope.</w:t>
       </w:r>
     </w:p>
@@ -3438,28 +3824,50 @@
           <w:bCs/>
           <w:lang w:val="en-US"/>
         </w:rPr>
-        <w:t>Pixel classification using Ilastik</w:t>
-      </w:r>
-    </w:p>
-    <w:p>
-      <w:pPr>
-        <w:jc w:val="both"/>
-        <w:rPr>
-          <w:rFonts w:ascii="Segoe UI" w:hAnsi="Segoe UI" w:cs="Segoe UI"/>
-          <w:b/>
-          <w:bCs/>
-          <w:lang w:val="en-US"/>
-        </w:rPr>
-      </w:pPr>
-      <w:r>
-        <w:rPr>
-          <w:rFonts w:ascii="Segoe UI" w:hAnsi="Segoe UI" w:cs="Segoe UI"/>
-          <w:b/>
-          <w:bCs/>
-          <w:lang w:val="en-US"/>
-        </w:rPr>
-        <w:t>Segmentation and feature extraction using CellProfiler</w:t>
-      </w:r>
+        <w:t xml:space="preserve">Pixel classification using </w:t>
+      </w:r>
+      <w:proofErr w:type="spellStart"/>
+      <w:r>
+        <w:rPr>
+          <w:rFonts w:ascii="Segoe UI" w:hAnsi="Segoe UI" w:cs="Segoe UI"/>
+          <w:b/>
+          <w:bCs/>
+          <w:lang w:val="en-US"/>
+        </w:rPr>
+        <w:t>Ilastik</w:t>
+      </w:r>
+      <w:proofErr w:type="spellEnd"/>
+    </w:p>
+    <w:p>
+      <w:pPr>
+        <w:jc w:val="both"/>
+        <w:rPr>
+          <w:rFonts w:ascii="Segoe UI" w:hAnsi="Segoe UI" w:cs="Segoe UI"/>
+          <w:b/>
+          <w:bCs/>
+          <w:lang w:val="en-US"/>
+        </w:rPr>
+      </w:pPr>
+      <w:r>
+        <w:rPr>
+          <w:rFonts w:ascii="Segoe UI" w:hAnsi="Segoe UI" w:cs="Segoe UI"/>
+          <w:b/>
+          <w:bCs/>
+          <w:lang w:val="en-US"/>
+        </w:rPr>
+        <w:t xml:space="preserve">Segmentation and feature extraction using </w:t>
+      </w:r>
+      <w:proofErr w:type="spellStart"/>
+      <w:r>
+        <w:rPr>
+          <w:rFonts w:ascii="Segoe UI" w:hAnsi="Segoe UI" w:cs="Segoe UI"/>
+          <w:b/>
+          <w:bCs/>
+          <w:lang w:val="en-US"/>
+        </w:rPr>
+        <w:t>CellProfiler</w:t>
+      </w:r>
+      <w:proofErr w:type="spellEnd"/>
     </w:p>
     <w:p>
       <w:pPr>
@@ -3695,7 +4103,6 @@
           <w:bCs/>
           <w:lang w:val="en-US"/>
         </w:rPr>
-        <w:lastRenderedPageBreak/>
         <w:t>REFERENCES</w:t>
       </w:r>
     </w:p>
@@ -3995,7 +4402,6 @@
           <w:bCs/>
           <w:lang w:val="en-US"/>
         </w:rPr>
-        <w:lastRenderedPageBreak/>
         <w:t>ACK</w:t>
       </w:r>
       <w:r>
@@ -4022,7 +4428,27 @@
           <w:szCs w:val="18"/>
           <w:lang w:val="en-US"/>
         </w:rPr>
-        <w:t xml:space="preserve">We would like to thank </w:t>
+        <w:t xml:space="preserve">We would like to </w:t>
+      </w:r>
+      <w:proofErr w:type="gramStart"/>
+      <w:r>
+        <w:rPr>
+          <w:rFonts w:ascii="Segoe UI" w:hAnsi="Segoe UI" w:cs="Segoe UI"/>
+          <w:sz w:val="18"/>
+          <w:szCs w:val="18"/>
+          <w:lang w:val="en-US"/>
+        </w:rPr>
+        <w:t>thank</w:t>
+      </w:r>
+      <w:proofErr w:type="gramEnd"/>
+      <w:r>
+        <w:rPr>
+          <w:rFonts w:ascii="Segoe UI" w:hAnsi="Segoe UI" w:cs="Segoe UI"/>
+          <w:sz w:val="18"/>
+          <w:szCs w:val="18"/>
+          <w:lang w:val="en-US"/>
+        </w:rPr>
+        <w:t xml:space="preserve"> </w:t>
       </w:r>
       <w:r>
         <w:rPr>
@@ -4040,7 +4466,27 @@
           <w:szCs w:val="18"/>
           <w:lang w:val="en-US"/>
         </w:rPr>
-        <w:t xml:space="preserve"> for helpful discussions</w:t>
+        <w:t xml:space="preserve"> for </w:t>
+      </w:r>
+      <w:proofErr w:type="gramStart"/>
+      <w:r>
+        <w:rPr>
+          <w:rFonts w:ascii="Segoe UI" w:hAnsi="Segoe UI" w:cs="Segoe UI"/>
+          <w:sz w:val="18"/>
+          <w:szCs w:val="18"/>
+          <w:lang w:val="en-US"/>
+        </w:rPr>
+        <w:t>helpful</w:t>
+      </w:r>
+      <w:proofErr w:type="gramEnd"/>
+      <w:r>
+        <w:rPr>
+          <w:rFonts w:ascii="Segoe UI" w:hAnsi="Segoe UI" w:cs="Segoe UI"/>
+          <w:sz w:val="18"/>
+          <w:szCs w:val="18"/>
+          <w:lang w:val="en-US"/>
+        </w:rPr>
+        <w:t xml:space="preserve"> discussions</w:t>
       </w:r>
       <w:r>
         <w:rPr>
@@ -4094,7 +4540,27 @@
           <w:szCs w:val="18"/>
           <w:lang w:val="en-US"/>
         </w:rPr>
-        <w:t>ECRT (Einstein Centrum für Regenerative Therapien)</w:t>
+        <w:t xml:space="preserve">ECRT (Einstein Centrum für Regenerative </w:t>
+      </w:r>
+      <w:proofErr w:type="spellStart"/>
+      <w:r>
+        <w:rPr>
+          <w:rFonts w:ascii="Segoe UI" w:hAnsi="Segoe UI" w:cs="Segoe UI"/>
+          <w:sz w:val="18"/>
+          <w:szCs w:val="18"/>
+          <w:lang w:val="en-US"/>
+        </w:rPr>
+        <w:t>Therapien</w:t>
+      </w:r>
+      <w:proofErr w:type="spellEnd"/>
+      <w:r>
+        <w:rPr>
+          <w:rFonts w:ascii="Segoe UI" w:hAnsi="Segoe UI" w:cs="Segoe UI"/>
+          <w:sz w:val="18"/>
+          <w:szCs w:val="18"/>
+          <w:lang w:val="en-US"/>
+        </w:rPr>
+        <w:t>)</w:t>
       </w:r>
       <w:r>
         <w:rPr>
@@ -4139,7 +4605,27 @@
           <w:szCs w:val="18"/>
           <w:lang w:val="en-US"/>
         </w:rPr>
-        <w:t xml:space="preserve"> Berlin and Humboldt-Universität zu Berlin</w:t>
+        <w:t xml:space="preserve"> Berlin and Humboldt-Universität </w:t>
+      </w:r>
+      <w:proofErr w:type="spellStart"/>
+      <w:r>
+        <w:rPr>
+          <w:rFonts w:ascii="Segoe UI" w:hAnsi="Segoe UI" w:cs="Segoe UI"/>
+          <w:sz w:val="18"/>
+          <w:szCs w:val="18"/>
+          <w:lang w:val="en-US"/>
+        </w:rPr>
+        <w:t>zu</w:t>
+      </w:r>
+      <w:proofErr w:type="spellEnd"/>
+      <w:r>
+        <w:rPr>
+          <w:rFonts w:ascii="Segoe UI" w:hAnsi="Segoe UI" w:cs="Segoe UI"/>
+          <w:sz w:val="18"/>
+          <w:szCs w:val="18"/>
+          <w:lang w:val="en-US"/>
+        </w:rPr>
+        <w:t xml:space="preserve"> Berlin</w:t>
       </w:r>
       <w:r>
         <w:rPr>
@@ -4566,7 +5052,25 @@
           <w:sz w:val="18"/>
           <w:szCs w:val="18"/>
         </w:rPr>
-        <w:t>en, wir haben kein DFG Funding)</w:t>
+        <w:t xml:space="preserve">en, wir haben kein </w:t>
+      </w:r>
+      <w:proofErr w:type="gramStart"/>
+      <w:r>
+        <w:rPr>
+          <w:rFonts w:ascii="Segoe UI" w:hAnsi="Segoe UI" w:cs="Segoe UI"/>
+          <w:sz w:val="18"/>
+          <w:szCs w:val="18"/>
+        </w:rPr>
+        <w:t>DFG Funding</w:t>
+      </w:r>
+      <w:proofErr w:type="gramEnd"/>
+      <w:r>
+        <w:rPr>
+          <w:rFonts w:ascii="Segoe UI" w:hAnsi="Segoe UI" w:cs="Segoe UI"/>
+          <w:sz w:val="18"/>
+          <w:szCs w:val="18"/>
+        </w:rPr>
+        <w:t>)</w:t>
       </w:r>
     </w:p>
     <w:p>
@@ -7131,6 +7635,7 @@
   <w:style w:type="character" w:default="1" w:styleId="Absatz-Standardschriftart">
     <w:name w:val="Default Paragraph Font"/>
     <w:uiPriority w:val="1"/>
+    <w:semiHidden/>
     <w:unhideWhenUsed/>
   </w:style>
   <w:style w:type="table" w:default="1" w:styleId="NormaleTabelle">

</xml_diff>

<commit_message>
Finished results section about spatial distribution of ILC2s together with other ILC2s and myeloid cells
</commit_message>
<xml_diff>
--- a/manuscript/Manuscript_draft.docx
+++ b/manuscript/Manuscript_draft.docx
@@ -737,39 +737,7 @@
           <w:rFonts w:ascii="Segoe UI" w:hAnsi="Segoe UI" w:cs="Segoe UI"/>
           <w:lang w:val="en-US"/>
         </w:rPr>
-        <w:t xml:space="preserve">and </w:t>
-      </w:r>
-      <w:proofErr w:type="gramStart"/>
-      <w:r>
-        <w:rPr>
-          <w:rFonts w:ascii="Segoe UI" w:hAnsi="Segoe UI" w:cs="Segoe UI"/>
-          <w:lang w:val="en-US"/>
-        </w:rPr>
-        <w:t>are able to</w:t>
-      </w:r>
-      <w:proofErr w:type="gramEnd"/>
-      <w:r>
-        <w:rPr>
-          <w:rFonts w:ascii="Segoe UI" w:hAnsi="Segoe UI" w:cs="Segoe UI"/>
-          <w:lang w:val="en-US"/>
-        </w:rPr>
-        <w:t xml:space="preserve"> shape their </w:t>
-      </w:r>
-      <w:proofErr w:type="gramStart"/>
-      <w:r>
-        <w:rPr>
-          <w:rFonts w:ascii="Segoe UI" w:hAnsi="Segoe UI" w:cs="Segoe UI"/>
-          <w:lang w:val="en-US"/>
-        </w:rPr>
-        <w:t>surrounding</w:t>
-      </w:r>
-      <w:proofErr w:type="gramEnd"/>
-      <w:r>
-        <w:rPr>
-          <w:rFonts w:ascii="Segoe UI" w:hAnsi="Segoe UI" w:cs="Segoe UI"/>
-          <w:lang w:val="en-US"/>
-        </w:rPr>
-        <w:t xml:space="preserve"> by the potent secretion of cytokines. This makes </w:t>
+        <w:t xml:space="preserve">and are able to shape their surrounding by the potent secretion of cytokines. This makes </w:t>
       </w:r>
       <w:r>
         <w:rPr>
@@ -1755,23 +1723,7 @@
           <w:rFonts w:ascii="Segoe UI" w:hAnsi="Segoe UI" w:cs="Segoe UI"/>
           <w:lang w:val="en-US" w:eastAsia="de-DE"/>
         </w:rPr>
-        <w:t xml:space="preserve">markers that were associated with the respective cell </w:t>
-      </w:r>
-      <w:proofErr w:type="gramStart"/>
-      <w:r>
-        <w:rPr>
-          <w:rFonts w:ascii="Segoe UI" w:hAnsi="Segoe UI" w:cs="Segoe UI"/>
-          <w:lang w:val="en-US" w:eastAsia="de-DE"/>
-        </w:rPr>
-        <w:t>type</w:t>
-      </w:r>
-      <w:proofErr w:type="gramEnd"/>
-      <w:r>
-        <w:rPr>
-          <w:rFonts w:ascii="Segoe UI" w:hAnsi="Segoe UI" w:cs="Segoe UI"/>
-          <w:lang w:val="en-US" w:eastAsia="de-DE"/>
-        </w:rPr>
-        <w:t xml:space="preserve"> of interest in the </w:t>
+        <w:t xml:space="preserve">markers that were associated with the respective cell type of interest in the </w:t>
       </w:r>
       <w:r>
         <w:rPr>
@@ -2225,9 +2177,8 @@
           <w:szCs w:val="25"/>
           <w:lang w:val="en-US" w:eastAsia="de-DE"/>
         </w:rPr>
-        <w:t xml:space="preserve">are the predominant ILC subtype in murine </w:t>
-      </w:r>
-      <w:proofErr w:type="gramStart"/>
+        <w:t xml:space="preserve">are the predominant ILC subtype in murine lung and </w:t>
+      </w:r>
       <w:r>
         <w:rPr>
           <w:rFonts w:ascii="Segoe UI" w:hAnsi="Segoe UI" w:cs="Segoe UI"/>
@@ -2236,10 +2187,286 @@
           <w:szCs w:val="25"/>
           <w:lang w:val="en-US" w:eastAsia="de-DE"/>
         </w:rPr>
-        <w:t>lung</w:t>
-      </w:r>
-      <w:proofErr w:type="gramEnd"/>
-      <w:r>
+        <w:t>only increase at IL-33 day 3</w:t>
+      </w:r>
+    </w:p>
+    <w:p>
+      <w:pPr>
+        <w:jc w:val="both"/>
+        <w:rPr>
+          <w:rFonts w:ascii="Segoe UI" w:hAnsi="Segoe UI" w:cs="Segoe UI"/>
+          <w:lang w:val="en-US" w:eastAsia="de-DE"/>
+        </w:rPr>
+      </w:pPr>
+      <w:r>
+        <w:rPr>
+          <w:rFonts w:ascii="Segoe UI" w:hAnsi="Segoe UI" w:cs="Segoe UI"/>
+          <w:lang w:val="en-US" w:eastAsia="de-DE"/>
+        </w:rPr>
+        <w:t>We first quantified the total count, as well as the proportions of the identified ILC subtypes within the immune and the ILC compartment</w:t>
+      </w:r>
+      <w:r>
+        <w:rPr>
+          <w:rFonts w:ascii="Segoe UI" w:hAnsi="Segoe UI" w:cs="Segoe UI"/>
+          <w:lang w:val="en-US" w:eastAsia="de-DE"/>
+        </w:rPr>
+        <w:t xml:space="preserve"> under healthy conditions</w:t>
+      </w:r>
+      <w:r>
+        <w:rPr>
+          <w:rFonts w:ascii="Segoe UI" w:hAnsi="Segoe UI" w:cs="Segoe UI"/>
+          <w:lang w:val="en-US" w:eastAsia="de-DE"/>
+        </w:rPr>
+        <w:t xml:space="preserve"> (Fig. 4A-C). The median number of identified ILC2s per FOV was 11, while </w:t>
+      </w:r>
+      <w:r>
+        <w:rPr>
+          <w:rFonts w:ascii="Segoe UI" w:hAnsi="Segoe UI" w:cs="Segoe UI"/>
+          <w:lang w:val="en-US" w:eastAsia="de-DE"/>
+        </w:rPr>
+        <w:t>the median number of NK cells/ILC1s was 8</w:t>
+      </w:r>
+      <w:r>
+        <w:rPr>
+          <w:rFonts w:ascii="Segoe UI" w:hAnsi="Segoe UI" w:cs="Segoe UI"/>
+          <w:lang w:val="en-US" w:eastAsia="de-DE"/>
+        </w:rPr>
+        <w:t xml:space="preserve"> (Fig. 4A)</w:t>
+      </w:r>
+      <w:r>
+        <w:rPr>
+          <w:rFonts w:ascii="Segoe UI" w:hAnsi="Segoe UI" w:cs="Segoe UI"/>
+          <w:lang w:val="en-US" w:eastAsia="de-DE"/>
+        </w:rPr>
+        <w:t>. ILC3s were the rarest ILC subtype and were only detected in one FOV under healthy conditions (Fig. 4A). Both within the immune compartment and the ILC compartment, ILC2s represented the predominant ILC subtype, and the frequency of ILC3s was less than 1 % (Fig. 4B-C).</w:t>
+      </w:r>
+    </w:p>
+    <w:p>
+      <w:pPr>
+        <w:jc w:val="both"/>
+        <w:rPr>
+          <w:rFonts w:ascii="Segoe UI" w:hAnsi="Segoe UI" w:cs="Segoe UI"/>
+          <w:lang w:val="en-US" w:eastAsia="de-DE"/>
+        </w:rPr>
+      </w:pPr>
+      <w:r>
+        <w:rPr>
+          <w:rFonts w:ascii="Segoe UI" w:hAnsi="Segoe UI" w:cs="Segoe UI"/>
+          <w:lang w:val="en-US" w:eastAsia="de-DE"/>
+        </w:rPr>
+        <w:t xml:space="preserve">Next, we </w:t>
+      </w:r>
+      <w:r>
+        <w:rPr>
+          <w:rFonts w:ascii="Segoe UI" w:hAnsi="Segoe UI" w:cs="Segoe UI"/>
+          <w:lang w:val="en-US" w:eastAsia="de-DE"/>
+        </w:rPr>
+        <w:t xml:space="preserve">quantified the cellular distribution at different time points of IL-33 application (Fig. 4D-I). </w:t>
+      </w:r>
+      <w:r>
+        <w:rPr>
+          <w:rFonts w:ascii="Segoe UI" w:hAnsi="Segoe UI" w:cs="Segoe UI"/>
+          <w:lang w:val="en-US" w:eastAsia="de-DE"/>
+        </w:rPr>
+        <w:t xml:space="preserve">Comparing the time points after IL-33 application to the controls revealed a small significant increase </w:t>
+      </w:r>
+      <w:r>
+        <w:rPr>
+          <w:rFonts w:ascii="Segoe UI" w:hAnsi="Segoe UI" w:cs="Segoe UI"/>
+          <w:lang w:val="en-US" w:eastAsia="de-DE"/>
+        </w:rPr>
+        <w:t>in</w:t>
+      </w:r>
+      <w:r>
+        <w:rPr>
+          <w:rFonts w:ascii="Segoe UI" w:hAnsi="Segoe UI" w:cs="Segoe UI"/>
+          <w:lang w:val="en-US" w:eastAsia="de-DE"/>
+        </w:rPr>
+        <w:t xml:space="preserve"> the total count of the analyzed cells per FOV in general at IL-33 day 1 (Fig. 4D), as well as the immune cells (Fig. 4E), and ILCs (Fig. 4F). However, </w:t>
+      </w:r>
+      <w:r>
+        <w:rPr>
+          <w:rFonts w:ascii="Segoe UI" w:hAnsi="Segoe UI" w:cs="Segoe UI"/>
+          <w:lang w:val="en-US" w:eastAsia="de-DE"/>
+        </w:rPr>
+        <w:t>a</w:t>
+      </w:r>
+      <w:r>
+        <w:rPr>
+          <w:rFonts w:ascii="Segoe UI" w:hAnsi="Segoe UI" w:cs="Segoe UI"/>
+          <w:lang w:val="en-US" w:eastAsia="de-DE"/>
+        </w:rPr>
+        <w:t xml:space="preserve"> strong significant increase compared to the healthy tissue was observed after three doses of IL-33 day. </w:t>
+      </w:r>
+    </w:p>
+    <w:p>
+      <w:pPr>
+        <w:jc w:val="both"/>
+        <w:rPr>
+          <w:rFonts w:ascii="Segoe UI" w:hAnsi="Segoe UI" w:cs="Segoe UI"/>
+          <w:lang w:val="en-US" w:eastAsia="de-DE"/>
+        </w:rPr>
+      </w:pPr>
+      <w:r>
+        <w:rPr>
+          <w:rFonts w:ascii="Segoe UI" w:hAnsi="Segoe UI" w:cs="Segoe UI"/>
+          <w:lang w:val="en-US" w:eastAsia="de-DE"/>
+        </w:rPr>
+        <w:t>Looking at the ILC compartment, the total counts of NK cells/ILC1s</w:t>
+      </w:r>
+      <w:r>
+        <w:rPr>
+          <w:rFonts w:ascii="Segoe UI" w:hAnsi="Segoe UI" w:cs="Segoe UI"/>
+          <w:lang w:val="en-US" w:eastAsia="de-DE"/>
+        </w:rPr>
+        <w:t xml:space="preserve"> (Fig. 4G)</w:t>
+      </w:r>
+      <w:r>
+        <w:rPr>
+          <w:rFonts w:ascii="Segoe UI" w:hAnsi="Segoe UI" w:cs="Segoe UI"/>
+          <w:lang w:val="en-US" w:eastAsia="de-DE"/>
+        </w:rPr>
+        <w:t>, ILC2s</w:t>
+      </w:r>
+      <w:r>
+        <w:rPr>
+          <w:rFonts w:ascii="Segoe UI" w:hAnsi="Segoe UI" w:cs="Segoe UI"/>
+          <w:lang w:val="en-US" w:eastAsia="de-DE"/>
+        </w:rPr>
+        <w:t xml:space="preserve"> (Fig. 4H)</w:t>
+      </w:r>
+      <w:r>
+        <w:rPr>
+          <w:rFonts w:ascii="Segoe UI" w:hAnsi="Segoe UI" w:cs="Segoe UI"/>
+          <w:lang w:val="en-US" w:eastAsia="de-DE"/>
+        </w:rPr>
+        <w:t xml:space="preserve">, and ILC3s </w:t>
+      </w:r>
+      <w:r>
+        <w:rPr>
+          <w:rFonts w:ascii="Segoe UI" w:hAnsi="Segoe UI" w:cs="Segoe UI"/>
+          <w:lang w:val="en-US" w:eastAsia="de-DE"/>
+        </w:rPr>
+        <w:t xml:space="preserve">(Fig. 4I) </w:t>
+      </w:r>
+      <w:r>
+        <w:rPr>
+          <w:rFonts w:ascii="Segoe UI" w:hAnsi="Segoe UI" w:cs="Segoe UI"/>
+          <w:lang w:val="en-US" w:eastAsia="de-DE"/>
+        </w:rPr>
+        <w:t>significantly</w:t>
+      </w:r>
+      <w:r>
+        <w:rPr>
+          <w:rFonts w:ascii="Segoe UI" w:hAnsi="Segoe UI" w:cs="Segoe UI"/>
+          <w:lang w:val="en-US" w:eastAsia="de-DE"/>
+        </w:rPr>
+        <w:t xml:space="preserve"> increased at IL-33 day 3 compared to </w:t>
+      </w:r>
+      <w:r>
+        <w:rPr>
+          <w:rFonts w:ascii="Segoe UI" w:hAnsi="Segoe UI" w:cs="Segoe UI"/>
+          <w:lang w:val="en-US" w:eastAsia="de-DE"/>
+        </w:rPr>
+        <w:t>the</w:t>
+      </w:r>
+      <w:r>
+        <w:rPr>
+          <w:rFonts w:ascii="Segoe UI" w:hAnsi="Segoe UI" w:cs="Segoe UI"/>
+          <w:lang w:val="en-US" w:eastAsia="de-DE"/>
+        </w:rPr>
+        <w:t xml:space="preserve"> </w:t>
+      </w:r>
+      <w:r>
+        <w:rPr>
+          <w:rFonts w:ascii="Segoe UI" w:hAnsi="Segoe UI" w:cs="Segoe UI"/>
+          <w:lang w:val="en-US" w:eastAsia="de-DE"/>
+        </w:rPr>
+        <w:t>healthy control</w:t>
+      </w:r>
+      <w:r>
+        <w:rPr>
+          <w:rFonts w:ascii="Segoe UI" w:hAnsi="Segoe UI" w:cs="Segoe UI"/>
+          <w:lang w:val="en-US" w:eastAsia="de-DE"/>
+        </w:rPr>
+        <w:t>.</w:t>
+      </w:r>
+      <w:r>
+        <w:rPr>
+          <w:rFonts w:ascii="Segoe UI" w:hAnsi="Segoe UI" w:cs="Segoe UI"/>
+          <w:lang w:val="en-US" w:eastAsia="de-DE"/>
+        </w:rPr>
+        <w:t xml:space="preserve"> </w:t>
+      </w:r>
+      <w:r>
+        <w:rPr>
+          <w:rFonts w:ascii="Segoe UI" w:hAnsi="Segoe UI" w:cs="Segoe UI"/>
+          <w:lang w:val="en-US" w:eastAsia="de-DE"/>
+        </w:rPr>
+        <w:t xml:space="preserve">There was no significant change in the frequencies within the ILC compartment, except for the ILC3 frequency significantly </w:t>
+      </w:r>
+      <w:r>
+        <w:rPr>
+          <w:rFonts w:ascii="Segoe UI" w:hAnsi="Segoe UI" w:cs="Segoe UI"/>
+          <w:lang w:val="en-US" w:eastAsia="de-DE"/>
+        </w:rPr>
+        <w:t xml:space="preserve">increasing by 8 percent points to a median of 8 % at IL-33 day 2 compared to healthy controls where the median was 0 % (data not shown). </w:t>
+      </w:r>
+    </w:p>
+    <w:p>
+      <w:pPr>
+        <w:jc w:val="both"/>
+        <w:rPr>
+          <w:rFonts w:ascii="Segoe UI" w:hAnsi="Segoe UI" w:cs="Segoe UI"/>
+          <w:lang w:val="en-US" w:eastAsia="de-DE"/>
+        </w:rPr>
+      </w:pPr>
+      <w:r>
+        <w:rPr>
+          <w:rFonts w:ascii="Segoe UI" w:hAnsi="Segoe UI" w:cs="Segoe UI"/>
+          <w:lang w:val="en-US" w:eastAsia="de-DE"/>
+        </w:rPr>
+        <w:t xml:space="preserve">The data confirmed that </w:t>
+      </w:r>
+      <w:r>
+        <w:rPr>
+          <w:rFonts w:ascii="Segoe UI" w:hAnsi="Segoe UI" w:cs="Segoe UI"/>
+          <w:lang w:val="en-US" w:eastAsia="de-DE"/>
+        </w:rPr>
+        <w:t xml:space="preserve">ILC2s represented the predominant ILC subtype in murine lung tissue. The application of IL-33 </w:t>
+      </w:r>
+      <w:r>
+        <w:rPr>
+          <w:rFonts w:ascii="Segoe UI" w:hAnsi="Segoe UI" w:cs="Segoe UI"/>
+          <w:lang w:val="en-US" w:eastAsia="de-DE"/>
+        </w:rPr>
+        <w:t xml:space="preserve">significantly </w:t>
+      </w:r>
+      <w:r>
+        <w:rPr>
+          <w:rFonts w:ascii="Segoe UI" w:hAnsi="Segoe UI" w:cs="Segoe UI"/>
+          <w:lang w:val="en-US" w:eastAsia="de-DE"/>
+        </w:rPr>
+        <w:t xml:space="preserve">triggered the accumulation of </w:t>
+      </w:r>
+      <w:r>
+        <w:rPr>
+          <w:rFonts w:ascii="Segoe UI" w:hAnsi="Segoe UI" w:cs="Segoe UI"/>
+          <w:lang w:val="en-US" w:eastAsia="de-DE"/>
+        </w:rPr>
+        <w:t xml:space="preserve">cells in general, immune cells and ILC subtypes </w:t>
+      </w:r>
+      <w:r>
+        <w:rPr>
+          <w:rFonts w:ascii="Segoe UI" w:hAnsi="Segoe UI" w:cs="Segoe UI"/>
+          <w:lang w:val="en-US" w:eastAsia="de-DE"/>
+        </w:rPr>
+        <w:t xml:space="preserve">in the lung at IL-33 day 3. </w:t>
+      </w:r>
+    </w:p>
+    <w:p>
+      <w:pPr>
+        <w:jc w:val="both"/>
         <w:rPr>
           <w:rFonts w:ascii="Segoe UI" w:hAnsi="Segoe UI" w:cs="Segoe UI"/>
           <w:b/>
@@ -2247,8 +2474,7 @@
           <w:szCs w:val="25"/>
           <w:lang w:val="en-US" w:eastAsia="de-DE"/>
         </w:rPr>
-        <w:t xml:space="preserve"> and </w:t>
-      </w:r>
+      </w:pPr>
       <w:r>
         <w:rPr>
           <w:rFonts w:ascii="Segoe UI" w:hAnsi="Segoe UI" w:cs="Segoe UI"/>
@@ -2257,343 +2483,9 @@
           <w:szCs w:val="25"/>
           <w:lang w:val="en-US" w:eastAsia="de-DE"/>
         </w:rPr>
-        <w:t>only increase at IL-33 day 3</w:t>
-      </w:r>
-    </w:p>
-    <w:p>
-      <w:pPr>
-        <w:jc w:val="both"/>
-        <w:rPr>
-          <w:rFonts w:ascii="Segoe UI" w:hAnsi="Segoe UI" w:cs="Segoe UI"/>
-          <w:lang w:val="en-US" w:eastAsia="de-DE"/>
-        </w:rPr>
-      </w:pPr>
-      <w:r>
-        <w:rPr>
-          <w:rFonts w:ascii="Segoe UI" w:hAnsi="Segoe UI" w:cs="Segoe UI"/>
-          <w:lang w:val="en-US" w:eastAsia="de-DE"/>
-        </w:rPr>
-        <w:t xml:space="preserve">We first quantified the total count, as well as the proportions of the identified ILC subtypes within the </w:t>
-      </w:r>
-      <w:proofErr w:type="gramStart"/>
-      <w:r>
-        <w:rPr>
-          <w:rFonts w:ascii="Segoe UI" w:hAnsi="Segoe UI" w:cs="Segoe UI"/>
-          <w:lang w:val="en-US" w:eastAsia="de-DE"/>
-        </w:rPr>
-        <w:t>immune</w:t>
-      </w:r>
-      <w:proofErr w:type="gramEnd"/>
-      <w:r>
-        <w:rPr>
-          <w:rFonts w:ascii="Segoe UI" w:hAnsi="Segoe UI" w:cs="Segoe UI"/>
-          <w:lang w:val="en-US" w:eastAsia="de-DE"/>
-        </w:rPr>
-        <w:t xml:space="preserve"> and the ILC compartment</w:t>
-      </w:r>
-      <w:r>
-        <w:rPr>
-          <w:rFonts w:ascii="Segoe UI" w:hAnsi="Segoe UI" w:cs="Segoe UI"/>
-          <w:lang w:val="en-US" w:eastAsia="de-DE"/>
-        </w:rPr>
-        <w:t xml:space="preserve"> under healthy conditions</w:t>
-      </w:r>
-      <w:r>
-        <w:rPr>
-          <w:rFonts w:ascii="Segoe UI" w:hAnsi="Segoe UI" w:cs="Segoe UI"/>
-          <w:lang w:val="en-US" w:eastAsia="de-DE"/>
-        </w:rPr>
-        <w:t xml:space="preserve"> (Fig. 4A-C). The median number of identified ILC2s per FOV was 11, while </w:t>
-      </w:r>
-      <w:r>
-        <w:rPr>
-          <w:rFonts w:ascii="Segoe UI" w:hAnsi="Segoe UI" w:cs="Segoe UI"/>
-          <w:lang w:val="en-US" w:eastAsia="de-DE"/>
-        </w:rPr>
-        <w:t>the median number of NK cells/ILC1s was 8</w:t>
-      </w:r>
-      <w:r>
-        <w:rPr>
-          <w:rFonts w:ascii="Segoe UI" w:hAnsi="Segoe UI" w:cs="Segoe UI"/>
-          <w:lang w:val="en-US" w:eastAsia="de-DE"/>
-        </w:rPr>
-        <w:t xml:space="preserve"> (Fig. 4A)</w:t>
-      </w:r>
-      <w:r>
-        <w:rPr>
-          <w:rFonts w:ascii="Segoe UI" w:hAnsi="Segoe UI" w:cs="Segoe UI"/>
-          <w:lang w:val="en-US" w:eastAsia="de-DE"/>
-        </w:rPr>
-        <w:t>. ILC3s were the rarest ILC subtype and were only detected in one FOV under healthy conditions (Fig. 4A). Both within the immune compartment and the ILC compartment, ILC2s represented the predominant ILC subtype, and the frequency of ILC3s was less than 1 % (Fig. 4B-C).</w:t>
-      </w:r>
-    </w:p>
-    <w:p>
-      <w:pPr>
-        <w:jc w:val="both"/>
-        <w:rPr>
-          <w:rFonts w:ascii="Segoe UI" w:hAnsi="Segoe UI" w:cs="Segoe UI"/>
-          <w:lang w:val="en-US" w:eastAsia="de-DE"/>
-        </w:rPr>
-      </w:pPr>
-      <w:r>
-        <w:rPr>
-          <w:rFonts w:ascii="Segoe UI" w:hAnsi="Segoe UI" w:cs="Segoe UI"/>
-          <w:lang w:val="en-US" w:eastAsia="de-DE"/>
-        </w:rPr>
-        <w:t xml:space="preserve">Next, we </w:t>
-      </w:r>
-      <w:r>
-        <w:rPr>
-          <w:rFonts w:ascii="Segoe UI" w:hAnsi="Segoe UI" w:cs="Segoe UI"/>
-          <w:lang w:val="en-US" w:eastAsia="de-DE"/>
-        </w:rPr>
-        <w:t xml:space="preserve">quantified the cellular distribution at different time points of IL-33 application (Fig. 4D-I). </w:t>
-      </w:r>
-      <w:r>
-        <w:rPr>
-          <w:rFonts w:ascii="Segoe UI" w:hAnsi="Segoe UI" w:cs="Segoe UI"/>
-          <w:lang w:val="en-US" w:eastAsia="de-DE"/>
-        </w:rPr>
-        <w:t xml:space="preserve">Comparing the time points after IL-33 application to the controls revealed a small significant increase </w:t>
-      </w:r>
-      <w:r>
-        <w:rPr>
-          <w:rFonts w:ascii="Segoe UI" w:hAnsi="Segoe UI" w:cs="Segoe UI"/>
-          <w:lang w:val="en-US" w:eastAsia="de-DE"/>
-        </w:rPr>
-        <w:t>in</w:t>
-      </w:r>
-      <w:r>
-        <w:rPr>
-          <w:rFonts w:ascii="Segoe UI" w:hAnsi="Segoe UI" w:cs="Segoe UI"/>
-          <w:lang w:val="en-US" w:eastAsia="de-DE"/>
-        </w:rPr>
-        <w:t xml:space="preserve"> the total count of the analyzed cells per FOV in general at IL-33 day 1 (Fig. 4D), as well as the immune cells (Fig. 4E), and ILCs (Fig. 4F). However, </w:t>
-      </w:r>
-      <w:r>
-        <w:rPr>
-          <w:rFonts w:ascii="Segoe UI" w:hAnsi="Segoe UI" w:cs="Segoe UI"/>
-          <w:lang w:val="en-US" w:eastAsia="de-DE"/>
-        </w:rPr>
-        <w:t>a</w:t>
-      </w:r>
-      <w:r>
-        <w:rPr>
-          <w:rFonts w:ascii="Segoe UI" w:hAnsi="Segoe UI" w:cs="Segoe UI"/>
-          <w:lang w:val="en-US" w:eastAsia="de-DE"/>
-        </w:rPr>
-        <w:t xml:space="preserve"> strong significant increase compared to </w:t>
-      </w:r>
-      <w:proofErr w:type="gramStart"/>
-      <w:r>
-        <w:rPr>
-          <w:rFonts w:ascii="Segoe UI" w:hAnsi="Segoe UI" w:cs="Segoe UI"/>
-          <w:lang w:val="en-US" w:eastAsia="de-DE"/>
-        </w:rPr>
-        <w:t>the healthy</w:t>
-      </w:r>
-      <w:proofErr w:type="gramEnd"/>
-      <w:r>
-        <w:rPr>
-          <w:rFonts w:ascii="Segoe UI" w:hAnsi="Segoe UI" w:cs="Segoe UI"/>
-          <w:lang w:val="en-US" w:eastAsia="de-DE"/>
-        </w:rPr>
-        <w:t xml:space="preserve"> tissue was observed after three doses of IL-33 day. </w:t>
-      </w:r>
-    </w:p>
-    <w:p>
-      <w:pPr>
-        <w:jc w:val="both"/>
-        <w:rPr>
-          <w:rFonts w:ascii="Segoe UI" w:hAnsi="Segoe UI" w:cs="Segoe UI"/>
-          <w:lang w:val="en-US" w:eastAsia="de-DE"/>
-        </w:rPr>
-      </w:pPr>
-      <w:r>
-        <w:rPr>
-          <w:rFonts w:ascii="Segoe UI" w:hAnsi="Segoe UI" w:cs="Segoe UI"/>
-          <w:lang w:val="en-US" w:eastAsia="de-DE"/>
-        </w:rPr>
-        <w:t>Looking at the ILC compartment, the total counts of NK cells/ILC1s</w:t>
-      </w:r>
-      <w:r>
-        <w:rPr>
-          <w:rFonts w:ascii="Segoe UI" w:hAnsi="Segoe UI" w:cs="Segoe UI"/>
-          <w:lang w:val="en-US" w:eastAsia="de-DE"/>
-        </w:rPr>
-        <w:t xml:space="preserve"> (Fig. 4G)</w:t>
-      </w:r>
-      <w:r>
-        <w:rPr>
-          <w:rFonts w:ascii="Segoe UI" w:hAnsi="Segoe UI" w:cs="Segoe UI"/>
-          <w:lang w:val="en-US" w:eastAsia="de-DE"/>
-        </w:rPr>
-        <w:t>, ILC2s</w:t>
-      </w:r>
-      <w:r>
-        <w:rPr>
-          <w:rFonts w:ascii="Segoe UI" w:hAnsi="Segoe UI" w:cs="Segoe UI"/>
-          <w:lang w:val="en-US" w:eastAsia="de-DE"/>
-        </w:rPr>
-        <w:t xml:space="preserve"> (Fig. 4H)</w:t>
-      </w:r>
-      <w:r>
-        <w:rPr>
-          <w:rFonts w:ascii="Segoe UI" w:hAnsi="Segoe UI" w:cs="Segoe UI"/>
-          <w:lang w:val="en-US" w:eastAsia="de-DE"/>
-        </w:rPr>
-        <w:t xml:space="preserve">, and ILC3s </w:t>
-      </w:r>
-      <w:r>
-        <w:rPr>
-          <w:rFonts w:ascii="Segoe UI" w:hAnsi="Segoe UI" w:cs="Segoe UI"/>
-          <w:lang w:val="en-US" w:eastAsia="de-DE"/>
-        </w:rPr>
-        <w:t xml:space="preserve">(Fig. 4I) </w:t>
-      </w:r>
-      <w:r>
-        <w:rPr>
-          <w:rFonts w:ascii="Segoe UI" w:hAnsi="Segoe UI" w:cs="Segoe UI"/>
-          <w:lang w:val="en-US" w:eastAsia="de-DE"/>
-        </w:rPr>
-        <w:t>significantly</w:t>
-      </w:r>
-      <w:r>
-        <w:rPr>
-          <w:rFonts w:ascii="Segoe UI" w:hAnsi="Segoe UI" w:cs="Segoe UI"/>
-          <w:lang w:val="en-US" w:eastAsia="de-DE"/>
-        </w:rPr>
-        <w:t xml:space="preserve"> increased at IL-33 day 3 compared to </w:t>
-      </w:r>
-      <w:r>
-        <w:rPr>
-          <w:rFonts w:ascii="Segoe UI" w:hAnsi="Segoe UI" w:cs="Segoe UI"/>
-          <w:lang w:val="en-US" w:eastAsia="de-DE"/>
-        </w:rPr>
-        <w:t>the</w:t>
-      </w:r>
-      <w:r>
-        <w:rPr>
-          <w:rFonts w:ascii="Segoe UI" w:hAnsi="Segoe UI" w:cs="Segoe UI"/>
-          <w:lang w:val="en-US" w:eastAsia="de-DE"/>
-        </w:rPr>
-        <w:t xml:space="preserve"> </w:t>
-      </w:r>
-      <w:proofErr w:type="gramStart"/>
-      <w:r>
-        <w:rPr>
-          <w:rFonts w:ascii="Segoe UI" w:hAnsi="Segoe UI" w:cs="Segoe UI"/>
-          <w:lang w:val="en-US" w:eastAsia="de-DE"/>
-        </w:rPr>
-        <w:t>healthy</w:t>
-      </w:r>
-      <w:proofErr w:type="gramEnd"/>
-      <w:r>
-        <w:rPr>
-          <w:rFonts w:ascii="Segoe UI" w:hAnsi="Segoe UI" w:cs="Segoe UI"/>
-          <w:lang w:val="en-US" w:eastAsia="de-DE"/>
-        </w:rPr>
-        <w:t xml:space="preserve"> control</w:t>
-      </w:r>
-      <w:r>
-        <w:rPr>
-          <w:rFonts w:ascii="Segoe UI" w:hAnsi="Segoe UI" w:cs="Segoe UI"/>
-          <w:lang w:val="en-US" w:eastAsia="de-DE"/>
-        </w:rPr>
-        <w:t>.</w:t>
-      </w:r>
-      <w:r>
-        <w:rPr>
-          <w:rFonts w:ascii="Segoe UI" w:hAnsi="Segoe UI" w:cs="Segoe UI"/>
-          <w:lang w:val="en-US" w:eastAsia="de-DE"/>
-        </w:rPr>
-        <w:t xml:space="preserve"> </w:t>
-      </w:r>
-      <w:r>
-        <w:rPr>
-          <w:rFonts w:ascii="Segoe UI" w:hAnsi="Segoe UI" w:cs="Segoe UI"/>
-          <w:lang w:val="en-US" w:eastAsia="de-DE"/>
-        </w:rPr>
-        <w:t xml:space="preserve">There was no significant change in the frequencies within the ILC compartment, except for the ILC3 frequency significantly </w:t>
-      </w:r>
-      <w:r>
-        <w:rPr>
-          <w:rFonts w:ascii="Segoe UI" w:hAnsi="Segoe UI" w:cs="Segoe UI"/>
-          <w:lang w:val="en-US" w:eastAsia="de-DE"/>
-        </w:rPr>
-        <w:t xml:space="preserve">increasing by 8 percent points to a median of 8 % at IL-33 day 2 compared to </w:t>
-      </w:r>
-      <w:proofErr w:type="gramStart"/>
-      <w:r>
-        <w:rPr>
-          <w:rFonts w:ascii="Segoe UI" w:hAnsi="Segoe UI" w:cs="Segoe UI"/>
-          <w:lang w:val="en-US" w:eastAsia="de-DE"/>
-        </w:rPr>
-        <w:t>healthy</w:t>
-      </w:r>
-      <w:proofErr w:type="gramEnd"/>
-      <w:r>
-        <w:rPr>
-          <w:rFonts w:ascii="Segoe UI" w:hAnsi="Segoe UI" w:cs="Segoe UI"/>
-          <w:lang w:val="en-US" w:eastAsia="de-DE"/>
-        </w:rPr>
-        <w:t xml:space="preserve"> controls where the median was 0 % (data not shown). </w:t>
-      </w:r>
-    </w:p>
-    <w:p>
-      <w:pPr>
-        <w:jc w:val="both"/>
-        <w:rPr>
-          <w:rFonts w:ascii="Segoe UI" w:hAnsi="Segoe UI" w:cs="Segoe UI"/>
-          <w:lang w:val="en-US" w:eastAsia="de-DE"/>
-        </w:rPr>
-      </w:pPr>
-      <w:r>
-        <w:rPr>
-          <w:rFonts w:ascii="Segoe UI" w:hAnsi="Segoe UI" w:cs="Segoe UI"/>
-          <w:lang w:val="en-US" w:eastAsia="de-DE"/>
-        </w:rPr>
-        <w:t xml:space="preserve">The data confirmed that </w:t>
-      </w:r>
-      <w:r>
-        <w:rPr>
-          <w:rFonts w:ascii="Segoe UI" w:hAnsi="Segoe UI" w:cs="Segoe UI"/>
-          <w:lang w:val="en-US" w:eastAsia="de-DE"/>
-        </w:rPr>
-        <w:t xml:space="preserve">ILC2s represented the predominant ILC subtype in murine lung tissue. The application of IL-33 </w:t>
-      </w:r>
-      <w:r>
-        <w:rPr>
-          <w:rFonts w:ascii="Segoe UI" w:hAnsi="Segoe UI" w:cs="Segoe UI"/>
-          <w:lang w:val="en-US" w:eastAsia="de-DE"/>
-        </w:rPr>
-        <w:t xml:space="preserve">significantly </w:t>
-      </w:r>
-      <w:r>
-        <w:rPr>
-          <w:rFonts w:ascii="Segoe UI" w:hAnsi="Segoe UI" w:cs="Segoe UI"/>
-          <w:lang w:val="en-US" w:eastAsia="de-DE"/>
-        </w:rPr>
-        <w:t xml:space="preserve">triggered the accumulation of </w:t>
-      </w:r>
-      <w:r>
-        <w:rPr>
-          <w:rFonts w:ascii="Segoe UI" w:hAnsi="Segoe UI" w:cs="Segoe UI"/>
-          <w:lang w:val="en-US" w:eastAsia="de-DE"/>
-        </w:rPr>
-        <w:t xml:space="preserve">cells in general, immune cells and ILC subtypes </w:t>
-      </w:r>
-      <w:r>
-        <w:rPr>
-          <w:rFonts w:ascii="Segoe UI" w:hAnsi="Segoe UI" w:cs="Segoe UI"/>
-          <w:lang w:val="en-US" w:eastAsia="de-DE"/>
-        </w:rPr>
-        <w:t xml:space="preserve">in the lung at IL-33 day 3. </w:t>
-      </w:r>
-    </w:p>
-    <w:p>
-      <w:pPr>
-        <w:jc w:val="both"/>
+        <w:t xml:space="preserve">Spatial analysis reveals accumulation of ILC2s in peri-lymphatic niches shared with myeloid cells in </w:t>
+      </w:r>
+      <w:r>
         <w:rPr>
           <w:rFonts w:ascii="Segoe UI" w:hAnsi="Segoe UI" w:cs="Segoe UI"/>
           <w:b/>
@@ -2601,7 +2493,8 @@
           <w:szCs w:val="25"/>
           <w:lang w:val="en-US" w:eastAsia="de-DE"/>
         </w:rPr>
-      </w:pPr>
+        <w:t xml:space="preserve">the </w:t>
+      </w:r>
       <w:r>
         <w:rPr>
           <w:rFonts w:ascii="Segoe UI" w:hAnsi="Segoe UI" w:cs="Segoe UI"/>
@@ -2610,9 +2503,268 @@
           <w:szCs w:val="25"/>
           <w:lang w:val="en-US" w:eastAsia="de-DE"/>
         </w:rPr>
-        <w:t xml:space="preserve">Spatial analysis reveals accumulation of ILC2s in peri-lymphatic niches shared with myeloid cells in </w:t>
-      </w:r>
-      <w:r>
+        <w:t>lung</w:t>
+      </w:r>
+    </w:p>
+    <w:p>
+      <w:pPr>
+        <w:jc w:val="both"/>
+        <w:rPr>
+          <w:rFonts w:ascii="Segoe UI" w:hAnsi="Segoe UI" w:cs="Segoe UI"/>
+          <w:lang w:val="en-US" w:eastAsia="de-DE"/>
+        </w:rPr>
+      </w:pPr>
+      <w:r>
+        <w:rPr>
+          <w:rFonts w:ascii="Segoe UI" w:hAnsi="Segoe UI" w:cs="Segoe UI"/>
+          <w:lang w:val="en-US" w:eastAsia="de-DE"/>
+        </w:rPr>
+        <w:t xml:space="preserve">Next, we wanted to analyze spatial alterations of the different ILC subtypes at different points after IL-33 application and see whether the inflammatory stimuli affected the distributions of </w:t>
+      </w:r>
+      <w:r>
+        <w:rPr>
+          <w:rFonts w:ascii="Segoe UI" w:hAnsi="Segoe UI" w:cs="Segoe UI"/>
+          <w:lang w:val="en-US" w:eastAsia="de-DE"/>
+        </w:rPr>
+        <w:t xml:space="preserve">ILC subtypes within the tissue. </w:t>
+      </w:r>
+      <w:r>
+        <w:rPr>
+          <w:rFonts w:ascii="Segoe UI" w:hAnsi="Segoe UI" w:cs="Segoe UI"/>
+          <w:lang w:val="en-US" w:eastAsia="de-DE"/>
+        </w:rPr>
+        <w:t>For this, we</w:t>
+      </w:r>
+      <w:r>
+        <w:rPr>
+          <w:rFonts w:ascii="Segoe UI" w:hAnsi="Segoe UI" w:cs="Segoe UI"/>
+          <w:lang w:val="en-US" w:eastAsia="de-DE"/>
+        </w:rPr>
+        <w:t xml:space="preserve"> performed co-enrichment analysis of the identified ILC subtypes using </w:t>
+      </w:r>
+      <w:r>
+        <w:rPr>
+          <w:rFonts w:ascii="Segoe UI" w:hAnsi="Segoe UI" w:cs="Segoe UI"/>
+          <w:lang w:val="en-US" w:eastAsia="de-DE"/>
+        </w:rPr>
+        <w:t xml:space="preserve">the R packages </w:t>
+      </w:r>
+      <w:r>
+        <w:rPr>
+          <w:rFonts w:ascii="Segoe UI" w:hAnsi="Segoe UI" w:cs="Segoe UI"/>
+          <w:lang w:val="en-US" w:eastAsia="de-DE"/>
+        </w:rPr>
+        <w:t xml:space="preserve">Giotto </w:t>
+      </w:r>
+      <w:r>
+        <w:rPr>
+          <w:rFonts w:ascii="Segoe UI" w:hAnsi="Segoe UI" w:cs="Segoe UI"/>
+          <w:lang w:val="en-US" w:eastAsia="de-DE"/>
+        </w:rPr>
+        <w:t xml:space="preserve">(REF) </w:t>
+      </w:r>
+      <w:r>
+        <w:rPr>
+          <w:rFonts w:ascii="Segoe UI" w:hAnsi="Segoe UI" w:cs="Segoe UI"/>
+          <w:lang w:val="en-US" w:eastAsia="de-DE"/>
+        </w:rPr>
+        <w:t>and VoltRon</w:t>
+      </w:r>
+      <w:r>
+        <w:rPr>
+          <w:rFonts w:ascii="Segoe UI" w:hAnsi="Segoe UI" w:cs="Segoe UI"/>
+          <w:lang w:val="en-US" w:eastAsia="de-DE"/>
+        </w:rPr>
+        <w:t xml:space="preserve"> (REF)</w:t>
+      </w:r>
+      <w:r>
+        <w:rPr>
+          <w:rFonts w:ascii="Segoe UI" w:hAnsi="Segoe UI" w:cs="Segoe UI"/>
+          <w:lang w:val="en-US" w:eastAsia="de-DE"/>
+        </w:rPr>
+        <w:t>.</w:t>
+      </w:r>
+      <w:r>
+        <w:rPr>
+          <w:rFonts w:ascii="Segoe UI" w:hAnsi="Segoe UI" w:cs="Segoe UI"/>
+          <w:lang w:val="en-US" w:eastAsia="de-DE"/>
+        </w:rPr>
+        <w:t xml:space="preserve"> Additionally, we used another R package SPIAT for measuring the minimal distance of a cell type to a reference cell and for calculating cells in neighborhood (CIN) values representing the proportions of cell types in a defined radius around the reference cell. </w:t>
+      </w:r>
+    </w:p>
+    <w:p>
+      <w:pPr>
+        <w:jc w:val="both"/>
+        <w:rPr>
+          <w:rFonts w:ascii="Segoe UI" w:hAnsi="Segoe UI" w:cs="Segoe UI"/>
+          <w:lang w:val="en-US" w:eastAsia="de-DE"/>
+        </w:rPr>
+      </w:pPr>
+      <w:r>
+        <w:rPr>
+          <w:rFonts w:ascii="Segoe UI" w:hAnsi="Segoe UI" w:cs="Segoe UI"/>
+          <w:lang w:val="en-US" w:eastAsia="de-DE"/>
+        </w:rPr>
+        <w:t>Spatial a</w:t>
+      </w:r>
+      <w:r>
+        <w:rPr>
+          <w:rFonts w:ascii="Segoe UI" w:hAnsi="Segoe UI" w:cs="Segoe UI"/>
+          <w:lang w:val="en-US" w:eastAsia="de-DE"/>
+        </w:rPr>
+        <w:t xml:space="preserve">nalysis </w:t>
+      </w:r>
+      <w:r>
+        <w:rPr>
+          <w:rFonts w:ascii="Segoe UI" w:hAnsi="Segoe UI" w:cs="Segoe UI"/>
+          <w:lang w:val="en-US" w:eastAsia="de-DE"/>
+        </w:rPr>
+        <w:t xml:space="preserve">with revealed </w:t>
+      </w:r>
+      <w:r>
+        <w:rPr>
+          <w:rFonts w:ascii="Segoe UI" w:hAnsi="Segoe UI" w:cs="Segoe UI"/>
+          <w:lang w:val="en-US" w:eastAsia="de-DE"/>
+        </w:rPr>
+        <w:t>high co-enrichment scores of ILC2s and lymphatics (Fig. 5A). This was confirmed by visual inspection and localization of ILC2s close to CD90.2</w:t>
+      </w:r>
+      <w:r>
+        <w:rPr>
+          <w:rFonts w:ascii="Segoe UI" w:hAnsi="Segoe UI" w:cs="Segoe UI"/>
+          <w:vertAlign w:val="superscript"/>
+          <w:lang w:val="en-US" w:eastAsia="de-DE"/>
+        </w:rPr>
+        <w:t>+</w:t>
+      </w:r>
+      <w:r>
+        <w:rPr>
+          <w:rFonts w:ascii="Segoe UI" w:hAnsi="Segoe UI" w:cs="Segoe UI"/>
+          <w:lang w:val="en-US" w:eastAsia="de-DE"/>
+        </w:rPr>
+        <w:t xml:space="preserve"> LYVE1</w:t>
+      </w:r>
+      <w:r>
+        <w:rPr>
+          <w:rFonts w:ascii="Segoe UI" w:hAnsi="Segoe UI" w:cs="Segoe UI"/>
+          <w:vertAlign w:val="superscript"/>
+          <w:lang w:val="en-US" w:eastAsia="de-DE"/>
+        </w:rPr>
+        <w:t>+</w:t>
+      </w:r>
+      <w:r>
+        <w:rPr>
+          <w:rFonts w:ascii="Segoe UI" w:hAnsi="Segoe UI" w:cs="Segoe UI"/>
+          <w:lang w:val="en-US" w:eastAsia="de-DE"/>
+        </w:rPr>
+        <w:t xml:space="preserve"> endothelial structures that represented lymphatics in IF overlays (Fig. 5B). ILC2s possessed with a median of 33 µm the smallest minimum distance to lymphatics within all measured immune cells under healthy conditions in murine lung (Fig. 5C).</w:t>
+      </w:r>
+      <w:r>
+        <w:rPr>
+          <w:rFonts w:ascii="Segoe UI" w:hAnsi="Segoe UI" w:cs="Segoe UI"/>
+          <w:lang w:val="en-US" w:eastAsia="de-DE"/>
+        </w:rPr>
+        <w:t xml:space="preserve"> At IL-33 day 3, an overall decrease of the minimal distance of all tested different immune cells to lymphatics was observed, again, ILC2s had with 26 µm the smallest minimum distance (Fig. 5D). </w:t>
+      </w:r>
+      <w:r>
+        <w:rPr>
+          <w:rFonts w:ascii="Segoe UI" w:hAnsi="Segoe UI" w:cs="Segoe UI"/>
+          <w:lang w:val="en-US" w:eastAsia="de-DE"/>
+        </w:rPr>
+        <w:t xml:space="preserve">The CIN analysis revealed that within a 15 µm radius around ILC2s, </w:t>
+      </w:r>
+      <w:r>
+        <w:rPr>
+          <w:rFonts w:ascii="Segoe UI" w:hAnsi="Segoe UI" w:cs="Segoe UI"/>
+          <w:lang w:val="en-US" w:eastAsia="de-DE"/>
+        </w:rPr>
+        <w:t xml:space="preserve">lymphatics represented </w:t>
+      </w:r>
+      <w:r>
+        <w:rPr>
+          <w:rFonts w:ascii="Segoe UI" w:hAnsi="Segoe UI" w:cs="Segoe UI"/>
+          <w:lang w:val="en-US" w:eastAsia="de-DE"/>
+        </w:rPr>
+        <w:t xml:space="preserve">4 % under healthy conditions and 6 % at IL-33 day 3 (Fig. 5E). </w:t>
+      </w:r>
+      <w:r>
+        <w:rPr>
+          <w:rFonts w:ascii="Segoe UI" w:hAnsi="Segoe UI" w:cs="Segoe UI"/>
+          <w:lang w:val="en-US" w:eastAsia="de-DE"/>
+        </w:rPr>
+        <w:t xml:space="preserve"> </w:t>
+      </w:r>
+    </w:p>
+    <w:p>
+      <w:pPr>
+        <w:jc w:val="both"/>
+        <w:rPr>
+          <w:rFonts w:ascii="Segoe UI" w:hAnsi="Segoe UI" w:cs="Segoe UI"/>
+          <w:lang w:val="en-US" w:eastAsia="de-DE"/>
+        </w:rPr>
+      </w:pPr>
+      <w:r>
+        <w:rPr>
+          <w:rFonts w:ascii="Segoe UI" w:hAnsi="Segoe UI" w:cs="Segoe UI"/>
+          <w:lang w:val="en-US" w:eastAsia="de-DE"/>
+        </w:rPr>
+        <w:lastRenderedPageBreak/>
+        <w:t xml:space="preserve">Besides the co-enriched localization of ILC2s with lymphatics, </w:t>
+      </w:r>
+      <w:r>
+        <w:rPr>
+          <w:rFonts w:ascii="Segoe UI" w:hAnsi="Segoe UI" w:cs="Segoe UI"/>
+          <w:lang w:val="en-US" w:eastAsia="de-DE"/>
+        </w:rPr>
+        <w:t>spatial</w:t>
+      </w:r>
+      <w:r>
+        <w:rPr>
+          <w:rFonts w:ascii="Segoe UI" w:hAnsi="Segoe UI" w:cs="Segoe UI"/>
+          <w:lang w:val="en-US" w:eastAsia="de-DE"/>
+        </w:rPr>
+        <w:t xml:space="preserve"> analysis also showed spatial association of ILC2s with myeloid cells (Suppl. Fig. 2A) and ILC2s (Suppl. Fig. 2B). </w:t>
+      </w:r>
+      <w:r>
+        <w:rPr>
+          <w:rFonts w:ascii="Segoe UI" w:hAnsi="Segoe UI" w:cs="Segoe UI"/>
+          <w:lang w:val="en-US" w:eastAsia="de-DE"/>
+        </w:rPr>
+        <w:t xml:space="preserve">This went in line with high proportions of both myeloid cells and ILC2s observed in the CIN analysis of ILC2s (Supp. Fig. 2C). </w:t>
+      </w:r>
+      <w:r>
+        <w:rPr>
+          <w:rFonts w:ascii="Segoe UI" w:hAnsi="Segoe UI" w:cs="Segoe UI"/>
+          <w:lang w:val="en-US" w:eastAsia="de-DE"/>
+        </w:rPr>
+        <w:t xml:space="preserve">We did not find a global pattern of co-enrichment of ILC2s with other immune and non-immune cell types like T helper cells (Suppl. Fig. 2D).  </w:t>
+      </w:r>
+      <w:r>
+        <w:rPr>
+          <w:rFonts w:ascii="Segoe UI" w:hAnsi="Segoe UI" w:cs="Segoe UI"/>
+          <w:lang w:val="en-US" w:eastAsia="de-DE"/>
+        </w:rPr>
+        <w:t xml:space="preserve"> </w:t>
+      </w:r>
+    </w:p>
+    <w:p>
+      <w:pPr>
+        <w:jc w:val="both"/>
+        <w:rPr>
+          <w:rFonts w:ascii="Segoe UI" w:hAnsi="Segoe UI" w:cs="Segoe UI"/>
+          <w:lang w:val="en-US" w:eastAsia="de-DE"/>
+        </w:rPr>
+      </w:pPr>
+      <w:r>
+        <w:rPr>
+          <w:rFonts w:ascii="Segoe UI" w:hAnsi="Segoe UI" w:cs="Segoe UI"/>
+          <w:lang w:val="en-US" w:eastAsia="de-DE"/>
+        </w:rPr>
+        <w:t xml:space="preserve">Taken together, our data supports the accumulation of ILC2s in a peri-lymphatic niche shared with myeloid cells. </w:t>
+      </w:r>
+    </w:p>
+    <w:p>
+      <w:pPr>
+        <w:jc w:val="both"/>
         <w:rPr>
           <w:rFonts w:ascii="Segoe UI" w:hAnsi="Segoe UI" w:cs="Segoe UI"/>
           <w:b/>
@@ -2620,8 +2772,7 @@
           <w:szCs w:val="25"/>
           <w:lang w:val="en-US" w:eastAsia="de-DE"/>
         </w:rPr>
-        <w:t xml:space="preserve">the </w:t>
-      </w:r>
+      </w:pPr>
       <w:r>
         <w:rPr>
           <w:rFonts w:ascii="Segoe UI" w:hAnsi="Segoe UI" w:cs="Segoe UI"/>
@@ -2630,148 +2781,29 @@
           <w:szCs w:val="25"/>
           <w:lang w:val="en-US" w:eastAsia="de-DE"/>
         </w:rPr>
-        <w:t>lung</w:t>
-      </w:r>
-    </w:p>
-    <w:p>
-      <w:pPr>
-        <w:jc w:val="both"/>
-        <w:rPr>
-          <w:rFonts w:ascii="Segoe UI" w:hAnsi="Segoe UI" w:cs="Segoe UI"/>
-          <w:lang w:val="en-US" w:eastAsia="de-DE"/>
-        </w:rPr>
-      </w:pPr>
-      <w:r>
-        <w:rPr>
-          <w:rFonts w:ascii="Segoe UI" w:hAnsi="Segoe UI" w:cs="Segoe UI"/>
-          <w:lang w:val="en-US" w:eastAsia="de-DE"/>
-        </w:rPr>
-        <w:t xml:space="preserve">Next, we wanted to analyze spatial alterations of the different ILC subtypes at different points after IL-33 application and see whether the inflammatory stimuli affected the distributions of </w:t>
-      </w:r>
-      <w:r>
-        <w:rPr>
-          <w:rFonts w:ascii="Segoe UI" w:hAnsi="Segoe UI" w:cs="Segoe UI"/>
-          <w:lang w:val="en-US" w:eastAsia="de-DE"/>
-        </w:rPr>
-        <w:t xml:space="preserve">ILC subtypes within the tissue. </w:t>
-      </w:r>
-      <w:r>
-        <w:rPr>
-          <w:rFonts w:ascii="Segoe UI" w:hAnsi="Segoe UI" w:cs="Segoe UI"/>
-          <w:lang w:val="en-US" w:eastAsia="de-DE"/>
-        </w:rPr>
-        <w:t>For this, we</w:t>
-      </w:r>
-      <w:r>
-        <w:rPr>
-          <w:rFonts w:ascii="Segoe UI" w:hAnsi="Segoe UI" w:cs="Segoe UI"/>
-          <w:lang w:val="en-US" w:eastAsia="de-DE"/>
-        </w:rPr>
-        <w:t xml:space="preserve"> performed co-enrichment analysis of the identified ILC subtypes using </w:t>
-      </w:r>
-      <w:r>
-        <w:rPr>
-          <w:rFonts w:ascii="Segoe UI" w:hAnsi="Segoe UI" w:cs="Segoe UI"/>
-          <w:lang w:val="en-US" w:eastAsia="de-DE"/>
-        </w:rPr>
-        <w:t xml:space="preserve">the R packages </w:t>
-      </w:r>
-      <w:r>
-        <w:rPr>
-          <w:rFonts w:ascii="Segoe UI" w:hAnsi="Segoe UI" w:cs="Segoe UI"/>
-          <w:lang w:val="en-US" w:eastAsia="de-DE"/>
-        </w:rPr>
-        <w:t xml:space="preserve">Giotto </w:t>
-      </w:r>
-      <w:r>
-        <w:rPr>
-          <w:rFonts w:ascii="Segoe UI" w:hAnsi="Segoe UI" w:cs="Segoe UI"/>
-          <w:lang w:val="en-US" w:eastAsia="de-DE"/>
-        </w:rPr>
-        <w:t xml:space="preserve">(REF) </w:t>
-      </w:r>
-      <w:r>
-        <w:rPr>
-          <w:rFonts w:ascii="Segoe UI" w:hAnsi="Segoe UI" w:cs="Segoe UI"/>
-          <w:lang w:val="en-US" w:eastAsia="de-DE"/>
-        </w:rPr>
-        <w:t>and VoltRon</w:t>
-      </w:r>
-      <w:r>
-        <w:rPr>
-          <w:rFonts w:ascii="Segoe UI" w:hAnsi="Segoe UI" w:cs="Segoe UI"/>
-          <w:lang w:val="en-US" w:eastAsia="de-DE"/>
-        </w:rPr>
-        <w:t xml:space="preserve"> (REF)</w:t>
-      </w:r>
-      <w:r>
-        <w:rPr>
-          <w:rFonts w:ascii="Segoe UI" w:hAnsi="Segoe UI" w:cs="Segoe UI"/>
-          <w:lang w:val="en-US" w:eastAsia="de-DE"/>
-        </w:rPr>
-        <w:t>.</w:t>
-      </w:r>
-      <w:r>
-        <w:rPr>
-          <w:rFonts w:ascii="Segoe UI" w:hAnsi="Segoe UI" w:cs="Segoe UI"/>
-          <w:lang w:val="en-US" w:eastAsia="de-DE"/>
-        </w:rPr>
-        <w:t xml:space="preserve"> Additionally, we used another R package SPIAT for measuring the minimal distance of a cell type to a reference cell and for calculating cells in neighborhood (CIN) values representing the proportions of cell types in a defined radius around the reference cell. </w:t>
-      </w:r>
-    </w:p>
-    <w:p>
-      <w:pPr>
-        <w:jc w:val="both"/>
-        <w:rPr>
-          <w:rFonts w:ascii="Segoe UI" w:hAnsi="Segoe UI" w:cs="Segoe UI"/>
-          <w:lang w:val="en-US" w:eastAsia="de-DE"/>
-        </w:rPr>
-      </w:pPr>
-      <w:r>
-        <w:rPr>
-          <w:rFonts w:ascii="Segoe UI" w:hAnsi="Segoe UI" w:cs="Segoe UI"/>
-          <w:lang w:val="en-US" w:eastAsia="de-DE"/>
-        </w:rPr>
-        <w:t>Co-enrichment analysis revealed high co-enrichment scores of ILC2s and lymphatics (Fig. 5A). This was confirmed by visual inspection and localization of ILC2s close to CD90.2+ LYVE1+ endothelial structures that represented lymphatics in IF overlays (Fig. 5B). ILC2s possessed with a median of 33 µm the smallest minimum distance to lymphatics within all measured immune cells under healthy conditions in murine lung (Fig. 5C).</w:t>
-      </w:r>
-      <w:r>
-        <w:rPr>
-          <w:rFonts w:ascii="Segoe UI" w:hAnsi="Segoe UI" w:cs="Segoe UI"/>
-          <w:lang w:val="en-US" w:eastAsia="de-DE"/>
-        </w:rPr>
-        <w:t xml:space="preserve"> At IL-33 day 3, an overall decrease of the minimal distance of all tested different immune cells to lymphatics was observed, again, ILC2s had with 26 µm the smallest minimum distance (Fig. 5D). </w:t>
-      </w:r>
-      <w:r>
-        <w:rPr>
-          <w:rFonts w:ascii="Segoe UI" w:hAnsi="Segoe UI" w:cs="Segoe UI"/>
-          <w:lang w:val="en-US" w:eastAsia="de-DE"/>
-        </w:rPr>
-        <w:t xml:space="preserve">The CIN analysis revealed that within a 15 µm radius around ILC2s, </w:t>
-      </w:r>
-      <w:r>
-        <w:rPr>
-          <w:rFonts w:ascii="Segoe UI" w:hAnsi="Segoe UI" w:cs="Segoe UI"/>
-          <w:lang w:val="en-US" w:eastAsia="de-DE"/>
-        </w:rPr>
-        <w:t xml:space="preserve">lymphatics represented </w:t>
-      </w:r>
-      <w:r>
-        <w:rPr>
-          <w:rFonts w:ascii="Segoe UI" w:hAnsi="Segoe UI" w:cs="Segoe UI"/>
-          <w:lang w:val="en-US" w:eastAsia="de-DE"/>
-        </w:rPr>
-        <w:t xml:space="preserve">4 % under healthy conditions and 6 % at IL-33 day 3 (Fig. 5E). </w:t>
-      </w:r>
-      <w:r>
-        <w:rPr>
-          <w:rFonts w:ascii="Segoe UI" w:hAnsi="Segoe UI" w:cs="Segoe UI"/>
-          <w:lang w:val="en-US" w:eastAsia="de-DE"/>
-        </w:rPr>
-        <w:t xml:space="preserve"> </w:t>
-      </w:r>
-    </w:p>
-    <w:p>
-      <w:pPr>
+        <w:t>Lung NK cells/ILC1s accumulate in peri-vascular tissue areas</w:t>
+      </w:r>
+    </w:p>
+    <w:p>
+      <w:pPr>
+        <w:spacing w:after="0"/>
+        <w:jc w:val="both"/>
+        <w:rPr>
+          <w:rFonts w:ascii="Segoe UI" w:hAnsi="Segoe UI" w:cs="Segoe UI"/>
+          <w:lang w:val="en-US" w:eastAsia="de-DE"/>
+        </w:rPr>
+      </w:pPr>
+      <w:r>
+        <w:rPr>
+          <w:rFonts w:ascii="Segoe UI" w:hAnsi="Segoe UI" w:cs="Segoe UI"/>
+          <w:lang w:val="en-US" w:eastAsia="de-DE"/>
+        </w:rPr>
+        <w:t xml:space="preserve">Next, we analyzed the spatial distribution of the NK cells/ILC1 cluster. </w:t>
+      </w:r>
+    </w:p>
+    <w:p>
+      <w:pPr>
+        <w:spacing w:after="0"/>
         <w:jc w:val="both"/>
         <w:rPr>
           <w:rFonts w:ascii="Segoe UI" w:hAnsi="Segoe UI" w:cs="Segoe UI"/>
@@ -2789,22 +2821,170 @@
         <w:jc w:val="both"/>
         <w:rPr>
           <w:rFonts w:ascii="Segoe UI" w:hAnsi="Segoe UI" w:cs="Segoe UI"/>
-          <w:lang w:val="en-US" w:eastAsia="de-DE"/>
-        </w:rPr>
-      </w:pPr>
-      <w:r>
-        <w:rPr>
-          <w:rFonts w:ascii="Segoe UI" w:hAnsi="Segoe UI" w:cs="Segoe UI"/>
-          <w:lang w:val="en-US" w:eastAsia="de-DE"/>
-        </w:rPr>
-        <w:t>Co-enrichment of ILC2s with myeloid cells and ILC2s</w:t>
-      </w:r>
-    </w:p>
-    <w:p>
-      <w:pPr>
-        <w:jc w:val="both"/>
-        <w:rPr>
-          <w:rFonts w:ascii="Segoe UI" w:hAnsi="Segoe UI" w:cs="Segoe UI"/>
+          <w:bCs/>
+          <w:lang w:val="en-US" w:eastAsia="de-DE"/>
+        </w:rPr>
+      </w:pPr>
+      <w:r>
+        <w:rPr>
+          <w:rFonts w:ascii="Segoe UI" w:hAnsi="Segoe UI" w:cs="Segoe UI"/>
+          <w:bCs/>
+          <w:lang w:val="en-US" w:eastAsia="de-DE"/>
+        </w:rPr>
+        <w:t>NK cells/ILC1s co-enrichment plot with blood vessels</w:t>
+      </w:r>
+    </w:p>
+    <w:p>
+      <w:pPr>
+        <w:pStyle w:val="Listenabsatz"/>
+        <w:numPr>
+          <w:ilvl w:val="0"/>
+          <w:numId w:val="3"/>
+        </w:numPr>
+        <w:jc w:val="both"/>
+        <w:rPr>
+          <w:rFonts w:ascii="Segoe UI" w:hAnsi="Segoe UI" w:cs="Segoe UI"/>
+          <w:bCs/>
+          <w:lang w:val="en-US" w:eastAsia="de-DE"/>
+        </w:rPr>
+      </w:pPr>
+      <w:r>
+        <w:rPr>
+          <w:rFonts w:ascii="Segoe UI" w:hAnsi="Segoe UI" w:cs="Segoe UI"/>
+          <w:bCs/>
+          <w:lang w:val="en-US" w:eastAsia="de-DE"/>
+        </w:rPr>
+        <w:t>CIN CTRL vs. IL-33 D3</w:t>
+      </w:r>
+    </w:p>
+    <w:p>
+      <w:pPr>
+        <w:pStyle w:val="Listenabsatz"/>
+        <w:numPr>
+          <w:ilvl w:val="0"/>
+          <w:numId w:val="3"/>
+        </w:numPr>
+        <w:jc w:val="both"/>
+        <w:rPr>
+          <w:rFonts w:ascii="Segoe UI" w:hAnsi="Segoe UI" w:cs="Segoe UI"/>
+          <w:bCs/>
+          <w:lang w:val="en-US" w:eastAsia="de-DE"/>
+        </w:rPr>
+      </w:pPr>
+    </w:p>
+    <w:p>
+      <w:pPr>
+        <w:jc w:val="both"/>
+        <w:rPr>
+          <w:rFonts w:ascii="Arial Narrow" w:hAnsi="Arial Narrow" w:cs="Arial"/>
+          <w:lang w:val="en-US" w:eastAsia="de-DE"/>
+        </w:rPr>
+      </w:pPr>
+    </w:p>
+    <w:p>
+      <w:pPr>
+        <w:jc w:val="both"/>
+        <w:rPr>
+          <w:rFonts w:ascii="Arial Narrow" w:hAnsi="Arial Narrow" w:cs="Arial"/>
+          <w:lang w:val="en-US" w:eastAsia="de-DE"/>
+        </w:rPr>
+      </w:pPr>
+    </w:p>
+    <w:p>
+      <w:pPr>
+        <w:jc w:val="both"/>
+        <w:rPr>
+          <w:rFonts w:ascii="Arial Narrow" w:hAnsi="Arial Narrow" w:cs="Arial"/>
+          <w:lang w:val="en-US" w:eastAsia="de-DE"/>
+        </w:rPr>
+      </w:pPr>
+    </w:p>
+    <w:p>
+      <w:pPr>
+        <w:jc w:val="both"/>
+        <w:rPr>
+          <w:rFonts w:ascii="Arial Narrow" w:hAnsi="Arial Narrow" w:cs="Arial"/>
+          <w:lang w:val="en-US" w:eastAsia="de-DE"/>
+        </w:rPr>
+      </w:pPr>
+    </w:p>
+    <w:p>
+      <w:pPr>
+        <w:jc w:val="both"/>
+        <w:rPr>
+          <w:rFonts w:ascii="Arial Narrow" w:hAnsi="Arial Narrow" w:cs="Arial"/>
+          <w:lang w:val="en-US" w:eastAsia="de-DE"/>
+        </w:rPr>
+      </w:pPr>
+    </w:p>
+    <w:p>
+      <w:pPr>
+        <w:jc w:val="both"/>
+        <w:rPr>
+          <w:rFonts w:ascii="Arial Narrow" w:hAnsi="Arial Narrow" w:cs="Arial"/>
+          <w:lang w:val="en-US" w:eastAsia="de-DE"/>
+        </w:rPr>
+      </w:pPr>
+    </w:p>
+    <w:p>
+      <w:pPr>
+        <w:jc w:val="both"/>
+        <w:rPr>
+          <w:rFonts w:ascii="Arial Narrow" w:hAnsi="Arial Narrow" w:cs="Arial"/>
+          <w:lang w:val="en-US" w:eastAsia="de-DE"/>
+        </w:rPr>
+      </w:pPr>
+    </w:p>
+    <w:p>
+      <w:pPr>
+        <w:jc w:val="both"/>
+        <w:rPr>
+          <w:rFonts w:ascii="Arial Narrow" w:hAnsi="Arial Narrow" w:cs="Arial"/>
+          <w:lang w:val="en-US" w:eastAsia="de-DE"/>
+        </w:rPr>
+      </w:pPr>
+    </w:p>
+    <w:p>
+      <w:pPr>
+        <w:jc w:val="both"/>
+        <w:rPr>
+          <w:rFonts w:ascii="Arial Narrow" w:hAnsi="Arial Narrow" w:cs="Arial"/>
+          <w:lang w:val="en-US" w:eastAsia="de-DE"/>
+        </w:rPr>
+      </w:pPr>
+    </w:p>
+    <w:p>
+      <w:pPr>
+        <w:jc w:val="both"/>
+        <w:rPr>
+          <w:rFonts w:ascii="Arial Narrow" w:hAnsi="Arial Narrow" w:cs="Arial"/>
+          <w:lang w:val="en-US" w:eastAsia="de-DE"/>
+        </w:rPr>
+      </w:pPr>
+    </w:p>
+    <w:p>
+      <w:pPr>
+        <w:jc w:val="both"/>
+        <w:rPr>
+          <w:rFonts w:ascii="Arial Narrow" w:hAnsi="Arial Narrow" w:cs="Arial"/>
+          <w:lang w:val="en-US" w:eastAsia="de-DE"/>
+        </w:rPr>
+      </w:pPr>
+    </w:p>
+    <w:p>
+      <w:pPr>
+        <w:jc w:val="both"/>
+        <w:rPr>
+          <w:rFonts w:ascii="Arial Narrow" w:hAnsi="Arial Narrow" w:cs="Arial"/>
+          <w:lang w:val="en-US" w:eastAsia="de-DE"/>
+        </w:rPr>
+      </w:pPr>
+    </w:p>
+    <w:p>
+      <w:pPr>
+        <w:jc w:val="both"/>
+        <w:rPr>
+          <w:rFonts w:ascii="Arial Narrow" w:hAnsi="Arial Narrow" w:cs="Arial"/>
           <w:lang w:val="en-US" w:eastAsia="de-DE"/>
         </w:rPr>
       </w:pPr>
@@ -2828,46 +3008,24 @@
           <w:szCs w:val="25"/>
           <w:lang w:val="en-US" w:eastAsia="de-DE"/>
         </w:rPr>
-        <w:t>Lung NK cells/ILC1s and intestinal NK cells/ILC1s/ILC3s accumulate in peri-vascular tissue areas</w:t>
-      </w:r>
-    </w:p>
-    <w:p>
-      <w:pPr>
-        <w:spacing w:after="0"/>
-        <w:jc w:val="both"/>
-        <w:rPr>
-          <w:rFonts w:ascii="Segoe UI" w:hAnsi="Segoe UI" w:cs="Segoe UI"/>
-          <w:lang w:val="en-US" w:eastAsia="de-DE"/>
-        </w:rPr>
-      </w:pPr>
-      <w:r>
-        <w:rPr>
-          <w:rFonts w:ascii="Segoe UI" w:hAnsi="Segoe UI" w:cs="Segoe UI"/>
-          <w:lang w:val="en-US" w:eastAsia="de-DE"/>
-        </w:rPr>
-        <w:t xml:space="preserve">While </w:t>
-      </w:r>
-    </w:p>
-    <w:p>
-      <w:pPr>
-        <w:spacing w:after="0"/>
-        <w:jc w:val="both"/>
-        <w:rPr>
-          <w:rFonts w:ascii="Segoe UI" w:hAnsi="Segoe UI" w:cs="Segoe UI"/>
-          <w:lang w:val="en-US" w:eastAsia="de-DE"/>
-        </w:rPr>
-      </w:pPr>
-    </w:p>
-    <w:p>
-      <w:pPr>
-        <w:jc w:val="both"/>
-        <w:rPr>
-          <w:rFonts w:ascii="Segoe UI" w:hAnsi="Segoe UI" w:cs="Segoe UI"/>
-          <w:b/>
-          <w:bCs/>
-          <w:lang w:val="en-US" w:eastAsia="de-DE"/>
-        </w:rPr>
-      </w:pPr>
+        <w:t>ILC2s and a mixed cluster of NK cells/ILC1s/ILC3s are resolved in murine SI tissues</w:t>
+      </w:r>
+    </w:p>
+    <w:p>
+      <w:pPr>
+        <w:jc w:val="both"/>
+        <w:rPr>
+          <w:rFonts w:ascii="Segoe UI" w:hAnsi="Segoe UI" w:cs="Segoe UI"/>
+          <w:lang w:val="en-US" w:eastAsia="de-DE"/>
+        </w:rPr>
+      </w:pPr>
+      <w:r>
+        <w:rPr>
+          <w:rFonts w:ascii="Segoe UI" w:hAnsi="Segoe UI" w:cs="Segoe UI"/>
+          <w:lang w:val="en-US" w:eastAsia="de-DE"/>
+        </w:rPr>
+        <w:t xml:space="preserve">We </w:t>
+      </w:r>
     </w:p>
     <w:p>
       <w:pPr>
@@ -2909,278 +3067,6 @@
       <w:pPr>
         <w:jc w:val="both"/>
         <w:rPr>
-          <w:rFonts w:ascii="Arial Narrow" w:hAnsi="Arial Narrow" w:cs="Arial"/>
-          <w:lang w:val="en-US" w:eastAsia="de-DE"/>
-        </w:rPr>
-      </w:pPr>
-    </w:p>
-    <w:p>
-      <w:pPr>
-        <w:jc w:val="both"/>
-        <w:rPr>
-          <w:rFonts w:ascii="Arial Narrow" w:hAnsi="Arial Narrow" w:cs="Arial"/>
-          <w:lang w:val="en-US" w:eastAsia="de-DE"/>
-        </w:rPr>
-      </w:pPr>
-    </w:p>
-    <w:p>
-      <w:pPr>
-        <w:jc w:val="both"/>
-        <w:rPr>
-          <w:rFonts w:ascii="Arial Narrow" w:hAnsi="Arial Narrow" w:cs="Arial"/>
-          <w:lang w:val="en-US" w:eastAsia="de-DE"/>
-        </w:rPr>
-      </w:pPr>
-    </w:p>
-    <w:p>
-      <w:pPr>
-        <w:jc w:val="both"/>
-        <w:rPr>
-          <w:rFonts w:ascii="Arial Narrow" w:hAnsi="Arial Narrow" w:cs="Arial"/>
-          <w:lang w:val="en-US" w:eastAsia="de-DE"/>
-        </w:rPr>
-      </w:pPr>
-    </w:p>
-    <w:p>
-      <w:pPr>
-        <w:jc w:val="both"/>
-        <w:rPr>
-          <w:rFonts w:ascii="Arial Narrow" w:hAnsi="Arial Narrow" w:cs="Arial"/>
-          <w:lang w:val="en-US" w:eastAsia="de-DE"/>
-        </w:rPr>
-      </w:pPr>
-    </w:p>
-    <w:p>
-      <w:pPr>
-        <w:jc w:val="both"/>
-        <w:rPr>
-          <w:rFonts w:ascii="Arial Narrow" w:hAnsi="Arial Narrow" w:cs="Arial"/>
-          <w:lang w:val="en-US" w:eastAsia="de-DE"/>
-        </w:rPr>
-      </w:pPr>
-    </w:p>
-    <w:p>
-      <w:pPr>
-        <w:jc w:val="both"/>
-        <w:rPr>
-          <w:rFonts w:ascii="Arial Narrow" w:hAnsi="Arial Narrow" w:cs="Arial"/>
-          <w:lang w:val="en-US" w:eastAsia="de-DE"/>
-        </w:rPr>
-      </w:pPr>
-    </w:p>
-    <w:p>
-      <w:pPr>
-        <w:jc w:val="both"/>
-        <w:rPr>
-          <w:rFonts w:ascii="Arial Narrow" w:hAnsi="Arial Narrow" w:cs="Arial"/>
-          <w:lang w:val="en-US" w:eastAsia="de-DE"/>
-        </w:rPr>
-      </w:pPr>
-    </w:p>
-    <w:p>
-      <w:pPr>
-        <w:jc w:val="both"/>
-        <w:rPr>
-          <w:rFonts w:ascii="Arial Narrow" w:hAnsi="Arial Narrow" w:cs="Arial"/>
-          <w:lang w:val="en-US" w:eastAsia="de-DE"/>
-        </w:rPr>
-      </w:pPr>
-    </w:p>
-    <w:p>
-      <w:pPr>
-        <w:jc w:val="both"/>
-        <w:rPr>
-          <w:rFonts w:ascii="Arial Narrow" w:hAnsi="Arial Narrow" w:cs="Arial"/>
-          <w:lang w:val="en-US" w:eastAsia="de-DE"/>
-        </w:rPr>
-      </w:pPr>
-    </w:p>
-    <w:p>
-      <w:pPr>
-        <w:jc w:val="both"/>
-        <w:rPr>
-          <w:rFonts w:ascii="Arial Narrow" w:hAnsi="Arial Narrow" w:cs="Arial"/>
-          <w:lang w:val="en-US" w:eastAsia="de-DE"/>
-        </w:rPr>
-      </w:pPr>
-    </w:p>
-    <w:p>
-      <w:pPr>
-        <w:jc w:val="both"/>
-        <w:rPr>
-          <w:rFonts w:ascii="Arial Narrow" w:hAnsi="Arial Narrow" w:cs="Arial"/>
-          <w:lang w:val="en-US" w:eastAsia="de-DE"/>
-        </w:rPr>
-      </w:pPr>
-    </w:p>
-    <w:p>
-      <w:pPr>
-        <w:jc w:val="both"/>
-        <w:rPr>
-          <w:rFonts w:ascii="Arial Narrow" w:hAnsi="Arial Narrow" w:cs="Arial"/>
-          <w:lang w:val="en-US" w:eastAsia="de-DE"/>
-        </w:rPr>
-      </w:pPr>
-    </w:p>
-    <w:p>
-      <w:pPr>
-        <w:jc w:val="both"/>
-        <w:rPr>
-          <w:rFonts w:ascii="Arial Narrow" w:hAnsi="Arial Narrow" w:cs="Arial"/>
-          <w:lang w:val="en-US" w:eastAsia="de-DE"/>
-        </w:rPr>
-      </w:pPr>
-    </w:p>
-    <w:p>
-      <w:pPr>
-        <w:jc w:val="both"/>
-        <w:rPr>
-          <w:rFonts w:ascii="Arial Narrow" w:hAnsi="Arial Narrow" w:cs="Arial"/>
-          <w:lang w:val="en-US" w:eastAsia="de-DE"/>
-        </w:rPr>
-      </w:pPr>
-    </w:p>
-    <w:p>
-      <w:pPr>
-        <w:jc w:val="both"/>
-        <w:rPr>
-          <w:rFonts w:ascii="Arial Narrow" w:hAnsi="Arial Narrow" w:cs="Arial"/>
-          <w:lang w:val="en-US" w:eastAsia="de-DE"/>
-        </w:rPr>
-      </w:pPr>
-    </w:p>
-    <w:p>
-      <w:pPr>
-        <w:jc w:val="both"/>
-        <w:rPr>
-          <w:rFonts w:ascii="Segoe UI" w:hAnsi="Segoe UI" w:cs="Segoe UI"/>
-          <w:b/>
-          <w:sz w:val="25"/>
-          <w:szCs w:val="25"/>
-          <w:lang w:val="en-US" w:eastAsia="de-DE"/>
-        </w:rPr>
-      </w:pPr>
-      <w:r>
-        <w:rPr>
-          <w:rFonts w:ascii="Segoe UI" w:hAnsi="Segoe UI" w:cs="Segoe UI"/>
-          <w:b/>
-          <w:sz w:val="25"/>
-          <w:szCs w:val="25"/>
-          <w:lang w:val="en-US" w:eastAsia="de-DE"/>
-        </w:rPr>
-        <w:t>ILC2s and a mixed cluster of NK cells/ILC1s/ILC3s are resolved in murine SI tissues</w:t>
-      </w:r>
-    </w:p>
-    <w:p>
-      <w:pPr>
-        <w:jc w:val="both"/>
-        <w:rPr>
-          <w:rFonts w:ascii="Segoe UI" w:hAnsi="Segoe UI" w:cs="Segoe UI"/>
-          <w:lang w:val="en-US" w:eastAsia="de-DE"/>
-        </w:rPr>
-      </w:pPr>
-      <w:r>
-        <w:rPr>
-          <w:rFonts w:ascii="Segoe UI" w:hAnsi="Segoe UI" w:cs="Segoe UI"/>
-          <w:lang w:val="en-US" w:eastAsia="de-DE"/>
-        </w:rPr>
-        <w:t xml:space="preserve">We </w:t>
-      </w:r>
-    </w:p>
-    <w:p>
-      <w:pPr>
-        <w:jc w:val="both"/>
-        <w:rPr>
-          <w:rFonts w:ascii="Arial Narrow" w:hAnsi="Arial Narrow" w:cs="Arial"/>
-          <w:lang w:val="en-US" w:eastAsia="de-DE"/>
-        </w:rPr>
-      </w:pPr>
-    </w:p>
-    <w:p>
-      <w:pPr>
-        <w:jc w:val="both"/>
-        <w:rPr>
-          <w:rFonts w:ascii="Arial Narrow" w:hAnsi="Arial Narrow" w:cs="Arial"/>
-          <w:lang w:val="en-US" w:eastAsia="de-DE"/>
-        </w:rPr>
-      </w:pPr>
-    </w:p>
-    <w:p>
-      <w:pPr>
-        <w:jc w:val="both"/>
-        <w:rPr>
-          <w:rFonts w:ascii="Arial Narrow" w:hAnsi="Arial Narrow" w:cs="Arial"/>
-          <w:lang w:val="en-US" w:eastAsia="de-DE"/>
-        </w:rPr>
-      </w:pPr>
-    </w:p>
-    <w:p>
-      <w:pPr>
-        <w:jc w:val="both"/>
-        <w:rPr>
-          <w:rFonts w:ascii="Arial Narrow" w:hAnsi="Arial Narrow" w:cs="Arial"/>
-          <w:lang w:val="en-US" w:eastAsia="de-DE"/>
-        </w:rPr>
-      </w:pPr>
-    </w:p>
-    <w:p>
-      <w:pPr>
-        <w:jc w:val="both"/>
-        <w:rPr>
-          <w:rFonts w:ascii="Arial Narrow" w:hAnsi="Arial Narrow" w:cs="Arial"/>
-          <w:lang w:val="en-US" w:eastAsia="de-DE"/>
-        </w:rPr>
-      </w:pPr>
-    </w:p>
-    <w:p>
-      <w:pPr>
-        <w:jc w:val="both"/>
-        <w:rPr>
-          <w:rFonts w:ascii="Arial Narrow" w:hAnsi="Arial Narrow" w:cs="Arial"/>
-          <w:lang w:val="en-US" w:eastAsia="de-DE"/>
-        </w:rPr>
-      </w:pPr>
-    </w:p>
-    <w:p>
-      <w:pPr>
-        <w:jc w:val="both"/>
-        <w:rPr>
-          <w:rFonts w:ascii="Arial Narrow" w:hAnsi="Arial Narrow" w:cs="Arial"/>
-          <w:lang w:val="en-US" w:eastAsia="de-DE"/>
-        </w:rPr>
-      </w:pPr>
-    </w:p>
-    <w:p>
-      <w:pPr>
-        <w:jc w:val="both"/>
-        <w:rPr>
-          <w:rFonts w:ascii="Arial Narrow" w:hAnsi="Arial Narrow" w:cs="Arial"/>
-          <w:lang w:val="en-US" w:eastAsia="de-DE"/>
-        </w:rPr>
-      </w:pPr>
-    </w:p>
-    <w:p>
-      <w:pPr>
-        <w:jc w:val="both"/>
-        <w:rPr>
-          <w:rFonts w:ascii="Arial Narrow" w:hAnsi="Arial Narrow" w:cs="Arial"/>
-          <w:lang w:val="en-US" w:eastAsia="de-DE"/>
-        </w:rPr>
-      </w:pPr>
-    </w:p>
-    <w:p>
-      <w:pPr>
-        <w:jc w:val="both"/>
-        <w:rPr>
-          <w:rFonts w:ascii="Arial Narrow" w:hAnsi="Arial Narrow" w:cs="Arial"/>
-          <w:lang w:val="en-US" w:eastAsia="de-DE"/>
-        </w:rPr>
-      </w:pPr>
-    </w:p>
-    <w:p>
-      <w:pPr>
-        <w:jc w:val="both"/>
-        <w:rPr>
           <w:rFonts w:ascii="Segoe UI" w:hAnsi="Segoe UI" w:cs="Segoe UI"/>
           <w:b/>
           <w:bCs/>
@@ -3295,23 +3181,7 @@
           <w:rFonts w:ascii="Segoe UI" w:hAnsi="Segoe UI" w:cs="Segoe UI"/>
           <w:lang w:val="en-US" w:eastAsia="de-DE"/>
         </w:rPr>
-        <w:t xml:space="preserve">area </w:t>
-      </w:r>
-      <w:proofErr w:type="gramStart"/>
-      <w:r>
-        <w:rPr>
-          <w:rFonts w:ascii="Segoe UI" w:hAnsi="Segoe UI" w:cs="Segoe UI"/>
-          <w:lang w:val="en-US" w:eastAsia="de-DE"/>
-        </w:rPr>
-        <w:t>were</w:t>
-      </w:r>
-      <w:proofErr w:type="gramEnd"/>
-      <w:r>
-        <w:rPr>
-          <w:rFonts w:ascii="Segoe UI" w:hAnsi="Segoe UI" w:cs="Segoe UI"/>
-          <w:lang w:val="en-US" w:eastAsia="de-DE"/>
-        </w:rPr>
-        <w:t xml:space="preserve"> expected (assuming homogeneous distribution). ILC2s</w:t>
+        <w:t>area were expected (assuming homogeneous distribution). ILC2s</w:t>
       </w:r>
     </w:p>
     <w:p>
@@ -3550,7 +3420,6 @@
           <w:bCs/>
           <w:lang w:val="en-US"/>
         </w:rPr>
-        <w:lastRenderedPageBreak/>
         <w:t>MATERIAL AND METHODS</w:t>
       </w:r>
     </w:p>
@@ -3714,19 +3583,8 @@
           <w:szCs w:val="20"/>
           <w:lang w:val="en-US"/>
         </w:rPr>
-        <w:t>l of PBS was created using “press-to-seal” silicone sheets (Life technologies, Carlsbad, California, USA; 1.0 mm thickness) with a circular cut-out (10 mm diameter), which was attached to the coverslip, surrounding the sample.</w:t>
-      </w:r>
-    </w:p>
-    <w:p>
-      <w:pPr>
-        <w:jc w:val="both"/>
-        <w:rPr>
-          <w:rFonts w:ascii="Segoe UI" w:hAnsi="Segoe UI" w:cs="Segoe UI"/>
-          <w:b/>
-          <w:bCs/>
-          <w:lang w:val="en-US"/>
-        </w:rPr>
-      </w:pPr>
+        <w:t xml:space="preserve">l of PBS was created using “press-to-seal” silicone sheets (Life technologies, Carlsbad, California, USA; 1.0 mm </w:t>
+      </w:r>
       <w:r>
         <w:rPr>
           <w:rFonts w:ascii="Segoe UI" w:hAnsi="Segoe UI" w:cs="Segoe UI"/>
@@ -3735,6 +3593,28 @@
           <w:szCs w:val="20"/>
           <w:lang w:val="en-US"/>
         </w:rPr>
+        <w:lastRenderedPageBreak/>
+        <w:t>thickness) with a circular cut-out (10 mm diameter), which was attached to the coverslip, surrounding the sample.</w:t>
+      </w:r>
+    </w:p>
+    <w:p>
+      <w:pPr>
+        <w:jc w:val="both"/>
+        <w:rPr>
+          <w:rFonts w:ascii="Segoe UI" w:hAnsi="Segoe UI" w:cs="Segoe UI"/>
+          <w:b/>
+          <w:bCs/>
+          <w:lang w:val="en-US"/>
+        </w:rPr>
+      </w:pPr>
+      <w:r>
+        <w:rPr>
+          <w:rFonts w:ascii="Segoe UI" w:hAnsi="Segoe UI" w:cs="Segoe UI"/>
+          <w:color w:val="212121"/>
+          <w:sz w:val="20"/>
+          <w:szCs w:val="20"/>
+          <w:lang w:val="en-US"/>
+        </w:rPr>
         <w:t>For every MELC run, a bottle of fresh PBS with 1% BSA and 0.02% Triton X-100 was used. The sample was placed on the sample holder and fixed with adhesive tape followed by accurate positioning of the binning lens, the light path, as well as Köhler illumination of the microscope.</w:t>
       </w:r>
     </w:p>
@@ -4428,208 +4308,223 @@
           <w:szCs w:val="18"/>
           <w:lang w:val="en-US"/>
         </w:rPr>
-        <w:t xml:space="preserve">We would like to </w:t>
-      </w:r>
-      <w:proofErr w:type="gramStart"/>
-      <w:r>
-        <w:rPr>
-          <w:rFonts w:ascii="Segoe UI" w:hAnsi="Segoe UI" w:cs="Segoe UI"/>
-          <w:sz w:val="18"/>
-          <w:szCs w:val="18"/>
-          <w:lang w:val="en-US"/>
-        </w:rPr>
-        <w:t>thank</w:t>
-      </w:r>
-      <w:proofErr w:type="gramEnd"/>
-      <w:r>
-        <w:rPr>
-          <w:rFonts w:ascii="Segoe UI" w:hAnsi="Segoe UI" w:cs="Segoe UI"/>
-          <w:sz w:val="18"/>
-          <w:szCs w:val="18"/>
+        <w:t xml:space="preserve">We would like to thank </w:t>
+      </w:r>
+      <w:r>
+        <w:rPr>
+          <w:rFonts w:ascii="Segoe UI" w:hAnsi="Segoe UI" w:cs="Segoe UI"/>
+          <w:sz w:val="18"/>
+          <w:szCs w:val="18"/>
+          <w:lang w:val="en-US"/>
+        </w:rPr>
+        <w:t>x</w:t>
+      </w:r>
+      <w:r>
+        <w:rPr>
+          <w:rFonts w:ascii="Segoe UI" w:hAnsi="Segoe UI" w:cs="Segoe UI"/>
+          <w:sz w:val="18"/>
+          <w:szCs w:val="18"/>
+          <w:lang w:val="en-US"/>
+        </w:rPr>
+        <w:t xml:space="preserve"> for helpful discussions</w:t>
+      </w:r>
+      <w:r>
+        <w:rPr>
+          <w:rFonts w:ascii="Segoe UI" w:hAnsi="Segoe UI" w:cs="Segoe UI"/>
+          <w:sz w:val="18"/>
+          <w:szCs w:val="18"/>
+          <w:lang w:val="en-US"/>
+        </w:rPr>
+        <w:t xml:space="preserve">. This study was supported by </w:t>
+      </w:r>
+      <w:r>
+        <w:rPr>
+          <w:rFonts w:ascii="Segoe UI" w:hAnsi="Segoe UI" w:cs="Segoe UI"/>
+          <w:sz w:val="18"/>
+          <w:szCs w:val="18"/>
+          <w:lang w:val="en-US"/>
+        </w:rPr>
+        <w:t xml:space="preserve">a </w:t>
+      </w:r>
+      <w:r>
+        <w:rPr>
+          <w:rFonts w:ascii="Segoe UI" w:hAnsi="Segoe UI" w:cs="Segoe UI"/>
+          <w:sz w:val="18"/>
+          <w:szCs w:val="18"/>
+          <w:lang w:val="en-US"/>
+        </w:rPr>
+        <w:t xml:space="preserve">grant </w:t>
+      </w:r>
+      <w:r>
+        <w:rPr>
+          <w:rFonts w:ascii="Segoe UI" w:hAnsi="Segoe UI" w:cs="Segoe UI"/>
+          <w:sz w:val="18"/>
+          <w:szCs w:val="18"/>
+          <w:lang w:val="en-US"/>
+        </w:rPr>
+        <w:t xml:space="preserve">from the </w:t>
+      </w:r>
+      <w:r>
+        <w:rPr>
+          <w:rFonts w:ascii="Segoe UI" w:hAnsi="Segoe UI" w:cs="Segoe UI"/>
+          <w:sz w:val="18"/>
+          <w:szCs w:val="18"/>
+          <w:lang w:val="en-US"/>
+        </w:rPr>
+        <w:t xml:space="preserve">DFG to A.E.H and </w:t>
+      </w:r>
+      <w:r>
+        <w:rPr>
+          <w:rFonts w:ascii="Segoe UI" w:hAnsi="Segoe UI" w:cs="Segoe UI"/>
+          <w:sz w:val="18"/>
+          <w:szCs w:val="18"/>
+          <w:lang w:val="en-US"/>
+        </w:rPr>
+        <w:t xml:space="preserve">ECRT (Einstein Centrum für Regenerative </w:t>
+      </w:r>
+      <w:proofErr w:type="spellStart"/>
+      <w:r>
+        <w:rPr>
+          <w:rFonts w:ascii="Segoe UI" w:hAnsi="Segoe UI" w:cs="Segoe UI"/>
+          <w:sz w:val="18"/>
+          <w:szCs w:val="18"/>
+          <w:lang w:val="en-US"/>
+        </w:rPr>
+        <w:t>Therapien</w:t>
+      </w:r>
+      <w:proofErr w:type="spellEnd"/>
+      <w:r>
+        <w:rPr>
+          <w:rFonts w:ascii="Segoe UI" w:hAnsi="Segoe UI" w:cs="Segoe UI"/>
+          <w:sz w:val="18"/>
+          <w:szCs w:val="18"/>
+          <w:lang w:val="en-US"/>
+        </w:rPr>
+        <w:t>)</w:t>
+      </w:r>
+      <w:r>
+        <w:rPr>
+          <w:rFonts w:ascii="Segoe UI" w:hAnsi="Segoe UI" w:cs="Segoe UI"/>
+          <w:sz w:val="18"/>
+          <w:szCs w:val="18"/>
+          <w:lang w:val="en-US"/>
+        </w:rPr>
+        <w:t xml:space="preserve"> to A.A</w:t>
+      </w:r>
+      <w:r>
+        <w:rPr>
+          <w:rFonts w:ascii="Segoe UI" w:hAnsi="Segoe UI" w:cs="Segoe UI"/>
+          <w:sz w:val="18"/>
+          <w:szCs w:val="18"/>
+          <w:lang w:val="en-US"/>
+        </w:rPr>
+        <w:t>. The authors affiliated with Charité for the duration</w:t>
+      </w:r>
+      <w:r>
+        <w:rPr>
+          <w:rFonts w:ascii="Segoe UI" w:hAnsi="Segoe UI" w:cs="Segoe UI"/>
+          <w:sz w:val="18"/>
+          <w:szCs w:val="18"/>
+          <w:lang w:val="en-US"/>
+        </w:rPr>
+        <w:t xml:space="preserve"> of this study</w:t>
+      </w:r>
+      <w:r>
+        <w:rPr>
+          <w:rFonts w:ascii="Segoe UI" w:hAnsi="Segoe UI" w:cs="Segoe UI"/>
+          <w:sz w:val="18"/>
+          <w:szCs w:val="18"/>
+          <w:lang w:val="en-US"/>
+        </w:rPr>
+        <w:t xml:space="preserve"> acknowledge that Charité is a corporate member of Freie Universität</w:t>
+      </w:r>
+      <w:r>
+        <w:rPr>
+          <w:rFonts w:ascii="Segoe UI" w:hAnsi="Segoe UI" w:cs="Segoe UI"/>
+          <w:sz w:val="18"/>
+          <w:szCs w:val="18"/>
+          <w:lang w:val="en-US"/>
+        </w:rPr>
+        <w:t xml:space="preserve"> Berlin and Humboldt-Universität </w:t>
+      </w:r>
+      <w:proofErr w:type="spellStart"/>
+      <w:r>
+        <w:rPr>
+          <w:rFonts w:ascii="Segoe UI" w:hAnsi="Segoe UI" w:cs="Segoe UI"/>
+          <w:sz w:val="18"/>
+          <w:szCs w:val="18"/>
+          <w:lang w:val="en-US"/>
+        </w:rPr>
+        <w:t>zu</w:t>
+      </w:r>
+      <w:proofErr w:type="spellEnd"/>
+      <w:r>
+        <w:rPr>
+          <w:rFonts w:ascii="Segoe UI" w:hAnsi="Segoe UI" w:cs="Segoe UI"/>
+          <w:sz w:val="18"/>
+          <w:szCs w:val="18"/>
+          <w:lang w:val="en-US"/>
+        </w:rPr>
+        <w:t xml:space="preserve"> Berlin</w:t>
+      </w:r>
+      <w:r>
+        <w:rPr>
+          <w:rFonts w:ascii="Segoe UI" w:hAnsi="Segoe UI" w:cs="Segoe UI"/>
+          <w:lang w:val="en-US"/>
+        </w:rPr>
+        <w:t>.</w:t>
+      </w:r>
+      <w:r>
+        <w:rPr>
+          <w:rFonts w:ascii="Segoe UI" w:hAnsi="Segoe UI" w:cs="Segoe UI"/>
           <w:lang w:val="en-US"/>
         </w:rPr>
         <w:t xml:space="preserve"> </w:t>
       </w:r>
-      <w:r>
-        <w:rPr>
-          <w:rFonts w:ascii="Segoe UI" w:hAnsi="Segoe UI" w:cs="Segoe UI"/>
-          <w:sz w:val="18"/>
-          <w:szCs w:val="18"/>
-          <w:lang w:val="en-US"/>
-        </w:rPr>
-        <w:t>x</w:t>
-      </w:r>
-      <w:r>
-        <w:rPr>
-          <w:rFonts w:ascii="Segoe UI" w:hAnsi="Segoe UI" w:cs="Segoe UI"/>
-          <w:sz w:val="18"/>
-          <w:szCs w:val="18"/>
-          <w:lang w:val="en-US"/>
-        </w:rPr>
-        <w:t xml:space="preserve"> for </w:t>
-      </w:r>
-      <w:proofErr w:type="gramStart"/>
-      <w:r>
-        <w:rPr>
-          <w:rFonts w:ascii="Segoe UI" w:hAnsi="Segoe UI" w:cs="Segoe UI"/>
-          <w:sz w:val="18"/>
-          <w:szCs w:val="18"/>
-          <w:lang w:val="en-US"/>
-        </w:rPr>
-        <w:t>helpful</w:t>
-      </w:r>
-      <w:proofErr w:type="gramEnd"/>
-      <w:r>
-        <w:rPr>
-          <w:rFonts w:ascii="Segoe UI" w:hAnsi="Segoe UI" w:cs="Segoe UI"/>
-          <w:sz w:val="18"/>
-          <w:szCs w:val="18"/>
-          <w:lang w:val="en-US"/>
-        </w:rPr>
-        <w:t xml:space="preserve"> discussions</w:t>
-      </w:r>
-      <w:r>
-        <w:rPr>
-          <w:rFonts w:ascii="Segoe UI" w:hAnsi="Segoe UI" w:cs="Segoe UI"/>
-          <w:sz w:val="18"/>
-          <w:szCs w:val="18"/>
-          <w:lang w:val="en-US"/>
-        </w:rPr>
-        <w:t xml:space="preserve">. This study was supported by </w:t>
-      </w:r>
-      <w:r>
-        <w:rPr>
-          <w:rFonts w:ascii="Segoe UI" w:hAnsi="Segoe UI" w:cs="Segoe UI"/>
-          <w:sz w:val="18"/>
-          <w:szCs w:val="18"/>
-          <w:lang w:val="en-US"/>
-        </w:rPr>
-        <w:t xml:space="preserve">a </w:t>
-      </w:r>
-      <w:r>
-        <w:rPr>
-          <w:rFonts w:ascii="Segoe UI" w:hAnsi="Segoe UI" w:cs="Segoe UI"/>
-          <w:sz w:val="18"/>
-          <w:szCs w:val="18"/>
-          <w:lang w:val="en-US"/>
-        </w:rPr>
-        <w:t xml:space="preserve">grant </w:t>
-      </w:r>
-      <w:r>
-        <w:rPr>
-          <w:rFonts w:ascii="Segoe UI" w:hAnsi="Segoe UI" w:cs="Segoe UI"/>
-          <w:sz w:val="18"/>
-          <w:szCs w:val="18"/>
-          <w:lang w:val="en-US"/>
-        </w:rPr>
-        <w:t xml:space="preserve">from the </w:t>
-      </w:r>
-      <w:r>
-        <w:rPr>
-          <w:rFonts w:ascii="Segoe UI" w:hAnsi="Segoe UI" w:cs="Segoe UI"/>
-          <w:sz w:val="18"/>
-          <w:szCs w:val="18"/>
-          <w:lang w:val="en-US"/>
-        </w:rPr>
-        <w:t xml:space="preserve">DFG to A.E.H and </w:t>
-      </w:r>
-      <w:r>
-        <w:rPr>
-          <w:rFonts w:ascii="Segoe UI" w:hAnsi="Segoe UI" w:cs="Segoe UI"/>
-          <w:sz w:val="18"/>
-          <w:szCs w:val="18"/>
-          <w:lang w:val="en-US"/>
-        </w:rPr>
-        <w:t xml:space="preserve">ECRT (Einstein Centrum für Regenerative </w:t>
-      </w:r>
-      <w:proofErr w:type="spellStart"/>
-      <w:r>
-        <w:rPr>
-          <w:rFonts w:ascii="Segoe UI" w:hAnsi="Segoe UI" w:cs="Segoe UI"/>
-          <w:sz w:val="18"/>
-          <w:szCs w:val="18"/>
-          <w:lang w:val="en-US"/>
-        </w:rPr>
-        <w:t>Therapien</w:t>
-      </w:r>
-      <w:proofErr w:type="spellEnd"/>
-      <w:r>
-        <w:rPr>
-          <w:rFonts w:ascii="Segoe UI" w:hAnsi="Segoe UI" w:cs="Segoe UI"/>
-          <w:sz w:val="18"/>
-          <w:szCs w:val="18"/>
-          <w:lang w:val="en-US"/>
-        </w:rPr>
-        <w:t>)</w:t>
-      </w:r>
-      <w:r>
-        <w:rPr>
-          <w:rFonts w:ascii="Segoe UI" w:hAnsi="Segoe UI" w:cs="Segoe UI"/>
-          <w:sz w:val="18"/>
-          <w:szCs w:val="18"/>
-          <w:lang w:val="en-US"/>
-        </w:rPr>
-        <w:t xml:space="preserve"> to A.A</w:t>
-      </w:r>
-      <w:r>
-        <w:rPr>
-          <w:rFonts w:ascii="Segoe UI" w:hAnsi="Segoe UI" w:cs="Segoe UI"/>
-          <w:sz w:val="18"/>
-          <w:szCs w:val="18"/>
-          <w:lang w:val="en-US"/>
-        </w:rPr>
-        <w:t>. The authors affiliated with Charité for the duration</w:t>
-      </w:r>
-      <w:r>
-        <w:rPr>
-          <w:rFonts w:ascii="Segoe UI" w:hAnsi="Segoe UI" w:cs="Segoe UI"/>
-          <w:sz w:val="18"/>
-          <w:szCs w:val="18"/>
-          <w:lang w:val="en-US"/>
-        </w:rPr>
-        <w:t xml:space="preserve"> of this study</w:t>
-      </w:r>
-      <w:r>
-        <w:rPr>
-          <w:rFonts w:ascii="Segoe UI" w:hAnsi="Segoe UI" w:cs="Segoe UI"/>
-          <w:sz w:val="18"/>
-          <w:szCs w:val="18"/>
-          <w:lang w:val="en-US"/>
-        </w:rPr>
-        <w:t xml:space="preserve"> acknowledge that Charité is a corporate member of Freie Universität</w:t>
-      </w:r>
-      <w:r>
-        <w:rPr>
-          <w:rFonts w:ascii="Segoe UI" w:hAnsi="Segoe UI" w:cs="Segoe UI"/>
-          <w:sz w:val="18"/>
-          <w:szCs w:val="18"/>
-          <w:lang w:val="en-US"/>
-        </w:rPr>
-        <w:t xml:space="preserve"> Berlin and Humboldt-Universität </w:t>
-      </w:r>
-      <w:proofErr w:type="spellStart"/>
-      <w:r>
-        <w:rPr>
-          <w:rFonts w:ascii="Segoe UI" w:hAnsi="Segoe UI" w:cs="Segoe UI"/>
-          <w:sz w:val="18"/>
-          <w:szCs w:val="18"/>
-          <w:lang w:val="en-US"/>
-        </w:rPr>
-        <w:t>zu</w:t>
-      </w:r>
-      <w:proofErr w:type="spellEnd"/>
-      <w:r>
-        <w:rPr>
-          <w:rFonts w:ascii="Segoe UI" w:hAnsi="Segoe UI" w:cs="Segoe UI"/>
-          <w:sz w:val="18"/>
-          <w:szCs w:val="18"/>
-          <w:lang w:val="en-US"/>
-        </w:rPr>
-        <w:t xml:space="preserve"> Berlin</w:t>
-      </w:r>
-      <w:r>
-        <w:rPr>
-          <w:rFonts w:ascii="Segoe UI" w:hAnsi="Segoe UI" w:cs="Segoe UI"/>
+    </w:p>
+    <w:p>
+      <w:pPr>
+        <w:rPr>
+          <w:rFonts w:ascii="Segoe UI" w:hAnsi="Segoe UI" w:cs="Segoe UI"/>
+          <w:b/>
+          <w:bCs/>
+          <w:lang w:val="en-US"/>
+        </w:rPr>
+      </w:pPr>
+      <w:r>
+        <w:rPr>
+          <w:rFonts w:ascii="Segoe UI" w:hAnsi="Segoe UI" w:cs="Segoe UI"/>
+          <w:b/>
+          <w:bCs/>
+          <w:lang w:val="en-US"/>
+        </w:rPr>
+        <w:t>AUTHOR´s CONTRIBUTIONS</w:t>
+      </w:r>
+    </w:p>
+    <w:p>
+      <w:pPr>
+        <w:rPr>
+          <w:rFonts w:ascii="Segoe UI" w:hAnsi="Segoe UI" w:cs="Segoe UI"/>
+          <w:sz w:val="18"/>
+          <w:szCs w:val="18"/>
+          <w:lang w:val="en-US"/>
+        </w:rPr>
+      </w:pPr>
+      <w:r>
+        <w:rPr>
+          <w:rFonts w:ascii="Segoe UI" w:hAnsi="Segoe UI" w:cs="Segoe UI"/>
+          <w:sz w:val="18"/>
+          <w:szCs w:val="18"/>
+          <w:lang w:val="en-US"/>
+        </w:rPr>
+        <w:lastRenderedPageBreak/>
+        <w:t>A.A</w:t>
+      </w:r>
+      <w:r>
+        <w:rPr>
+          <w:rFonts w:ascii="Segoe UI" w:hAnsi="Segoe UI" w:cs="Segoe UI"/>
+          <w:sz w:val="18"/>
+          <w:szCs w:val="18"/>
           <w:lang w:val="en-US"/>
         </w:rPr>
         <w:t>.</w:t>
@@ -4637,47 +4532,11 @@
       <w:r>
         <w:rPr>
           <w:rFonts w:ascii="Segoe UI" w:hAnsi="Segoe UI" w:cs="Segoe UI"/>
-          <w:lang w:val="en-US"/>
-        </w:rPr>
-        <w:t xml:space="preserve"> </w:t>
-      </w:r>
-    </w:p>
-    <w:p>
-      <w:pPr>
-        <w:rPr>
-          <w:rFonts w:ascii="Segoe UI" w:hAnsi="Segoe UI" w:cs="Segoe UI"/>
-          <w:b/>
-          <w:bCs/>
-          <w:lang w:val="en-US"/>
-        </w:rPr>
-      </w:pPr>
-      <w:r>
-        <w:rPr>
-          <w:rFonts w:ascii="Segoe UI" w:hAnsi="Segoe UI" w:cs="Segoe UI"/>
-          <w:b/>
-          <w:bCs/>
-          <w:lang w:val="en-US"/>
-        </w:rPr>
-        <w:t>AUTHOR´s CONTRIBUTIONS</w:t>
-      </w:r>
-    </w:p>
-    <w:p>
-      <w:pPr>
-        <w:rPr>
-          <w:rFonts w:ascii="Segoe UI" w:hAnsi="Segoe UI" w:cs="Segoe UI"/>
-          <w:sz w:val="18"/>
-          <w:szCs w:val="18"/>
-          <w:lang w:val="en-US"/>
-        </w:rPr>
-      </w:pPr>
-      <w:r>
-        <w:rPr>
-          <w:rFonts w:ascii="Segoe UI" w:hAnsi="Segoe UI" w:cs="Segoe UI"/>
-          <w:sz w:val="18"/>
-          <w:szCs w:val="18"/>
-          <w:lang w:val="en-US"/>
-        </w:rPr>
-        <w:t>A.A</w:t>
+          <w:sz w:val="18"/>
+          <w:szCs w:val="18"/>
+          <w:lang w:val="en-US"/>
+        </w:rPr>
+        <w:t>, S.K</w:t>
       </w:r>
       <w:r>
         <w:rPr>
@@ -4695,6 +4554,186 @@
           <w:szCs w:val="18"/>
           <w:lang w:val="en-US"/>
         </w:rPr>
+        <w:t xml:space="preserve"> and A.E.H</w:t>
+      </w:r>
+      <w:r>
+        <w:rPr>
+          <w:rFonts w:ascii="Segoe UI" w:hAnsi="Segoe UI" w:cs="Segoe UI"/>
+          <w:sz w:val="18"/>
+          <w:szCs w:val="18"/>
+          <w:lang w:val="en-US"/>
+        </w:rPr>
+        <w:t>.</w:t>
+      </w:r>
+      <w:r>
+        <w:rPr>
+          <w:rFonts w:ascii="Segoe UI" w:hAnsi="Segoe UI" w:cs="Segoe UI"/>
+          <w:sz w:val="18"/>
+          <w:szCs w:val="18"/>
+          <w:lang w:val="en-US"/>
+        </w:rPr>
+        <w:t xml:space="preserve"> conceptualized the study.</w:t>
+      </w:r>
+      <w:r>
+        <w:rPr>
+          <w:rFonts w:ascii="Segoe UI" w:hAnsi="Segoe UI" w:cs="Segoe UI"/>
+          <w:sz w:val="18"/>
+          <w:szCs w:val="18"/>
+          <w:lang w:val="en-US"/>
+        </w:rPr>
+        <w:t xml:space="preserve"> P.B</w:t>
+      </w:r>
+      <w:r>
+        <w:rPr>
+          <w:rFonts w:ascii="Segoe UI" w:hAnsi="Segoe UI" w:cs="Segoe UI"/>
+          <w:sz w:val="18"/>
+          <w:szCs w:val="18"/>
+          <w:lang w:val="en-US"/>
+        </w:rPr>
+        <w:t>.</w:t>
+      </w:r>
+      <w:r>
+        <w:rPr>
+          <w:rFonts w:ascii="Segoe UI" w:hAnsi="Segoe UI" w:cs="Segoe UI"/>
+          <w:sz w:val="18"/>
+          <w:szCs w:val="18"/>
+          <w:lang w:val="en-US"/>
+        </w:rPr>
+        <w:t xml:space="preserve"> and M.K</w:t>
+      </w:r>
+      <w:r>
+        <w:rPr>
+          <w:rFonts w:ascii="Segoe UI" w:hAnsi="Segoe UI" w:cs="Segoe UI"/>
+          <w:sz w:val="18"/>
+          <w:szCs w:val="18"/>
+          <w:lang w:val="en-US"/>
+        </w:rPr>
+        <w:t>.</w:t>
+      </w:r>
+      <w:r>
+        <w:rPr>
+          <w:rFonts w:ascii="Segoe UI" w:hAnsi="Segoe UI" w:cs="Segoe UI"/>
+          <w:sz w:val="18"/>
+          <w:szCs w:val="18"/>
+          <w:lang w:val="en-US"/>
+        </w:rPr>
+        <w:t xml:space="preserve"> provide</w:t>
+      </w:r>
+      <w:r>
+        <w:rPr>
+          <w:rFonts w:ascii="Segoe UI" w:hAnsi="Segoe UI" w:cs="Segoe UI"/>
+          <w:sz w:val="18"/>
+          <w:szCs w:val="18"/>
+          <w:lang w:val="en-US"/>
+        </w:rPr>
+        <w:t>d</w:t>
+      </w:r>
+      <w:r>
+        <w:rPr>
+          <w:rFonts w:ascii="Segoe UI" w:hAnsi="Segoe UI" w:cs="Segoe UI"/>
+          <w:sz w:val="18"/>
+          <w:szCs w:val="18"/>
+          <w:lang w:val="en-US"/>
+        </w:rPr>
+        <w:t xml:space="preserve"> samp</w:t>
+      </w:r>
+      <w:r>
+        <w:rPr>
+          <w:rFonts w:ascii="Segoe UI" w:hAnsi="Segoe UI" w:cs="Segoe UI"/>
+          <w:sz w:val="18"/>
+          <w:szCs w:val="18"/>
+          <w:lang w:val="en-US"/>
+        </w:rPr>
+        <w:t>l</w:t>
+      </w:r>
+      <w:r>
+        <w:rPr>
+          <w:rFonts w:ascii="Segoe UI" w:hAnsi="Segoe UI" w:cs="Segoe UI"/>
+          <w:sz w:val="18"/>
+          <w:szCs w:val="18"/>
+          <w:lang w:val="en-US"/>
+        </w:rPr>
+        <w:t>es.</w:t>
+      </w:r>
+      <w:r>
+        <w:rPr>
+          <w:rFonts w:ascii="Segoe UI" w:hAnsi="Segoe UI" w:cs="Segoe UI"/>
+          <w:sz w:val="18"/>
+          <w:szCs w:val="18"/>
+          <w:lang w:val="en-US"/>
+        </w:rPr>
+        <w:t xml:space="preserve"> A.A</w:t>
+      </w:r>
+      <w:r>
+        <w:rPr>
+          <w:rFonts w:ascii="Segoe UI" w:hAnsi="Segoe UI" w:cs="Segoe UI"/>
+          <w:sz w:val="18"/>
+          <w:szCs w:val="18"/>
+          <w:lang w:val="en-US"/>
+        </w:rPr>
+        <w:t>., S.K</w:t>
+      </w:r>
+      <w:r>
+        <w:rPr>
+          <w:rFonts w:ascii="Segoe UI" w:hAnsi="Segoe UI" w:cs="Segoe UI"/>
+          <w:sz w:val="18"/>
+          <w:szCs w:val="18"/>
+          <w:lang w:val="en-US"/>
+        </w:rPr>
+        <w:t xml:space="preserve">, H.G. </w:t>
+      </w:r>
+      <w:r>
+        <w:rPr>
+          <w:rFonts w:ascii="Segoe UI" w:hAnsi="Segoe UI" w:cs="Segoe UI"/>
+          <w:sz w:val="18"/>
+          <w:szCs w:val="18"/>
+          <w:lang w:val="en-US"/>
+        </w:rPr>
+        <w:t>and R.U.</w:t>
+      </w:r>
+      <w:r>
+        <w:rPr>
+          <w:rFonts w:ascii="Segoe UI" w:hAnsi="Segoe UI" w:cs="Segoe UI"/>
+          <w:sz w:val="18"/>
+          <w:szCs w:val="18"/>
+          <w:lang w:val="en-US"/>
+        </w:rPr>
+        <w:t xml:space="preserve"> performed </w:t>
+      </w:r>
+      <w:r>
+        <w:rPr>
+          <w:rFonts w:ascii="Segoe UI" w:hAnsi="Segoe UI" w:cs="Segoe UI"/>
+          <w:sz w:val="18"/>
+          <w:szCs w:val="18"/>
+          <w:lang w:val="en-US"/>
+        </w:rPr>
+        <w:t>experiments.</w:t>
+      </w:r>
+      <w:r>
+        <w:rPr>
+          <w:rFonts w:ascii="Segoe UI" w:hAnsi="Segoe UI" w:cs="Segoe UI"/>
+          <w:sz w:val="18"/>
+          <w:szCs w:val="18"/>
+          <w:lang w:val="en-US"/>
+        </w:rPr>
+        <w:t xml:space="preserve"> A.A</w:t>
+      </w:r>
+      <w:r>
+        <w:rPr>
+          <w:rFonts w:ascii="Segoe UI" w:hAnsi="Segoe UI" w:cs="Segoe UI"/>
+          <w:sz w:val="18"/>
+          <w:szCs w:val="18"/>
+          <w:lang w:val="en-US"/>
+        </w:rPr>
+        <w:t>.</w:t>
+      </w:r>
+      <w:r>
+        <w:rPr>
+          <w:rFonts w:ascii="Segoe UI" w:hAnsi="Segoe UI" w:cs="Segoe UI"/>
+          <w:sz w:val="18"/>
+          <w:szCs w:val="18"/>
+          <w:lang w:val="en-US"/>
+        </w:rPr>
         <w:t>, S.K</w:t>
       </w:r>
       <w:r>
@@ -4713,7 +4752,7 @@
           <w:szCs w:val="18"/>
           <w:lang w:val="en-US"/>
         </w:rPr>
-        <w:t xml:space="preserve"> and A.E.H</w:t>
+        <w:t>, A.E.H</w:t>
       </w:r>
       <w:r>
         <w:rPr>
@@ -4731,16 +4770,16 @@
           <w:szCs w:val="18"/>
           <w:lang w:val="en-US"/>
         </w:rPr>
-        <w:t xml:space="preserve"> conceptualized the study.</w:t>
-      </w:r>
-      <w:r>
-        <w:rPr>
-          <w:rFonts w:ascii="Segoe UI" w:hAnsi="Segoe UI" w:cs="Segoe UI"/>
-          <w:sz w:val="18"/>
-          <w:szCs w:val="18"/>
-          <w:lang w:val="en-US"/>
-        </w:rPr>
-        <w:t xml:space="preserve"> P.B</w:t>
+        <w:t xml:space="preserve"> analyzed the data and interpreted the results</w:t>
+      </w:r>
+      <w:r>
+        <w:rPr>
+          <w:rFonts w:ascii="Segoe UI" w:hAnsi="Segoe UI" w:cs="Segoe UI"/>
+          <w:sz w:val="18"/>
+          <w:szCs w:val="18"/>
+          <w:lang w:val="en-US"/>
+        </w:rPr>
+        <w:t xml:space="preserve"> and wrote the manuscript. A.A</w:t>
       </w:r>
       <w:r>
         <w:rPr>
@@ -4758,7 +4797,7 @@
           <w:szCs w:val="18"/>
           <w:lang w:val="en-US"/>
         </w:rPr>
-        <w:t xml:space="preserve"> and M.K</w:t>
+        <w:t>, S.K</w:t>
       </w:r>
       <w:r>
         <w:rPr>
@@ -4776,106 +4815,7 @@
           <w:szCs w:val="18"/>
           <w:lang w:val="en-US"/>
         </w:rPr>
-        <w:t xml:space="preserve"> provide</w:t>
-      </w:r>
-      <w:r>
-        <w:rPr>
-          <w:rFonts w:ascii="Segoe UI" w:hAnsi="Segoe UI" w:cs="Segoe UI"/>
-          <w:sz w:val="18"/>
-          <w:szCs w:val="18"/>
-          <w:lang w:val="en-US"/>
-        </w:rPr>
-        <w:t>d</w:t>
-      </w:r>
-      <w:r>
-        <w:rPr>
-          <w:rFonts w:ascii="Segoe UI" w:hAnsi="Segoe UI" w:cs="Segoe UI"/>
-          <w:sz w:val="18"/>
-          <w:szCs w:val="18"/>
-          <w:lang w:val="en-US"/>
-        </w:rPr>
-        <w:t xml:space="preserve"> samp</w:t>
-      </w:r>
-      <w:r>
-        <w:rPr>
-          <w:rFonts w:ascii="Segoe UI" w:hAnsi="Segoe UI" w:cs="Segoe UI"/>
-          <w:sz w:val="18"/>
-          <w:szCs w:val="18"/>
-          <w:lang w:val="en-US"/>
-        </w:rPr>
-        <w:t>l</w:t>
-      </w:r>
-      <w:r>
-        <w:rPr>
-          <w:rFonts w:ascii="Segoe UI" w:hAnsi="Segoe UI" w:cs="Segoe UI"/>
-          <w:sz w:val="18"/>
-          <w:szCs w:val="18"/>
-          <w:lang w:val="en-US"/>
-        </w:rPr>
-        <w:t>es.</w:t>
-      </w:r>
-      <w:r>
-        <w:rPr>
-          <w:rFonts w:ascii="Segoe UI" w:hAnsi="Segoe UI" w:cs="Segoe UI"/>
-          <w:sz w:val="18"/>
-          <w:szCs w:val="18"/>
-          <w:lang w:val="en-US"/>
-        </w:rPr>
-        <w:t xml:space="preserve"> A.A</w:t>
-      </w:r>
-      <w:r>
-        <w:rPr>
-          <w:rFonts w:ascii="Segoe UI" w:hAnsi="Segoe UI" w:cs="Segoe UI"/>
-          <w:sz w:val="18"/>
-          <w:szCs w:val="18"/>
-          <w:lang w:val="en-US"/>
-        </w:rPr>
-        <w:t>., S.K</w:t>
-      </w:r>
-      <w:r>
-        <w:rPr>
-          <w:rFonts w:ascii="Segoe UI" w:hAnsi="Segoe UI" w:cs="Segoe UI"/>
-          <w:sz w:val="18"/>
-          <w:szCs w:val="18"/>
-          <w:lang w:val="en-US"/>
-        </w:rPr>
-        <w:t xml:space="preserve">, H.G. </w:t>
-      </w:r>
-      <w:r>
-        <w:rPr>
-          <w:rFonts w:ascii="Segoe UI" w:hAnsi="Segoe UI" w:cs="Segoe UI"/>
-          <w:sz w:val="18"/>
-          <w:szCs w:val="18"/>
-          <w:lang w:val="en-US"/>
-        </w:rPr>
-        <w:t>and R.U.</w:t>
-      </w:r>
-      <w:r>
-        <w:rPr>
-          <w:rFonts w:ascii="Segoe UI" w:hAnsi="Segoe UI" w:cs="Segoe UI"/>
-          <w:sz w:val="18"/>
-          <w:szCs w:val="18"/>
-          <w:lang w:val="en-US"/>
-        </w:rPr>
-        <w:t xml:space="preserve"> performed </w:t>
-      </w:r>
-      <w:r>
-        <w:rPr>
-          <w:rFonts w:ascii="Segoe UI" w:hAnsi="Segoe UI" w:cs="Segoe UI"/>
-          <w:sz w:val="18"/>
-          <w:szCs w:val="18"/>
-          <w:lang w:val="en-US"/>
-        </w:rPr>
-        <w:t>experiments.</w:t>
-      </w:r>
-      <w:r>
-        <w:rPr>
-          <w:rFonts w:ascii="Segoe UI" w:hAnsi="Segoe UI" w:cs="Segoe UI"/>
-          <w:sz w:val="18"/>
-          <w:szCs w:val="18"/>
-          <w:lang w:val="en-US"/>
-        </w:rPr>
-        <w:t xml:space="preserve"> A.A</w:t>
+        <w:t>, A.E.H</w:t>
       </w:r>
       <w:r>
         <w:rPr>
@@ -4893,7 +4833,7 @@
           <w:szCs w:val="18"/>
           <w:lang w:val="en-US"/>
         </w:rPr>
-        <w:t>, S.K</w:t>
+        <w:t>, H.D</w:t>
       </w:r>
       <w:r>
         <w:rPr>
@@ -4911,105 +4851,6 @@
           <w:szCs w:val="18"/>
           <w:lang w:val="en-US"/>
         </w:rPr>
-        <w:t>, A.E.H</w:t>
-      </w:r>
-      <w:r>
-        <w:rPr>
-          <w:rFonts w:ascii="Segoe UI" w:hAnsi="Segoe UI" w:cs="Segoe UI"/>
-          <w:sz w:val="18"/>
-          <w:szCs w:val="18"/>
-          <w:lang w:val="en-US"/>
-        </w:rPr>
-        <w:t>.</w:t>
-      </w:r>
-      <w:r>
-        <w:rPr>
-          <w:rFonts w:ascii="Segoe UI" w:hAnsi="Segoe UI" w:cs="Segoe UI"/>
-          <w:sz w:val="18"/>
-          <w:szCs w:val="18"/>
-          <w:lang w:val="en-US"/>
-        </w:rPr>
-        <w:t xml:space="preserve"> analyzed the data and interpreted the results</w:t>
-      </w:r>
-      <w:r>
-        <w:rPr>
-          <w:rFonts w:ascii="Segoe UI" w:hAnsi="Segoe UI" w:cs="Segoe UI"/>
-          <w:sz w:val="18"/>
-          <w:szCs w:val="18"/>
-          <w:lang w:val="en-US"/>
-        </w:rPr>
-        <w:t xml:space="preserve"> and wrote the manuscript. A.A</w:t>
-      </w:r>
-      <w:r>
-        <w:rPr>
-          <w:rFonts w:ascii="Segoe UI" w:hAnsi="Segoe UI" w:cs="Segoe UI"/>
-          <w:sz w:val="18"/>
-          <w:szCs w:val="18"/>
-          <w:lang w:val="en-US"/>
-        </w:rPr>
-        <w:t>.</w:t>
-      </w:r>
-      <w:r>
-        <w:rPr>
-          <w:rFonts w:ascii="Segoe UI" w:hAnsi="Segoe UI" w:cs="Segoe UI"/>
-          <w:sz w:val="18"/>
-          <w:szCs w:val="18"/>
-          <w:lang w:val="en-US"/>
-        </w:rPr>
-        <w:t>, S.K</w:t>
-      </w:r>
-      <w:r>
-        <w:rPr>
-          <w:rFonts w:ascii="Segoe UI" w:hAnsi="Segoe UI" w:cs="Segoe UI"/>
-          <w:sz w:val="18"/>
-          <w:szCs w:val="18"/>
-          <w:lang w:val="en-US"/>
-        </w:rPr>
-        <w:t>.</w:t>
-      </w:r>
-      <w:r>
-        <w:rPr>
-          <w:rFonts w:ascii="Segoe UI" w:hAnsi="Segoe UI" w:cs="Segoe UI"/>
-          <w:sz w:val="18"/>
-          <w:szCs w:val="18"/>
-          <w:lang w:val="en-US"/>
-        </w:rPr>
-        <w:t>, A.E.H</w:t>
-      </w:r>
-      <w:r>
-        <w:rPr>
-          <w:rFonts w:ascii="Segoe UI" w:hAnsi="Segoe UI" w:cs="Segoe UI"/>
-          <w:sz w:val="18"/>
-          <w:szCs w:val="18"/>
-          <w:lang w:val="en-US"/>
-        </w:rPr>
-        <w:t>.</w:t>
-      </w:r>
-      <w:r>
-        <w:rPr>
-          <w:rFonts w:ascii="Segoe UI" w:hAnsi="Segoe UI" w:cs="Segoe UI"/>
-          <w:sz w:val="18"/>
-          <w:szCs w:val="18"/>
-          <w:lang w:val="en-US"/>
-        </w:rPr>
-        <w:t>, H.D</w:t>
-      </w:r>
-      <w:r>
-        <w:rPr>
-          <w:rFonts w:ascii="Segoe UI" w:hAnsi="Segoe UI" w:cs="Segoe UI"/>
-          <w:sz w:val="18"/>
-          <w:szCs w:val="18"/>
-          <w:lang w:val="en-US"/>
-        </w:rPr>
-        <w:t>.</w:t>
-      </w:r>
-      <w:r>
-        <w:rPr>
-          <w:rFonts w:ascii="Segoe UI" w:hAnsi="Segoe UI" w:cs="Segoe UI"/>
-          <w:sz w:val="18"/>
-          <w:szCs w:val="18"/>
-          <w:lang w:val="en-US"/>
-        </w:rPr>
         <w:t xml:space="preserve"> discussed the results and reviewed the manuscript.</w:t>
       </w:r>
     </w:p>
@@ -5052,25 +4893,7 @@
           <w:sz w:val="18"/>
           <w:szCs w:val="18"/>
         </w:rPr>
-        <w:t xml:space="preserve">en, wir haben kein </w:t>
-      </w:r>
-      <w:proofErr w:type="gramStart"/>
-      <w:r>
-        <w:rPr>
-          <w:rFonts w:ascii="Segoe UI" w:hAnsi="Segoe UI" w:cs="Segoe UI"/>
-          <w:sz w:val="18"/>
-          <w:szCs w:val="18"/>
-        </w:rPr>
-        <w:t>DFG Funding</w:t>
-      </w:r>
-      <w:proofErr w:type="gramEnd"/>
-      <w:r>
-        <w:rPr>
-          <w:rFonts w:ascii="Segoe UI" w:hAnsi="Segoe UI" w:cs="Segoe UI"/>
-          <w:sz w:val="18"/>
-          <w:szCs w:val="18"/>
-        </w:rPr>
-        <w:t>)</w:t>
+        <w:t>en, wir haben kein DFG Funding)</w:t>
       </w:r>
     </w:p>
     <w:p>
@@ -5576,27 +5399,7 @@
                           <w:szCs w:val="18"/>
                           <w:lang w:val="en-US"/>
                         </w:rPr>
-                        <w:t xml:space="preserve">Schematic of the experimental set-up of the IL-33 systemic inflammation model and the MELC experiment. In short, 12-14-week-old GATA3eGFP reporter mice were </w:t>
-                      </w:r>
-                      <w:proofErr w:type="spellStart"/>
-                      <w:r>
-                        <w:rPr>
-                          <w:rFonts w:ascii="Segoe UI Light" w:hAnsi="Segoe UI Light" w:cs="Segoe UI Light"/>
-                          <w:sz w:val="18"/>
-                          <w:szCs w:val="18"/>
-                          <w:lang w:val="en-US"/>
-                        </w:rPr>
-                        <w:t>i.p.</w:t>
-                      </w:r>
-                      <w:proofErr w:type="spellEnd"/>
-                      <w:r>
-                        <w:rPr>
-                          <w:rFonts w:ascii="Segoe UI Light" w:hAnsi="Segoe UI Light" w:cs="Segoe UI Light"/>
-                          <w:sz w:val="18"/>
-                          <w:szCs w:val="18"/>
-                          <w:lang w:val="en-US"/>
-                        </w:rPr>
-                        <w:t xml:space="preserve"> injected with 300</w:t>
+                        <w:t>Schematic of the experimental set-up of the IL-33 systemic inflammation model and the MELC experiment. In short, 12-14-week-old GATA3eGFP reporter mice were i.p. injected with 300</w:t>
                       </w:r>
                       <w:r>
                         <w:rPr>
@@ -5634,27 +5437,7 @@
                           <w:szCs w:val="18"/>
                           <w:lang w:val="en-US"/>
                         </w:rPr>
-                        <w:t>Overview of an established 40-marker panel in an exemplary tissue region of murine lung. Each image shows the same tissue region stained for diverse immune markers (magenta) and structural markers (</w:t>
-                      </w:r>
-                      <w:proofErr w:type="spellStart"/>
-                      <w:r>
-                        <w:rPr>
-                          <w:rFonts w:ascii="Segoe UI Light" w:hAnsi="Segoe UI Light" w:cs="Segoe UI Light"/>
-                          <w:sz w:val="18"/>
-                          <w:szCs w:val="18"/>
-                          <w:lang w:val="en-US"/>
-                        </w:rPr>
-                        <w:t>darkcyan</w:t>
-                      </w:r>
-                      <w:proofErr w:type="spellEnd"/>
-                      <w:r>
-                        <w:rPr>
-                          <w:rFonts w:ascii="Segoe UI Light" w:hAnsi="Segoe UI Light" w:cs="Segoe UI Light"/>
-                          <w:sz w:val="18"/>
-                          <w:szCs w:val="18"/>
-                          <w:lang w:val="en-US"/>
-                        </w:rPr>
-                        <w:t>), as well as nuclei stains (yellow). Scale bar represents 200 µm.</w:t>
+                        <w:t>Overview of an established 40-marker panel in an exemplary tissue region of murine lung. Each image shows the same tissue region stained for diverse immune markers (magenta) and structural markers (darkcyan), as well as nuclei stains (yellow). Scale bar represents 200 µm.</w:t>
                       </w:r>
                     </w:p>
                     <w:p>
@@ -5969,29 +5752,7 @@
                           <w:szCs w:val="18"/>
                           <w:lang w:val="en-US"/>
                         </w:rPr>
-                        <w:t>Overview of an established 38-marker panel in an exemplary tissue region of murine small intestine. Each image shows the same tissue region stained for diverse immune markers (magenta) and structural markers (</w:t>
-                      </w:r>
-                      <w:proofErr w:type="spellStart"/>
-                      <w:r>
-                        <w:rPr>
-                          <w:rFonts w:ascii="Segoe UI Light" w:hAnsi="Segoe UI Light" w:cs="Segoe UI Light"/>
-                          <w:bCs/>
-                          <w:sz w:val="18"/>
-                          <w:szCs w:val="18"/>
-                          <w:lang w:val="en-US"/>
-                        </w:rPr>
-                        <w:t>darkcyan</w:t>
-                      </w:r>
-                      <w:proofErr w:type="spellEnd"/>
-                      <w:r>
-                        <w:rPr>
-                          <w:rFonts w:ascii="Segoe UI Light" w:hAnsi="Segoe UI Light" w:cs="Segoe UI Light"/>
-                          <w:bCs/>
-                          <w:sz w:val="18"/>
-                          <w:szCs w:val="18"/>
-                          <w:lang w:val="en-US"/>
-                        </w:rPr>
-                        <w:t xml:space="preserve">), as well as the nuclei stain DAPI (yellow). </w:t>
+                        <w:t xml:space="preserve">Overview of an established 38-marker panel in an exemplary tissue region of murine small intestine. Each image shows the same tissue region stained for diverse immune markers (magenta) and structural markers (darkcyan), as well as the nuclei stain DAPI (yellow). </w:t>
                       </w:r>
                       <w:r>
                         <w:rPr>
@@ -6032,29 +5793,7 @@
                           <w:szCs w:val="18"/>
                           <w:lang w:val="en-US"/>
                         </w:rPr>
-                        <w:t xml:space="preserve">er </w:t>
-                      </w:r>
-                      <w:proofErr w:type="spellStart"/>
-                      <w:r>
-                        <w:rPr>
-                          <w:rFonts w:ascii="Segoe UI Light" w:hAnsi="Segoe UI Light" w:cs="Segoe UI Light"/>
-                          <w:bCs/>
-                          <w:sz w:val="18"/>
-                          <w:szCs w:val="18"/>
-                          <w:lang w:val="en-US"/>
-                        </w:rPr>
-                        <w:t>EpCAM</w:t>
-                      </w:r>
-                      <w:proofErr w:type="spellEnd"/>
-                      <w:r>
-                        <w:rPr>
-                          <w:rFonts w:ascii="Segoe UI Light" w:hAnsi="Segoe UI Light" w:cs="Segoe UI Light"/>
-                          <w:bCs/>
-                          <w:sz w:val="18"/>
-                          <w:szCs w:val="18"/>
-                          <w:lang w:val="en-US"/>
-                        </w:rPr>
-                        <w:t xml:space="preserve"> (Yellow) acquired by MELC in the small intestine. Small intestinal tissue regions were categorized into SI villi and SI ILF based on the predominant tissue structures visible in the acquired images. Scale bar represents 200 µm.</w:t>
+                        <w:t>er EpCAM (Yellow) acquired by MELC in the small intestine. Small intestinal tissue regions were categorized into SI villi and SI ILF based on the predominant tissue structures visible in the acquired images. Scale bar represents 200 µm.</w:t>
                       </w:r>
                     </w:p>
                   </w:txbxContent>
@@ -6437,27 +6176,7 @@
                           <w:szCs w:val="18"/>
                           <w:lang w:val="en-US"/>
                         </w:rPr>
-                        <w:t xml:space="preserve">Annotated clusters of AL1 mapped in X and Y next to the respective immunofluorescence (IF) overlay of correlating marker stainings for a representative field of view (FOV) of lung (upper panel), SI villi (middle panel), and SI ILF (lower panel). Annotations are colored by cell type with immune cells (Cyan), vessels (Magenta), and epithelia (Yellow), and correlate with CD45 (Cyan), CD31 (Magenta), and </w:t>
-                      </w:r>
-                      <w:proofErr w:type="spellStart"/>
-                      <w:r>
-                        <w:rPr>
-                          <w:rFonts w:ascii="Segoe UI Light" w:hAnsi="Segoe UI Light" w:cs="Segoe UI Light"/>
-                          <w:sz w:val="18"/>
-                          <w:szCs w:val="18"/>
-                          <w:lang w:val="en-US"/>
-                        </w:rPr>
-                        <w:t>EpCAM</w:t>
-                      </w:r>
-                      <w:proofErr w:type="spellEnd"/>
-                      <w:r>
-                        <w:rPr>
-                          <w:rFonts w:ascii="Segoe UI Light" w:hAnsi="Segoe UI Light" w:cs="Segoe UI Light"/>
-                          <w:sz w:val="18"/>
-                          <w:szCs w:val="18"/>
-                          <w:lang w:val="en-US"/>
-                        </w:rPr>
-                        <w:t xml:space="preserve"> (Yellow).</w:t>
+                        <w:t>Annotated clusters of AL1 mapped in X and Y next to the respective immunofluorescence (IF) overlay of correlating marker stainings for a representative field of view (FOV) of lung (upper panel), SI villi (middle panel), and SI ILF (lower panel). Annotations are colored by cell type with immune cells (Cyan), vessels (Magenta), and epithelia (Yellow), and correlate with CD45 (Cyan), CD31 (Magenta), and EpCAM (Yellow).</w:t>
                       </w:r>
                       <w:r>
                         <w:rPr>

</xml_diff>

<commit_message>
Added the result section on NK cells/ILC1 niche localizing in peri-vascular tissue areas of the lung
</commit_message>
<xml_diff>
--- a/manuscript/Manuscript_draft.docx
+++ b/manuscript/Manuscript_draft.docx
@@ -2786,208 +2786,70 @@
     </w:p>
     <w:p>
       <w:pPr>
-        <w:spacing w:after="0"/>
-        <w:jc w:val="both"/>
-        <w:rPr>
-          <w:rFonts w:ascii="Segoe UI" w:hAnsi="Segoe UI" w:cs="Segoe UI"/>
-          <w:lang w:val="en-US" w:eastAsia="de-DE"/>
-        </w:rPr>
-      </w:pPr>
-      <w:r>
-        <w:rPr>
-          <w:rFonts w:ascii="Segoe UI" w:hAnsi="Segoe UI" w:cs="Segoe UI"/>
-          <w:lang w:val="en-US" w:eastAsia="de-DE"/>
-        </w:rPr>
-        <w:t xml:space="preserve">Next, we analyzed the spatial distribution of the NK cells/ILC1 cluster. </w:t>
-      </w:r>
-    </w:p>
-    <w:p>
-      <w:pPr>
-        <w:spacing w:after="0"/>
-        <w:jc w:val="both"/>
-        <w:rPr>
-          <w:rFonts w:ascii="Segoe UI" w:hAnsi="Segoe UI" w:cs="Segoe UI"/>
-          <w:lang w:val="en-US" w:eastAsia="de-DE"/>
-        </w:rPr>
-      </w:pPr>
-    </w:p>
-    <w:p>
-      <w:pPr>
-        <w:pStyle w:val="Listenabsatz"/>
-        <w:numPr>
-          <w:ilvl w:val="0"/>
-          <w:numId w:val="3"/>
-        </w:numPr>
-        <w:jc w:val="both"/>
-        <w:rPr>
-          <w:rFonts w:ascii="Segoe UI" w:hAnsi="Segoe UI" w:cs="Segoe UI"/>
-          <w:bCs/>
-          <w:lang w:val="en-US" w:eastAsia="de-DE"/>
-        </w:rPr>
-      </w:pPr>
-      <w:r>
-        <w:rPr>
-          <w:rFonts w:ascii="Segoe UI" w:hAnsi="Segoe UI" w:cs="Segoe UI"/>
-          <w:bCs/>
-          <w:lang w:val="en-US" w:eastAsia="de-DE"/>
-        </w:rPr>
-        <w:t>NK cells/ILC1s co-enrichment plot with blood vessels</w:t>
-      </w:r>
-    </w:p>
-    <w:p>
-      <w:pPr>
-        <w:pStyle w:val="Listenabsatz"/>
-        <w:numPr>
-          <w:ilvl w:val="0"/>
-          <w:numId w:val="3"/>
-        </w:numPr>
-        <w:jc w:val="both"/>
-        <w:rPr>
-          <w:rFonts w:ascii="Segoe UI" w:hAnsi="Segoe UI" w:cs="Segoe UI"/>
-          <w:bCs/>
-          <w:lang w:val="en-US" w:eastAsia="de-DE"/>
-        </w:rPr>
-      </w:pPr>
-      <w:r>
-        <w:rPr>
-          <w:rFonts w:ascii="Segoe UI" w:hAnsi="Segoe UI" w:cs="Segoe UI"/>
-          <w:bCs/>
-          <w:lang w:val="en-US" w:eastAsia="de-DE"/>
-        </w:rPr>
-        <w:t>CIN CTRL vs. IL-33 D3</w:t>
-      </w:r>
-    </w:p>
-    <w:p>
-      <w:pPr>
-        <w:pStyle w:val="Listenabsatz"/>
-        <w:numPr>
-          <w:ilvl w:val="0"/>
-          <w:numId w:val="3"/>
-        </w:numPr>
-        <w:jc w:val="both"/>
-        <w:rPr>
-          <w:rFonts w:ascii="Segoe UI" w:hAnsi="Segoe UI" w:cs="Segoe UI"/>
-          <w:bCs/>
-          <w:lang w:val="en-US" w:eastAsia="de-DE"/>
-        </w:rPr>
-      </w:pPr>
-    </w:p>
-    <w:p>
-      <w:pPr>
-        <w:jc w:val="both"/>
-        <w:rPr>
-          <w:rFonts w:ascii="Arial Narrow" w:hAnsi="Arial Narrow" w:cs="Arial"/>
-          <w:lang w:val="en-US" w:eastAsia="de-DE"/>
-        </w:rPr>
-      </w:pPr>
-    </w:p>
-    <w:p>
-      <w:pPr>
-        <w:jc w:val="both"/>
-        <w:rPr>
-          <w:rFonts w:ascii="Arial Narrow" w:hAnsi="Arial Narrow" w:cs="Arial"/>
-          <w:lang w:val="en-US" w:eastAsia="de-DE"/>
-        </w:rPr>
-      </w:pPr>
-    </w:p>
-    <w:p>
-      <w:pPr>
-        <w:jc w:val="both"/>
-        <w:rPr>
-          <w:rFonts w:ascii="Arial Narrow" w:hAnsi="Arial Narrow" w:cs="Arial"/>
-          <w:lang w:val="en-US" w:eastAsia="de-DE"/>
-        </w:rPr>
-      </w:pPr>
-    </w:p>
-    <w:p>
-      <w:pPr>
-        <w:jc w:val="both"/>
-        <w:rPr>
-          <w:rFonts w:ascii="Arial Narrow" w:hAnsi="Arial Narrow" w:cs="Arial"/>
-          <w:lang w:val="en-US" w:eastAsia="de-DE"/>
-        </w:rPr>
-      </w:pPr>
-    </w:p>
-    <w:p>
-      <w:pPr>
-        <w:jc w:val="both"/>
-        <w:rPr>
-          <w:rFonts w:ascii="Arial Narrow" w:hAnsi="Arial Narrow" w:cs="Arial"/>
-          <w:lang w:val="en-US" w:eastAsia="de-DE"/>
-        </w:rPr>
-      </w:pPr>
-    </w:p>
-    <w:p>
-      <w:pPr>
-        <w:jc w:val="both"/>
-        <w:rPr>
-          <w:rFonts w:ascii="Arial Narrow" w:hAnsi="Arial Narrow" w:cs="Arial"/>
-          <w:lang w:val="en-US" w:eastAsia="de-DE"/>
-        </w:rPr>
-      </w:pPr>
-    </w:p>
-    <w:p>
-      <w:pPr>
-        <w:jc w:val="both"/>
-        <w:rPr>
-          <w:rFonts w:ascii="Arial Narrow" w:hAnsi="Arial Narrow" w:cs="Arial"/>
-          <w:lang w:val="en-US" w:eastAsia="de-DE"/>
-        </w:rPr>
-      </w:pPr>
-    </w:p>
-    <w:p>
-      <w:pPr>
-        <w:jc w:val="both"/>
-        <w:rPr>
-          <w:rFonts w:ascii="Arial Narrow" w:hAnsi="Arial Narrow" w:cs="Arial"/>
-          <w:lang w:val="en-US" w:eastAsia="de-DE"/>
-        </w:rPr>
-      </w:pPr>
-    </w:p>
-    <w:p>
-      <w:pPr>
-        <w:jc w:val="both"/>
-        <w:rPr>
-          <w:rFonts w:ascii="Arial Narrow" w:hAnsi="Arial Narrow" w:cs="Arial"/>
-          <w:lang w:val="en-US" w:eastAsia="de-DE"/>
-        </w:rPr>
-      </w:pPr>
-    </w:p>
-    <w:p>
-      <w:pPr>
-        <w:jc w:val="both"/>
-        <w:rPr>
-          <w:rFonts w:ascii="Arial Narrow" w:hAnsi="Arial Narrow" w:cs="Arial"/>
-          <w:lang w:val="en-US" w:eastAsia="de-DE"/>
-        </w:rPr>
-      </w:pPr>
-    </w:p>
-    <w:p>
-      <w:pPr>
-        <w:jc w:val="both"/>
-        <w:rPr>
-          <w:rFonts w:ascii="Arial Narrow" w:hAnsi="Arial Narrow" w:cs="Arial"/>
-          <w:lang w:val="en-US" w:eastAsia="de-DE"/>
-        </w:rPr>
-      </w:pPr>
-    </w:p>
-    <w:p>
-      <w:pPr>
-        <w:jc w:val="both"/>
-        <w:rPr>
-          <w:rFonts w:ascii="Arial Narrow" w:hAnsi="Arial Narrow" w:cs="Arial"/>
-          <w:lang w:val="en-US" w:eastAsia="de-DE"/>
-        </w:rPr>
-      </w:pPr>
-    </w:p>
-    <w:p>
-      <w:pPr>
-        <w:jc w:val="both"/>
-        <w:rPr>
-          <w:rFonts w:ascii="Arial Narrow" w:hAnsi="Arial Narrow" w:cs="Arial"/>
-          <w:lang w:val="en-US" w:eastAsia="de-DE"/>
-        </w:rPr>
-      </w:pPr>
+        <w:jc w:val="both"/>
+        <w:rPr>
+          <w:rFonts w:ascii="Segoe UI" w:hAnsi="Segoe UI" w:cs="Segoe UI"/>
+          <w:lang w:val="en-US" w:eastAsia="de-DE"/>
+        </w:rPr>
+      </w:pPr>
+      <w:r>
+        <w:rPr>
+          <w:rFonts w:ascii="Segoe UI" w:hAnsi="Segoe UI" w:cs="Segoe UI"/>
+          <w:lang w:val="en-US" w:eastAsia="de-DE"/>
+        </w:rPr>
+        <w:t xml:space="preserve">Next, we analyzed the spatial distribution of the </w:t>
+      </w:r>
+      <w:r>
+        <w:rPr>
+          <w:rFonts w:ascii="Segoe UI" w:hAnsi="Segoe UI" w:cs="Segoe UI"/>
+          <w:lang w:val="en-US" w:eastAsia="de-DE"/>
+        </w:rPr>
+        <w:t xml:space="preserve">identified </w:t>
+      </w:r>
+      <w:r>
+        <w:rPr>
+          <w:rFonts w:ascii="Segoe UI" w:hAnsi="Segoe UI" w:cs="Segoe UI"/>
+          <w:lang w:val="en-US" w:eastAsia="de-DE"/>
+        </w:rPr>
+        <w:t xml:space="preserve">NK cells/ILC1 cluster. </w:t>
+      </w:r>
+      <w:r>
+        <w:rPr>
+          <w:rFonts w:ascii="Segoe UI" w:hAnsi="Segoe UI" w:cs="Segoe UI"/>
+          <w:lang w:val="en-US" w:eastAsia="de-DE"/>
+        </w:rPr>
+        <w:t>Unlike ILC2s that showed to be spatially enriched close to lymphatic vessels, NK cells/ILC1s were co-enriched with EMCN+ CD31+ endothelial blood vessels (Fig. 6A). Of note, blood vessels were the most abundant cell type identified, while NK cells/ILC1s were rare. However, the minimal distance of NK cells/ILC1s to blood vessels was only 10 µm under healthy conditions which was significantly less compared to ILC2s and myeloid cells (Fig. 6B). This distance even decreased to only 7 µm at IL-33 day 3, which represented a significant difference compared to all other immune cell types (Fig. 6C). Additionally, the distribution of NK cells/ILC1s away from lymphatics, in peripheral tissue areas marked by endothelial blood markers was confirmed visually by IF overlays (Fig. 6D)</w:t>
+      </w:r>
+      <w:r>
+        <w:rPr>
+          <w:rFonts w:ascii="Segoe UI" w:hAnsi="Segoe UI" w:cs="Segoe UI"/>
+          <w:lang w:val="en-US" w:eastAsia="de-DE"/>
+        </w:rPr>
+        <w:t xml:space="preserve">. </w:t>
+      </w:r>
+    </w:p>
+    <w:p>
+      <w:pPr>
+        <w:jc w:val="both"/>
+        <w:rPr>
+          <w:rFonts w:ascii="Segoe UI" w:hAnsi="Segoe UI" w:cs="Segoe UI"/>
+          <w:lang w:val="en-US" w:eastAsia="de-DE"/>
+        </w:rPr>
+      </w:pPr>
+      <w:r>
+        <w:rPr>
+          <w:rFonts w:ascii="Segoe UI" w:hAnsi="Segoe UI" w:cs="Segoe UI"/>
+          <w:lang w:val="en-US" w:eastAsia="de-DE"/>
+        </w:rPr>
+        <w:t>Our data suggests a difference in the spatial niche of NK cells/ILC1s localizing in peri-vascular tissue areas of the murine lung compared to ILC2s sharing their peri-lymphatic niche with myeloid cells</w:t>
+      </w:r>
+      <w:r>
+        <w:rPr>
+          <w:rFonts w:ascii="Segoe UI" w:hAnsi="Segoe UI" w:cs="Segoe UI"/>
+          <w:lang w:val="en-US" w:eastAsia="de-DE"/>
+        </w:rPr>
+        <w:t xml:space="preserve">. </w:t>
+      </w:r>
     </w:p>
     <w:p>
       <w:pPr>
@@ -3197,6 +3059,7 @@
           <w:rFonts w:ascii="Segoe UI" w:hAnsi="Segoe UI" w:cs="Segoe UI"/>
           <w:lang w:val="en-US" w:eastAsia="de-DE"/>
         </w:rPr>
+        <w:lastRenderedPageBreak/>
         <w:t>, and with this, only</w:t>
       </w:r>
     </w:p>
@@ -3583,8 +3446,19 @@
           <w:szCs w:val="20"/>
           <w:lang w:val="en-US"/>
         </w:rPr>
-        <w:t xml:space="preserve">l of PBS was created using “press-to-seal” silicone sheets (Life technologies, Carlsbad, California, USA; 1.0 mm </w:t>
-      </w:r>
+        <w:t>l of PBS was created using “press-to-seal” silicone sheets (Life technologies, Carlsbad, California, USA; 1.0 mm thickness) with a circular cut-out (10 mm diameter), which was attached to the coverslip, surrounding the sample.</w:t>
+      </w:r>
+    </w:p>
+    <w:p>
+      <w:pPr>
+        <w:jc w:val="both"/>
+        <w:rPr>
+          <w:rFonts w:ascii="Segoe UI" w:hAnsi="Segoe UI" w:cs="Segoe UI"/>
+          <w:b/>
+          <w:bCs/>
+          <w:lang w:val="en-US"/>
+        </w:rPr>
+      </w:pPr>
       <w:r>
         <w:rPr>
           <w:rFonts w:ascii="Segoe UI" w:hAnsi="Segoe UI" w:cs="Segoe UI"/>
@@ -3593,117 +3467,96 @@
           <w:szCs w:val="20"/>
           <w:lang w:val="en-US"/>
         </w:rPr>
+        <w:t>For every MELC run, a bottle of fresh PBS with 1% BSA and 0.02% Triton X-100 was used. The sample was placed on the sample holder and fixed with adhesive tape followed by accurate positioning of the binning lens, the light path, as well as Köhler illumination of the microscope.</w:t>
+      </w:r>
+    </w:p>
+    <w:p>
+      <w:pPr>
+        <w:jc w:val="both"/>
+        <w:rPr>
+          <w:rFonts w:ascii="Segoe UI" w:hAnsi="Segoe UI" w:cs="Segoe UI"/>
+          <w:b/>
+          <w:bCs/>
+          <w:lang w:val="en-US"/>
+        </w:rPr>
+      </w:pPr>
+      <w:r>
+        <w:rPr>
+          <w:rFonts w:ascii="Segoe UI" w:hAnsi="Segoe UI" w:cs="Segoe UI"/>
+          <w:b/>
+          <w:bCs/>
+          <w:lang w:val="en-US"/>
+        </w:rPr>
+        <w:t>MELC image Acquisition</w:t>
+      </w:r>
+    </w:p>
+    <w:p>
+      <w:pPr>
+        <w:jc w:val="both"/>
+        <w:rPr>
+          <w:rFonts w:ascii="Segoe UI" w:hAnsi="Segoe UI" w:cs="Segoe UI"/>
+          <w:b/>
+          <w:bCs/>
+          <w:lang w:val="en-US"/>
+        </w:rPr>
+      </w:pPr>
+      <w:r>
+        <w:rPr>
+          <w:rFonts w:ascii="Segoe UI" w:hAnsi="Segoe UI" w:cs="Segoe UI"/>
+          <w:b/>
+          <w:bCs/>
+          <w:lang w:val="en-US"/>
+        </w:rPr>
+        <w:t xml:space="preserve">MELC Antibody </w:t>
+      </w:r>
+      <w:r>
+        <w:rPr>
+          <w:rFonts w:ascii="Segoe UI" w:hAnsi="Segoe UI" w:cs="Segoe UI"/>
+          <w:b/>
+          <w:bCs/>
+          <w:lang w:val="en-US"/>
+        </w:rPr>
+        <w:t>Panel</w:t>
+      </w:r>
+    </w:p>
+    <w:p>
+      <w:pPr>
+        <w:jc w:val="both"/>
+        <w:rPr>
+          <w:rFonts w:ascii="Segoe UI" w:hAnsi="Segoe UI" w:cs="Segoe UI"/>
+          <w:b/>
+          <w:bCs/>
+          <w:lang w:val="en-US"/>
+        </w:rPr>
+      </w:pPr>
+      <w:r>
+        <w:rPr>
+          <w:rFonts w:ascii="Segoe UI" w:hAnsi="Segoe UI" w:cs="Segoe UI"/>
+          <w:b/>
+          <w:bCs/>
+          <w:lang w:val="en-US"/>
+        </w:rPr>
+        <w:t>Image Pre-processing</w:t>
+      </w:r>
+    </w:p>
+    <w:p>
+      <w:pPr>
+        <w:jc w:val="both"/>
+        <w:rPr>
+          <w:rFonts w:ascii="Segoe UI" w:hAnsi="Segoe UI" w:cs="Segoe UI"/>
+          <w:b/>
+          <w:bCs/>
+          <w:lang w:val="en-US"/>
+        </w:rPr>
+      </w:pPr>
+      <w:r>
+        <w:rPr>
+          <w:rFonts w:ascii="Segoe UI" w:hAnsi="Segoe UI" w:cs="Segoe UI"/>
+          <w:b/>
+          <w:bCs/>
+          <w:lang w:val="en-US"/>
+        </w:rPr>
         <w:lastRenderedPageBreak/>
-        <w:t>thickness) with a circular cut-out (10 mm diameter), which was attached to the coverslip, surrounding the sample.</w:t>
-      </w:r>
-    </w:p>
-    <w:p>
-      <w:pPr>
-        <w:jc w:val="both"/>
-        <w:rPr>
-          <w:rFonts w:ascii="Segoe UI" w:hAnsi="Segoe UI" w:cs="Segoe UI"/>
-          <w:b/>
-          <w:bCs/>
-          <w:lang w:val="en-US"/>
-        </w:rPr>
-      </w:pPr>
-      <w:r>
-        <w:rPr>
-          <w:rFonts w:ascii="Segoe UI" w:hAnsi="Segoe UI" w:cs="Segoe UI"/>
-          <w:color w:val="212121"/>
-          <w:sz w:val="20"/>
-          <w:szCs w:val="20"/>
-          <w:lang w:val="en-US"/>
-        </w:rPr>
-        <w:t>For every MELC run, a bottle of fresh PBS with 1% BSA and 0.02% Triton X-100 was used. The sample was placed on the sample holder and fixed with adhesive tape followed by accurate positioning of the binning lens, the light path, as well as Köhler illumination of the microscope.</w:t>
-      </w:r>
-    </w:p>
-    <w:p>
-      <w:pPr>
-        <w:jc w:val="both"/>
-        <w:rPr>
-          <w:rFonts w:ascii="Segoe UI" w:hAnsi="Segoe UI" w:cs="Segoe UI"/>
-          <w:b/>
-          <w:bCs/>
-          <w:lang w:val="en-US"/>
-        </w:rPr>
-      </w:pPr>
-      <w:r>
-        <w:rPr>
-          <w:rFonts w:ascii="Segoe UI" w:hAnsi="Segoe UI" w:cs="Segoe UI"/>
-          <w:b/>
-          <w:bCs/>
-          <w:lang w:val="en-US"/>
-        </w:rPr>
-        <w:t>MELC image Acquisition</w:t>
-      </w:r>
-    </w:p>
-    <w:p>
-      <w:pPr>
-        <w:jc w:val="both"/>
-        <w:rPr>
-          <w:rFonts w:ascii="Segoe UI" w:hAnsi="Segoe UI" w:cs="Segoe UI"/>
-          <w:b/>
-          <w:bCs/>
-          <w:lang w:val="en-US"/>
-        </w:rPr>
-      </w:pPr>
-      <w:r>
-        <w:rPr>
-          <w:rFonts w:ascii="Segoe UI" w:hAnsi="Segoe UI" w:cs="Segoe UI"/>
-          <w:b/>
-          <w:bCs/>
-          <w:lang w:val="en-US"/>
-        </w:rPr>
-        <w:t xml:space="preserve">MELC Antibody </w:t>
-      </w:r>
-      <w:r>
-        <w:rPr>
-          <w:rFonts w:ascii="Segoe UI" w:hAnsi="Segoe UI" w:cs="Segoe UI"/>
-          <w:b/>
-          <w:bCs/>
-          <w:lang w:val="en-US"/>
-        </w:rPr>
-        <w:t>Panel</w:t>
-      </w:r>
-    </w:p>
-    <w:p>
-      <w:pPr>
-        <w:jc w:val="both"/>
-        <w:rPr>
-          <w:rFonts w:ascii="Segoe UI" w:hAnsi="Segoe UI" w:cs="Segoe UI"/>
-          <w:b/>
-          <w:bCs/>
-          <w:lang w:val="en-US"/>
-        </w:rPr>
-      </w:pPr>
-      <w:r>
-        <w:rPr>
-          <w:rFonts w:ascii="Segoe UI" w:hAnsi="Segoe UI" w:cs="Segoe UI"/>
-          <w:b/>
-          <w:bCs/>
-          <w:lang w:val="en-US"/>
-        </w:rPr>
-        <w:t>Image Pre-processing</w:t>
-      </w:r>
-    </w:p>
-    <w:p>
-      <w:pPr>
-        <w:jc w:val="both"/>
-        <w:rPr>
-          <w:rFonts w:ascii="Segoe UI" w:hAnsi="Segoe UI" w:cs="Segoe UI"/>
-          <w:b/>
-          <w:bCs/>
-          <w:lang w:val="en-US"/>
-        </w:rPr>
-      </w:pPr>
-      <w:r>
-        <w:rPr>
-          <w:rFonts w:ascii="Segoe UI" w:hAnsi="Segoe UI" w:cs="Segoe UI"/>
-          <w:b/>
-          <w:bCs/>
-          <w:lang w:val="en-US"/>
-        </w:rPr>
         <w:t xml:space="preserve">Pixel classification using </w:t>
       </w:r>
       <w:proofErr w:type="spellStart"/>
@@ -4517,504 +4370,504 @@
           <w:szCs w:val="18"/>
           <w:lang w:val="en-US"/>
         </w:rPr>
+        <w:t>A.A</w:t>
+      </w:r>
+      <w:r>
+        <w:rPr>
+          <w:rFonts w:ascii="Segoe UI" w:hAnsi="Segoe UI" w:cs="Segoe UI"/>
+          <w:sz w:val="18"/>
+          <w:szCs w:val="18"/>
+          <w:lang w:val="en-US"/>
+        </w:rPr>
+        <w:t>.</w:t>
+      </w:r>
+      <w:r>
+        <w:rPr>
+          <w:rFonts w:ascii="Segoe UI" w:hAnsi="Segoe UI" w:cs="Segoe UI"/>
+          <w:sz w:val="18"/>
+          <w:szCs w:val="18"/>
+          <w:lang w:val="en-US"/>
+        </w:rPr>
+        <w:t>, S.K</w:t>
+      </w:r>
+      <w:r>
+        <w:rPr>
+          <w:rFonts w:ascii="Segoe UI" w:hAnsi="Segoe UI" w:cs="Segoe UI"/>
+          <w:sz w:val="18"/>
+          <w:szCs w:val="18"/>
+          <w:lang w:val="en-US"/>
+        </w:rPr>
+        <w:t>.</w:t>
+      </w:r>
+      <w:r>
+        <w:rPr>
+          <w:rFonts w:ascii="Segoe UI" w:hAnsi="Segoe UI" w:cs="Segoe UI"/>
+          <w:sz w:val="18"/>
+          <w:szCs w:val="18"/>
+          <w:lang w:val="en-US"/>
+        </w:rPr>
+        <w:t xml:space="preserve"> and A.E.H</w:t>
+      </w:r>
+      <w:r>
+        <w:rPr>
+          <w:rFonts w:ascii="Segoe UI" w:hAnsi="Segoe UI" w:cs="Segoe UI"/>
+          <w:sz w:val="18"/>
+          <w:szCs w:val="18"/>
+          <w:lang w:val="en-US"/>
+        </w:rPr>
+        <w:t>.</w:t>
+      </w:r>
+      <w:r>
+        <w:rPr>
+          <w:rFonts w:ascii="Segoe UI" w:hAnsi="Segoe UI" w:cs="Segoe UI"/>
+          <w:sz w:val="18"/>
+          <w:szCs w:val="18"/>
+          <w:lang w:val="en-US"/>
+        </w:rPr>
+        <w:t xml:space="preserve"> conceptualized the study.</w:t>
+      </w:r>
+      <w:r>
+        <w:rPr>
+          <w:rFonts w:ascii="Segoe UI" w:hAnsi="Segoe UI" w:cs="Segoe UI"/>
+          <w:sz w:val="18"/>
+          <w:szCs w:val="18"/>
+          <w:lang w:val="en-US"/>
+        </w:rPr>
+        <w:t xml:space="preserve"> P.B</w:t>
+      </w:r>
+      <w:r>
+        <w:rPr>
+          <w:rFonts w:ascii="Segoe UI" w:hAnsi="Segoe UI" w:cs="Segoe UI"/>
+          <w:sz w:val="18"/>
+          <w:szCs w:val="18"/>
+          <w:lang w:val="en-US"/>
+        </w:rPr>
+        <w:t>.</w:t>
+      </w:r>
+      <w:r>
+        <w:rPr>
+          <w:rFonts w:ascii="Segoe UI" w:hAnsi="Segoe UI" w:cs="Segoe UI"/>
+          <w:sz w:val="18"/>
+          <w:szCs w:val="18"/>
+          <w:lang w:val="en-US"/>
+        </w:rPr>
+        <w:t xml:space="preserve"> and M.K</w:t>
+      </w:r>
+      <w:r>
+        <w:rPr>
+          <w:rFonts w:ascii="Segoe UI" w:hAnsi="Segoe UI" w:cs="Segoe UI"/>
+          <w:sz w:val="18"/>
+          <w:szCs w:val="18"/>
+          <w:lang w:val="en-US"/>
+        </w:rPr>
+        <w:t>.</w:t>
+      </w:r>
+      <w:r>
+        <w:rPr>
+          <w:rFonts w:ascii="Segoe UI" w:hAnsi="Segoe UI" w:cs="Segoe UI"/>
+          <w:sz w:val="18"/>
+          <w:szCs w:val="18"/>
+          <w:lang w:val="en-US"/>
+        </w:rPr>
+        <w:t xml:space="preserve"> provide</w:t>
+      </w:r>
+      <w:r>
+        <w:rPr>
+          <w:rFonts w:ascii="Segoe UI" w:hAnsi="Segoe UI" w:cs="Segoe UI"/>
+          <w:sz w:val="18"/>
+          <w:szCs w:val="18"/>
+          <w:lang w:val="en-US"/>
+        </w:rPr>
+        <w:t>d</w:t>
+      </w:r>
+      <w:r>
+        <w:rPr>
+          <w:rFonts w:ascii="Segoe UI" w:hAnsi="Segoe UI" w:cs="Segoe UI"/>
+          <w:sz w:val="18"/>
+          <w:szCs w:val="18"/>
+          <w:lang w:val="en-US"/>
+        </w:rPr>
+        <w:t xml:space="preserve"> samp</w:t>
+      </w:r>
+      <w:r>
+        <w:rPr>
+          <w:rFonts w:ascii="Segoe UI" w:hAnsi="Segoe UI" w:cs="Segoe UI"/>
+          <w:sz w:val="18"/>
+          <w:szCs w:val="18"/>
+          <w:lang w:val="en-US"/>
+        </w:rPr>
+        <w:t>l</w:t>
+      </w:r>
+      <w:r>
+        <w:rPr>
+          <w:rFonts w:ascii="Segoe UI" w:hAnsi="Segoe UI" w:cs="Segoe UI"/>
+          <w:sz w:val="18"/>
+          <w:szCs w:val="18"/>
+          <w:lang w:val="en-US"/>
+        </w:rPr>
+        <w:t>es.</w:t>
+      </w:r>
+      <w:r>
+        <w:rPr>
+          <w:rFonts w:ascii="Segoe UI" w:hAnsi="Segoe UI" w:cs="Segoe UI"/>
+          <w:sz w:val="18"/>
+          <w:szCs w:val="18"/>
+          <w:lang w:val="en-US"/>
+        </w:rPr>
+        <w:t xml:space="preserve"> A.A</w:t>
+      </w:r>
+      <w:r>
+        <w:rPr>
+          <w:rFonts w:ascii="Segoe UI" w:hAnsi="Segoe UI" w:cs="Segoe UI"/>
+          <w:sz w:val="18"/>
+          <w:szCs w:val="18"/>
+          <w:lang w:val="en-US"/>
+        </w:rPr>
+        <w:t>., S.K</w:t>
+      </w:r>
+      <w:r>
+        <w:rPr>
+          <w:rFonts w:ascii="Segoe UI" w:hAnsi="Segoe UI" w:cs="Segoe UI"/>
+          <w:sz w:val="18"/>
+          <w:szCs w:val="18"/>
+          <w:lang w:val="en-US"/>
+        </w:rPr>
+        <w:t xml:space="preserve">, H.G. </w:t>
+      </w:r>
+      <w:r>
+        <w:rPr>
+          <w:rFonts w:ascii="Segoe UI" w:hAnsi="Segoe UI" w:cs="Segoe UI"/>
+          <w:sz w:val="18"/>
+          <w:szCs w:val="18"/>
+          <w:lang w:val="en-US"/>
+        </w:rPr>
+        <w:t>and R.U.</w:t>
+      </w:r>
+      <w:r>
+        <w:rPr>
+          <w:rFonts w:ascii="Segoe UI" w:hAnsi="Segoe UI" w:cs="Segoe UI"/>
+          <w:sz w:val="18"/>
+          <w:szCs w:val="18"/>
+          <w:lang w:val="en-US"/>
+        </w:rPr>
+        <w:t xml:space="preserve"> performed </w:t>
+      </w:r>
+      <w:r>
+        <w:rPr>
+          <w:rFonts w:ascii="Segoe UI" w:hAnsi="Segoe UI" w:cs="Segoe UI"/>
+          <w:sz w:val="18"/>
+          <w:szCs w:val="18"/>
+          <w:lang w:val="en-US"/>
+        </w:rPr>
+        <w:t>experiments.</w:t>
+      </w:r>
+      <w:r>
+        <w:rPr>
+          <w:rFonts w:ascii="Segoe UI" w:hAnsi="Segoe UI" w:cs="Segoe UI"/>
+          <w:sz w:val="18"/>
+          <w:szCs w:val="18"/>
+          <w:lang w:val="en-US"/>
+        </w:rPr>
+        <w:t xml:space="preserve"> A.A</w:t>
+      </w:r>
+      <w:r>
+        <w:rPr>
+          <w:rFonts w:ascii="Segoe UI" w:hAnsi="Segoe UI" w:cs="Segoe UI"/>
+          <w:sz w:val="18"/>
+          <w:szCs w:val="18"/>
+          <w:lang w:val="en-US"/>
+        </w:rPr>
+        <w:t>.</w:t>
+      </w:r>
+      <w:r>
+        <w:rPr>
+          <w:rFonts w:ascii="Segoe UI" w:hAnsi="Segoe UI" w:cs="Segoe UI"/>
+          <w:sz w:val="18"/>
+          <w:szCs w:val="18"/>
+          <w:lang w:val="en-US"/>
+        </w:rPr>
+        <w:t>, S.K</w:t>
+      </w:r>
+      <w:r>
+        <w:rPr>
+          <w:rFonts w:ascii="Segoe UI" w:hAnsi="Segoe UI" w:cs="Segoe UI"/>
+          <w:sz w:val="18"/>
+          <w:szCs w:val="18"/>
+          <w:lang w:val="en-US"/>
+        </w:rPr>
+        <w:t>.</w:t>
+      </w:r>
+      <w:r>
+        <w:rPr>
+          <w:rFonts w:ascii="Segoe UI" w:hAnsi="Segoe UI" w:cs="Segoe UI"/>
+          <w:sz w:val="18"/>
+          <w:szCs w:val="18"/>
+          <w:lang w:val="en-US"/>
+        </w:rPr>
+        <w:t>, A.E.H</w:t>
+      </w:r>
+      <w:r>
+        <w:rPr>
+          <w:rFonts w:ascii="Segoe UI" w:hAnsi="Segoe UI" w:cs="Segoe UI"/>
+          <w:sz w:val="18"/>
+          <w:szCs w:val="18"/>
+          <w:lang w:val="en-US"/>
+        </w:rPr>
+        <w:t>.</w:t>
+      </w:r>
+      <w:r>
+        <w:rPr>
+          <w:rFonts w:ascii="Segoe UI" w:hAnsi="Segoe UI" w:cs="Segoe UI"/>
+          <w:sz w:val="18"/>
+          <w:szCs w:val="18"/>
+          <w:lang w:val="en-US"/>
+        </w:rPr>
+        <w:t xml:space="preserve"> analyzed the data and interpreted the results</w:t>
+      </w:r>
+      <w:r>
+        <w:rPr>
+          <w:rFonts w:ascii="Segoe UI" w:hAnsi="Segoe UI" w:cs="Segoe UI"/>
+          <w:sz w:val="18"/>
+          <w:szCs w:val="18"/>
+          <w:lang w:val="en-US"/>
+        </w:rPr>
+        <w:t xml:space="preserve"> and wrote the manuscript. A.A</w:t>
+      </w:r>
+      <w:r>
+        <w:rPr>
+          <w:rFonts w:ascii="Segoe UI" w:hAnsi="Segoe UI" w:cs="Segoe UI"/>
+          <w:sz w:val="18"/>
+          <w:szCs w:val="18"/>
+          <w:lang w:val="en-US"/>
+        </w:rPr>
+        <w:t>.</w:t>
+      </w:r>
+      <w:r>
+        <w:rPr>
+          <w:rFonts w:ascii="Segoe UI" w:hAnsi="Segoe UI" w:cs="Segoe UI"/>
+          <w:sz w:val="18"/>
+          <w:szCs w:val="18"/>
+          <w:lang w:val="en-US"/>
+        </w:rPr>
+        <w:t>, S.K</w:t>
+      </w:r>
+      <w:r>
+        <w:rPr>
+          <w:rFonts w:ascii="Segoe UI" w:hAnsi="Segoe UI" w:cs="Segoe UI"/>
+          <w:sz w:val="18"/>
+          <w:szCs w:val="18"/>
+          <w:lang w:val="en-US"/>
+        </w:rPr>
+        <w:t>.</w:t>
+      </w:r>
+      <w:r>
+        <w:rPr>
+          <w:rFonts w:ascii="Segoe UI" w:hAnsi="Segoe UI" w:cs="Segoe UI"/>
+          <w:sz w:val="18"/>
+          <w:szCs w:val="18"/>
+          <w:lang w:val="en-US"/>
+        </w:rPr>
+        <w:t>, A.E.H</w:t>
+      </w:r>
+      <w:r>
+        <w:rPr>
+          <w:rFonts w:ascii="Segoe UI" w:hAnsi="Segoe UI" w:cs="Segoe UI"/>
+          <w:sz w:val="18"/>
+          <w:szCs w:val="18"/>
+          <w:lang w:val="en-US"/>
+        </w:rPr>
+        <w:t>.</w:t>
+      </w:r>
+      <w:r>
+        <w:rPr>
+          <w:rFonts w:ascii="Segoe UI" w:hAnsi="Segoe UI" w:cs="Segoe UI"/>
+          <w:sz w:val="18"/>
+          <w:szCs w:val="18"/>
+          <w:lang w:val="en-US"/>
+        </w:rPr>
+        <w:t>, H.D</w:t>
+      </w:r>
+      <w:r>
+        <w:rPr>
+          <w:rFonts w:ascii="Segoe UI" w:hAnsi="Segoe UI" w:cs="Segoe UI"/>
+          <w:sz w:val="18"/>
+          <w:szCs w:val="18"/>
+          <w:lang w:val="en-US"/>
+        </w:rPr>
+        <w:t>.</w:t>
+      </w:r>
+      <w:r>
+        <w:rPr>
+          <w:rFonts w:ascii="Segoe UI" w:hAnsi="Segoe UI" w:cs="Segoe UI"/>
+          <w:sz w:val="18"/>
+          <w:szCs w:val="18"/>
+          <w:lang w:val="en-US"/>
+        </w:rPr>
+        <w:t xml:space="preserve"> discussed the results and reviewed the manuscript.</w:t>
+      </w:r>
+    </w:p>
+    <w:p>
+      <w:pPr>
+        <w:rPr>
+          <w:rFonts w:ascii="Segoe UI" w:hAnsi="Segoe UI" w:cs="Segoe UI"/>
+          <w:b/>
+          <w:bCs/>
+        </w:rPr>
+      </w:pPr>
+      <w:r>
+        <w:rPr>
+          <w:rFonts w:ascii="Segoe UI" w:hAnsi="Segoe UI" w:cs="Segoe UI"/>
+          <w:b/>
+          <w:bCs/>
+        </w:rPr>
+        <w:t>FUNDING</w:t>
+      </w:r>
+    </w:p>
+    <w:p>
+      <w:pPr>
+        <w:rPr>
+          <w:rFonts w:ascii="Segoe UI" w:hAnsi="Segoe UI" w:cs="Segoe UI"/>
+          <w:sz w:val="18"/>
+          <w:szCs w:val="18"/>
+        </w:rPr>
+      </w:pPr>
+      <w:r>
+        <w:rPr>
+          <w:rFonts w:ascii="Segoe UI" w:hAnsi="Segoe UI" w:cs="Segoe UI"/>
+          <w:sz w:val="18"/>
+          <w:szCs w:val="18"/>
+        </w:rPr>
+        <w:t>DFG (Anja frag</w:t>
+      </w:r>
+      <w:r>
+        <w:rPr>
+          <w:rFonts w:ascii="Segoe UI" w:hAnsi="Segoe UI" w:cs="Segoe UI"/>
+          <w:sz w:val="18"/>
+          <w:szCs w:val="18"/>
+        </w:rPr>
+        <w:t>en, wir haben kein DFG Funding)</w:t>
+      </w:r>
+    </w:p>
+    <w:p>
+      <w:pPr>
+        <w:rPr>
+          <w:rFonts w:ascii="Segoe UI" w:hAnsi="Segoe UI" w:cs="Segoe UI"/>
+          <w:b/>
+          <w:bCs/>
+          <w:lang w:val="en-US"/>
+        </w:rPr>
+      </w:pPr>
+      <w:r>
+        <w:rPr>
+          <w:rFonts w:ascii="Segoe UI" w:hAnsi="Segoe UI" w:cs="Segoe UI"/>
+          <w:b/>
+          <w:bCs/>
+          <w:lang w:val="en-US"/>
+        </w:rPr>
+        <w:t>COMPETING INTERESTS</w:t>
+      </w:r>
+    </w:p>
+    <w:p>
+      <w:pPr>
+        <w:rPr>
+          <w:rFonts w:ascii="Segoe UI" w:hAnsi="Segoe UI" w:cs="Segoe UI"/>
+          <w:sz w:val="18"/>
+          <w:szCs w:val="18"/>
+          <w:lang w:val="en-US"/>
+        </w:rPr>
+      </w:pPr>
+      <w:r>
+        <w:rPr>
+          <w:rFonts w:ascii="Segoe UI" w:hAnsi="Segoe UI" w:cs="Segoe UI"/>
+          <w:sz w:val="18"/>
+          <w:szCs w:val="18"/>
+          <w:lang w:val="en-US"/>
+        </w:rPr>
+        <w:t xml:space="preserve">The authors </w:t>
+      </w:r>
+      <w:r>
+        <w:rPr>
+          <w:rFonts w:ascii="Segoe UI" w:hAnsi="Segoe UI" w:cs="Segoe UI"/>
+          <w:sz w:val="18"/>
+          <w:szCs w:val="18"/>
+          <w:lang w:val="en-US"/>
+        </w:rPr>
+        <w:t>declare no competing interests</w:t>
+      </w:r>
+    </w:p>
+    <w:p>
+      <w:pPr>
+        <w:rPr>
+          <w:rFonts w:ascii="Segoe UI" w:hAnsi="Segoe UI" w:cs="Segoe UI"/>
+          <w:b/>
+          <w:bCs/>
+          <w:lang w:val="en-US"/>
+        </w:rPr>
+      </w:pPr>
+      <w:r>
+        <w:rPr>
+          <w:rFonts w:ascii="Segoe UI" w:hAnsi="Segoe UI" w:cs="Segoe UI"/>
+          <w:b/>
+          <w:bCs/>
+          <w:lang w:val="en-US"/>
+        </w:rPr>
+        <w:t>ADDITIONAL INFORMATION</w:t>
+      </w:r>
+    </w:p>
+    <w:p>
+      <w:pPr>
+        <w:rPr>
+          <w:rFonts w:ascii="Segoe UI" w:hAnsi="Segoe UI" w:cs="Segoe UI"/>
+          <w:b/>
+          <w:bCs/>
+          <w:sz w:val="18"/>
+          <w:szCs w:val="18"/>
+          <w:lang w:val="en-US"/>
+        </w:rPr>
+      </w:pPr>
+      <w:r>
+        <w:rPr>
+          <w:rFonts w:ascii="Segoe UI" w:hAnsi="Segoe UI" w:cs="Segoe UI"/>
+          <w:b/>
+          <w:bCs/>
+          <w:sz w:val="18"/>
+          <w:szCs w:val="18"/>
+          <w:lang w:val="en-US"/>
+        </w:rPr>
+        <w:t>Supplementary Information</w:t>
+      </w:r>
+    </w:p>
+    <w:p>
+      <w:pPr>
+        <w:rPr>
+          <w:rFonts w:ascii="Segoe UI" w:hAnsi="Segoe UI" w:cs="Segoe UI"/>
+          <w:b/>
+          <w:bCs/>
+          <w:sz w:val="18"/>
+          <w:szCs w:val="18"/>
+          <w:lang w:val="en-US"/>
+        </w:rPr>
+      </w:pPr>
+    </w:p>
+    <w:p>
+      <w:pPr>
+        <w:rPr>
+          <w:rFonts w:ascii="Segoe UI" w:hAnsi="Segoe UI" w:cs="Segoe UI"/>
+          <w:sz w:val="18"/>
+          <w:szCs w:val="18"/>
+          <w:lang w:val="en-US"/>
+        </w:rPr>
+      </w:pPr>
+      <w:r>
+        <w:rPr>
+          <w:rFonts w:ascii="Segoe UI" w:hAnsi="Segoe UI" w:cs="Segoe UI"/>
+          <w:b/>
+          <w:bCs/>
+          <w:sz w:val="18"/>
+          <w:szCs w:val="18"/>
+          <w:lang w:val="en-US"/>
+        </w:rPr>
         <w:lastRenderedPageBreak/>
-        <w:t>A.A</w:t>
-      </w:r>
-      <w:r>
-        <w:rPr>
-          <w:rFonts w:ascii="Segoe UI" w:hAnsi="Segoe UI" w:cs="Segoe UI"/>
-          <w:sz w:val="18"/>
-          <w:szCs w:val="18"/>
-          <w:lang w:val="en-US"/>
-        </w:rPr>
-        <w:t>.</w:t>
-      </w:r>
-      <w:r>
-        <w:rPr>
-          <w:rFonts w:ascii="Segoe UI" w:hAnsi="Segoe UI" w:cs="Segoe UI"/>
-          <w:sz w:val="18"/>
-          <w:szCs w:val="18"/>
-          <w:lang w:val="en-US"/>
-        </w:rPr>
-        <w:t>, S.K</w:t>
-      </w:r>
-      <w:r>
-        <w:rPr>
-          <w:rFonts w:ascii="Segoe UI" w:hAnsi="Segoe UI" w:cs="Segoe UI"/>
-          <w:sz w:val="18"/>
-          <w:szCs w:val="18"/>
-          <w:lang w:val="en-US"/>
-        </w:rPr>
-        <w:t>.</w:t>
-      </w:r>
-      <w:r>
-        <w:rPr>
-          <w:rFonts w:ascii="Segoe UI" w:hAnsi="Segoe UI" w:cs="Segoe UI"/>
-          <w:sz w:val="18"/>
-          <w:szCs w:val="18"/>
-          <w:lang w:val="en-US"/>
-        </w:rPr>
-        <w:t xml:space="preserve"> and A.E.H</w:t>
-      </w:r>
-      <w:r>
-        <w:rPr>
-          <w:rFonts w:ascii="Segoe UI" w:hAnsi="Segoe UI" w:cs="Segoe UI"/>
-          <w:sz w:val="18"/>
-          <w:szCs w:val="18"/>
-          <w:lang w:val="en-US"/>
-        </w:rPr>
-        <w:t>.</w:t>
-      </w:r>
-      <w:r>
-        <w:rPr>
-          <w:rFonts w:ascii="Segoe UI" w:hAnsi="Segoe UI" w:cs="Segoe UI"/>
-          <w:sz w:val="18"/>
-          <w:szCs w:val="18"/>
-          <w:lang w:val="en-US"/>
-        </w:rPr>
-        <w:t xml:space="preserve"> conceptualized the study.</w:t>
-      </w:r>
-      <w:r>
-        <w:rPr>
-          <w:rFonts w:ascii="Segoe UI" w:hAnsi="Segoe UI" w:cs="Segoe UI"/>
-          <w:sz w:val="18"/>
-          <w:szCs w:val="18"/>
-          <w:lang w:val="en-US"/>
-        </w:rPr>
-        <w:t xml:space="preserve"> P.B</w:t>
-      </w:r>
-      <w:r>
-        <w:rPr>
-          <w:rFonts w:ascii="Segoe UI" w:hAnsi="Segoe UI" w:cs="Segoe UI"/>
-          <w:sz w:val="18"/>
-          <w:szCs w:val="18"/>
-          <w:lang w:val="en-US"/>
-        </w:rPr>
-        <w:t>.</w:t>
-      </w:r>
-      <w:r>
-        <w:rPr>
-          <w:rFonts w:ascii="Segoe UI" w:hAnsi="Segoe UI" w:cs="Segoe UI"/>
-          <w:sz w:val="18"/>
-          <w:szCs w:val="18"/>
-          <w:lang w:val="en-US"/>
-        </w:rPr>
-        <w:t xml:space="preserve"> and M.K</w:t>
-      </w:r>
-      <w:r>
-        <w:rPr>
-          <w:rFonts w:ascii="Segoe UI" w:hAnsi="Segoe UI" w:cs="Segoe UI"/>
-          <w:sz w:val="18"/>
-          <w:szCs w:val="18"/>
-          <w:lang w:val="en-US"/>
-        </w:rPr>
-        <w:t>.</w:t>
-      </w:r>
-      <w:r>
-        <w:rPr>
-          <w:rFonts w:ascii="Segoe UI" w:hAnsi="Segoe UI" w:cs="Segoe UI"/>
-          <w:sz w:val="18"/>
-          <w:szCs w:val="18"/>
-          <w:lang w:val="en-US"/>
-        </w:rPr>
-        <w:t xml:space="preserve"> provide</w:t>
-      </w:r>
-      <w:r>
-        <w:rPr>
-          <w:rFonts w:ascii="Segoe UI" w:hAnsi="Segoe UI" w:cs="Segoe UI"/>
-          <w:sz w:val="18"/>
-          <w:szCs w:val="18"/>
-          <w:lang w:val="en-US"/>
-        </w:rPr>
-        <w:t>d</w:t>
-      </w:r>
-      <w:r>
-        <w:rPr>
-          <w:rFonts w:ascii="Segoe UI" w:hAnsi="Segoe UI" w:cs="Segoe UI"/>
-          <w:sz w:val="18"/>
-          <w:szCs w:val="18"/>
-          <w:lang w:val="en-US"/>
-        </w:rPr>
-        <w:t xml:space="preserve"> samp</w:t>
-      </w:r>
-      <w:r>
-        <w:rPr>
-          <w:rFonts w:ascii="Segoe UI" w:hAnsi="Segoe UI" w:cs="Segoe UI"/>
-          <w:sz w:val="18"/>
-          <w:szCs w:val="18"/>
-          <w:lang w:val="en-US"/>
-        </w:rPr>
-        <w:t>l</w:t>
-      </w:r>
-      <w:r>
-        <w:rPr>
-          <w:rFonts w:ascii="Segoe UI" w:hAnsi="Segoe UI" w:cs="Segoe UI"/>
-          <w:sz w:val="18"/>
-          <w:szCs w:val="18"/>
-          <w:lang w:val="en-US"/>
-        </w:rPr>
-        <w:t>es.</w:t>
-      </w:r>
-      <w:r>
-        <w:rPr>
-          <w:rFonts w:ascii="Segoe UI" w:hAnsi="Segoe UI" w:cs="Segoe UI"/>
-          <w:sz w:val="18"/>
-          <w:szCs w:val="18"/>
-          <w:lang w:val="en-US"/>
-        </w:rPr>
-        <w:t xml:space="preserve"> A.A</w:t>
-      </w:r>
-      <w:r>
-        <w:rPr>
-          <w:rFonts w:ascii="Segoe UI" w:hAnsi="Segoe UI" w:cs="Segoe UI"/>
-          <w:sz w:val="18"/>
-          <w:szCs w:val="18"/>
-          <w:lang w:val="en-US"/>
-        </w:rPr>
-        <w:t>., S.K</w:t>
-      </w:r>
-      <w:r>
-        <w:rPr>
-          <w:rFonts w:ascii="Segoe UI" w:hAnsi="Segoe UI" w:cs="Segoe UI"/>
-          <w:sz w:val="18"/>
-          <w:szCs w:val="18"/>
-          <w:lang w:val="en-US"/>
-        </w:rPr>
-        <w:t xml:space="preserve">, H.G. </w:t>
-      </w:r>
-      <w:r>
-        <w:rPr>
-          <w:rFonts w:ascii="Segoe UI" w:hAnsi="Segoe UI" w:cs="Segoe UI"/>
-          <w:sz w:val="18"/>
-          <w:szCs w:val="18"/>
-          <w:lang w:val="en-US"/>
-        </w:rPr>
-        <w:t>and R.U.</w:t>
-      </w:r>
-      <w:r>
-        <w:rPr>
-          <w:rFonts w:ascii="Segoe UI" w:hAnsi="Segoe UI" w:cs="Segoe UI"/>
-          <w:sz w:val="18"/>
-          <w:szCs w:val="18"/>
-          <w:lang w:val="en-US"/>
-        </w:rPr>
-        <w:t xml:space="preserve"> performed </w:t>
-      </w:r>
-      <w:r>
-        <w:rPr>
-          <w:rFonts w:ascii="Segoe UI" w:hAnsi="Segoe UI" w:cs="Segoe UI"/>
-          <w:sz w:val="18"/>
-          <w:szCs w:val="18"/>
-          <w:lang w:val="en-US"/>
-        </w:rPr>
-        <w:t>experiments.</w:t>
-      </w:r>
-      <w:r>
-        <w:rPr>
-          <w:rFonts w:ascii="Segoe UI" w:hAnsi="Segoe UI" w:cs="Segoe UI"/>
-          <w:sz w:val="18"/>
-          <w:szCs w:val="18"/>
-          <w:lang w:val="en-US"/>
-        </w:rPr>
-        <w:t xml:space="preserve"> A.A</w:t>
-      </w:r>
-      <w:r>
-        <w:rPr>
-          <w:rFonts w:ascii="Segoe UI" w:hAnsi="Segoe UI" w:cs="Segoe UI"/>
-          <w:sz w:val="18"/>
-          <w:szCs w:val="18"/>
-          <w:lang w:val="en-US"/>
-        </w:rPr>
-        <w:t>.</w:t>
-      </w:r>
-      <w:r>
-        <w:rPr>
-          <w:rFonts w:ascii="Segoe UI" w:hAnsi="Segoe UI" w:cs="Segoe UI"/>
-          <w:sz w:val="18"/>
-          <w:szCs w:val="18"/>
-          <w:lang w:val="en-US"/>
-        </w:rPr>
-        <w:t>, S.K</w:t>
-      </w:r>
-      <w:r>
-        <w:rPr>
-          <w:rFonts w:ascii="Segoe UI" w:hAnsi="Segoe UI" w:cs="Segoe UI"/>
-          <w:sz w:val="18"/>
-          <w:szCs w:val="18"/>
-          <w:lang w:val="en-US"/>
-        </w:rPr>
-        <w:t>.</w:t>
-      </w:r>
-      <w:r>
-        <w:rPr>
-          <w:rFonts w:ascii="Segoe UI" w:hAnsi="Segoe UI" w:cs="Segoe UI"/>
-          <w:sz w:val="18"/>
-          <w:szCs w:val="18"/>
-          <w:lang w:val="en-US"/>
-        </w:rPr>
-        <w:t>, A.E.H</w:t>
-      </w:r>
-      <w:r>
-        <w:rPr>
-          <w:rFonts w:ascii="Segoe UI" w:hAnsi="Segoe UI" w:cs="Segoe UI"/>
-          <w:sz w:val="18"/>
-          <w:szCs w:val="18"/>
-          <w:lang w:val="en-US"/>
-        </w:rPr>
-        <w:t>.</w:t>
-      </w:r>
-      <w:r>
-        <w:rPr>
-          <w:rFonts w:ascii="Segoe UI" w:hAnsi="Segoe UI" w:cs="Segoe UI"/>
-          <w:sz w:val="18"/>
-          <w:szCs w:val="18"/>
-          <w:lang w:val="en-US"/>
-        </w:rPr>
-        <w:t xml:space="preserve"> analyzed the data and interpreted the results</w:t>
-      </w:r>
-      <w:r>
-        <w:rPr>
-          <w:rFonts w:ascii="Segoe UI" w:hAnsi="Segoe UI" w:cs="Segoe UI"/>
-          <w:sz w:val="18"/>
-          <w:szCs w:val="18"/>
-          <w:lang w:val="en-US"/>
-        </w:rPr>
-        <w:t xml:space="preserve"> and wrote the manuscript. A.A</w:t>
-      </w:r>
-      <w:r>
-        <w:rPr>
-          <w:rFonts w:ascii="Segoe UI" w:hAnsi="Segoe UI" w:cs="Segoe UI"/>
-          <w:sz w:val="18"/>
-          <w:szCs w:val="18"/>
-          <w:lang w:val="en-US"/>
-        </w:rPr>
-        <w:t>.</w:t>
-      </w:r>
-      <w:r>
-        <w:rPr>
-          <w:rFonts w:ascii="Segoe UI" w:hAnsi="Segoe UI" w:cs="Segoe UI"/>
-          <w:sz w:val="18"/>
-          <w:szCs w:val="18"/>
-          <w:lang w:val="en-US"/>
-        </w:rPr>
-        <w:t>, S.K</w:t>
-      </w:r>
-      <w:r>
-        <w:rPr>
-          <w:rFonts w:ascii="Segoe UI" w:hAnsi="Segoe UI" w:cs="Segoe UI"/>
-          <w:sz w:val="18"/>
-          <w:szCs w:val="18"/>
-          <w:lang w:val="en-US"/>
-        </w:rPr>
-        <w:t>.</w:t>
-      </w:r>
-      <w:r>
-        <w:rPr>
-          <w:rFonts w:ascii="Segoe UI" w:hAnsi="Segoe UI" w:cs="Segoe UI"/>
-          <w:sz w:val="18"/>
-          <w:szCs w:val="18"/>
-          <w:lang w:val="en-US"/>
-        </w:rPr>
-        <w:t>, A.E.H</w:t>
-      </w:r>
-      <w:r>
-        <w:rPr>
-          <w:rFonts w:ascii="Segoe UI" w:hAnsi="Segoe UI" w:cs="Segoe UI"/>
-          <w:sz w:val="18"/>
-          <w:szCs w:val="18"/>
-          <w:lang w:val="en-US"/>
-        </w:rPr>
-        <w:t>.</w:t>
-      </w:r>
-      <w:r>
-        <w:rPr>
-          <w:rFonts w:ascii="Segoe UI" w:hAnsi="Segoe UI" w:cs="Segoe UI"/>
-          <w:sz w:val="18"/>
-          <w:szCs w:val="18"/>
-          <w:lang w:val="en-US"/>
-        </w:rPr>
-        <w:t>, H.D</w:t>
-      </w:r>
-      <w:r>
-        <w:rPr>
-          <w:rFonts w:ascii="Segoe UI" w:hAnsi="Segoe UI" w:cs="Segoe UI"/>
-          <w:sz w:val="18"/>
-          <w:szCs w:val="18"/>
-          <w:lang w:val="en-US"/>
-        </w:rPr>
-        <w:t>.</w:t>
-      </w:r>
-      <w:r>
-        <w:rPr>
-          <w:rFonts w:ascii="Segoe UI" w:hAnsi="Segoe UI" w:cs="Segoe UI"/>
-          <w:sz w:val="18"/>
-          <w:szCs w:val="18"/>
-          <w:lang w:val="en-US"/>
-        </w:rPr>
-        <w:t xml:space="preserve"> discussed the results and reviewed the manuscript.</w:t>
-      </w:r>
-    </w:p>
-    <w:p>
-      <w:pPr>
-        <w:rPr>
-          <w:rFonts w:ascii="Segoe UI" w:hAnsi="Segoe UI" w:cs="Segoe UI"/>
-          <w:b/>
-          <w:bCs/>
-        </w:rPr>
-      </w:pPr>
-      <w:r>
-        <w:rPr>
-          <w:rFonts w:ascii="Segoe UI" w:hAnsi="Segoe UI" w:cs="Segoe UI"/>
-          <w:b/>
-          <w:bCs/>
-        </w:rPr>
-        <w:t>FUNDING</w:t>
-      </w:r>
-    </w:p>
-    <w:p>
-      <w:pPr>
-        <w:rPr>
-          <w:rFonts w:ascii="Segoe UI" w:hAnsi="Segoe UI" w:cs="Segoe UI"/>
-          <w:sz w:val="18"/>
-          <w:szCs w:val="18"/>
-        </w:rPr>
-      </w:pPr>
-      <w:r>
-        <w:rPr>
-          <w:rFonts w:ascii="Segoe UI" w:hAnsi="Segoe UI" w:cs="Segoe UI"/>
-          <w:sz w:val="18"/>
-          <w:szCs w:val="18"/>
-        </w:rPr>
-        <w:t>DFG (Anja frag</w:t>
-      </w:r>
-      <w:r>
-        <w:rPr>
-          <w:rFonts w:ascii="Segoe UI" w:hAnsi="Segoe UI" w:cs="Segoe UI"/>
-          <w:sz w:val="18"/>
-          <w:szCs w:val="18"/>
-        </w:rPr>
-        <w:t>en, wir haben kein DFG Funding)</w:t>
-      </w:r>
-    </w:p>
-    <w:p>
-      <w:pPr>
-        <w:rPr>
-          <w:rFonts w:ascii="Segoe UI" w:hAnsi="Segoe UI" w:cs="Segoe UI"/>
-          <w:b/>
-          <w:bCs/>
-          <w:lang w:val="en-US"/>
-        </w:rPr>
-      </w:pPr>
-      <w:r>
-        <w:rPr>
-          <w:rFonts w:ascii="Segoe UI" w:hAnsi="Segoe UI" w:cs="Segoe UI"/>
-          <w:b/>
-          <w:bCs/>
-          <w:lang w:val="en-US"/>
-        </w:rPr>
-        <w:t>COMPETING INTERESTS</w:t>
-      </w:r>
-    </w:p>
-    <w:p>
-      <w:pPr>
-        <w:rPr>
-          <w:rFonts w:ascii="Segoe UI" w:hAnsi="Segoe UI" w:cs="Segoe UI"/>
-          <w:sz w:val="18"/>
-          <w:szCs w:val="18"/>
-          <w:lang w:val="en-US"/>
-        </w:rPr>
-      </w:pPr>
-      <w:r>
-        <w:rPr>
-          <w:rFonts w:ascii="Segoe UI" w:hAnsi="Segoe UI" w:cs="Segoe UI"/>
-          <w:sz w:val="18"/>
-          <w:szCs w:val="18"/>
-          <w:lang w:val="en-US"/>
-        </w:rPr>
-        <w:t xml:space="preserve">The authors </w:t>
-      </w:r>
-      <w:r>
-        <w:rPr>
-          <w:rFonts w:ascii="Segoe UI" w:hAnsi="Segoe UI" w:cs="Segoe UI"/>
-          <w:sz w:val="18"/>
-          <w:szCs w:val="18"/>
-          <w:lang w:val="en-US"/>
-        </w:rPr>
-        <w:t>declare no competing interests</w:t>
-      </w:r>
-    </w:p>
-    <w:p>
-      <w:pPr>
-        <w:rPr>
-          <w:rFonts w:ascii="Segoe UI" w:hAnsi="Segoe UI" w:cs="Segoe UI"/>
-          <w:b/>
-          <w:bCs/>
-          <w:lang w:val="en-US"/>
-        </w:rPr>
-      </w:pPr>
-      <w:r>
-        <w:rPr>
-          <w:rFonts w:ascii="Segoe UI" w:hAnsi="Segoe UI" w:cs="Segoe UI"/>
-          <w:b/>
-          <w:bCs/>
-          <w:lang w:val="en-US"/>
-        </w:rPr>
-        <w:t>ADDITIONAL INFORMATION</w:t>
-      </w:r>
-    </w:p>
-    <w:p>
-      <w:pPr>
-        <w:rPr>
-          <w:rFonts w:ascii="Segoe UI" w:hAnsi="Segoe UI" w:cs="Segoe UI"/>
-          <w:b/>
-          <w:bCs/>
-          <w:sz w:val="18"/>
-          <w:szCs w:val="18"/>
-          <w:lang w:val="en-US"/>
-        </w:rPr>
-      </w:pPr>
-      <w:r>
-        <w:rPr>
-          <w:rFonts w:ascii="Segoe UI" w:hAnsi="Segoe UI" w:cs="Segoe UI"/>
-          <w:b/>
-          <w:bCs/>
-          <w:sz w:val="18"/>
-          <w:szCs w:val="18"/>
-          <w:lang w:val="en-US"/>
-        </w:rPr>
-        <w:t>Supplementary Information</w:t>
-      </w:r>
-    </w:p>
-    <w:p>
-      <w:pPr>
-        <w:rPr>
-          <w:rFonts w:ascii="Segoe UI" w:hAnsi="Segoe UI" w:cs="Segoe UI"/>
-          <w:b/>
-          <w:bCs/>
-          <w:sz w:val="18"/>
-          <w:szCs w:val="18"/>
-          <w:lang w:val="en-US"/>
-        </w:rPr>
-      </w:pPr>
-    </w:p>
-    <w:p>
-      <w:pPr>
-        <w:rPr>
-          <w:rFonts w:ascii="Segoe UI" w:hAnsi="Segoe UI" w:cs="Segoe UI"/>
-          <w:sz w:val="18"/>
-          <w:szCs w:val="18"/>
-          <w:lang w:val="en-US"/>
-        </w:rPr>
-      </w:pPr>
-      <w:r>
-        <w:rPr>
-          <w:rFonts w:ascii="Segoe UI" w:hAnsi="Segoe UI" w:cs="Segoe UI"/>
-          <w:b/>
-          <w:bCs/>
-          <w:sz w:val="18"/>
-          <w:szCs w:val="18"/>
-          <w:lang w:val="en-US"/>
-        </w:rPr>
         <w:t>Correspondence</w:t>
       </w:r>
       <w:r>

</xml_diff>

<commit_message>
Finished section about cell type identification and annotation in SI
</commit_message>
<xml_diff>
--- a/manuscript/Manuscript_draft.docx
+++ b/manuscript/Manuscript_draft.docx
@@ -119,27 +119,7 @@
           <w:szCs w:val="20"/>
           <w:lang w:val="en-US"/>
         </w:rPr>
-        <w:t xml:space="preserve">Anna Pascual-Reguant, </w:t>
-      </w:r>
-      <w:proofErr w:type="spellStart"/>
-      <w:r>
-        <w:rPr>
-          <w:rFonts w:ascii="Segoe UI" w:hAnsi="Segoe UI" w:cs="Segoe UI"/>
-          <w:sz w:val="20"/>
-          <w:szCs w:val="20"/>
-          <w:lang w:val="en-US"/>
-        </w:rPr>
-        <w:t>Artür</w:t>
-      </w:r>
-      <w:proofErr w:type="spellEnd"/>
-      <w:r>
-        <w:rPr>
-          <w:rFonts w:ascii="Segoe UI" w:hAnsi="Segoe UI" w:cs="Segoe UI"/>
-          <w:sz w:val="20"/>
-          <w:szCs w:val="20"/>
-          <w:lang w:val="en-US"/>
-        </w:rPr>
-        <w:t xml:space="preserve"> Manukyan, </w:t>
+        <w:t xml:space="preserve">Anna Pascual-Reguant, Artür Manukyan, </w:t>
       </w:r>
       <w:r>
         <w:rPr>
@@ -362,27 +342,7 @@
           <w:szCs w:val="18"/>
           <w:lang w:val="en-US"/>
         </w:rPr>
-        <w:t xml:space="preserve"> Charite – </w:t>
-      </w:r>
-      <w:proofErr w:type="spellStart"/>
-      <w:r>
-        <w:rPr>
-          <w:rFonts w:ascii="Segoe UI" w:hAnsi="Segoe UI" w:cs="Segoe UI"/>
-          <w:sz w:val="18"/>
-          <w:szCs w:val="18"/>
-          <w:lang w:val="en-US"/>
-        </w:rPr>
-        <w:t>Universitätsmedizin</w:t>
-      </w:r>
-      <w:proofErr w:type="spellEnd"/>
-      <w:r>
-        <w:rPr>
-          <w:rFonts w:ascii="Segoe UI" w:hAnsi="Segoe UI" w:cs="Segoe UI"/>
-          <w:sz w:val="18"/>
-          <w:szCs w:val="18"/>
-          <w:lang w:val="en-US"/>
-        </w:rPr>
-        <w:t xml:space="preserve"> Berlin, </w:t>
+        <w:t xml:space="preserve"> Charite – Universitätsmedizin Berlin, </w:t>
       </w:r>
       <w:r>
         <w:rPr>
@@ -450,18 +410,8 @@
           <w:sz w:val="18"/>
           <w:szCs w:val="18"/>
         </w:rPr>
-        <w:t xml:space="preserve">orschungszentrum (DRFZ), a Leibniz Institute, </w:t>
-      </w:r>
-      <w:proofErr w:type="spellStart"/>
-      <w:r>
-        <w:rPr>
-          <w:rFonts w:ascii="Segoe UI" w:hAnsi="Segoe UI" w:cs="Segoe UI"/>
-          <w:sz w:val="18"/>
-          <w:szCs w:val="18"/>
-        </w:rPr>
-        <w:t>Charitéplatz</w:t>
-      </w:r>
-      <w:proofErr w:type="spellEnd"/>
+        <w:t>orschungszentrum (DRFZ), a Leibniz Institute, Charitéplatz</w:t>
+      </w:r>
       <w:r>
         <w:rPr>
           <w:rFonts w:ascii="Segoe UI" w:hAnsi="Segoe UI" w:cs="Segoe UI"/>
@@ -633,60 +583,37 @@
           <w:rFonts w:ascii="Segoe UI" w:hAnsi="Segoe UI" w:cs="Segoe UI"/>
           <w:lang w:val="en-US" w:eastAsia="de-DE"/>
         </w:rPr>
-        <w:t>Adventitial cuffs (</w:t>
-      </w:r>
-      <w:proofErr w:type="spellStart"/>
-      <w:r>
-        <w:rPr>
-          <w:rFonts w:ascii="Segoe UI" w:hAnsi="Segoe UI" w:cs="Segoe UI"/>
-          <w:lang w:val="en-US" w:eastAsia="de-DE"/>
-        </w:rPr>
-        <w:t>Molofsky</w:t>
-      </w:r>
-      <w:proofErr w:type="spellEnd"/>
-      <w:r>
-        <w:rPr>
-          <w:rFonts w:ascii="Segoe UI" w:hAnsi="Segoe UI" w:cs="Segoe UI"/>
-          <w:lang w:val="en-US" w:eastAsia="de-DE"/>
-        </w:rPr>
-        <w:t>)</w:t>
-      </w:r>
-    </w:p>
-    <w:p>
-      <w:pPr>
-        <w:jc w:val="both"/>
-        <w:rPr>
-          <w:rFonts w:ascii="Segoe UI" w:hAnsi="Segoe UI" w:cs="Segoe UI"/>
-          <w:lang w:val="en-US"/>
-        </w:rPr>
-      </w:pPr>
-    </w:p>
-    <w:p>
-      <w:pPr>
-        <w:jc w:val="both"/>
-        <w:rPr>
-          <w:rFonts w:ascii="Segoe UI" w:hAnsi="Segoe UI" w:cs="Segoe UI"/>
-          <w:lang w:val="en-US"/>
-        </w:rPr>
-      </w:pPr>
-    </w:p>
-    <w:p>
-      <w:pPr>
-        <w:jc w:val="both"/>
-        <w:rPr>
-          <w:rFonts w:ascii="Segoe UI" w:hAnsi="Segoe UI" w:cs="Segoe UI"/>
-          <w:lang w:val="en-US"/>
-        </w:rPr>
-      </w:pPr>
-    </w:p>
-    <w:p>
-      <w:pPr>
-        <w:jc w:val="both"/>
-        <w:rPr>
-          <w:rFonts w:ascii="Segoe UI" w:hAnsi="Segoe UI" w:cs="Segoe UI"/>
-          <w:lang w:val="en-US" w:eastAsia="de-DE"/>
-        </w:rPr>
-      </w:pPr>
+        <w:t>Adventitial cuffs (Molofsky)</w:t>
+      </w:r>
+    </w:p>
+    <w:p>
+      <w:pPr>
+        <w:jc w:val="both"/>
+        <w:rPr>
+          <w:rFonts w:ascii="Segoe UI" w:hAnsi="Segoe UI" w:cs="Segoe UI"/>
+          <w:lang w:val="en-US"/>
+        </w:rPr>
+      </w:pPr>
+    </w:p>
+    <w:p>
+      <w:pPr>
+        <w:rPr>
+          <w:rFonts w:ascii="Segoe UI" w:hAnsi="Segoe UI" w:cs="Segoe UI"/>
+          <w:b/>
+          <w:bCs/>
+          <w:lang w:val="en-US"/>
+        </w:rPr>
+      </w:pPr>
+      <w:r>
+        <w:rPr>
+          <w:rFonts w:ascii="Segoe UI" w:hAnsi="Segoe UI" w:cs="Segoe UI"/>
+          <w:b/>
+          <w:bCs/>
+          <w:lang w:val="en-US"/>
+        </w:rPr>
+        <w:lastRenderedPageBreak/>
+        <w:t>RESULTS</w:t>
+      </w:r>
     </w:p>
     <w:p>
       <w:pPr>
@@ -1013,39 +940,14 @@
           <w:rFonts w:ascii="Segoe UI" w:hAnsi="Segoe UI" w:cs="Segoe UI"/>
           <w:lang w:val="en-US" w:eastAsia="de-DE"/>
         </w:rPr>
-        <w:t xml:space="preserve">, such as EMCN, CD31, LYVE1, and </w:t>
-      </w:r>
-      <w:proofErr w:type="spellStart"/>
-      <w:r>
-        <w:rPr>
-          <w:rFonts w:ascii="Segoe UI" w:hAnsi="Segoe UI" w:cs="Segoe UI"/>
-          <w:lang w:val="en-US" w:eastAsia="de-DE"/>
-        </w:rPr>
-        <w:t>EpCAM</w:t>
-      </w:r>
-      <w:proofErr w:type="spellEnd"/>
-      <w:r>
-        <w:rPr>
-          <w:rFonts w:ascii="Segoe UI" w:hAnsi="Segoe UI" w:cs="Segoe UI"/>
-          <w:lang w:val="en-US" w:eastAsia="de-DE"/>
-        </w:rPr>
-        <w:t xml:space="preserve">. Nuclei markers were included in the panel, so that DAPI was stained in the first cycle of MELC, while </w:t>
-      </w:r>
-      <w:proofErr w:type="spellStart"/>
-      <w:r>
-        <w:rPr>
-          <w:rFonts w:ascii="Segoe UI" w:hAnsi="Segoe UI" w:cs="Segoe UI"/>
-          <w:lang w:val="en-US" w:eastAsia="de-DE"/>
-        </w:rPr>
-        <w:t>Sytox</w:t>
-      </w:r>
-      <w:proofErr w:type="spellEnd"/>
-      <w:r>
-        <w:rPr>
-          <w:rFonts w:ascii="Segoe UI" w:hAnsi="Segoe UI" w:cs="Segoe UI"/>
-          <w:lang w:val="en-US" w:eastAsia="de-DE"/>
-        </w:rPr>
-        <w:t xml:space="preserve"> Green was stained in the last round of acquisition, and hence, could be used to evaluate tissue </w:t>
+        <w:t>, such as EMCN, CD31, LYVE1, and EpCAM</w:t>
+      </w:r>
+      <w:r>
+        <w:rPr>
+          <w:rFonts w:ascii="Segoe UI" w:hAnsi="Segoe UI" w:cs="Segoe UI"/>
+          <w:lang w:val="en-US" w:eastAsia="de-DE"/>
+        </w:rPr>
+        <w:t xml:space="preserve">. Nuclei markers were included in the panel, so that DAPI was stained in the first cycle of MELC, while Sytox Green was stained in the last round of acquisition, and hence, could be used to evaluate tissue </w:t>
       </w:r>
       <w:r>
         <w:rPr>
@@ -1110,46 +1012,14 @@
           <w:rFonts w:ascii="Segoe UI" w:hAnsi="Segoe UI" w:cs="Segoe UI"/>
           <w:lang w:val="en-US" w:eastAsia="de-DE"/>
         </w:rPr>
-        <w:t>of the immune cell compartment in murine lung (</w:t>
-      </w:r>
-      <w:proofErr w:type="spellStart"/>
-      <w:r>
-        <w:rPr>
-          <w:rFonts w:ascii="Segoe UI" w:hAnsi="Segoe UI" w:cs="Segoe UI"/>
-          <w:lang w:val="en-US" w:eastAsia="de-DE"/>
-        </w:rPr>
-        <w:t>Sadeghalvad</w:t>
-      </w:r>
-      <w:proofErr w:type="spellEnd"/>
-      <w:r>
-        <w:rPr>
-          <w:rFonts w:ascii="Segoe UI" w:hAnsi="Segoe UI" w:cs="Segoe UI"/>
-          <w:lang w:val="en-US" w:eastAsia="de-DE"/>
-        </w:rPr>
-        <w:t xml:space="preserve"> et al. 2023)</w:t>
-      </w:r>
-      <w:r>
-        <w:rPr>
-          <w:rFonts w:ascii="Segoe UI" w:hAnsi="Segoe UI" w:cs="Segoe UI"/>
-          <w:lang w:val="en-US" w:eastAsia="de-DE"/>
-        </w:rPr>
-        <w:t xml:space="preserve"> and as we were not only interested in the spatial distribution of ILCs under healthy conditions, but also if and how a potential ILC niche is influenced by an inflammatory stimuli, we decided to combine MELC with a systemic inflammation model based on consecutive IL-33 </w:t>
-      </w:r>
-      <w:proofErr w:type="spellStart"/>
-      <w:r>
-        <w:rPr>
-          <w:rFonts w:ascii="Segoe UI" w:hAnsi="Segoe UI" w:cs="Segoe UI"/>
-          <w:lang w:val="en-US" w:eastAsia="de-DE"/>
-        </w:rPr>
-        <w:t>i.p.</w:t>
-      </w:r>
-      <w:proofErr w:type="spellEnd"/>
-      <w:r>
-        <w:rPr>
-          <w:rFonts w:ascii="Segoe UI" w:hAnsi="Segoe UI" w:cs="Segoe UI"/>
-          <w:lang w:val="en-US" w:eastAsia="de-DE"/>
-        </w:rPr>
-        <w:t xml:space="preserve"> injections</w:t>
+        <w:t>of the immune cell compartment in murine lung (Sadeghalvad et al. 2023)</w:t>
+      </w:r>
+      <w:r>
+        <w:rPr>
+          <w:rFonts w:ascii="Segoe UI" w:hAnsi="Segoe UI" w:cs="Segoe UI"/>
+          <w:lang w:val="en-US" w:eastAsia="de-DE"/>
+        </w:rPr>
+        <w:t xml:space="preserve"> and as we were not only interested in the spatial distribution of ILCs under healthy conditions, but also if and how a potential ILC niche is influenced by an inflammatory stimuli, we decided to combine MELC with a systemic inflammation model based on consecutive IL-33 i.p. injections</w:t>
       </w:r>
       <w:r>
         <w:rPr>
@@ -1206,46 +1076,14 @@
           <w:rFonts w:ascii="Segoe UI" w:hAnsi="Segoe UI" w:cs="Segoe UI"/>
           <w:lang w:val="en-US" w:eastAsia="de-DE"/>
         </w:rPr>
-        <w:t xml:space="preserve">Therefore, and as ILCs are innate immune cells, that are tissue-resident and potent sensors of their </w:t>
-      </w:r>
-      <w:proofErr w:type="spellStart"/>
-      <w:r>
-        <w:rPr>
-          <w:rFonts w:ascii="Segoe UI" w:hAnsi="Segoe UI" w:cs="Segoe UI"/>
-          <w:lang w:val="en-US" w:eastAsia="de-DE"/>
-        </w:rPr>
-        <w:t>surrounding</w:t>
-      </w:r>
-      <w:proofErr w:type="spellEnd"/>
-      <w:r>
-        <w:rPr>
-          <w:rFonts w:ascii="Segoe UI" w:hAnsi="Segoe UI" w:cs="Segoe UI"/>
-          <w:lang w:val="en-US" w:eastAsia="de-DE"/>
-        </w:rPr>
-        <w:t xml:space="preserve">, we decided to focus on very early time points of inflammation, namely day 1, 2, and 3 after the onset of inflammation using IL-33. </w:t>
-      </w:r>
-      <w:r>
-        <w:rPr>
-          <w:rFonts w:ascii="Segoe UI" w:hAnsi="Segoe UI" w:cs="Segoe UI"/>
-          <w:lang w:val="en-US" w:eastAsia="de-DE"/>
-        </w:rPr>
-        <w:t xml:space="preserve">12- to 14-week-old females of GATA3eGFP reporter mice were </w:t>
-      </w:r>
-      <w:proofErr w:type="spellStart"/>
-      <w:r>
-        <w:rPr>
-          <w:rFonts w:ascii="Segoe UI" w:hAnsi="Segoe UI" w:cs="Segoe UI"/>
-          <w:lang w:val="en-US" w:eastAsia="de-DE"/>
-        </w:rPr>
-        <w:t>i.p.</w:t>
-      </w:r>
-      <w:proofErr w:type="spellEnd"/>
-      <w:r>
-        <w:rPr>
-          <w:rFonts w:ascii="Segoe UI" w:hAnsi="Segoe UI" w:cs="Segoe UI"/>
-          <w:lang w:val="en-US" w:eastAsia="de-DE"/>
-        </w:rPr>
-        <w:t>-injected with 300 ng IL-33 on up to three consecutive days, organs</w:t>
+        <w:t xml:space="preserve">Therefore, and as ILCs are innate immune cells, that are tissue-resident and potent sensors of their surrounding, we decided to focus on very early time points of inflammation, namely day 1, 2, and 3 after the onset of inflammation using IL-33. </w:t>
+      </w:r>
+      <w:r>
+        <w:rPr>
+          <w:rFonts w:ascii="Segoe UI" w:hAnsi="Segoe UI" w:cs="Segoe UI"/>
+          <w:lang w:val="en-US" w:eastAsia="de-DE"/>
+        </w:rPr>
+        <w:t>12- to 14-week-old females of GATA3eGFP reporter mice were i.p.-injected with 300 ng IL-33 on up to three consecutive days, organs</w:t>
       </w:r>
       <w:r>
         <w:rPr>
@@ -1289,22 +1127,29 @@
           <w:rFonts w:ascii="Segoe UI" w:hAnsi="Segoe UI" w:cs="Segoe UI"/>
           <w:lang w:val="en-US" w:eastAsia="de-DE"/>
         </w:rPr>
+        <w:t xml:space="preserve">Taken together, we established a 40-marker MELC panel in murine lung tissue and combined this with a systemic inflammation model </w:t>
+      </w:r>
+      <w:r>
+        <w:rPr>
+          <w:rFonts w:ascii="Segoe UI" w:hAnsi="Segoe UI" w:cs="Segoe UI"/>
+          <w:lang w:val="en-US" w:eastAsia="de-DE"/>
+        </w:rPr>
+        <w:t xml:space="preserve">based on consecutive IL-33 injections </w:t>
+      </w:r>
+      <w:r>
+        <w:rPr>
+          <w:rFonts w:ascii="Segoe UI" w:hAnsi="Segoe UI" w:cs="Segoe UI"/>
+          <w:lang w:val="en-US" w:eastAsia="de-DE"/>
+        </w:rPr>
+        <w:t xml:space="preserve">where we </w:t>
+      </w:r>
+      <w:r>
+        <w:rPr>
+          <w:rFonts w:ascii="Segoe UI" w:hAnsi="Segoe UI" w:cs="Segoe UI"/>
+          <w:lang w:val="en-US" w:eastAsia="de-DE"/>
+        </w:rPr>
         <w:lastRenderedPageBreak/>
-        <w:t xml:space="preserve">Taken together, we established a 40-marker MELC panel in murine lung tissue and combined this with a systemic inflammation model </w:t>
-      </w:r>
-      <w:r>
-        <w:rPr>
-          <w:rFonts w:ascii="Segoe UI" w:hAnsi="Segoe UI" w:cs="Segoe UI"/>
-          <w:lang w:val="en-US" w:eastAsia="de-DE"/>
-        </w:rPr>
-        <w:t xml:space="preserve">based on consecutive IL-33 injections </w:t>
-      </w:r>
-      <w:r>
-        <w:rPr>
-          <w:rFonts w:ascii="Segoe UI" w:hAnsi="Segoe UI" w:cs="Segoe UI"/>
-          <w:lang w:val="en-US" w:eastAsia="de-DE"/>
-        </w:rPr>
-        <w:t>where we focused on very early time points after the onset of inflammation.</w:t>
+        <w:t>focused on very early time points after the onset of inflammation.</w:t>
       </w:r>
       <w:r>
         <w:rPr>
@@ -1497,40 +1342,15 @@
           <w:rFonts w:ascii="Segoe UI" w:hAnsi="Segoe UI" w:cs="Segoe UI"/>
           <w:lang w:val="en-US" w:eastAsia="de-DE"/>
         </w:rPr>
-        <w:t xml:space="preserve">Sca1, and </w:t>
-      </w:r>
-      <w:proofErr w:type="spellStart"/>
-      <w:r>
-        <w:rPr>
-          <w:rFonts w:ascii="Segoe UI" w:hAnsi="Segoe UI" w:cs="Segoe UI"/>
-          <w:lang w:val="en-US" w:eastAsia="de-DE"/>
-        </w:rPr>
-        <w:t>PDGFRa</w:t>
-      </w:r>
-      <w:proofErr w:type="spellEnd"/>
-      <w:r>
-        <w:rPr>
-          <w:rFonts w:ascii="Segoe UI" w:hAnsi="Segoe UI" w:cs="Segoe UI"/>
-          <w:lang w:val="en-US" w:eastAsia="de-DE"/>
-        </w:rPr>
-        <w:t xml:space="preserve">, </w:t>
-      </w:r>
-      <w:r>
-        <w:rPr>
-          <w:rFonts w:ascii="Segoe UI" w:hAnsi="Segoe UI" w:cs="Segoe UI"/>
-          <w:lang w:val="en-US" w:eastAsia="de-DE"/>
-        </w:rPr>
-        <w:t xml:space="preserve">while the cluster annotated as epithelia was marked by a high level of </w:t>
-      </w:r>
-      <w:proofErr w:type="spellStart"/>
-      <w:r>
-        <w:rPr>
-          <w:rFonts w:ascii="Segoe UI" w:hAnsi="Segoe UI" w:cs="Segoe UI"/>
-          <w:lang w:val="en-US" w:eastAsia="de-DE"/>
-        </w:rPr>
-        <w:t>EpCAM</w:t>
-      </w:r>
-      <w:proofErr w:type="spellEnd"/>
+        <w:t xml:space="preserve">Sca1, and PDGFRa, </w:t>
+      </w:r>
+      <w:r>
+        <w:rPr>
+          <w:rFonts w:ascii="Segoe UI" w:hAnsi="Segoe UI" w:cs="Segoe UI"/>
+          <w:lang w:val="en-US" w:eastAsia="de-DE"/>
+        </w:rPr>
+        <w:t>while the cluster annotated as epithelia was marked by a high level of EpCAM</w:t>
+      </w:r>
       <w:r>
         <w:rPr>
           <w:rFonts w:ascii="Segoe UI" w:hAnsi="Segoe UI" w:cs="Segoe UI"/>
@@ -1559,23 +1379,7 @@
           <w:rFonts w:ascii="Segoe UI" w:hAnsi="Segoe UI" w:cs="Segoe UI"/>
           <w:lang w:val="en-US" w:eastAsia="de-DE"/>
         </w:rPr>
-        <w:t>For visual validation, the annotated cell types, namely immune cells (</w:t>
-      </w:r>
-      <w:proofErr w:type="spellStart"/>
-      <w:r>
-        <w:rPr>
-          <w:rFonts w:ascii="Segoe UI" w:hAnsi="Segoe UI" w:cs="Segoe UI"/>
-          <w:lang w:val="en-US" w:eastAsia="de-DE"/>
-        </w:rPr>
-        <w:t>Darkcyan</w:t>
-      </w:r>
-      <w:proofErr w:type="spellEnd"/>
-      <w:r>
-        <w:rPr>
-          <w:rFonts w:ascii="Segoe UI" w:hAnsi="Segoe UI" w:cs="Segoe UI"/>
-          <w:lang w:val="en-US" w:eastAsia="de-DE"/>
-        </w:rPr>
-        <w:t xml:space="preserve">), </w:t>
+        <w:t xml:space="preserve">For visual validation, the annotated cell types, namely immune cells (Darkcyan), </w:t>
       </w:r>
       <w:r>
         <w:rPr>
@@ -1589,23 +1393,7 @@
           <w:rFonts w:ascii="Segoe UI" w:hAnsi="Segoe UI" w:cs="Segoe UI"/>
           <w:lang w:val="en-US" w:eastAsia="de-DE"/>
         </w:rPr>
-        <w:t>(</w:t>
-      </w:r>
-      <w:proofErr w:type="spellStart"/>
-      <w:r>
-        <w:rPr>
-          <w:rFonts w:ascii="Segoe UI" w:hAnsi="Segoe UI" w:cs="Segoe UI"/>
-          <w:lang w:val="en-US" w:eastAsia="de-DE"/>
-        </w:rPr>
-        <w:t>Darkmagenta</w:t>
-      </w:r>
-      <w:proofErr w:type="spellEnd"/>
-      <w:r>
-        <w:rPr>
-          <w:rFonts w:ascii="Segoe UI" w:hAnsi="Segoe UI" w:cs="Segoe UI"/>
-          <w:lang w:val="en-US" w:eastAsia="de-DE"/>
-        </w:rPr>
-        <w:t xml:space="preserve">), and epithelia (Gold), of each FOV were depicted in x and y (Fig. 2 </w:t>
+        <w:t xml:space="preserve">(Darkmagenta), and epithelia (Gold), of each FOV were depicted in x and y (Fig. 2 </w:t>
       </w:r>
       <w:r>
         <w:rPr>
@@ -1640,23 +1428,7 @@
           <w:rFonts w:ascii="Segoe UI" w:hAnsi="Segoe UI" w:cs="Segoe UI"/>
           <w:lang w:val="en-US" w:eastAsia="de-DE"/>
         </w:rPr>
-        <w:t xml:space="preserve">MELC IF overlays of CD45 (Cyan), CD31 (Magenta), and </w:t>
-      </w:r>
-      <w:proofErr w:type="spellStart"/>
-      <w:r>
-        <w:rPr>
-          <w:rFonts w:ascii="Segoe UI" w:hAnsi="Segoe UI" w:cs="Segoe UI"/>
-          <w:lang w:val="en-US" w:eastAsia="de-DE"/>
-        </w:rPr>
-        <w:t>EpCAM</w:t>
-      </w:r>
-      <w:proofErr w:type="spellEnd"/>
-      <w:r>
-        <w:rPr>
-          <w:rFonts w:ascii="Segoe UI" w:hAnsi="Segoe UI" w:cs="Segoe UI"/>
-          <w:lang w:val="en-US" w:eastAsia="de-DE"/>
-        </w:rPr>
-        <w:t xml:space="preserve"> (Yellow) showing correlating distribution patterns (Fig. 2</w:t>
+        <w:t>MELC IF overlays of CD45 (Cyan), CD31 (Magenta), and EpCAM (Yellow) showing correlating distribution patterns (Fig. 2</w:t>
       </w:r>
       <w:r>
         <w:rPr>
@@ -2156,7 +1928,6 @@
           <w:szCs w:val="25"/>
           <w:lang w:val="en-US" w:eastAsia="de-DE"/>
         </w:rPr>
-        <w:lastRenderedPageBreak/>
         <w:t>L</w:t>
       </w:r>
       <w:r>
@@ -2203,6 +1974,7 @@
           <w:rFonts w:ascii="Segoe UI" w:hAnsi="Segoe UI" w:cs="Segoe UI"/>
           <w:lang w:val="en-US" w:eastAsia="de-DE"/>
         </w:rPr>
+        <w:lastRenderedPageBreak/>
         <w:t>We first quantified the total count, as well as the proportions of the identified ILC subtypes within the immune and the ILC compartment</w:t>
       </w:r>
       <w:r>
@@ -2707,29 +2479,36 @@
           <w:rFonts w:ascii="Segoe UI" w:hAnsi="Segoe UI" w:cs="Segoe UI"/>
           <w:lang w:val="en-US" w:eastAsia="de-DE"/>
         </w:rPr>
+        <w:t xml:space="preserve">Besides the co-enriched localization of ILC2s with lymphatics, </w:t>
+      </w:r>
+      <w:r>
+        <w:rPr>
+          <w:rFonts w:ascii="Segoe UI" w:hAnsi="Segoe UI" w:cs="Segoe UI"/>
+          <w:lang w:val="en-US" w:eastAsia="de-DE"/>
+        </w:rPr>
+        <w:t>spatial</w:t>
+      </w:r>
+      <w:r>
+        <w:rPr>
+          <w:rFonts w:ascii="Segoe UI" w:hAnsi="Segoe UI" w:cs="Segoe UI"/>
+          <w:lang w:val="en-US" w:eastAsia="de-DE"/>
+        </w:rPr>
+        <w:t xml:space="preserve"> analysis also showed spatial association of ILC2s with myeloid cells (Suppl. Fig. 2A) and ILC2s (Suppl. Fig. 2B). </w:t>
+      </w:r>
+      <w:r>
+        <w:rPr>
+          <w:rFonts w:ascii="Segoe UI" w:hAnsi="Segoe UI" w:cs="Segoe UI"/>
+          <w:lang w:val="en-US" w:eastAsia="de-DE"/>
+        </w:rPr>
+        <w:t xml:space="preserve">This went in line with high proportions of both myeloid cells and ILC2s observed in the CIN analysis </w:t>
+      </w:r>
+      <w:r>
+        <w:rPr>
+          <w:rFonts w:ascii="Segoe UI" w:hAnsi="Segoe UI" w:cs="Segoe UI"/>
+          <w:lang w:val="en-US" w:eastAsia="de-DE"/>
+        </w:rPr>
         <w:lastRenderedPageBreak/>
-        <w:t xml:space="preserve">Besides the co-enriched localization of ILC2s with lymphatics, </w:t>
-      </w:r>
-      <w:r>
-        <w:rPr>
-          <w:rFonts w:ascii="Segoe UI" w:hAnsi="Segoe UI" w:cs="Segoe UI"/>
-          <w:lang w:val="en-US" w:eastAsia="de-DE"/>
-        </w:rPr>
-        <w:t>spatial</w:t>
-      </w:r>
-      <w:r>
-        <w:rPr>
-          <w:rFonts w:ascii="Segoe UI" w:hAnsi="Segoe UI" w:cs="Segoe UI"/>
-          <w:lang w:val="en-US" w:eastAsia="de-DE"/>
-        </w:rPr>
-        <w:t xml:space="preserve"> analysis also showed spatial association of ILC2s with myeloid cells (Suppl. Fig. 2A) and ILC2s (Suppl. Fig. 2B). </w:t>
-      </w:r>
-      <w:r>
-        <w:rPr>
-          <w:rFonts w:ascii="Segoe UI" w:hAnsi="Segoe UI" w:cs="Segoe UI"/>
-          <w:lang w:val="en-US" w:eastAsia="de-DE"/>
-        </w:rPr>
-        <w:t xml:space="preserve">This went in line with high proportions of both myeloid cells and ILC2s observed in the CIN analysis of ILC2s (Supp. Fig. 2C). </w:t>
+        <w:t xml:space="preserve">of ILC2s (Supp. Fig. 2C). </w:t>
       </w:r>
       <w:r>
         <w:rPr>
@@ -2827,6 +2606,13 @@
         </w:rPr>
         <w:t xml:space="preserve">. </w:t>
       </w:r>
+      <w:r>
+        <w:rPr>
+          <w:rFonts w:ascii="Segoe UI" w:hAnsi="Segoe UI" w:cs="Segoe UI"/>
+          <w:lang w:val="en-US" w:eastAsia="de-DE"/>
+        </w:rPr>
+        <w:t xml:space="preserve">We also investigated a potential localization pattern of ILC3s, but did not find a predominant pattern of spatial co-enrichment of ILC3s with another cell type (data not shown). </w:t>
+      </w:r>
     </w:p>
     <w:p>
       <w:pPr>
@@ -2870,60 +2656,466 @@
           <w:szCs w:val="25"/>
           <w:lang w:val="en-US" w:eastAsia="de-DE"/>
         </w:rPr>
-        <w:t>ILC2s and a mixed cluster of NK cells/ILC1s/ILC3s are resolved in murine SI tissues</w:t>
-      </w:r>
-    </w:p>
-    <w:p>
-      <w:pPr>
-        <w:jc w:val="both"/>
-        <w:rPr>
-          <w:rFonts w:ascii="Segoe UI" w:hAnsi="Segoe UI" w:cs="Segoe UI"/>
-          <w:lang w:val="en-US" w:eastAsia="de-DE"/>
-        </w:rPr>
-      </w:pPr>
-      <w:r>
-        <w:rPr>
-          <w:rFonts w:ascii="Segoe UI" w:hAnsi="Segoe UI" w:cs="Segoe UI"/>
-          <w:lang w:val="en-US" w:eastAsia="de-DE"/>
-        </w:rPr>
-        <w:t xml:space="preserve">We </w:t>
-      </w:r>
-    </w:p>
-    <w:p>
-      <w:pPr>
-        <w:jc w:val="both"/>
-        <w:rPr>
-          <w:rFonts w:ascii="Arial Narrow" w:hAnsi="Arial Narrow" w:cs="Arial"/>
-          <w:lang w:val="en-US" w:eastAsia="de-DE"/>
-        </w:rPr>
-      </w:pPr>
-    </w:p>
-    <w:p>
-      <w:pPr>
-        <w:jc w:val="both"/>
-        <w:rPr>
-          <w:rFonts w:ascii="Arial Narrow" w:hAnsi="Arial Narrow" w:cs="Arial"/>
-          <w:lang w:val="en-US" w:eastAsia="de-DE"/>
-        </w:rPr>
-      </w:pPr>
-    </w:p>
-    <w:p>
-      <w:pPr>
-        <w:jc w:val="both"/>
-        <w:rPr>
-          <w:rFonts w:ascii="Arial Narrow" w:hAnsi="Arial Narrow" w:cs="Arial"/>
-          <w:lang w:val="en-US" w:eastAsia="de-DE"/>
-        </w:rPr>
-      </w:pPr>
-    </w:p>
-    <w:p>
-      <w:pPr>
-        <w:jc w:val="both"/>
-        <w:rPr>
-          <w:rFonts w:ascii="Arial Narrow" w:hAnsi="Arial Narrow" w:cs="Arial"/>
-          <w:lang w:val="en-US" w:eastAsia="de-DE"/>
-        </w:rPr>
-      </w:pPr>
+        <w:t>ILC2s and a mixed cluster of NK cells/ILC1s/ILC3s are resolved in murine SI tissue</w:t>
+      </w:r>
+    </w:p>
+    <w:p>
+      <w:pPr>
+        <w:jc w:val="both"/>
+        <w:rPr>
+          <w:rFonts w:ascii="Segoe UI" w:hAnsi="Segoe UI" w:cs="Segoe UI"/>
+          <w:lang w:val="en-US" w:eastAsia="de-DE"/>
+        </w:rPr>
+      </w:pPr>
+      <w:r>
+        <w:rPr>
+          <w:rFonts w:ascii="Segoe UI" w:hAnsi="Segoe UI" w:cs="Segoe UI"/>
+          <w:lang w:val="en-US" w:eastAsia="de-DE"/>
+        </w:rPr>
+        <w:t xml:space="preserve">We used the same </w:t>
+      </w:r>
+      <w:r>
+        <w:rPr>
+          <w:rFonts w:ascii="Segoe UI" w:hAnsi="Segoe UI" w:cs="Segoe UI"/>
+          <w:lang w:val="en-US" w:eastAsia="de-DE"/>
+        </w:rPr>
+        <w:t>approach for identifying and annotating cell types</w:t>
+      </w:r>
+      <w:r>
+        <w:rPr>
+          <w:rFonts w:ascii="Segoe UI" w:hAnsi="Segoe UI" w:cs="Segoe UI"/>
+          <w:lang w:val="en-US" w:eastAsia="de-DE"/>
+        </w:rPr>
+        <w:t xml:space="preserve"> as in the lung dataset. In AL1, we separated major cell types, namely immune cells, stromal cells and epithelia (</w:t>
+      </w:r>
+      <w:r>
+        <w:rPr>
+          <w:rFonts w:ascii="Segoe UI" w:hAnsi="Segoe UI" w:cs="Segoe UI"/>
+          <w:lang w:val="en-US" w:eastAsia="de-DE"/>
+        </w:rPr>
+        <w:t>Suppl.</w:t>
+      </w:r>
+      <w:r>
+        <w:rPr>
+          <w:rFonts w:ascii="Segoe UI" w:hAnsi="Segoe UI" w:cs="Segoe UI"/>
+          <w:lang w:val="en-US" w:eastAsia="de-DE"/>
+        </w:rPr>
+        <w:t> </w:t>
+      </w:r>
+      <w:r>
+        <w:rPr>
+          <w:rFonts w:ascii="Segoe UI" w:hAnsi="Segoe UI" w:cs="Segoe UI"/>
+          <w:lang w:val="en-US" w:eastAsia="de-DE"/>
+        </w:rPr>
+        <w:t>Fig. </w:t>
+      </w:r>
+      <w:r>
+        <w:rPr>
+          <w:rFonts w:ascii="Segoe UI" w:hAnsi="Segoe UI" w:cs="Segoe UI"/>
+          <w:lang w:val="en-US" w:eastAsia="de-DE"/>
+        </w:rPr>
+        <w:t>3A</w:t>
+      </w:r>
+      <w:r>
+        <w:rPr>
+          <w:rFonts w:ascii="Segoe UI" w:hAnsi="Segoe UI" w:cs="Segoe UI"/>
+          <w:lang w:val="en-US" w:eastAsia="de-DE"/>
+        </w:rPr>
+        <w:t>)</w:t>
+      </w:r>
+      <w:r>
+        <w:rPr>
+          <w:rFonts w:ascii="Segoe UI" w:hAnsi="Segoe UI" w:cs="Segoe UI"/>
+          <w:lang w:val="en-US" w:eastAsia="de-DE"/>
+        </w:rPr>
+        <w:t xml:space="preserve"> and performed visual validation using IF overlays (</w:t>
+      </w:r>
+      <w:r>
+        <w:rPr>
+          <w:rFonts w:ascii="Segoe UI" w:hAnsi="Segoe UI" w:cs="Segoe UI"/>
+          <w:lang w:val="en-US" w:eastAsia="de-DE"/>
+        </w:rPr>
+        <w:t>Suppl.</w:t>
+      </w:r>
+      <w:r>
+        <w:rPr>
+          <w:rFonts w:ascii="Segoe UI" w:hAnsi="Segoe UI" w:cs="Segoe UI"/>
+          <w:lang w:val="en-US" w:eastAsia="de-DE"/>
+        </w:rPr>
+        <w:t> </w:t>
+      </w:r>
+      <w:r>
+        <w:rPr>
+          <w:rFonts w:ascii="Segoe UI" w:hAnsi="Segoe UI" w:cs="Segoe UI"/>
+          <w:lang w:val="en-US" w:eastAsia="de-DE"/>
+        </w:rPr>
+        <w:t>Fig. </w:t>
+      </w:r>
+      <w:r>
+        <w:rPr>
+          <w:rFonts w:ascii="Segoe UI" w:hAnsi="Segoe UI" w:cs="Segoe UI"/>
+          <w:lang w:val="en-US" w:eastAsia="de-DE"/>
+        </w:rPr>
+        <w:t>3B)</w:t>
+      </w:r>
+      <w:r>
+        <w:rPr>
+          <w:rFonts w:ascii="Segoe UI" w:hAnsi="Segoe UI" w:cs="Segoe UI"/>
+          <w:lang w:val="en-US" w:eastAsia="de-DE"/>
+        </w:rPr>
+        <w:t>. Re-analysis of the different identified clusters separately enabled us to resolve two epithelial clusters, namely epithelia I and epithelia II; 3 stromal/endothelial clusters, namely lymphatics, blood vessels and fibroblasts; and the immune cell types, myeloid cells, B cells and plasma cells (Fig. 7A, Suppl. Fig. </w:t>
+      </w:r>
+      <w:r>
+        <w:rPr>
+          <w:rFonts w:ascii="Segoe UI" w:hAnsi="Segoe UI" w:cs="Segoe UI"/>
+          <w:lang w:val="en-US" w:eastAsia="de-DE"/>
+        </w:rPr>
+        <w:t>4</w:t>
+      </w:r>
+      <w:r>
+        <w:rPr>
+          <w:rFonts w:ascii="Segoe UI" w:hAnsi="Segoe UI" w:cs="Segoe UI"/>
+          <w:lang w:val="en-US" w:eastAsia="de-DE"/>
+        </w:rPr>
+        <w:t xml:space="preserve">A-B). </w:t>
+      </w:r>
+    </w:p>
+    <w:p>
+      <w:pPr>
+        <w:jc w:val="both"/>
+        <w:rPr>
+          <w:rFonts w:ascii="Segoe UI" w:hAnsi="Segoe UI" w:cs="Segoe UI"/>
+          <w:lang w:val="en-US" w:eastAsia="de-DE"/>
+        </w:rPr>
+      </w:pPr>
+      <w:commentRangeStart w:id="4"/>
+      <w:r>
+        <w:rPr>
+          <w:rFonts w:ascii="Segoe UI" w:hAnsi="Segoe UI" w:cs="Segoe UI"/>
+          <w:lang w:val="en-US" w:eastAsia="de-DE"/>
+        </w:rPr>
+        <w:t>The</w:t>
+      </w:r>
+      <w:r>
+        <w:rPr>
+          <w:rFonts w:ascii="Segoe UI" w:hAnsi="Segoe UI" w:cs="Segoe UI"/>
+          <w:lang w:val="en-US" w:eastAsia="de-DE"/>
+        </w:rPr>
+        <w:t xml:space="preserve"> identification of different immune and non-immune cell types</w:t>
+      </w:r>
+      <w:r>
+        <w:rPr>
+          <w:rFonts w:ascii="Segoe UI" w:hAnsi="Segoe UI" w:cs="Segoe UI"/>
+          <w:lang w:val="en-US" w:eastAsia="de-DE"/>
+        </w:rPr>
+        <w:t xml:space="preserve"> </w:t>
+      </w:r>
+      <w:r>
+        <w:rPr>
+          <w:rFonts w:ascii="Segoe UI" w:hAnsi="Segoe UI" w:cs="Segoe UI"/>
+          <w:lang w:val="en-US" w:eastAsia="de-DE"/>
+        </w:rPr>
+        <w:t>was successful</w:t>
+      </w:r>
+      <w:r>
+        <w:rPr>
+          <w:rFonts w:ascii="Segoe UI" w:hAnsi="Segoe UI" w:cs="Segoe UI"/>
+          <w:lang w:val="en-US" w:eastAsia="de-DE"/>
+        </w:rPr>
+        <w:t xml:space="preserve"> </w:t>
+      </w:r>
+      <w:r>
+        <w:rPr>
+          <w:rFonts w:ascii="Segoe UI" w:hAnsi="Segoe UI" w:cs="Segoe UI"/>
+          <w:lang w:val="en-US" w:eastAsia="de-DE"/>
+        </w:rPr>
+        <w:t>except for the differentiation of T cells and ILCs. For this, we combined the cells from the mixed ILC/T cell cluster</w:t>
+      </w:r>
+      <w:r>
+        <w:rPr>
+          <w:rFonts w:ascii="Segoe UI" w:hAnsi="Segoe UI" w:cs="Segoe UI"/>
+          <w:lang w:val="en-US" w:eastAsia="de-DE"/>
+        </w:rPr>
+        <w:t>s</w:t>
+      </w:r>
+      <w:r>
+        <w:rPr>
+          <w:rFonts w:ascii="Segoe UI" w:hAnsi="Segoe UI" w:cs="Segoe UI"/>
+          <w:lang w:val="en-US" w:eastAsia="de-DE"/>
+        </w:rPr>
+        <w:t xml:space="preserve"> and applied a threshold on the intensity level of CD3</w:t>
+      </w:r>
+      <w:r>
+        <w:rPr>
+          <w:rFonts w:ascii="Segoe UI" w:hAnsi="Segoe UI" w:cs="Segoe UI"/>
+          <w:lang w:val="en-US" w:eastAsia="de-DE"/>
+        </w:rPr>
+        <w:t xml:space="preserve"> (Fig. 7B)</w:t>
+      </w:r>
+      <w:r>
+        <w:rPr>
+          <w:rFonts w:ascii="Segoe UI" w:hAnsi="Segoe UI" w:cs="Segoe UI"/>
+          <w:lang w:val="en-US" w:eastAsia="de-DE"/>
+        </w:rPr>
+        <w:t>. Re-clustering of the CD3</w:t>
+      </w:r>
+      <w:r>
+        <w:rPr>
+          <w:rFonts w:ascii="Segoe UI" w:hAnsi="Segoe UI" w:cs="Segoe UI"/>
+          <w:vertAlign w:val="superscript"/>
+          <w:lang w:val="en-US" w:eastAsia="de-DE"/>
+        </w:rPr>
+        <w:t>+</w:t>
+      </w:r>
+      <w:r>
+        <w:rPr>
+          <w:rFonts w:ascii="Segoe UI" w:hAnsi="Segoe UI" w:cs="Segoe UI"/>
+          <w:lang w:val="en-US" w:eastAsia="de-DE"/>
+        </w:rPr>
+        <w:t xml:space="preserve"> and CD3</w:t>
+      </w:r>
+      <w:r>
+        <w:rPr>
+          <w:rFonts w:ascii="Segoe UI" w:hAnsi="Segoe UI" w:cs="Segoe UI"/>
+          <w:vertAlign w:val="superscript"/>
+          <w:lang w:val="en-US" w:eastAsia="de-DE"/>
+        </w:rPr>
+        <w:t>-</w:t>
+      </w:r>
+      <w:r>
+        <w:rPr>
+          <w:rFonts w:ascii="Segoe UI" w:hAnsi="Segoe UI" w:cs="Segoe UI"/>
+          <w:lang w:val="en-US" w:eastAsia="de-DE"/>
+        </w:rPr>
+        <w:t xml:space="preserve"> population separately resulted in </w:t>
+      </w:r>
+      <w:r>
+        <w:rPr>
+          <w:rFonts w:ascii="Segoe UI" w:hAnsi="Segoe UI" w:cs="Segoe UI"/>
+          <w:lang w:val="en-US" w:eastAsia="de-DE"/>
+        </w:rPr>
+        <w:t xml:space="preserve">ILC/NK cell and T cell </w:t>
+      </w:r>
+      <w:r>
+        <w:rPr>
+          <w:rFonts w:ascii="Segoe UI" w:hAnsi="Segoe UI" w:cs="Segoe UI"/>
+          <w:lang w:val="en-US" w:eastAsia="de-DE"/>
+        </w:rPr>
+        <w:t>clusters</w:t>
+      </w:r>
+      <w:r>
+        <w:rPr>
+          <w:rFonts w:ascii="Segoe UI" w:hAnsi="Segoe UI" w:cs="Segoe UI"/>
+          <w:lang w:val="en-US" w:eastAsia="de-DE"/>
+        </w:rPr>
+        <w:t xml:space="preserve"> annotated based on the respective feature profile (Fig. 7C)</w:t>
+      </w:r>
+      <w:r>
+        <w:rPr>
+          <w:rFonts w:ascii="Segoe UI" w:hAnsi="Segoe UI" w:cs="Segoe UI"/>
+          <w:lang w:val="en-US" w:eastAsia="de-DE"/>
+        </w:rPr>
+        <w:t xml:space="preserve">. </w:t>
+      </w:r>
+      <w:r>
+        <w:rPr>
+          <w:rFonts w:ascii="Segoe UI" w:hAnsi="Segoe UI" w:cs="Segoe UI"/>
+          <w:lang w:val="en-US" w:eastAsia="de-DE"/>
+        </w:rPr>
+        <w:t>T cytotox. cells showed CD3 as well as high levels of CD8a, while T helper cells were also CD3</w:t>
+      </w:r>
+      <w:r>
+        <w:rPr>
+          <w:rFonts w:ascii="Segoe UI" w:hAnsi="Segoe UI" w:cs="Segoe UI"/>
+          <w:vertAlign w:val="superscript"/>
+          <w:lang w:val="en-US" w:eastAsia="de-DE"/>
+        </w:rPr>
+        <w:t>+</w:t>
+      </w:r>
+      <w:r>
+        <w:rPr>
+          <w:rFonts w:ascii="Segoe UI" w:hAnsi="Segoe UI" w:cs="Segoe UI"/>
+          <w:lang w:val="en-US" w:eastAsia="de-DE"/>
+        </w:rPr>
+        <w:t xml:space="preserve"> but with high levels of CD4. One CD3- cluster was marked by high levels of EOMES, and partly had CD127, CD90, CD4, and RORγt, while being negative for CD3, and was annotated as ILC1s/ILC3s/NK cells. </w:t>
+      </w:r>
+      <w:r>
+        <w:rPr>
+          <w:rFonts w:ascii="Segoe UI" w:hAnsi="Segoe UI" w:cs="Segoe UI"/>
+          <w:lang w:val="en-US" w:eastAsia="de-DE"/>
+        </w:rPr>
+        <w:t>W</w:t>
+      </w:r>
+      <w:r>
+        <w:rPr>
+          <w:rFonts w:ascii="Segoe UI" w:hAnsi="Segoe UI" w:cs="Segoe UI"/>
+          <w:lang w:val="en-US" w:eastAsia="de-DE"/>
+        </w:rPr>
+        <w:t>ith GATA3eGFP, CD127, CD90.2 in the absence of CD3</w:t>
+      </w:r>
+      <w:r>
+        <w:rPr>
+          <w:rFonts w:ascii="Segoe UI" w:hAnsi="Segoe UI" w:cs="Segoe UI"/>
+          <w:lang w:val="en-US" w:eastAsia="de-DE"/>
+        </w:rPr>
+        <w:t>, t</w:t>
+      </w:r>
+      <w:r>
+        <w:rPr>
+          <w:rFonts w:ascii="Segoe UI" w:hAnsi="Segoe UI" w:cs="Segoe UI"/>
+          <w:lang w:val="en-US" w:eastAsia="de-DE"/>
+        </w:rPr>
+        <w:t>he other ILC cluster possessed a</w:t>
+      </w:r>
+      <w:r>
+        <w:rPr>
+          <w:rFonts w:ascii="Segoe UI" w:hAnsi="Segoe UI" w:cs="Segoe UI"/>
+          <w:lang w:val="en-US" w:eastAsia="de-DE"/>
+        </w:rPr>
+        <w:t>n</w:t>
+      </w:r>
+      <w:r>
+        <w:rPr>
+          <w:rFonts w:ascii="Segoe UI" w:hAnsi="Segoe UI" w:cs="Segoe UI"/>
+          <w:lang w:val="en-US" w:eastAsia="de-DE"/>
+        </w:rPr>
+        <w:t xml:space="preserve"> ILC2 phenotype. We also identified one cluster that showed no levels of CD3 but high levels of CD8a, </w:t>
+      </w:r>
+      <w:r>
+        <w:rPr>
+          <w:rFonts w:ascii="Segoe UI" w:hAnsi="Segoe UI" w:cs="Segoe UI"/>
+          <w:lang w:val="en-US" w:eastAsia="de-DE"/>
+        </w:rPr>
+        <w:t xml:space="preserve">and </w:t>
+      </w:r>
+      <w:r>
+        <w:rPr>
+          <w:rFonts w:ascii="Segoe UI" w:hAnsi="Segoe UI" w:cs="Segoe UI"/>
+          <w:lang w:val="en-US" w:eastAsia="de-DE"/>
+        </w:rPr>
+        <w:t>partly CD90.2</w:t>
+      </w:r>
+      <w:r>
+        <w:rPr>
+          <w:rFonts w:ascii="Segoe UI" w:hAnsi="Segoe UI" w:cs="Segoe UI"/>
+          <w:lang w:val="en-US" w:eastAsia="de-DE"/>
+        </w:rPr>
+        <w:t xml:space="preserve">. Visual inspection revealed an intra-epithelial localization of those cells and the round shape of </w:t>
+      </w:r>
+      <w:r>
+        <w:rPr>
+          <w:rFonts w:ascii="Segoe UI" w:hAnsi="Segoe UI" w:cs="Segoe UI"/>
+          <w:lang w:val="en-US" w:eastAsia="de-DE"/>
+        </w:rPr>
+        <w:lastRenderedPageBreak/>
+        <w:t>lymphocytes</w:t>
+      </w:r>
+      <w:r>
+        <w:rPr>
+          <w:rFonts w:ascii="Segoe UI" w:hAnsi="Segoe UI" w:cs="Segoe UI"/>
+          <w:lang w:val="en-US" w:eastAsia="de-DE"/>
+        </w:rPr>
+        <w:t xml:space="preserve"> (Suppl. Fig. 6)</w:t>
+      </w:r>
+      <w:r>
+        <w:rPr>
+          <w:rFonts w:ascii="Segoe UI" w:hAnsi="Segoe UI" w:cs="Segoe UI"/>
+          <w:lang w:val="en-US" w:eastAsia="de-DE"/>
+        </w:rPr>
+        <w:t xml:space="preserve">. Therefore, we annotated them as CD8+ CD3- intra-epithelial lymphocytes (IEL). </w:t>
+      </w:r>
+      <w:commentRangeEnd w:id="4"/>
+      <w:r>
+        <w:rPr>
+          <w:rStyle w:val="Kommentarzeichen"/>
+        </w:rPr>
+        <w:commentReference w:id="4"/>
+      </w:r>
+    </w:p>
+    <w:p>
+      <w:pPr>
+        <w:jc w:val="both"/>
+        <w:rPr>
+          <w:rFonts w:ascii="Segoe UI" w:hAnsi="Segoe UI" w:cs="Segoe UI"/>
+          <w:b/>
+          <w:sz w:val="25"/>
+          <w:szCs w:val="25"/>
+          <w:lang w:val="en-US" w:eastAsia="de-DE"/>
+        </w:rPr>
+      </w:pPr>
+      <w:r>
+        <w:rPr>
+          <w:rFonts w:ascii="Segoe UI" w:hAnsi="Segoe UI" w:cs="Segoe UI"/>
+          <w:b/>
+          <w:sz w:val="25"/>
+          <w:szCs w:val="25"/>
+          <w:lang w:val="en-US" w:eastAsia="de-DE"/>
+        </w:rPr>
+        <w:t>Quantification of ILC subtypes and spatial analysis</w:t>
+      </w:r>
+    </w:p>
+    <w:p>
+      <w:pPr>
+        <w:pStyle w:val="Listenabsatz"/>
+        <w:numPr>
+          <w:ilvl w:val="0"/>
+          <w:numId w:val="3"/>
+        </w:numPr>
+        <w:jc w:val="both"/>
+        <w:rPr>
+          <w:rFonts w:ascii="Segoe UI" w:hAnsi="Segoe UI" w:cs="Segoe UI"/>
+          <w:lang w:val="en-US" w:eastAsia="de-DE"/>
+        </w:rPr>
+      </w:pPr>
+      <w:r>
+        <w:rPr>
+          <w:rFonts w:ascii="Segoe UI" w:hAnsi="Segoe UI" w:cs="Segoe UI"/>
+          <w:lang w:val="en-US" w:eastAsia="de-DE"/>
+        </w:rPr>
+        <w:t xml:space="preserve">Quantification of ILC subtypes </w:t>
+      </w:r>
+    </w:p>
+    <w:p>
+      <w:pPr>
+        <w:pStyle w:val="Listenabsatz"/>
+        <w:numPr>
+          <w:ilvl w:val="0"/>
+          <w:numId w:val="3"/>
+        </w:numPr>
+        <w:jc w:val="both"/>
+        <w:rPr>
+          <w:rFonts w:ascii="Segoe UI" w:hAnsi="Segoe UI" w:cs="Segoe UI"/>
+          <w:lang w:val="en-US" w:eastAsia="de-DE"/>
+        </w:rPr>
+      </w:pPr>
+      <w:r>
+        <w:rPr>
+          <w:rFonts w:ascii="Segoe UI" w:hAnsi="Segoe UI" w:cs="Segoe UI"/>
+          <w:lang w:val="en-US" w:eastAsia="de-DE"/>
+        </w:rPr>
+        <w:t>Spatial analysis of ILC subtypes</w:t>
+      </w:r>
+    </w:p>
+    <w:p>
+      <w:pPr>
+        <w:pStyle w:val="Listenabsatz"/>
+        <w:numPr>
+          <w:ilvl w:val="0"/>
+          <w:numId w:val="3"/>
+        </w:numPr>
+        <w:jc w:val="both"/>
+        <w:rPr>
+          <w:rFonts w:ascii="Segoe UI" w:hAnsi="Segoe UI" w:cs="Segoe UI"/>
+          <w:lang w:val="en-US" w:eastAsia="de-DE"/>
+        </w:rPr>
+      </w:pPr>
+      <w:r>
+        <w:rPr>
+          <w:rFonts w:ascii="Segoe UI" w:hAnsi="Segoe UI" w:cs="Segoe UI"/>
+          <w:lang w:val="en-US" w:eastAsia="de-DE"/>
+        </w:rPr>
+        <w:t>Shift of distribution pattern from basal during inflammation</w:t>
+      </w:r>
     </w:p>
     <w:p>
       <w:pPr>
@@ -3059,7 +3251,6 @@
           <w:rFonts w:ascii="Segoe UI" w:hAnsi="Segoe UI" w:cs="Segoe UI"/>
           <w:lang w:val="en-US" w:eastAsia="de-DE"/>
         </w:rPr>
-        <w:lastRenderedPageBreak/>
         <w:t>, and with this, only</w:t>
       </w:r>
     </w:p>
@@ -3139,25 +3330,9 @@
           <w:rFonts w:ascii="Segoe UI" w:hAnsi="Segoe UI" w:cs="Segoe UI"/>
           <w:lang w:val="en-US"/>
         </w:rPr>
-        <w:t xml:space="preserve">Epithelial cluster expresses </w:t>
-      </w:r>
-      <w:proofErr w:type="spellStart"/>
-      <w:r>
-        <w:rPr>
-          <w:rFonts w:ascii="Segoe UI" w:hAnsi="Segoe UI" w:cs="Segoe UI"/>
-          <w:lang w:val="en-US"/>
-        </w:rPr>
-        <w:t>EpCAM</w:t>
-      </w:r>
-      <w:proofErr w:type="spellEnd"/>
-      <w:r>
-        <w:rPr>
-          <w:rFonts w:ascii="Segoe UI" w:hAnsi="Segoe UI" w:cs="Segoe UI"/>
-          <w:lang w:val="en-US"/>
-        </w:rPr>
-        <w:t xml:space="preserve"> and CD138. </w:t>
-      </w:r>
-      <w:commentRangeStart w:id="4"/>
+        <w:t xml:space="preserve">Epithelial cluster expresses EpCAM and CD138. </w:t>
+      </w:r>
+      <w:commentRangeStart w:id="5"/>
       <w:r>
         <w:rPr>
           <w:rFonts w:ascii="Segoe UI" w:hAnsi="Segoe UI" w:cs="Segoe UI"/>
@@ -3165,12 +3340,12 @@
         </w:rPr>
         <w:t xml:space="preserve">CD138 in murine lung can be expressed by epithelial cells </w:t>
       </w:r>
-      <w:commentRangeEnd w:id="4"/>
+      <w:commentRangeEnd w:id="5"/>
       <w:r>
         <w:rPr>
           <w:rStyle w:val="Kommentarzeichen"/>
         </w:rPr>
-        <w:commentReference w:id="4"/>
+        <w:commentReference w:id="5"/>
       </w:r>
     </w:p>
     <w:p>
@@ -3341,6 +3516,7 @@
           <w:bCs/>
           <w:lang w:val="en-US"/>
         </w:rPr>
+        <w:lastRenderedPageBreak/>
         <w:t>Tissue Preparation for MELC</w:t>
       </w:r>
     </w:p>
@@ -3363,9 +3539,8 @@
           <w:szCs w:val="20"/>
           <w:lang w:val="en-US"/>
         </w:rPr>
-        <w:t>Fresh frozen tissue was cut 5 µm thick with a NX80 cryotome (</w:t>
-      </w:r>
-      <w:proofErr w:type="spellStart"/>
+        <w:t>Fresh frozen tissue was cut 5 µm thick with a NX80 cryotome (ThermoFisher, Waltham, Massachusetts, USA)</w:t>
+      </w:r>
       <w:r>
         <w:rPr>
           <w:rFonts w:ascii="Segoe UI" w:hAnsi="Segoe UI" w:cs="Segoe UI"/>
@@ -3374,9 +3549,8 @@
           <w:szCs w:val="20"/>
           <w:lang w:val="en-US"/>
         </w:rPr>
-        <w:t>ThermoFisher</w:t>
-      </w:r>
-      <w:proofErr w:type="spellEnd"/>
+        <w:t xml:space="preserve"> </w:t>
+      </w:r>
       <w:r>
         <w:rPr>
           <w:rFonts w:ascii="Segoe UI" w:hAnsi="Segoe UI" w:cs="Segoe UI"/>
@@ -3385,7 +3559,7 @@
           <w:szCs w:val="20"/>
           <w:lang w:val="en-US"/>
         </w:rPr>
-        <w:t>, Waltham, Massachusetts, USA)</w:t>
+        <w:t>on 3-aminopropyltriethoxysilane (APES)-coated cover slides (24 × 60 mm; Menzel-Gläser, Braunschweig, Germany). Samples were fixed for 10 min at room temperature using a freshly opened EM grade PFA ampulla (methanol- and RNAse-free; Electron Microscopy Sciences, Hatfield, Philadelphia, USA) diluted to 2%. After washing three times with PBS, samples were permeabilized with 0.2% Triton X-100 in PBS for 10 min at room temperature. Subsequently, a blocking step with 10% goat serum and 1% BSA in PBS was performed for at least 20 min. Afterwards, a fluid chamber holding 100 </w:t>
       </w:r>
       <w:r>
         <w:rPr>
@@ -3393,9 +3567,8 @@
           <w:color w:val="212121"/>
           <w:sz w:val="20"/>
           <w:szCs w:val="20"/>
-          <w:lang w:val="en-US"/>
-        </w:rPr>
-        <w:t xml:space="preserve"> </w:t>
+        </w:rPr>
+        <w:t>μ</w:t>
       </w:r>
       <w:r>
         <w:rPr>
@@ -3405,9 +3578,19 @@
           <w:szCs w:val="20"/>
           <w:lang w:val="en-US"/>
         </w:rPr>
-        <w:t xml:space="preserve">on 3-aminopropyltriethoxysilane (APES)-coated cover slides (24 × 60 mm; Menzel-Gläser, Braunschweig, Germany). Samples were fixed for 10 min at room temperature using a freshly opened EM grade PFA ampulla (methanol- and </w:t>
-      </w:r>
-      <w:proofErr w:type="spellStart"/>
+        <w:t>l of PBS was created using “press-to-seal” silicone sheets (Life technologies, Carlsbad, California, USA; 1.0 mm thickness) with a circular cut-out (10 mm diameter), which was attached to the coverslip, surrounding the sample.</w:t>
+      </w:r>
+    </w:p>
+    <w:p>
+      <w:pPr>
+        <w:jc w:val="both"/>
+        <w:rPr>
+          <w:rFonts w:ascii="Segoe UI" w:hAnsi="Segoe UI" w:cs="Segoe UI"/>
+          <w:b/>
+          <w:bCs/>
+          <w:lang w:val="en-US"/>
+        </w:rPr>
+      </w:pPr>
       <w:r>
         <w:rPr>
           <w:rFonts w:ascii="Segoe UI" w:hAnsi="Segoe UI" w:cs="Segoe UI"/>
@@ -3416,57 +3599,6 @@
           <w:szCs w:val="20"/>
           <w:lang w:val="en-US"/>
         </w:rPr>
-        <w:t>RNAse</w:t>
-      </w:r>
-      <w:proofErr w:type="spellEnd"/>
-      <w:r>
-        <w:rPr>
-          <w:rFonts w:ascii="Segoe UI" w:hAnsi="Segoe UI" w:cs="Segoe UI"/>
-          <w:color w:val="212121"/>
-          <w:sz w:val="20"/>
-          <w:szCs w:val="20"/>
-          <w:lang w:val="en-US"/>
-        </w:rPr>
-        <w:t>-free; Electron Microscopy Sciences, Hatfield, Philadelphia, USA) diluted to 2%. After washing three times with PBS, samples were permeabilized with 0.2% Triton X-100 in PBS for 10 min at room temperature. Subsequently, a blocking step with 10% goat serum and 1% BSA in PBS was performed for at least 20 min. Afterwards, a fluid chamber holding 100 </w:t>
-      </w:r>
-      <w:r>
-        <w:rPr>
-          <w:rFonts w:ascii="Segoe UI" w:hAnsi="Segoe UI" w:cs="Segoe UI"/>
-          <w:color w:val="212121"/>
-          <w:sz w:val="20"/>
-          <w:szCs w:val="20"/>
-        </w:rPr>
-        <w:t>μ</w:t>
-      </w:r>
-      <w:r>
-        <w:rPr>
-          <w:rFonts w:ascii="Segoe UI" w:hAnsi="Segoe UI" w:cs="Segoe UI"/>
-          <w:color w:val="212121"/>
-          <w:sz w:val="20"/>
-          <w:szCs w:val="20"/>
-          <w:lang w:val="en-US"/>
-        </w:rPr>
-        <w:t>l of PBS was created using “press-to-seal” silicone sheets (Life technologies, Carlsbad, California, USA; 1.0 mm thickness) with a circular cut-out (10 mm diameter), which was attached to the coverslip, surrounding the sample.</w:t>
-      </w:r>
-    </w:p>
-    <w:p>
-      <w:pPr>
-        <w:jc w:val="both"/>
-        <w:rPr>
-          <w:rFonts w:ascii="Segoe UI" w:hAnsi="Segoe UI" w:cs="Segoe UI"/>
-          <w:b/>
-          <w:bCs/>
-          <w:lang w:val="en-US"/>
-        </w:rPr>
-      </w:pPr>
-      <w:r>
-        <w:rPr>
-          <w:rFonts w:ascii="Segoe UI" w:hAnsi="Segoe UI" w:cs="Segoe UI"/>
-          <w:color w:val="212121"/>
-          <w:sz w:val="20"/>
-          <w:szCs w:val="20"/>
-          <w:lang w:val="en-US"/>
-        </w:rPr>
         <w:t>For every MELC run, a bottle of fresh PBS with 1% BSA and 0.02% Triton X-100 was used. The sample was placed on the sample holder and fixed with adhesive tape followed by accurate positioning of the binning lens, the light path, as well as Köhler illumination of the microscope.</w:t>
       </w:r>
     </w:p>
@@ -3556,286 +3688,264 @@
           <w:bCs/>
           <w:lang w:val="en-US"/>
         </w:rPr>
+        <w:t>Pixel classification using Ilastik</w:t>
+      </w:r>
+    </w:p>
+    <w:p>
+      <w:pPr>
+        <w:jc w:val="both"/>
+        <w:rPr>
+          <w:rFonts w:ascii="Segoe UI" w:hAnsi="Segoe UI" w:cs="Segoe UI"/>
+          <w:b/>
+          <w:bCs/>
+          <w:lang w:val="en-US"/>
+        </w:rPr>
+      </w:pPr>
+      <w:r>
+        <w:rPr>
+          <w:rFonts w:ascii="Segoe UI" w:hAnsi="Segoe UI" w:cs="Segoe UI"/>
+          <w:b/>
+          <w:bCs/>
+          <w:lang w:val="en-US"/>
+        </w:rPr>
+        <w:t>Segmentation and feature extraction using CellProfiler</w:t>
+      </w:r>
+    </w:p>
+    <w:p>
+      <w:pPr>
+        <w:jc w:val="both"/>
+        <w:rPr>
+          <w:rFonts w:ascii="Segoe UI" w:hAnsi="Segoe UI" w:cs="Segoe UI"/>
+          <w:b/>
+          <w:bCs/>
+          <w:lang w:val="en-US"/>
+        </w:rPr>
+      </w:pPr>
+      <w:r>
+        <w:rPr>
+          <w:rFonts w:ascii="Segoe UI" w:hAnsi="Segoe UI" w:cs="Segoe UI"/>
+          <w:b/>
+          <w:bCs/>
+          <w:lang w:val="en-US"/>
+        </w:rPr>
+        <w:t>Data tidying</w:t>
+      </w:r>
+    </w:p>
+    <w:p>
+      <w:pPr>
+        <w:jc w:val="both"/>
+        <w:rPr>
+          <w:rFonts w:ascii="Segoe UI" w:hAnsi="Segoe UI" w:cs="Segoe UI"/>
+          <w:bCs/>
+          <w:lang w:val="en-US"/>
+        </w:rPr>
+      </w:pPr>
+      <w:r>
+        <w:rPr>
+          <w:rFonts w:ascii="Segoe UI" w:hAnsi="Segoe UI" w:cs="Segoe UI"/>
+          <w:bCs/>
+          <w:lang w:val="en-US"/>
+        </w:rPr>
+        <w:t>Thresholding</w:t>
+      </w:r>
+    </w:p>
+    <w:p>
+      <w:pPr>
+        <w:jc w:val="both"/>
+        <w:rPr>
+          <w:rFonts w:ascii="Segoe UI" w:hAnsi="Segoe UI" w:cs="Segoe UI"/>
+          <w:bCs/>
+          <w:lang w:val="en-US"/>
+        </w:rPr>
+      </w:pPr>
+      <w:r>
+        <w:rPr>
+          <w:rFonts w:ascii="Segoe UI" w:hAnsi="Segoe UI" w:cs="Segoe UI"/>
+          <w:bCs/>
+          <w:lang w:val="en-US"/>
+        </w:rPr>
+        <w:t>Data imputation</w:t>
+      </w:r>
+    </w:p>
+    <w:p>
+      <w:pPr>
+        <w:jc w:val="both"/>
+        <w:rPr>
+          <w:rFonts w:ascii="Segoe UI" w:hAnsi="Segoe UI" w:cs="Segoe UI"/>
+          <w:b/>
+          <w:bCs/>
+          <w:lang w:val="en-US"/>
+        </w:rPr>
+      </w:pPr>
+      <w:r>
+        <w:rPr>
+          <w:rFonts w:ascii="Segoe UI" w:hAnsi="Segoe UI" w:cs="Segoe UI"/>
+          <w:b/>
+          <w:bCs/>
+          <w:lang w:val="en-US"/>
+        </w:rPr>
+        <w:t>Dimensionality reduction, cluster analysis, and cell type annotation</w:t>
+      </w:r>
+    </w:p>
+    <w:p>
+      <w:pPr>
+        <w:jc w:val="both"/>
+        <w:rPr>
+          <w:rFonts w:ascii="Segoe UI" w:hAnsi="Segoe UI" w:cs="Segoe UI"/>
+          <w:bCs/>
+          <w:lang w:val="en-US"/>
+        </w:rPr>
+      </w:pPr>
+    </w:p>
+    <w:p>
+      <w:pPr>
+        <w:jc w:val="both"/>
+        <w:rPr>
+          <w:rFonts w:ascii="Segoe UI" w:hAnsi="Segoe UI" w:cs="Segoe UI"/>
+          <w:b/>
+          <w:bCs/>
+          <w:lang w:val="en-US"/>
+        </w:rPr>
+      </w:pPr>
+      <w:r>
+        <w:rPr>
+          <w:rFonts w:ascii="Segoe UI" w:hAnsi="Segoe UI" w:cs="Segoe UI"/>
+          <w:b/>
+          <w:bCs/>
+          <w:lang w:val="en-US"/>
+        </w:rPr>
+        <w:t>Spatial neighborhood analysis</w:t>
+      </w:r>
+    </w:p>
+    <w:p>
+      <w:pPr>
+        <w:jc w:val="both"/>
+        <w:rPr>
+          <w:rFonts w:ascii="Segoe UI" w:hAnsi="Segoe UI" w:cs="Segoe UI"/>
+          <w:bCs/>
+          <w:lang w:val="en-US"/>
+        </w:rPr>
+      </w:pPr>
+      <w:r>
+        <w:rPr>
+          <w:rFonts w:ascii="Segoe UI" w:hAnsi="Segoe UI" w:cs="Segoe UI"/>
+          <w:bCs/>
+          <w:lang w:val="en-US"/>
+        </w:rPr>
+        <w:t>SPIAT</w:t>
+      </w:r>
+    </w:p>
+    <w:p>
+      <w:pPr>
+        <w:jc w:val="both"/>
+        <w:rPr>
+          <w:rFonts w:ascii="Segoe UI" w:hAnsi="Segoe UI" w:cs="Segoe UI"/>
+          <w:bCs/>
+          <w:lang w:val="en-US"/>
+        </w:rPr>
+      </w:pPr>
+      <w:r>
+        <w:rPr>
+          <w:rFonts w:ascii="Segoe UI" w:hAnsi="Segoe UI" w:cs="Segoe UI"/>
+          <w:bCs/>
+          <w:lang w:val="en-US"/>
+        </w:rPr>
+        <w:t>Giotto &amp; VoltRon</w:t>
+      </w:r>
+    </w:p>
+    <w:p>
+      <w:pPr>
+        <w:jc w:val="both"/>
+        <w:rPr>
+          <w:rFonts w:ascii="Segoe UI" w:hAnsi="Segoe UI" w:cs="Segoe UI"/>
+          <w:b/>
+          <w:bCs/>
+          <w:lang w:val="en-US"/>
+        </w:rPr>
+      </w:pPr>
+    </w:p>
+    <w:p>
+      <w:pPr>
+        <w:jc w:val="both"/>
+        <w:rPr>
+          <w:rFonts w:ascii="Segoe UI" w:hAnsi="Segoe UI" w:cs="Segoe UI"/>
+          <w:b/>
+          <w:bCs/>
+          <w:lang w:val="en-US"/>
+        </w:rPr>
+      </w:pPr>
+      <w:r>
+        <w:rPr>
+          <w:rFonts w:ascii="Segoe UI" w:hAnsi="Segoe UI" w:cs="Segoe UI"/>
+          <w:b/>
+          <w:bCs/>
+          <w:lang w:val="en-US"/>
+        </w:rPr>
+        <w:t>Reporting summary</w:t>
+      </w:r>
+    </w:p>
+    <w:p>
+      <w:pPr>
+        <w:jc w:val="both"/>
+        <w:rPr>
+          <w:rFonts w:ascii="Segoe UI" w:hAnsi="Segoe UI" w:cs="Segoe UI"/>
+          <w:lang w:val="en-US"/>
+        </w:rPr>
+      </w:pPr>
+    </w:p>
+    <w:p>
+      <w:pPr>
+        <w:jc w:val="both"/>
+        <w:rPr>
+          <w:rFonts w:ascii="Segoe UI" w:hAnsi="Segoe UI" w:cs="Segoe UI"/>
+          <w:lang w:val="en-US"/>
+        </w:rPr>
+      </w:pPr>
+    </w:p>
+    <w:p>
+      <w:pPr>
+        <w:jc w:val="both"/>
+        <w:rPr>
+          <w:rFonts w:ascii="Segoe UI" w:hAnsi="Segoe UI" w:cs="Segoe UI"/>
+          <w:lang w:val="en-US"/>
+        </w:rPr>
+      </w:pPr>
+    </w:p>
+    <w:p>
+      <w:pPr>
+        <w:jc w:val="both"/>
+        <w:rPr>
+          <w:rFonts w:ascii="Segoe UI" w:hAnsi="Segoe UI" w:cs="Segoe UI"/>
+          <w:lang w:val="en-US"/>
+        </w:rPr>
+      </w:pPr>
+    </w:p>
+    <w:p>
+      <w:pPr>
+        <w:jc w:val="both"/>
+        <w:rPr>
+          <w:rFonts w:ascii="Segoe UI" w:hAnsi="Segoe UI" w:cs="Segoe UI"/>
+          <w:lang w:val="en-US"/>
+        </w:rPr>
+      </w:pPr>
+    </w:p>
+    <w:p>
+      <w:pPr>
+        <w:rPr>
+          <w:rFonts w:ascii="Segoe UI" w:hAnsi="Segoe UI" w:cs="Segoe UI"/>
+          <w:b/>
+          <w:bCs/>
+          <w:lang w:val="en-US"/>
+        </w:rPr>
+      </w:pPr>
+      <w:r>
+        <w:rPr>
+          <w:rFonts w:ascii="Segoe UI" w:hAnsi="Segoe UI" w:cs="Segoe UI"/>
+          <w:b/>
+          <w:bCs/>
+          <w:lang w:val="en-US"/>
+        </w:rPr>
         <w:lastRenderedPageBreak/>
-        <w:t xml:space="preserve">Pixel classification using </w:t>
-      </w:r>
-      <w:proofErr w:type="spellStart"/>
-      <w:r>
-        <w:rPr>
-          <w:rFonts w:ascii="Segoe UI" w:hAnsi="Segoe UI" w:cs="Segoe UI"/>
-          <w:b/>
-          <w:bCs/>
-          <w:lang w:val="en-US"/>
-        </w:rPr>
-        <w:t>Ilastik</w:t>
-      </w:r>
-      <w:proofErr w:type="spellEnd"/>
-    </w:p>
-    <w:p>
-      <w:pPr>
-        <w:jc w:val="both"/>
-        <w:rPr>
-          <w:rFonts w:ascii="Segoe UI" w:hAnsi="Segoe UI" w:cs="Segoe UI"/>
-          <w:b/>
-          <w:bCs/>
-          <w:lang w:val="en-US"/>
-        </w:rPr>
-      </w:pPr>
-      <w:r>
-        <w:rPr>
-          <w:rFonts w:ascii="Segoe UI" w:hAnsi="Segoe UI" w:cs="Segoe UI"/>
-          <w:b/>
-          <w:bCs/>
-          <w:lang w:val="en-US"/>
-        </w:rPr>
-        <w:t xml:space="preserve">Segmentation and feature extraction using </w:t>
-      </w:r>
-      <w:proofErr w:type="spellStart"/>
-      <w:r>
-        <w:rPr>
-          <w:rFonts w:ascii="Segoe UI" w:hAnsi="Segoe UI" w:cs="Segoe UI"/>
-          <w:b/>
-          <w:bCs/>
-          <w:lang w:val="en-US"/>
-        </w:rPr>
-        <w:t>CellProfiler</w:t>
-      </w:r>
-      <w:proofErr w:type="spellEnd"/>
-    </w:p>
-    <w:p>
-      <w:pPr>
-        <w:jc w:val="both"/>
-        <w:rPr>
-          <w:rFonts w:ascii="Segoe UI" w:hAnsi="Segoe UI" w:cs="Segoe UI"/>
-          <w:b/>
-          <w:bCs/>
-          <w:lang w:val="en-US"/>
-        </w:rPr>
-      </w:pPr>
-      <w:r>
-        <w:rPr>
-          <w:rFonts w:ascii="Segoe UI" w:hAnsi="Segoe UI" w:cs="Segoe UI"/>
-          <w:b/>
-          <w:bCs/>
-          <w:lang w:val="en-US"/>
-        </w:rPr>
-        <w:t>Data tidying</w:t>
-      </w:r>
-    </w:p>
-    <w:p>
-      <w:pPr>
-        <w:jc w:val="both"/>
-        <w:rPr>
-          <w:rFonts w:ascii="Segoe UI" w:hAnsi="Segoe UI" w:cs="Segoe UI"/>
-          <w:bCs/>
-          <w:lang w:val="en-US"/>
-        </w:rPr>
-      </w:pPr>
-      <w:r>
-        <w:rPr>
-          <w:rFonts w:ascii="Segoe UI" w:hAnsi="Segoe UI" w:cs="Segoe UI"/>
-          <w:bCs/>
-          <w:lang w:val="en-US"/>
-        </w:rPr>
-        <w:t>Thresholding</w:t>
-      </w:r>
-    </w:p>
-    <w:p>
-      <w:pPr>
-        <w:jc w:val="both"/>
-        <w:rPr>
-          <w:rFonts w:ascii="Segoe UI" w:hAnsi="Segoe UI" w:cs="Segoe UI"/>
-          <w:bCs/>
-          <w:lang w:val="en-US"/>
-        </w:rPr>
-      </w:pPr>
-      <w:r>
-        <w:rPr>
-          <w:rFonts w:ascii="Segoe UI" w:hAnsi="Segoe UI" w:cs="Segoe UI"/>
-          <w:bCs/>
-          <w:lang w:val="en-US"/>
-        </w:rPr>
-        <w:t>Data imputation</w:t>
-      </w:r>
-    </w:p>
-    <w:p>
-      <w:pPr>
-        <w:jc w:val="both"/>
-        <w:rPr>
-          <w:rFonts w:ascii="Segoe UI" w:hAnsi="Segoe UI" w:cs="Segoe UI"/>
-          <w:b/>
-          <w:bCs/>
-          <w:lang w:val="en-US"/>
-        </w:rPr>
-      </w:pPr>
-      <w:r>
-        <w:rPr>
-          <w:rFonts w:ascii="Segoe UI" w:hAnsi="Segoe UI" w:cs="Segoe UI"/>
-          <w:b/>
-          <w:bCs/>
-          <w:lang w:val="en-US"/>
-        </w:rPr>
-        <w:t>Dimensionality reduction, cluster analysis, and cell type annotation</w:t>
-      </w:r>
-    </w:p>
-    <w:p>
-      <w:pPr>
-        <w:jc w:val="both"/>
-        <w:rPr>
-          <w:rFonts w:ascii="Segoe UI" w:hAnsi="Segoe UI" w:cs="Segoe UI"/>
-          <w:bCs/>
-          <w:lang w:val="en-US"/>
-        </w:rPr>
-      </w:pPr>
-    </w:p>
-    <w:p>
-      <w:pPr>
-        <w:jc w:val="both"/>
-        <w:rPr>
-          <w:rFonts w:ascii="Segoe UI" w:hAnsi="Segoe UI" w:cs="Segoe UI"/>
-          <w:b/>
-          <w:bCs/>
-          <w:lang w:val="en-US"/>
-        </w:rPr>
-      </w:pPr>
-      <w:r>
-        <w:rPr>
-          <w:rFonts w:ascii="Segoe UI" w:hAnsi="Segoe UI" w:cs="Segoe UI"/>
-          <w:b/>
-          <w:bCs/>
-          <w:lang w:val="en-US"/>
-        </w:rPr>
-        <w:t>Spatial neighborhood analysis</w:t>
-      </w:r>
-    </w:p>
-    <w:p>
-      <w:pPr>
-        <w:jc w:val="both"/>
-        <w:rPr>
-          <w:rFonts w:ascii="Segoe UI" w:hAnsi="Segoe UI" w:cs="Segoe UI"/>
-          <w:bCs/>
-          <w:lang w:val="en-US"/>
-        </w:rPr>
-      </w:pPr>
-      <w:r>
-        <w:rPr>
-          <w:rFonts w:ascii="Segoe UI" w:hAnsi="Segoe UI" w:cs="Segoe UI"/>
-          <w:bCs/>
-          <w:lang w:val="en-US"/>
-        </w:rPr>
-        <w:t>SPIAT</w:t>
-      </w:r>
-    </w:p>
-    <w:p>
-      <w:pPr>
-        <w:jc w:val="both"/>
-        <w:rPr>
-          <w:rFonts w:ascii="Segoe UI" w:hAnsi="Segoe UI" w:cs="Segoe UI"/>
-          <w:bCs/>
-          <w:lang w:val="en-US"/>
-        </w:rPr>
-      </w:pPr>
-      <w:r>
-        <w:rPr>
-          <w:rFonts w:ascii="Segoe UI" w:hAnsi="Segoe UI" w:cs="Segoe UI"/>
-          <w:bCs/>
-          <w:lang w:val="en-US"/>
-        </w:rPr>
-        <w:t>Giotto &amp; VoltRon</w:t>
-      </w:r>
-    </w:p>
-    <w:p>
-      <w:pPr>
-        <w:jc w:val="both"/>
-        <w:rPr>
-          <w:rFonts w:ascii="Segoe UI" w:hAnsi="Segoe UI" w:cs="Segoe UI"/>
-          <w:b/>
-          <w:bCs/>
-          <w:lang w:val="en-US"/>
-        </w:rPr>
-      </w:pPr>
-    </w:p>
-    <w:p>
-      <w:pPr>
-        <w:jc w:val="both"/>
-        <w:rPr>
-          <w:rFonts w:ascii="Segoe UI" w:hAnsi="Segoe UI" w:cs="Segoe UI"/>
-          <w:b/>
-          <w:bCs/>
-          <w:lang w:val="en-US"/>
-        </w:rPr>
-      </w:pPr>
-      <w:r>
-        <w:rPr>
-          <w:rFonts w:ascii="Segoe UI" w:hAnsi="Segoe UI" w:cs="Segoe UI"/>
-          <w:b/>
-          <w:bCs/>
-          <w:lang w:val="en-US"/>
-        </w:rPr>
-        <w:t>Reporting summary</w:t>
-      </w:r>
-    </w:p>
-    <w:p>
-      <w:pPr>
-        <w:jc w:val="both"/>
-        <w:rPr>
-          <w:rFonts w:ascii="Segoe UI" w:hAnsi="Segoe UI" w:cs="Segoe UI"/>
-          <w:lang w:val="en-US"/>
-        </w:rPr>
-      </w:pPr>
-    </w:p>
-    <w:p>
-      <w:pPr>
-        <w:jc w:val="both"/>
-        <w:rPr>
-          <w:rFonts w:ascii="Segoe UI" w:hAnsi="Segoe UI" w:cs="Segoe UI"/>
-          <w:lang w:val="en-US"/>
-        </w:rPr>
-      </w:pPr>
-    </w:p>
-    <w:p>
-      <w:pPr>
-        <w:jc w:val="both"/>
-        <w:rPr>
-          <w:rFonts w:ascii="Segoe UI" w:hAnsi="Segoe UI" w:cs="Segoe UI"/>
-          <w:lang w:val="en-US"/>
-        </w:rPr>
-      </w:pPr>
-    </w:p>
-    <w:p>
-      <w:pPr>
-        <w:jc w:val="both"/>
-        <w:rPr>
-          <w:rFonts w:ascii="Segoe UI" w:hAnsi="Segoe UI" w:cs="Segoe UI"/>
-          <w:lang w:val="en-US"/>
-        </w:rPr>
-      </w:pPr>
-    </w:p>
-    <w:p>
-      <w:pPr>
-        <w:jc w:val="both"/>
-        <w:rPr>
-          <w:rFonts w:ascii="Segoe UI" w:hAnsi="Segoe UI" w:cs="Segoe UI"/>
-          <w:lang w:val="en-US"/>
-        </w:rPr>
-      </w:pPr>
-    </w:p>
-    <w:p>
-      <w:pPr>
-        <w:rPr>
-          <w:rFonts w:ascii="Segoe UI" w:hAnsi="Segoe UI" w:cs="Segoe UI"/>
-          <w:b/>
-          <w:bCs/>
-          <w:lang w:val="en-US"/>
-        </w:rPr>
-      </w:pPr>
-      <w:r>
-        <w:rPr>
-          <w:rFonts w:ascii="Segoe UI" w:hAnsi="Segoe UI" w:cs="Segoe UI"/>
-          <w:b/>
-          <w:bCs/>
-          <w:lang w:val="en-US"/>
-        </w:rPr>
         <w:t>REFERENCES</w:t>
       </w:r>
     </w:p>
@@ -4135,6 +4245,7 @@
           <w:bCs/>
           <w:lang w:val="en-US"/>
         </w:rPr>
+        <w:lastRenderedPageBreak/>
         <w:t>ACK</w:t>
       </w:r>
       <w:r>
@@ -4233,27 +4344,7 @@
           <w:szCs w:val="18"/>
           <w:lang w:val="en-US"/>
         </w:rPr>
-        <w:t xml:space="preserve">ECRT (Einstein Centrum für Regenerative </w:t>
-      </w:r>
-      <w:proofErr w:type="spellStart"/>
-      <w:r>
-        <w:rPr>
-          <w:rFonts w:ascii="Segoe UI" w:hAnsi="Segoe UI" w:cs="Segoe UI"/>
-          <w:sz w:val="18"/>
-          <w:szCs w:val="18"/>
-          <w:lang w:val="en-US"/>
-        </w:rPr>
-        <w:t>Therapien</w:t>
-      </w:r>
-      <w:proofErr w:type="spellEnd"/>
-      <w:r>
-        <w:rPr>
-          <w:rFonts w:ascii="Segoe UI" w:hAnsi="Segoe UI" w:cs="Segoe UI"/>
-          <w:sz w:val="18"/>
-          <w:szCs w:val="18"/>
-          <w:lang w:val="en-US"/>
-        </w:rPr>
-        <w:t>)</w:t>
+        <w:t>ECRT (Einstein Centrum für Regenerative Therapien)</w:t>
       </w:r>
       <w:r>
         <w:rPr>
@@ -4298,27 +4389,7 @@
           <w:szCs w:val="18"/>
           <w:lang w:val="en-US"/>
         </w:rPr>
-        <w:t xml:space="preserve"> Berlin and Humboldt-Universität </w:t>
-      </w:r>
-      <w:proofErr w:type="spellStart"/>
-      <w:r>
-        <w:rPr>
-          <w:rFonts w:ascii="Segoe UI" w:hAnsi="Segoe UI" w:cs="Segoe UI"/>
-          <w:sz w:val="18"/>
-          <w:szCs w:val="18"/>
-          <w:lang w:val="en-US"/>
-        </w:rPr>
-        <w:t>zu</w:t>
-      </w:r>
-      <w:proofErr w:type="spellEnd"/>
-      <w:r>
-        <w:rPr>
-          <w:rFonts w:ascii="Segoe UI" w:hAnsi="Segoe UI" w:cs="Segoe UI"/>
-          <w:sz w:val="18"/>
-          <w:szCs w:val="18"/>
-          <w:lang w:val="en-US"/>
-        </w:rPr>
-        <w:t xml:space="preserve"> Berlin</w:t>
+        <w:t xml:space="preserve"> Berlin and Humboldt-Universität zu Berlin</w:t>
       </w:r>
       <w:r>
         <w:rPr>
@@ -4867,7 +4938,6 @@
           <w:szCs w:val="18"/>
           <w:lang w:val="en-US"/>
         </w:rPr>
-        <w:lastRenderedPageBreak/>
         <w:t>Correspondence</w:t>
       </w:r>
       <w:r>
@@ -5339,7 +5409,7 @@
                     </pic:cNvPicPr>
                   </pic:nvPicPr>
                   <pic:blipFill>
-                    <a:blip r:embed="rId11">
+                    <a:blip r:embed="rId12">
                       <a:extLst>
                         <a:ext uri="{28A0092B-C50C-407E-A947-70E740481C1C}">
                           <a14:useLocalDpi xmlns:a14="http://schemas.microsoft.com/office/drawing/2010/main" val="0"/>
@@ -5685,7 +5755,7 @@
                     </pic:cNvPicPr>
                   </pic:nvPicPr>
                   <pic:blipFill>
-                    <a:blip r:embed="rId12">
+                    <a:blip r:embed="rId13">
                       <a:extLst>
                         <a:ext uri="{28A0092B-C50C-407E-A947-70E740481C1C}">
                           <a14:useLocalDpi xmlns:a14="http://schemas.microsoft.com/office/drawing/2010/main" val="0"/>
@@ -6077,7 +6147,7 @@
                     </pic:cNvPicPr>
                   </pic:nvPicPr>
                   <pic:blipFill>
-                    <a:blip r:embed="rId13">
+                    <a:blip r:embed="rId14">
                       <a:extLst>
                         <a:ext uri="{28A0092B-C50C-407E-A947-70E740481C1C}">
                           <a14:useLocalDpi xmlns:a14="http://schemas.microsoft.com/office/drawing/2010/main" val="0"/>
@@ -6290,7 +6360,23 @@
       </w:r>
     </w:p>
   </w:comment>
-  <w:comment w:id="4" w:author="Kroh, Sandy" w:date="2025-05-20T11:34:00Z" w:initials="SK">
+  <w:comment w:id="4" w:author="Kroh, Sandy" w:date="2025-05-30T13:37:00Z" w:initials="SK">
+    <w:p>
+      <w:pPr>
+        <w:pStyle w:val="Kommentartext"/>
+      </w:pPr>
+      <w:r>
+        <w:rPr>
+          <w:rStyle w:val="Kommentarzeichen"/>
+        </w:rPr>
+        <w:annotationRef/>
+      </w:r>
+      <w:r>
+        <w:t>Maybe add supplementary figure with visual validation of ILC subtypes in SI</w:t>
+      </w:r>
+    </w:p>
+  </w:comment>
+  <w:comment w:id="5" w:author="Kroh, Sandy" w:date="2025-05-20T11:34:00Z" w:initials="SK">
     <w:p>
       <w:pPr>
         <w:pStyle w:val="Kommentartext"/>
@@ -6335,6 +6421,7 @@
 <file path=word/commentsExtended.xml><?xml version="1.0" encoding="utf-8"?>
 <w15:commentsEx xmlns:wpc="http://schemas.microsoft.com/office/word/2010/wordprocessingCanvas" xmlns:cx="http://schemas.microsoft.com/office/drawing/2014/chartex" xmlns:cx1="http://schemas.microsoft.com/office/drawing/2015/9/8/chartex" xmlns:cx2="http://schemas.microsoft.com/office/drawing/2015/10/21/chartex" xmlns:cx3="http://schemas.microsoft.com/office/drawing/2016/5/9/chartex" xmlns:cx4="http://schemas.microsoft.com/office/drawing/2016/5/10/chartex" xmlns:cx5="http://schemas.microsoft.com/office/drawing/2016/5/11/chartex" xmlns:cx6="http://schemas.microsoft.com/office/drawing/2016/5/12/chartex" xmlns:cx7="http://schemas.microsoft.com/office/drawing/2016/5/13/chartex" xmlns:cx8="http://schemas.microsoft.com/office/drawing/2016/5/14/chartex" xmlns:mc="http://schemas.openxmlformats.org/markup-compatibility/2006" xmlns:aink="http://schemas.microsoft.com/office/drawing/2016/ink" xmlns:am3d="http://schemas.microsoft.com/office/drawing/2017/model3d" xmlns:o="urn:schemas-microsoft-com:office:office" xmlns:oel="http://schemas.microsoft.com/office/2019/extlst" xmlns:r="http://schemas.openxmlformats.org/officeDocument/2006/relationships" xmlns:m="http://schemas.openxmlformats.org/officeDocument/2006/math" xmlns:v="urn:schemas-microsoft-com:vml" xmlns:wp14="http://schemas.microsoft.com/office/word/2010/wordprocessingDrawing" xmlns:wp="http://schemas.openxmlformats.org/drawingml/2006/wordprocessingDrawing" xmlns:w10="urn:schemas-microsoft-com:office:word" xmlns:w="http://schemas.openxmlformats.org/wordprocessingml/2006/main" xmlns:w14="http://schemas.microsoft.com/office/word/2010/wordml" xmlns:w15="http://schemas.microsoft.com/office/word/2012/wordml" xmlns:w16cex="http://schemas.microsoft.com/office/word/2018/wordml/cex" xmlns:w16cid="http://schemas.microsoft.com/office/word/2016/wordml/cid" xmlns:w16="http://schemas.microsoft.com/office/word/2018/wordml" xmlns:w16du="http://schemas.microsoft.com/office/word/2023/wordml/word16du" xmlns:w16sdtdh="http://schemas.microsoft.com/office/word/2020/wordml/sdtdatahash" xmlns:w16sdtfl="http://schemas.microsoft.com/office/word/2024/wordml/sdtformatlock" xmlns:w16se="http://schemas.microsoft.com/office/word/2015/wordml/symex" xmlns:wpg="http://schemas.microsoft.com/office/word/2010/wordprocessingGroup" xmlns:wpi="http://schemas.microsoft.com/office/word/2010/wordprocessingInk" xmlns:wne="http://schemas.microsoft.com/office/word/2006/wordml" xmlns:wps="http://schemas.microsoft.com/office/word/2010/wordprocessingShape" mc:Ignorable="w14 w15 w16se w16cid w16 w16cex w16sdtdh w16sdtfl w16du wp14">
   <w15:commentEx w15:paraId="67E62104" w15:done="0"/>
+  <w15:commentEx w15:paraId="482033BC" w15:done="0"/>
   <w15:commentEx w15:paraId="5EFA70D5" w15:done="0"/>
 </w15:commentsEx>
 </file>
@@ -6342,6 +6429,7 @@
 <file path=word/commentsExtensible.xml><?xml version="1.0" encoding="utf-8"?>
 <w16cex:commentsExtensible xmlns:wpc="http://schemas.microsoft.com/office/word/2010/wordprocessingCanvas" xmlns:cx="http://schemas.microsoft.com/office/drawing/2014/chartex" xmlns:cx1="http://schemas.microsoft.com/office/drawing/2015/9/8/chartex" xmlns:cx2="http://schemas.microsoft.com/office/drawing/2015/10/21/chartex" xmlns:cx3="http://schemas.microsoft.com/office/drawing/2016/5/9/chartex" xmlns:cx4="http://schemas.microsoft.com/office/drawing/2016/5/10/chartex" xmlns:cx5="http://schemas.microsoft.com/office/drawing/2016/5/11/chartex" xmlns:cx6="http://schemas.microsoft.com/office/drawing/2016/5/12/chartex" xmlns:cx7="http://schemas.microsoft.com/office/drawing/2016/5/13/chartex" xmlns:cx8="http://schemas.microsoft.com/office/drawing/2016/5/14/chartex" xmlns:cr="http://schemas.microsoft.com/office/comments/2020/reactions" xmlns:mc="http://schemas.openxmlformats.org/markup-compatibility/2006" xmlns:aink="http://schemas.microsoft.com/office/drawing/2016/ink" xmlns:am3d="http://schemas.microsoft.com/office/drawing/2017/model3d" xmlns:o="urn:schemas-microsoft-com:office:office" xmlns:oel="http://schemas.microsoft.com/office/2019/extlst" xmlns:r="http://schemas.openxmlformats.org/officeDocument/2006/relationships" xmlns:m="http://schemas.openxmlformats.org/officeDocument/2006/math" xmlns:v="urn:schemas-microsoft-com:vml" xmlns:wp14="http://schemas.microsoft.com/office/word/2010/wordprocessingDrawing" xmlns:wp="http://schemas.openxmlformats.org/drawingml/2006/wordprocessingDrawing" xmlns:w10="urn:schemas-microsoft-com:office:word" xmlns:w="http://schemas.openxmlformats.org/wordprocessingml/2006/main" xmlns:w14="http://schemas.microsoft.com/office/word/2010/wordml" xmlns:w15="http://schemas.microsoft.com/office/word/2012/wordml" xmlns:w16cex="http://schemas.microsoft.com/office/word/2018/wordml/cex" xmlns:w16cid="http://schemas.microsoft.com/office/word/2016/wordml/cid" xmlns:w16="http://schemas.microsoft.com/office/word/2018/wordml" xmlns:w16du="http://schemas.microsoft.com/office/word/2023/wordml/word16du" xmlns:w16sdtdh="http://schemas.microsoft.com/office/word/2020/wordml/sdtdatahash" xmlns:w16sdtfl="http://schemas.microsoft.com/office/word/2024/wordml/sdtformatlock" xmlns:w16se="http://schemas.microsoft.com/office/word/2015/wordml/symex" xmlns:wpg="http://schemas.microsoft.com/office/word/2010/wordprocessingGroup" xmlns:wpi="http://schemas.microsoft.com/office/word/2010/wordprocessingInk" xmlns:wne="http://schemas.microsoft.com/office/word/2006/wordml" xmlns:wps="http://schemas.microsoft.com/office/word/2010/wordprocessingShape" mc:Ignorable="w14 w15 w16se w16cid w16 w16cex w16sdtdh w16sdtfl cr w16du wp14">
   <w16cex:commentExtensible w16cex:durableId="3DCFB928" w16cex:dateUtc="2025-05-20T12:56:00Z"/>
+  <w16cex:commentExtensible w16cex:durableId="2D7F68E9" w16cex:dateUtc="2025-05-30T11:37:00Z"/>
   <w16cex:commentExtensible w16cex:durableId="33B1ADB3" w16cex:dateUtc="2025-05-20T09:34:00Z"/>
 </w16cex:commentsExtensible>
 </file>
@@ -6349,6 +6437,7 @@
 <file path=word/commentsIds.xml><?xml version="1.0" encoding="utf-8"?>
 <w16cid:commentsIds xmlns:wpc="http://schemas.microsoft.com/office/word/2010/wordprocessingCanvas" xmlns:cx="http://schemas.microsoft.com/office/drawing/2014/chartex" xmlns:cx1="http://schemas.microsoft.com/office/drawing/2015/9/8/chartex" xmlns:cx2="http://schemas.microsoft.com/office/drawing/2015/10/21/chartex" xmlns:cx3="http://schemas.microsoft.com/office/drawing/2016/5/9/chartex" xmlns:cx4="http://schemas.microsoft.com/office/drawing/2016/5/10/chartex" xmlns:cx5="http://schemas.microsoft.com/office/drawing/2016/5/11/chartex" xmlns:cx6="http://schemas.microsoft.com/office/drawing/2016/5/12/chartex" xmlns:cx7="http://schemas.microsoft.com/office/drawing/2016/5/13/chartex" xmlns:cx8="http://schemas.microsoft.com/office/drawing/2016/5/14/chartex" xmlns:mc="http://schemas.openxmlformats.org/markup-compatibility/2006" xmlns:aink="http://schemas.microsoft.com/office/drawing/2016/ink" xmlns:am3d="http://schemas.microsoft.com/office/drawing/2017/model3d" xmlns:o="urn:schemas-microsoft-com:office:office" xmlns:oel="http://schemas.microsoft.com/office/2019/extlst" xmlns:r="http://schemas.openxmlformats.org/officeDocument/2006/relationships" xmlns:m="http://schemas.openxmlformats.org/officeDocument/2006/math" xmlns:v="urn:schemas-microsoft-com:vml" xmlns:wp14="http://schemas.microsoft.com/office/word/2010/wordprocessingDrawing" xmlns:wp="http://schemas.openxmlformats.org/drawingml/2006/wordprocessingDrawing" xmlns:w10="urn:schemas-microsoft-com:office:word" xmlns:w="http://schemas.openxmlformats.org/wordprocessingml/2006/main" xmlns:w14="http://schemas.microsoft.com/office/word/2010/wordml" xmlns:w15="http://schemas.microsoft.com/office/word/2012/wordml" xmlns:w16cex="http://schemas.microsoft.com/office/word/2018/wordml/cex" xmlns:w16cid="http://schemas.microsoft.com/office/word/2016/wordml/cid" xmlns:w16="http://schemas.microsoft.com/office/word/2018/wordml" xmlns:w16du="http://schemas.microsoft.com/office/word/2023/wordml/word16du" xmlns:w16sdtdh="http://schemas.microsoft.com/office/word/2020/wordml/sdtdatahash" xmlns:w16sdtfl="http://schemas.microsoft.com/office/word/2024/wordml/sdtformatlock" xmlns:w16se="http://schemas.microsoft.com/office/word/2015/wordml/symex" xmlns:wpg="http://schemas.microsoft.com/office/word/2010/wordprocessingGroup" xmlns:wpi="http://schemas.microsoft.com/office/word/2010/wordprocessingInk" xmlns:wne="http://schemas.microsoft.com/office/word/2006/wordml" xmlns:wps="http://schemas.microsoft.com/office/word/2010/wordprocessingShape" mc:Ignorable="w14 w15 w16se w16cid w16 w16cex w16sdtdh w16sdtfl w16du wp14">
   <w16cid:commentId w16cid:paraId="67E62104" w16cid:durableId="3DCFB928"/>
+  <w16cid:commentId w16cid:paraId="482033BC" w16cid:durableId="2D7F68E9"/>
   <w16cid:commentId w16cid:paraId="5EFA70D5" w16cid:durableId="33B1ADB3"/>
 </w16cid:commentsIds>
 </file>
@@ -7709,4 +7798,16 @@
     </a:ext>
   </a:extLst>
 </a:theme>
+</file>
+
+<file path=customXml/item1.xml><?xml version="1.0" encoding="utf-8"?>
+<b:Sources xmlns:b="http://schemas.openxmlformats.org/officeDocument/2006/bibliography" xmlns="http://schemas.openxmlformats.org/officeDocument/2006/bibliography" SelectedStyle="\APASixthEditionOfficeOnline.xsl" StyleName="APA" Version="6"/>
+</file>
+
+<file path=customXml/itemProps1.xml><?xml version="1.0" encoding="utf-8"?>
+<ds:datastoreItem xmlns:ds="http://schemas.openxmlformats.org/officeDocument/2006/customXml" ds:itemID="{14CA5E55-E185-4E56-9EC9-1827C94AE37D}">
+  <ds:schemaRefs>
+    <ds:schemaRef ds:uri="http://schemas.openxmlformats.org/officeDocument/2006/bibliography"/>
+  </ds:schemaRefs>
+</ds:datastoreItem>
 </file>
</xml_diff>

<commit_message>
Worked on the methods part
</commit_message>
<xml_diff>
--- a/manuscript/Manuscript_draft.docx
+++ b/manuscript/Manuscript_draft.docx
@@ -851,16 +851,7 @@
           <w:bCs/>
           <w:lang w:val="en-US"/>
         </w:rPr>
-        <w:t>A</w:t>
-      </w:r>
-      <w:r>
-        <w:rPr>
-          <w:rFonts w:ascii="Segoe UI" w:hAnsi="Segoe UI" w:cs="Segoe UI"/>
-          <w:b/>
-          <w:bCs/>
-          <w:lang w:val="en-US"/>
-        </w:rPr>
-        <w:t>bstract</w:t>
+        <w:t>Abstract</w:t>
       </w:r>
     </w:p>
     <w:p>
@@ -3776,78 +3767,36 @@
           <w:rFonts w:ascii="Segoe UI" w:hAnsi="Segoe UI" w:cs="Segoe UI"/>
           <w:lang w:val="en-US" w:eastAsia="de-DE"/>
         </w:rPr>
+        <w:t xml:space="preserve"> (Suppl. Fig. 7A)</w:t>
+      </w:r>
+      <w:r>
+        <w:rPr>
+          <w:rFonts w:ascii="Segoe UI" w:hAnsi="Segoe UI" w:cs="Segoe UI"/>
+          <w:lang w:val="en-US" w:eastAsia="de-DE"/>
+        </w:rPr>
+        <w:t xml:space="preserve"> and SI ILF </w:t>
+      </w:r>
+      <w:r>
+        <w:rPr>
+          <w:rFonts w:ascii="Segoe UI" w:hAnsi="Segoe UI" w:cs="Segoe UI"/>
+          <w:lang w:val="en-US" w:eastAsia="de-DE"/>
+        </w:rPr>
+        <w:t xml:space="preserve">(Suppl. Fig. 7B) </w:t>
+      </w:r>
+      <w:r>
+        <w:rPr>
+          <w:rFonts w:ascii="Segoe UI" w:hAnsi="Segoe UI" w:cs="Segoe UI"/>
+          <w:lang w:val="en-US" w:eastAsia="de-DE"/>
+        </w:rPr>
+        <w:t>and quantified the data separately. First, we quantified the proportion of ILC subtypes.</w:t>
+      </w:r>
+      <w:r>
+        <w:rPr>
+          <w:rFonts w:ascii="Segoe UI" w:hAnsi="Segoe UI" w:cs="Segoe UI"/>
+          <w:lang w:val="en-US" w:eastAsia="de-DE"/>
+        </w:rPr>
         <w:t xml:space="preserve"> </w:t>
       </w:r>
-      <w:r>
-        <w:rPr>
-          <w:rFonts w:ascii="Segoe UI" w:hAnsi="Segoe UI" w:cs="Segoe UI"/>
-          <w:lang w:val="en-US" w:eastAsia="de-DE"/>
-        </w:rPr>
-        <w:t>(Suppl. Fig. </w:t>
-      </w:r>
-      <w:r>
-        <w:rPr>
-          <w:rFonts w:ascii="Segoe UI" w:hAnsi="Segoe UI" w:cs="Segoe UI"/>
-          <w:lang w:val="en-US" w:eastAsia="de-DE"/>
-        </w:rPr>
-        <w:t>7A)</w:t>
-      </w:r>
-      <w:r>
-        <w:rPr>
-          <w:rFonts w:ascii="Segoe UI" w:hAnsi="Segoe UI" w:cs="Segoe UI"/>
-          <w:lang w:val="en-US" w:eastAsia="de-DE"/>
-        </w:rPr>
-        <w:t xml:space="preserve"> and SI ILF </w:t>
-      </w:r>
-      <w:r>
-        <w:rPr>
-          <w:rFonts w:ascii="Segoe UI" w:hAnsi="Segoe UI" w:cs="Segoe UI"/>
-          <w:lang w:val="en-US" w:eastAsia="de-DE"/>
-        </w:rPr>
-        <w:t>(Suppl. Fig. 7</w:t>
-      </w:r>
-      <w:r>
-        <w:rPr>
-          <w:rFonts w:ascii="Segoe UI" w:hAnsi="Segoe UI" w:cs="Segoe UI"/>
-          <w:lang w:val="en-US" w:eastAsia="de-DE"/>
-        </w:rPr>
-        <w:t>B</w:t>
-      </w:r>
-      <w:r>
-        <w:rPr>
-          <w:rFonts w:ascii="Segoe UI" w:hAnsi="Segoe UI" w:cs="Segoe UI"/>
-          <w:lang w:val="en-US" w:eastAsia="de-DE"/>
-        </w:rPr>
-        <w:t>)</w:t>
-      </w:r>
-      <w:r>
-        <w:rPr>
-          <w:rFonts w:ascii="Segoe UI" w:hAnsi="Segoe UI" w:cs="Segoe UI"/>
-          <w:lang w:val="en-US" w:eastAsia="de-DE"/>
-        </w:rPr>
-        <w:t xml:space="preserve"> </w:t>
-      </w:r>
-      <w:r>
-        <w:rPr>
-          <w:rFonts w:ascii="Segoe UI" w:hAnsi="Segoe UI" w:cs="Segoe UI"/>
-          <w:lang w:val="en-US" w:eastAsia="de-DE"/>
-        </w:rPr>
-        <w:t xml:space="preserve">and quantified the data separately. </w:t>
-      </w:r>
-      <w:r>
-        <w:rPr>
-          <w:rFonts w:ascii="Segoe UI" w:hAnsi="Segoe UI" w:cs="Segoe UI"/>
-          <w:lang w:val="en-US" w:eastAsia="de-DE"/>
-        </w:rPr>
-        <w:t>First, we quantified the proportion of ILC subtypes.</w:t>
-      </w:r>
-      <w:r>
-        <w:rPr>
-          <w:rFonts w:ascii="Segoe UI" w:hAnsi="Segoe UI" w:cs="Segoe UI"/>
-          <w:lang w:val="en-US" w:eastAsia="de-DE"/>
-        </w:rPr>
-        <w:t xml:space="preserve"> </w:t>
-      </w:r>
     </w:p>
     <w:p>
       <w:pPr>
@@ -3889,33 +3838,6 @@
         </w:rPr>
         <w:t>148 NK cells/ILC1s/ILC3s and 161 ILC2s in SI ILF</w:t>
       </w:r>
-    </w:p>
-    <w:p>
-      <w:pPr>
-        <w:jc w:val="both"/>
-        <w:rPr>
-          <w:rFonts w:ascii="Segoe UI" w:hAnsi="Segoe UI" w:cs="Segoe UI"/>
-          <w:lang w:val="en-US" w:eastAsia="de-DE"/>
-        </w:rPr>
-      </w:pPr>
-    </w:p>
-    <w:p>
-      <w:pPr>
-        <w:jc w:val="both"/>
-        <w:rPr>
-          <w:rFonts w:ascii="Segoe UI" w:hAnsi="Segoe UI" w:cs="Segoe UI"/>
-          <w:lang w:val="en-US" w:eastAsia="de-DE"/>
-        </w:rPr>
-      </w:pPr>
-    </w:p>
-    <w:p>
-      <w:pPr>
-        <w:jc w:val="both"/>
-        <w:rPr>
-          <w:rFonts w:ascii="Segoe UI" w:hAnsi="Segoe UI" w:cs="Segoe UI"/>
-          <w:lang w:val="en-US" w:eastAsia="de-DE"/>
-        </w:rPr>
-      </w:pPr>
     </w:p>
     <w:p>
       <w:pPr>
@@ -4223,29 +4145,2026 @@
           <w:bCs/>
           <w:lang w:val="en-US"/>
         </w:rPr>
+        <w:t>Data analysis, cell type annotation and validation</w:t>
+      </w:r>
+    </w:p>
+    <w:p>
+      <w:pPr>
+        <w:jc w:val="both"/>
+        <w:rPr>
+          <w:rFonts w:ascii="Segoe UI" w:hAnsi="Segoe UI" w:cs="Segoe UI"/>
+          <w:lang w:val="en-US"/>
+        </w:rPr>
+      </w:pPr>
+      <w:r>
+        <w:rPr>
+          <w:rFonts w:ascii="Segoe UI" w:hAnsi="Segoe UI" w:cs="Segoe UI"/>
+          <w:lang w:val="en-US"/>
+        </w:rPr>
+        <w:t xml:space="preserve">Epithelial cluster expresses </w:t>
+      </w:r>
+      <w:proofErr w:type="spellStart"/>
+      <w:r>
+        <w:rPr>
+          <w:rFonts w:ascii="Segoe UI" w:hAnsi="Segoe UI" w:cs="Segoe UI"/>
+          <w:lang w:val="en-US"/>
+        </w:rPr>
+        <w:t>EpCAM</w:t>
+      </w:r>
+      <w:proofErr w:type="spellEnd"/>
+      <w:r>
+        <w:rPr>
+          <w:rFonts w:ascii="Segoe UI" w:hAnsi="Segoe UI" w:cs="Segoe UI"/>
+          <w:lang w:val="en-US"/>
+        </w:rPr>
+        <w:t xml:space="preserve"> and CD138. </w:t>
+      </w:r>
+      <w:commentRangeStart w:id="5"/>
+      <w:r>
+        <w:rPr>
+          <w:rFonts w:ascii="Segoe UI" w:hAnsi="Segoe UI" w:cs="Segoe UI"/>
+          <w:lang w:val="en-US"/>
+        </w:rPr>
+        <w:t xml:space="preserve">CD138 in murine lung can be expressed by epithelial cells </w:t>
+      </w:r>
+      <w:commentRangeEnd w:id="5"/>
+      <w:r>
+        <w:rPr>
+          <w:rStyle w:val="Kommentarzeichen"/>
+        </w:rPr>
+        <w:commentReference w:id="5"/>
+      </w:r>
+    </w:p>
+    <w:p>
+      <w:pPr>
+        <w:jc w:val="both"/>
+        <w:rPr>
+          <w:rFonts w:ascii="Segoe UI" w:hAnsi="Segoe UI" w:cs="Segoe UI"/>
+          <w:lang w:val="en-US"/>
+        </w:rPr>
+      </w:pPr>
+    </w:p>
+    <w:p>
+      <w:pPr>
+        <w:jc w:val="both"/>
+        <w:rPr>
+          <w:rFonts w:ascii="Segoe UI" w:hAnsi="Segoe UI" w:cs="Segoe UI"/>
+          <w:b/>
+          <w:bCs/>
+          <w:lang w:val="en-US"/>
+        </w:rPr>
+      </w:pPr>
+      <w:r>
+        <w:rPr>
+          <w:rFonts w:ascii="Segoe UI" w:hAnsi="Segoe UI" w:cs="Segoe UI"/>
+          <w:b/>
+          <w:bCs/>
+          <w:lang w:val="en-US"/>
+        </w:rPr>
+        <w:t xml:space="preserve">Quantification </w:t>
+      </w:r>
+      <w:r>
+        <w:rPr>
+          <w:rFonts w:ascii="Segoe UI" w:hAnsi="Segoe UI" w:cs="Segoe UI"/>
+          <w:b/>
+          <w:bCs/>
+          <w:lang w:val="en-US"/>
+        </w:rPr>
+        <w:t xml:space="preserve">and spatial analysis </w:t>
+      </w:r>
+      <w:r>
+        <w:rPr>
+          <w:rFonts w:ascii="Segoe UI" w:hAnsi="Segoe UI" w:cs="Segoe UI"/>
+          <w:b/>
+          <w:bCs/>
+          <w:lang w:val="en-US"/>
+        </w:rPr>
+        <w:t>of ILCs in lung</w:t>
+      </w:r>
+    </w:p>
+    <w:p>
+      <w:pPr>
+        <w:jc w:val="both"/>
+        <w:rPr>
+          <w:rFonts w:ascii="Segoe UI" w:hAnsi="Segoe UI" w:cs="Segoe UI"/>
+          <w:b/>
+          <w:bCs/>
+          <w:lang w:val="en-US"/>
+        </w:rPr>
+      </w:pPr>
+    </w:p>
+    <w:p>
+      <w:pPr>
+        <w:jc w:val="both"/>
+        <w:rPr>
+          <w:rFonts w:ascii="Segoe UI" w:hAnsi="Segoe UI" w:cs="Segoe UI"/>
+          <w:b/>
+          <w:bCs/>
+          <w:lang w:val="en-US"/>
+        </w:rPr>
+      </w:pPr>
+      <w:r>
+        <w:rPr>
+          <w:rFonts w:ascii="Segoe UI" w:hAnsi="Segoe UI" w:cs="Segoe UI"/>
+          <w:b/>
+          <w:bCs/>
+          <w:lang w:val="en-US"/>
+        </w:rPr>
+        <w:t>Quantification and spatial analysis of ILCs in SI</w:t>
+      </w:r>
+    </w:p>
+    <w:p>
+      <w:pPr>
+        <w:jc w:val="both"/>
+        <w:rPr>
+          <w:rFonts w:ascii="Segoe UI" w:hAnsi="Segoe UI" w:cs="Segoe UI"/>
+          <w:b/>
+          <w:bCs/>
+          <w:lang w:val="en-US"/>
+        </w:rPr>
+      </w:pPr>
+    </w:p>
+    <w:p>
+      <w:pPr>
+        <w:jc w:val="both"/>
+        <w:rPr>
+          <w:rFonts w:ascii="Segoe UI" w:hAnsi="Segoe UI" w:cs="Segoe UI"/>
+          <w:b/>
+          <w:bCs/>
+          <w:lang w:val="en-US"/>
+        </w:rPr>
+      </w:pPr>
+    </w:p>
+    <w:p>
+      <w:pPr>
+        <w:jc w:val="both"/>
+        <w:rPr>
+          <w:rFonts w:ascii="Segoe UI" w:hAnsi="Segoe UI" w:cs="Segoe UI"/>
+          <w:b/>
+          <w:bCs/>
+          <w:lang w:val="en-US"/>
+        </w:rPr>
+      </w:pPr>
+      <w:r>
+        <w:rPr>
+          <w:rFonts w:ascii="Segoe UI" w:hAnsi="Segoe UI" w:cs="Segoe UI"/>
+          <w:b/>
+          <w:bCs/>
+        </w:rPr>
+        <w:t xml:space="preserve">Data </w:t>
+      </w:r>
+      <w:proofErr w:type="spellStart"/>
+      <w:r>
+        <w:rPr>
+          <w:rFonts w:ascii="Segoe UI" w:hAnsi="Segoe UI" w:cs="Segoe UI"/>
+          <w:b/>
+          <w:bCs/>
+        </w:rPr>
+        <w:t>Limitations</w:t>
+      </w:r>
+      <w:proofErr w:type="spellEnd"/>
+      <w:r>
+        <w:rPr>
+          <w:rFonts w:ascii="Segoe UI" w:hAnsi="Segoe UI" w:cs="Segoe UI"/>
+          <w:b/>
+          <w:bCs/>
+        </w:rPr>
+        <w:t xml:space="preserve"> and </w:t>
+      </w:r>
+      <w:proofErr w:type="spellStart"/>
+      <w:r>
+        <w:rPr>
+          <w:rFonts w:ascii="Segoe UI" w:hAnsi="Segoe UI" w:cs="Segoe UI"/>
+          <w:b/>
+          <w:bCs/>
+        </w:rPr>
+        <w:t>Perspectives</w:t>
+      </w:r>
+      <w:proofErr w:type="spellEnd"/>
+      <w:r>
+        <w:rPr>
+          <w:rFonts w:ascii="Segoe UI" w:hAnsi="Segoe UI" w:cs="Segoe UI"/>
+          <w:b/>
+          <w:bCs/>
+        </w:rPr>
+        <w:t xml:space="preserve"> (maximum 250 </w:t>
+      </w:r>
+      <w:proofErr w:type="spellStart"/>
+      <w:r>
+        <w:rPr>
+          <w:rFonts w:ascii="Segoe UI" w:hAnsi="Segoe UI" w:cs="Segoe UI"/>
+          <w:b/>
+          <w:bCs/>
+        </w:rPr>
+        <w:t>words</w:t>
+      </w:r>
+      <w:proofErr w:type="spellEnd"/>
+      <w:r>
+        <w:rPr>
+          <w:rFonts w:ascii="Segoe UI" w:hAnsi="Segoe UI" w:cs="Segoe UI"/>
+          <w:b/>
+          <w:bCs/>
+        </w:rPr>
+        <w:t>)</w:t>
+      </w:r>
+    </w:p>
+    <w:p>
+      <w:pPr>
+        <w:jc w:val="both"/>
+        <w:rPr>
+          <w:rFonts w:ascii="Segoe UI" w:hAnsi="Segoe UI" w:cs="Segoe UI"/>
+          <w:bCs/>
+          <w:lang w:val="en-US"/>
+        </w:rPr>
+      </w:pPr>
+    </w:p>
+    <w:p>
+      <w:pPr>
+        <w:pStyle w:val="Listenabsatz"/>
+        <w:numPr>
+          <w:ilvl w:val="0"/>
+          <w:numId w:val="3"/>
+        </w:numPr>
+        <w:jc w:val="both"/>
+        <w:rPr>
+          <w:rFonts w:ascii="Segoe UI" w:hAnsi="Segoe UI" w:cs="Segoe UI"/>
+          <w:bCs/>
+          <w:lang w:val="en-US"/>
+        </w:rPr>
+      </w:pPr>
+      <w:r>
+        <w:rPr>
+          <w:rFonts w:ascii="Segoe UI" w:hAnsi="Segoe UI" w:cs="Segoe UI"/>
+          <w:bCs/>
+          <w:lang w:val="en-US"/>
+        </w:rPr>
+        <w:t>Segmentation</w:t>
+      </w:r>
+    </w:p>
+    <w:p>
+      <w:pPr>
+        <w:pStyle w:val="Listenabsatz"/>
+        <w:numPr>
+          <w:ilvl w:val="0"/>
+          <w:numId w:val="3"/>
+        </w:numPr>
+        <w:jc w:val="both"/>
+        <w:rPr>
+          <w:rFonts w:ascii="Segoe UI" w:hAnsi="Segoe UI" w:cs="Segoe UI"/>
+          <w:bCs/>
+          <w:lang w:val="en-US"/>
+        </w:rPr>
+      </w:pPr>
+      <w:r>
+        <w:rPr>
+          <w:rFonts w:ascii="Segoe UI" w:hAnsi="Segoe UI" w:cs="Segoe UI"/>
+          <w:bCs/>
+          <w:lang w:val="en-US"/>
+        </w:rPr>
+        <w:t>Analysis time</w:t>
+      </w:r>
+    </w:p>
+    <w:p>
+      <w:pPr>
+        <w:jc w:val="both"/>
+        <w:rPr>
+          <w:rFonts w:ascii="Segoe UI" w:hAnsi="Segoe UI" w:cs="Segoe UI"/>
+          <w:bCs/>
+          <w:lang w:val="en-US"/>
+        </w:rPr>
+      </w:pPr>
+    </w:p>
+    <w:p>
+      <w:pPr>
+        <w:jc w:val="both"/>
+        <w:rPr>
+          <w:rFonts w:ascii="Segoe UI" w:hAnsi="Segoe UI" w:cs="Segoe UI"/>
+          <w:b/>
+          <w:bCs/>
+          <w:lang w:val="en-US"/>
+        </w:rPr>
+      </w:pPr>
+      <w:r>
+        <w:rPr>
+          <w:rFonts w:ascii="Segoe UI" w:hAnsi="Segoe UI" w:cs="Segoe UI"/>
+          <w:b/>
+          <w:bCs/>
+          <w:lang w:val="en-US"/>
+        </w:rPr>
+        <w:t>MATERIAL AND METHODS</w:t>
+      </w:r>
+    </w:p>
+    <w:p>
+      <w:pPr>
+        <w:jc w:val="both"/>
+        <w:rPr>
+          <w:rFonts w:ascii="Segoe UI" w:hAnsi="Segoe UI" w:cs="Segoe UI"/>
+          <w:b/>
+          <w:bCs/>
+          <w:sz w:val="20"/>
+          <w:szCs w:val="20"/>
+          <w:lang w:val="en-DE"/>
+        </w:rPr>
+      </w:pPr>
+      <w:r>
+        <w:rPr>
+          <w:rFonts w:ascii="Segoe UI" w:hAnsi="Segoe UI" w:cs="Segoe UI"/>
+          <w:b/>
+          <w:bCs/>
+          <w:lang w:val="en-US"/>
+        </w:rPr>
+        <w:t>Mice</w:t>
+      </w:r>
+    </w:p>
+    <w:p>
+      <w:pPr>
+        <w:jc w:val="both"/>
+        <w:rPr>
+          <w:rFonts w:ascii="Segoe UI" w:hAnsi="Segoe UI" w:cs="Segoe UI"/>
+          <w:b/>
+          <w:bCs/>
+          <w:sz w:val="20"/>
+          <w:szCs w:val="20"/>
+          <w:lang w:val="en-DE"/>
+        </w:rPr>
+      </w:pPr>
+      <w:r>
+        <w:rPr>
+          <w:rFonts w:ascii="Segoe UI" w:hAnsi="Segoe UI" w:cs="Segoe UI"/>
+          <w:b/>
+          <w:bCs/>
+          <w:sz w:val="20"/>
+          <w:szCs w:val="20"/>
+          <w:lang w:val="en-DE"/>
+        </w:rPr>
+        <w:t>Ethical statement</w:t>
+      </w:r>
+    </w:p>
+    <w:p>
+      <w:pPr>
+        <w:jc w:val="both"/>
+        <w:rPr>
+          <w:rFonts w:ascii="Segoe UI" w:hAnsi="Segoe UI" w:cs="Segoe UI"/>
+          <w:sz w:val="20"/>
+          <w:szCs w:val="20"/>
+          <w:lang w:val="en-DE"/>
+        </w:rPr>
+      </w:pPr>
+      <w:r>
+        <w:rPr>
+          <w:rFonts w:ascii="Segoe UI" w:hAnsi="Segoe UI" w:cs="Segoe UI"/>
+          <w:sz w:val="20"/>
+          <w:szCs w:val="20"/>
+          <w:lang w:val="en-DE"/>
+        </w:rPr>
+        <w:t xml:space="preserve">The research presented in this manuscript complies with all relevant ethical regulations. All experimental procedures involving animals were carried out after approval of the study protocols by the </w:t>
+      </w:r>
+      <w:proofErr w:type="spellStart"/>
+      <w:r>
+        <w:rPr>
+          <w:rFonts w:ascii="Segoe UI" w:hAnsi="Segoe UI" w:cs="Segoe UI"/>
+          <w:sz w:val="20"/>
+          <w:szCs w:val="20"/>
+          <w:lang w:val="en-DE"/>
+        </w:rPr>
+        <w:t>Landesamt</w:t>
+      </w:r>
+      <w:proofErr w:type="spellEnd"/>
+      <w:r>
+        <w:rPr>
+          <w:rFonts w:ascii="Segoe UI" w:hAnsi="Segoe UI" w:cs="Segoe UI"/>
+          <w:sz w:val="20"/>
+          <w:szCs w:val="20"/>
+          <w:lang w:val="en-DE"/>
+        </w:rPr>
+        <w:t xml:space="preserve"> für Gesundheit und </w:t>
+      </w:r>
+      <w:proofErr w:type="spellStart"/>
+      <w:r>
+        <w:rPr>
+          <w:rFonts w:ascii="Segoe UI" w:hAnsi="Segoe UI" w:cs="Segoe UI"/>
+          <w:sz w:val="20"/>
+          <w:szCs w:val="20"/>
+          <w:lang w:val="en-DE"/>
+        </w:rPr>
+        <w:t>Soziales</w:t>
+      </w:r>
+      <w:proofErr w:type="spellEnd"/>
+      <w:r>
+        <w:rPr>
+          <w:rFonts w:ascii="Segoe UI" w:hAnsi="Segoe UI" w:cs="Segoe UI"/>
+          <w:sz w:val="20"/>
+          <w:szCs w:val="20"/>
+          <w:lang w:val="en-DE"/>
+        </w:rPr>
+        <w:t xml:space="preserve"> Berlin, animal license number (</w:t>
+      </w:r>
+      <w:r>
+        <w:rPr>
+          <w:rFonts w:ascii="Segoe UI" w:hAnsi="Segoe UI" w:cs="Segoe UI"/>
+          <w:sz w:val="20"/>
+          <w:szCs w:val="20"/>
+          <w:highlight w:val="yellow"/>
+          <w:lang w:val="en-DE"/>
+        </w:rPr>
+        <w:t>G</w:t>
+      </w:r>
+      <w:r>
+        <w:rPr>
+          <w:rFonts w:ascii="Segoe UI" w:hAnsi="Segoe UI" w:cs="Segoe UI"/>
+          <w:sz w:val="20"/>
+          <w:szCs w:val="20"/>
+          <w:lang w:val="en-DE"/>
+        </w:rPr>
+        <w:t xml:space="preserve">). Mice </w:t>
+      </w:r>
+      <w:r>
+        <w:rPr>
+          <w:rFonts w:ascii="Segoe UI" w:hAnsi="Segoe UI" w:cs="Segoe UI"/>
+          <w:sz w:val="20"/>
+          <w:szCs w:val="20"/>
+          <w:lang w:val="en-DE"/>
+        </w:rPr>
+        <w:t xml:space="preserve">used for this study </w:t>
+      </w:r>
+      <w:r>
+        <w:rPr>
+          <w:rFonts w:ascii="Segoe UI" w:hAnsi="Segoe UI" w:cs="Segoe UI"/>
+          <w:sz w:val="20"/>
+          <w:szCs w:val="20"/>
+          <w:lang w:val="en-DE"/>
+        </w:rPr>
+        <w:t xml:space="preserve">were kept </w:t>
+      </w:r>
+      <w:r>
+        <w:rPr>
+          <w:rFonts w:ascii="Segoe UI" w:hAnsi="Segoe UI" w:cs="Segoe UI"/>
+          <w:sz w:val="20"/>
+          <w:szCs w:val="20"/>
+          <w:lang w:val="en-DE"/>
+        </w:rPr>
+        <w:t>in the animal facilities of the DRFZ</w:t>
+      </w:r>
+      <w:r>
+        <w:rPr>
+          <w:rFonts w:ascii="Segoe UI" w:hAnsi="Segoe UI" w:cs="Segoe UI"/>
+          <w:sz w:val="20"/>
+          <w:szCs w:val="20"/>
+          <w:lang w:val="en-DE"/>
+        </w:rPr>
+        <w:t xml:space="preserve"> </w:t>
+      </w:r>
+      <w:r>
+        <w:rPr>
+          <w:rFonts w:ascii="Segoe UI" w:hAnsi="Segoe UI" w:cs="Segoe UI"/>
+          <w:sz w:val="20"/>
+          <w:szCs w:val="20"/>
+          <w:lang w:val="en-DE"/>
+        </w:rPr>
+        <w:t xml:space="preserve">under specific pathogen free conditions, </w:t>
+      </w:r>
+      <w:r>
+        <w:rPr>
+          <w:rFonts w:ascii="Segoe UI" w:hAnsi="Segoe UI" w:cs="Segoe UI"/>
+          <w:sz w:val="20"/>
+          <w:szCs w:val="20"/>
+          <w:lang w:val="en-DE"/>
+        </w:rPr>
+        <w:t xml:space="preserve">which included the maintenance of </w:t>
+      </w:r>
+      <w:r>
+        <w:rPr>
+          <w:rFonts w:ascii="Segoe UI" w:hAnsi="Segoe UI" w:cs="Segoe UI"/>
+          <w:sz w:val="20"/>
+          <w:szCs w:val="20"/>
+          <w:lang w:val="en-DE"/>
+        </w:rPr>
+        <w:t xml:space="preserve">a 12-h light/dark cycle with the ambient temperature set to 22 ± 2 °C and air humidity 55 ± 10% </w:t>
+      </w:r>
+      <w:proofErr w:type="spellStart"/>
+      <w:r>
+        <w:rPr>
+          <w:rFonts w:ascii="Segoe UI" w:hAnsi="Segoe UI" w:cs="Segoe UI"/>
+          <w:sz w:val="20"/>
+          <w:szCs w:val="20"/>
+          <w:lang w:val="en-DE"/>
+        </w:rPr>
+        <w:t>rH</w:t>
+      </w:r>
+      <w:proofErr w:type="spellEnd"/>
+      <w:r>
+        <w:rPr>
+          <w:rFonts w:ascii="Segoe UI" w:hAnsi="Segoe UI" w:cs="Segoe UI"/>
+          <w:sz w:val="20"/>
+          <w:szCs w:val="20"/>
+          <w:lang w:val="en-DE"/>
+        </w:rPr>
+        <w:t xml:space="preserve">. Food and autoclaved water were provided </w:t>
+      </w:r>
+      <w:r>
+        <w:rPr>
+          <w:rFonts w:ascii="Segoe UI" w:hAnsi="Segoe UI" w:cs="Segoe UI"/>
+          <w:i/>
+          <w:sz w:val="20"/>
+          <w:szCs w:val="20"/>
+          <w:lang w:val="en-DE"/>
+        </w:rPr>
+        <w:t>ad libitum</w:t>
+      </w:r>
+      <w:r>
+        <w:rPr>
+          <w:rFonts w:ascii="Segoe UI" w:hAnsi="Segoe UI" w:cs="Segoe UI"/>
+          <w:i/>
+          <w:sz w:val="20"/>
+          <w:szCs w:val="20"/>
+          <w:lang w:val="en-DE"/>
+        </w:rPr>
+        <w:t xml:space="preserve">. </w:t>
+      </w:r>
+      <w:r>
+        <w:rPr>
+          <w:rFonts w:ascii="Segoe UI" w:hAnsi="Segoe UI" w:cs="Segoe UI"/>
+          <w:sz w:val="20"/>
+          <w:szCs w:val="20"/>
+          <w:lang w:val="en-DE"/>
+        </w:rPr>
+        <w:t xml:space="preserve"> </w:t>
+      </w:r>
+      <w:r>
+        <w:rPr>
+          <w:rFonts w:ascii="Segoe UI" w:hAnsi="Segoe UI" w:cs="Segoe UI"/>
+          <w:sz w:val="20"/>
+          <w:szCs w:val="20"/>
+          <w:lang w:val="en-DE"/>
+        </w:rPr>
+        <w:t xml:space="preserve">The housing of the animals were cages that were </w:t>
+      </w:r>
+      <w:r>
+        <w:rPr>
+          <w:rFonts w:ascii="Segoe UI" w:hAnsi="Segoe UI" w:cs="Segoe UI"/>
+          <w:sz w:val="20"/>
+          <w:szCs w:val="20"/>
+          <w:lang w:val="en-DE"/>
+        </w:rPr>
+        <w:t>individually ventilated (</w:t>
+      </w:r>
+      <w:proofErr w:type="spellStart"/>
+      <w:r>
+        <w:rPr>
+          <w:rFonts w:ascii="Segoe UI" w:hAnsi="Segoe UI" w:cs="Segoe UI"/>
+          <w:sz w:val="20"/>
+          <w:szCs w:val="20"/>
+          <w:lang w:val="en-DE"/>
+        </w:rPr>
+        <w:t>IVCs</w:t>
+      </w:r>
+      <w:proofErr w:type="spellEnd"/>
+      <w:r>
+        <w:rPr>
+          <w:rFonts w:ascii="Segoe UI" w:hAnsi="Segoe UI" w:cs="Segoe UI"/>
+          <w:sz w:val="20"/>
+          <w:szCs w:val="20"/>
+          <w:lang w:val="en-DE"/>
+        </w:rPr>
+        <w:t>)</w:t>
+      </w:r>
+      <w:r>
+        <w:rPr>
+          <w:rFonts w:ascii="Segoe UI" w:hAnsi="Segoe UI" w:cs="Segoe UI"/>
+          <w:sz w:val="20"/>
+          <w:szCs w:val="20"/>
+          <w:lang w:val="en-DE"/>
+        </w:rPr>
+        <w:t xml:space="preserve"> and contained </w:t>
+      </w:r>
+      <w:r>
+        <w:rPr>
+          <w:rFonts w:ascii="Segoe UI" w:hAnsi="Segoe UI" w:cs="Segoe UI"/>
+          <w:sz w:val="20"/>
+          <w:szCs w:val="20"/>
+          <w:lang w:val="en-DE"/>
+        </w:rPr>
+        <w:t>an enriched environment. Animal experiments were conducted following the 3 R Principles</w:t>
+      </w:r>
+      <w:r>
+        <w:rPr>
+          <w:rFonts w:ascii="Segoe UI" w:hAnsi="Segoe UI" w:cs="Segoe UI"/>
+          <w:sz w:val="20"/>
+          <w:szCs w:val="20"/>
+          <w:lang w:val="en-DE"/>
+        </w:rPr>
+        <w:t>: replace, reduce, refine</w:t>
+      </w:r>
+      <w:r>
+        <w:rPr>
+          <w:rFonts w:ascii="Segoe UI" w:hAnsi="Segoe UI" w:cs="Segoe UI"/>
+          <w:sz w:val="20"/>
+          <w:szCs w:val="20"/>
+          <w:lang w:val="en-DE"/>
+        </w:rPr>
+        <w:t>. Mice were handled using tunnels to reduce stress and anxiety.</w:t>
+      </w:r>
+    </w:p>
+    <w:p>
+      <w:pPr>
+        <w:jc w:val="both"/>
+        <w:rPr>
+          <w:rFonts w:ascii="Segoe UI" w:hAnsi="Segoe UI" w:cs="Segoe UI"/>
+          <w:b/>
+          <w:sz w:val="20"/>
+          <w:szCs w:val="20"/>
+          <w:lang w:val="en-US"/>
+        </w:rPr>
+      </w:pPr>
+      <w:r>
+        <w:rPr>
+          <w:rFonts w:ascii="Segoe UI" w:hAnsi="Segoe UI" w:cs="Segoe UI"/>
+          <w:b/>
+          <w:sz w:val="20"/>
+          <w:szCs w:val="20"/>
+          <w:lang w:val="en-US"/>
+        </w:rPr>
+        <w:t>IL-33 application</w:t>
+      </w:r>
+    </w:p>
+    <w:p>
+      <w:pPr>
+        <w:jc w:val="both"/>
+        <w:rPr>
+          <w:rFonts w:ascii="Segoe UI" w:hAnsi="Segoe UI" w:cs="Segoe UI"/>
+          <w:sz w:val="20"/>
+          <w:szCs w:val="20"/>
+          <w:lang w:val="en-US"/>
+        </w:rPr>
+      </w:pPr>
+      <w:r>
+        <w:rPr>
+          <w:rFonts w:ascii="Segoe UI" w:hAnsi="Segoe UI" w:cs="Segoe UI"/>
+          <w:sz w:val="20"/>
+          <w:szCs w:val="20"/>
+          <w:lang w:val="en-US"/>
+        </w:rPr>
+        <w:t>Female 12- to 14-week-old GATA3-enhanced green fluorescent protein (</w:t>
+      </w:r>
+      <w:proofErr w:type="spellStart"/>
+      <w:r>
+        <w:rPr>
+          <w:rFonts w:ascii="Segoe UI" w:hAnsi="Segoe UI" w:cs="Segoe UI"/>
+          <w:sz w:val="20"/>
+          <w:szCs w:val="20"/>
+          <w:lang w:val="en-US"/>
+        </w:rPr>
+        <w:t>eGFP</w:t>
+      </w:r>
+      <w:proofErr w:type="spellEnd"/>
+      <w:r>
+        <w:rPr>
+          <w:rFonts w:ascii="Segoe UI" w:hAnsi="Segoe UI" w:cs="Segoe UI"/>
+          <w:sz w:val="20"/>
+          <w:szCs w:val="20"/>
+          <w:lang w:val="en-US"/>
+        </w:rPr>
+        <w:t xml:space="preserve">) reporter mice </w:t>
+      </w:r>
+      <w:r>
+        <w:rPr>
+          <w:rFonts w:ascii="Segoe UI" w:hAnsi="Segoe UI" w:cs="Segoe UI"/>
+          <w:sz w:val="20"/>
+          <w:szCs w:val="20"/>
+          <w:highlight w:val="yellow"/>
+          <w:lang w:val="en-US"/>
+        </w:rPr>
+        <w:t xml:space="preserve">(van </w:t>
+      </w:r>
+      <w:proofErr w:type="spellStart"/>
+      <w:r>
+        <w:rPr>
+          <w:rFonts w:ascii="Segoe UI" w:hAnsi="Segoe UI" w:cs="Segoe UI"/>
+          <w:sz w:val="20"/>
+          <w:szCs w:val="20"/>
+          <w:highlight w:val="yellow"/>
+          <w:lang w:val="en-US"/>
+        </w:rPr>
+        <w:t>Doorninck</w:t>
+      </w:r>
+      <w:proofErr w:type="spellEnd"/>
+      <w:r>
+        <w:rPr>
+          <w:rFonts w:ascii="Segoe UI" w:hAnsi="Segoe UI" w:cs="Segoe UI"/>
+          <w:sz w:val="20"/>
+          <w:szCs w:val="20"/>
+          <w:highlight w:val="yellow"/>
+          <w:lang w:val="en-US"/>
+        </w:rPr>
+        <w:t xml:space="preserve"> et al. 1999)</w:t>
+      </w:r>
+      <w:r>
+        <w:rPr>
+          <w:rFonts w:ascii="Segoe UI" w:hAnsi="Segoe UI" w:cs="Segoe UI"/>
+          <w:sz w:val="20"/>
+          <w:szCs w:val="20"/>
+          <w:lang w:val="en-US"/>
+        </w:rPr>
+        <w:t xml:space="preserve"> were </w:t>
+      </w:r>
+      <w:proofErr w:type="spellStart"/>
+      <w:r>
+        <w:rPr>
+          <w:rFonts w:ascii="Segoe UI" w:hAnsi="Segoe UI" w:cs="Segoe UI"/>
+          <w:sz w:val="20"/>
+          <w:szCs w:val="20"/>
+          <w:lang w:val="en-US"/>
+        </w:rPr>
+        <w:t>i.p.</w:t>
+      </w:r>
+      <w:proofErr w:type="spellEnd"/>
+      <w:r>
+        <w:rPr>
+          <w:rFonts w:ascii="Segoe UI" w:hAnsi="Segoe UI" w:cs="Segoe UI"/>
+          <w:sz w:val="20"/>
+          <w:szCs w:val="20"/>
+          <w:lang w:val="en-US"/>
+        </w:rPr>
+        <w:t>-injected with 300 ng recombinant carrier-free mouse IL-33 (</w:t>
+      </w:r>
+      <w:proofErr w:type="spellStart"/>
+      <w:r>
+        <w:rPr>
+          <w:rFonts w:ascii="Segoe UI" w:hAnsi="Segoe UI" w:cs="Segoe UI"/>
+          <w:sz w:val="20"/>
+          <w:szCs w:val="20"/>
+          <w:lang w:val="en-US"/>
+        </w:rPr>
+        <w:t>Biolegend</w:t>
+      </w:r>
+      <w:proofErr w:type="spellEnd"/>
+      <w:r>
+        <w:rPr>
+          <w:rFonts w:ascii="Segoe UI" w:hAnsi="Segoe UI" w:cs="Segoe UI"/>
+          <w:sz w:val="20"/>
+          <w:szCs w:val="20"/>
+          <w:lang w:val="en-US"/>
+        </w:rPr>
+        <w:t xml:space="preserve">, San Diego, USA) solved in 0.1 to 0.5 ml sterile saline on up to three consecutive days. The mice were inspected and </w:t>
+      </w:r>
+      <w:proofErr w:type="gramStart"/>
+      <w:r>
+        <w:rPr>
+          <w:rFonts w:ascii="Segoe UI" w:hAnsi="Segoe UI" w:cs="Segoe UI"/>
+          <w:sz w:val="20"/>
+          <w:szCs w:val="20"/>
+          <w:lang w:val="en-US"/>
+        </w:rPr>
+        <w:t>weighted</w:t>
+      </w:r>
+      <w:proofErr w:type="gramEnd"/>
+      <w:r>
+        <w:rPr>
+          <w:rFonts w:ascii="Segoe UI" w:hAnsi="Segoe UI" w:cs="Segoe UI"/>
+          <w:sz w:val="20"/>
+          <w:szCs w:val="20"/>
+          <w:lang w:val="en-US"/>
+        </w:rPr>
+        <w:t xml:space="preserve"> </w:t>
+      </w:r>
+      <w:proofErr w:type="gramStart"/>
+      <w:r>
+        <w:rPr>
+          <w:rFonts w:ascii="Segoe UI" w:hAnsi="Segoe UI" w:cs="Segoe UI"/>
+          <w:sz w:val="20"/>
+          <w:szCs w:val="20"/>
+          <w:lang w:val="en-US"/>
+        </w:rPr>
+        <w:t>on a daily basis</w:t>
+      </w:r>
+      <w:proofErr w:type="gramEnd"/>
+      <w:r>
+        <w:rPr>
+          <w:rFonts w:ascii="Segoe UI" w:hAnsi="Segoe UI" w:cs="Segoe UI"/>
+          <w:sz w:val="20"/>
+          <w:szCs w:val="20"/>
+          <w:lang w:val="en-US"/>
+        </w:rPr>
+        <w:t xml:space="preserve">. </w:t>
+      </w:r>
+    </w:p>
+    <w:p>
+      <w:pPr>
+        <w:jc w:val="both"/>
+        <w:rPr>
+          <w:rFonts w:ascii="Segoe UI" w:hAnsi="Segoe UI" w:cs="Segoe UI"/>
+          <w:b/>
+          <w:bCs/>
+          <w:sz w:val="20"/>
+          <w:szCs w:val="20"/>
+          <w:lang w:val="en-US"/>
+        </w:rPr>
+      </w:pPr>
+      <w:r>
+        <w:rPr>
+          <w:rFonts w:ascii="Segoe UI" w:hAnsi="Segoe UI" w:cs="Segoe UI"/>
+          <w:b/>
+          <w:bCs/>
+          <w:sz w:val="20"/>
+          <w:szCs w:val="20"/>
+          <w:lang w:val="en-US"/>
+        </w:rPr>
+        <w:t>Organ isolation and tissue preparation</w:t>
+      </w:r>
+    </w:p>
+    <w:p>
+      <w:pPr>
+        <w:jc w:val="both"/>
+        <w:rPr>
+          <w:rFonts w:ascii="Segoe UI" w:hAnsi="Segoe UI" w:cs="Segoe UI"/>
+          <w:sz w:val="20"/>
+          <w:szCs w:val="20"/>
+          <w:lang w:val="en-US"/>
+        </w:rPr>
+      </w:pPr>
+      <w:r>
+        <w:rPr>
+          <w:rFonts w:ascii="Segoe UI" w:hAnsi="Segoe UI" w:cs="Segoe UI"/>
+          <w:sz w:val="20"/>
+          <w:szCs w:val="20"/>
+          <w:lang w:val="en-US"/>
+        </w:rPr>
+        <w:t>Mice were sacrificed after none, 1, 2, or 3 doses of IL-33</w:t>
+      </w:r>
+      <w:r>
+        <w:rPr>
+          <w:rFonts w:ascii="Segoe UI" w:hAnsi="Segoe UI" w:cs="Segoe UI"/>
+          <w:sz w:val="20"/>
+          <w:szCs w:val="20"/>
+          <w:lang w:val="en-US"/>
+        </w:rPr>
+        <w:t>,</w:t>
+      </w:r>
+      <w:r>
+        <w:rPr>
+          <w:rFonts w:ascii="Segoe UI" w:hAnsi="Segoe UI" w:cs="Segoe UI"/>
+          <w:sz w:val="20"/>
+          <w:szCs w:val="20"/>
+          <w:lang w:val="en-US"/>
+        </w:rPr>
+        <w:t xml:space="preserve"> 24 hours after the last dose. Approximately 1.5 hours before killing the mice, </w:t>
+      </w:r>
+      <w:r>
+        <w:rPr>
+          <w:rFonts w:ascii="Segoe UI" w:hAnsi="Segoe UI" w:cs="Segoe UI"/>
+          <w:i/>
+          <w:sz w:val="20"/>
+          <w:szCs w:val="20"/>
+          <w:lang w:val="en-US"/>
+        </w:rPr>
+        <w:t>intra</w:t>
+      </w:r>
+      <w:r>
+        <w:rPr>
+          <w:rFonts w:ascii="Segoe UI" w:hAnsi="Segoe UI" w:cs="Segoe UI"/>
+          <w:i/>
+          <w:sz w:val="20"/>
+          <w:szCs w:val="20"/>
+          <w:lang w:val="en-US"/>
+        </w:rPr>
+        <w:t>-</w:t>
+      </w:r>
+      <w:r>
+        <w:rPr>
+          <w:rFonts w:ascii="Segoe UI" w:hAnsi="Segoe UI" w:cs="Segoe UI"/>
+          <w:i/>
+          <w:sz w:val="20"/>
+          <w:szCs w:val="20"/>
+          <w:lang w:val="en-US"/>
+        </w:rPr>
+        <w:t>venous (</w:t>
+      </w:r>
+      <w:proofErr w:type="spellStart"/>
+      <w:r>
+        <w:rPr>
+          <w:rFonts w:ascii="Segoe UI" w:hAnsi="Segoe UI" w:cs="Segoe UI"/>
+          <w:i/>
+          <w:sz w:val="20"/>
+          <w:szCs w:val="20"/>
+          <w:lang w:val="en-US"/>
+        </w:rPr>
+        <w:t>i.v.</w:t>
+      </w:r>
+      <w:proofErr w:type="spellEnd"/>
+      <w:r>
+        <w:rPr>
+          <w:rFonts w:ascii="Segoe UI" w:hAnsi="Segoe UI" w:cs="Segoe UI"/>
+          <w:i/>
+          <w:sz w:val="20"/>
+          <w:szCs w:val="20"/>
+          <w:lang w:val="en-US"/>
+        </w:rPr>
+        <w:t>)</w:t>
+      </w:r>
+      <w:r>
+        <w:rPr>
+          <w:rFonts w:ascii="Segoe UI" w:hAnsi="Segoe UI" w:cs="Segoe UI"/>
+          <w:sz w:val="20"/>
+          <w:szCs w:val="20"/>
+          <w:lang w:val="en-US"/>
+        </w:rPr>
+        <w:t xml:space="preserve"> administration of 200 mg/kg bodyweight Pimonidazole (</w:t>
+      </w:r>
+      <w:proofErr w:type="spellStart"/>
+      <w:r>
+        <w:rPr>
+          <w:rFonts w:ascii="Segoe UI" w:hAnsi="Segoe UI" w:cs="Segoe UI"/>
+          <w:sz w:val="20"/>
+          <w:szCs w:val="20"/>
+          <w:lang w:val="en-US"/>
+        </w:rPr>
+        <w:t>Hypoxyprobe</w:t>
+      </w:r>
+      <w:proofErr w:type="spellEnd"/>
+      <w:r>
+        <w:rPr>
+          <w:rFonts w:ascii="Segoe UI" w:hAnsi="Segoe UI" w:cs="Segoe UI"/>
+          <w:sz w:val="20"/>
+          <w:szCs w:val="20"/>
+          <w:lang w:val="en-US"/>
+        </w:rPr>
+        <w:t>, Burlington, USA) was performed. Mice were anesthetized and perfused with 1</w:t>
+      </w:r>
+      <w:r>
+        <w:rPr>
+          <w:rFonts w:ascii="Segoe UI" w:hAnsi="Segoe UI" w:cs="Segoe UI"/>
+          <w:sz w:val="20"/>
+          <w:szCs w:val="20"/>
+          <w:lang w:val="en-US"/>
+        </w:rPr>
+        <w:t> </w:t>
+      </w:r>
+      <w:r>
+        <w:rPr>
+          <w:rFonts w:ascii="Segoe UI" w:hAnsi="Segoe UI" w:cs="Segoe UI"/>
+          <w:sz w:val="20"/>
+          <w:szCs w:val="20"/>
+          <w:lang w:val="en-US"/>
+        </w:rPr>
+        <w:t>% freshly prepared electron-microscopy grade paraformaldehyde (PFA) (EMS, Hatfield, USA) solution. The SI was isolated and flushed extensively with 50</w:t>
+      </w:r>
+      <w:r>
+        <w:rPr>
+          <w:rFonts w:ascii="Segoe UI" w:hAnsi="Segoe UI" w:cs="Segoe UI"/>
+          <w:sz w:val="20"/>
+          <w:szCs w:val="20"/>
+          <w:lang w:val="en-US"/>
+        </w:rPr>
+        <w:t> </w:t>
+      </w:r>
+      <w:r>
+        <w:rPr>
+          <w:rFonts w:ascii="Segoe UI" w:hAnsi="Segoe UI" w:cs="Segoe UI"/>
+          <w:sz w:val="20"/>
+          <w:szCs w:val="20"/>
+          <w:lang w:val="en-US"/>
+        </w:rPr>
+        <w:t>ml Phosphate Buffered saline (PBS) using a syringe before incubation in freshly prepared 1</w:t>
+      </w:r>
+      <w:r>
+        <w:rPr>
+          <w:rFonts w:ascii="Segoe UI" w:hAnsi="Segoe UI" w:cs="Segoe UI"/>
+          <w:sz w:val="20"/>
+          <w:szCs w:val="20"/>
+          <w:lang w:val="en-US"/>
+        </w:rPr>
+        <w:t> </w:t>
+      </w:r>
+      <w:r>
+        <w:rPr>
+          <w:rFonts w:ascii="Segoe UI" w:hAnsi="Segoe UI" w:cs="Segoe UI"/>
+          <w:sz w:val="20"/>
+          <w:szCs w:val="20"/>
+          <w:lang w:val="en-US"/>
+        </w:rPr>
+        <w:t>% PFA in PBS solution for three hours at 4</w:t>
+      </w:r>
+      <w:r>
+        <w:rPr>
+          <w:rFonts w:ascii="Segoe UI" w:hAnsi="Segoe UI" w:cs="Segoe UI"/>
+          <w:sz w:val="20"/>
+          <w:szCs w:val="20"/>
+          <w:lang w:val="en-US"/>
+        </w:rPr>
+        <w:t> </w:t>
+      </w:r>
+      <w:r>
+        <w:rPr>
+          <w:rFonts w:ascii="Segoe UI" w:hAnsi="Segoe UI" w:cs="Segoe UI"/>
+          <w:sz w:val="20"/>
+          <w:szCs w:val="20"/>
+          <w:lang w:val="en-US"/>
+        </w:rPr>
+        <w:t>°C. The lungs were isolated still connected by the trachea, and incubated for three hours in 1</w:t>
+      </w:r>
+      <w:r>
+        <w:rPr>
+          <w:rFonts w:ascii="Segoe UI" w:hAnsi="Segoe UI" w:cs="Segoe UI"/>
+          <w:sz w:val="20"/>
+          <w:szCs w:val="20"/>
+          <w:lang w:val="en-US"/>
+        </w:rPr>
+        <w:t> </w:t>
+      </w:r>
+      <w:r>
+        <w:rPr>
+          <w:rFonts w:ascii="Segoe UI" w:hAnsi="Segoe UI" w:cs="Segoe UI"/>
+          <w:sz w:val="20"/>
+          <w:szCs w:val="20"/>
+          <w:lang w:val="en-US"/>
+        </w:rPr>
+        <w:t>% PFA solution at 4</w:t>
+      </w:r>
+      <w:r>
+        <w:rPr>
+          <w:rFonts w:ascii="Segoe UI" w:hAnsi="Segoe UI" w:cs="Segoe UI"/>
+          <w:sz w:val="20"/>
+          <w:szCs w:val="20"/>
+          <w:lang w:val="en-US"/>
+        </w:rPr>
+        <w:t> </w:t>
+      </w:r>
+      <w:r>
+        <w:rPr>
+          <w:rFonts w:ascii="Segoe UI" w:hAnsi="Segoe UI" w:cs="Segoe UI"/>
+          <w:sz w:val="20"/>
+          <w:szCs w:val="20"/>
+          <w:lang w:val="en-US"/>
+        </w:rPr>
+        <w:t>°C. The PFA solution was discarded, and the samples rinsed with cold PBS for 2-5</w:t>
+      </w:r>
+      <w:r>
+        <w:rPr>
+          <w:rFonts w:ascii="Segoe UI" w:hAnsi="Segoe UI" w:cs="Segoe UI"/>
+          <w:sz w:val="20"/>
+          <w:szCs w:val="20"/>
+          <w:lang w:val="en-US"/>
+        </w:rPr>
+        <w:t> </w:t>
+      </w:r>
+      <w:r>
+        <w:rPr>
+          <w:rFonts w:ascii="Segoe UI" w:hAnsi="Segoe UI" w:cs="Segoe UI"/>
+          <w:sz w:val="20"/>
+          <w:szCs w:val="20"/>
+          <w:lang w:val="en-US"/>
+        </w:rPr>
+        <w:t>min on ice. Afterwards, the organs were incubated in 15</w:t>
+      </w:r>
+      <w:r>
+        <w:rPr>
+          <w:rFonts w:ascii="Segoe UI" w:hAnsi="Segoe UI" w:cs="Segoe UI"/>
+          <w:sz w:val="20"/>
+          <w:szCs w:val="20"/>
+          <w:lang w:val="en-US"/>
+        </w:rPr>
+        <w:t> </w:t>
+      </w:r>
+      <w:r>
+        <w:rPr>
+          <w:rFonts w:ascii="Segoe UI" w:hAnsi="Segoe UI" w:cs="Segoe UI"/>
+          <w:sz w:val="20"/>
+          <w:szCs w:val="20"/>
+          <w:lang w:val="en-US"/>
+        </w:rPr>
+        <w:t>% sucrose solution at 4</w:t>
+      </w:r>
+      <w:r>
+        <w:rPr>
+          <w:rFonts w:ascii="Segoe UI" w:hAnsi="Segoe UI" w:cs="Segoe UI"/>
+          <w:sz w:val="20"/>
+          <w:szCs w:val="20"/>
+          <w:lang w:val="en-US"/>
+        </w:rPr>
+        <w:t> </w:t>
+      </w:r>
+      <w:r>
+        <w:rPr>
+          <w:rFonts w:ascii="Segoe UI" w:hAnsi="Segoe UI" w:cs="Segoe UI"/>
+          <w:sz w:val="20"/>
+          <w:szCs w:val="20"/>
+          <w:lang w:val="en-US"/>
+        </w:rPr>
+        <w:t xml:space="preserve">°C. After 6 to 12 hours, the sucrose solution was </w:t>
+      </w:r>
+      <w:proofErr w:type="gramStart"/>
+      <w:r>
+        <w:rPr>
+          <w:rFonts w:ascii="Segoe UI" w:hAnsi="Segoe UI" w:cs="Segoe UI"/>
+          <w:sz w:val="20"/>
+          <w:szCs w:val="20"/>
+          <w:lang w:val="en-US"/>
+        </w:rPr>
+        <w:t>discarded</w:t>
+      </w:r>
+      <w:proofErr w:type="gramEnd"/>
+      <w:r>
+        <w:rPr>
+          <w:rFonts w:ascii="Segoe UI" w:hAnsi="Segoe UI" w:cs="Segoe UI"/>
+          <w:sz w:val="20"/>
+          <w:szCs w:val="20"/>
+          <w:lang w:val="en-US"/>
+        </w:rPr>
+        <w:t xml:space="preserve"> and the samples were put into 30</w:t>
+      </w:r>
+      <w:r>
+        <w:rPr>
+          <w:rFonts w:ascii="Segoe UI" w:hAnsi="Segoe UI" w:cs="Segoe UI"/>
+          <w:sz w:val="20"/>
+          <w:szCs w:val="20"/>
+          <w:lang w:val="en-US"/>
+        </w:rPr>
+        <w:t> </w:t>
+      </w:r>
+      <w:r>
+        <w:rPr>
+          <w:rFonts w:ascii="Segoe UI" w:hAnsi="Segoe UI" w:cs="Segoe UI"/>
+          <w:sz w:val="20"/>
+          <w:szCs w:val="20"/>
+          <w:lang w:val="en-US"/>
+        </w:rPr>
+        <w:t>% sucrose solution for 6 to 12</w:t>
+      </w:r>
+      <w:r>
+        <w:rPr>
+          <w:rFonts w:ascii="Segoe UI" w:hAnsi="Segoe UI" w:cs="Segoe UI"/>
+          <w:sz w:val="20"/>
+          <w:szCs w:val="20"/>
+          <w:lang w:val="en-US"/>
+        </w:rPr>
+        <w:t> </w:t>
+      </w:r>
+      <w:r>
+        <w:rPr>
+          <w:rFonts w:ascii="Segoe UI" w:hAnsi="Segoe UI" w:cs="Segoe UI"/>
+          <w:sz w:val="20"/>
+          <w:szCs w:val="20"/>
+          <w:lang w:val="en-US"/>
+        </w:rPr>
+        <w:t>hours at 4</w:t>
+      </w:r>
+      <w:r>
+        <w:rPr>
+          <w:rFonts w:ascii="Segoe UI" w:hAnsi="Segoe UI" w:cs="Segoe UI"/>
+          <w:sz w:val="20"/>
+          <w:szCs w:val="20"/>
+          <w:lang w:val="en-US"/>
+        </w:rPr>
+        <w:t> </w:t>
+      </w:r>
+      <w:r>
+        <w:rPr>
+          <w:rFonts w:ascii="Segoe UI" w:hAnsi="Segoe UI" w:cs="Segoe UI"/>
+          <w:sz w:val="20"/>
+          <w:szCs w:val="20"/>
+          <w:lang w:val="en-US"/>
+        </w:rPr>
+        <w:t xml:space="preserve">°C. Lung samples were prepared </w:t>
+      </w:r>
+      <w:r>
+        <w:rPr>
+          <w:rFonts w:ascii="Segoe UI" w:hAnsi="Segoe UI" w:cs="Segoe UI"/>
+          <w:sz w:val="20"/>
+          <w:szCs w:val="20"/>
+          <w:lang w:val="en-US"/>
+        </w:rPr>
         <w:lastRenderedPageBreak/>
-        <w:t>Data analysis, cell type annotation and validation</w:t>
-      </w:r>
-    </w:p>
-    <w:p>
-      <w:pPr>
-        <w:jc w:val="both"/>
-        <w:rPr>
-          <w:rFonts w:ascii="Segoe UI" w:hAnsi="Segoe UI" w:cs="Segoe UI"/>
-          <w:lang w:val="en-US"/>
-        </w:rPr>
-      </w:pPr>
-      <w:r>
-        <w:rPr>
-          <w:rFonts w:ascii="Segoe UI" w:hAnsi="Segoe UI" w:cs="Segoe UI"/>
-          <w:lang w:val="en-US"/>
-        </w:rPr>
-        <w:t xml:space="preserve">Epithelial cluster expresses </w:t>
+        <w:t xml:space="preserve">by inflating the lungs through the trachea with 1:2 </w:t>
       </w:r>
       <w:proofErr w:type="spellStart"/>
-      <w:r>
-        <w:rPr>
-          <w:rFonts w:ascii="Segoe UI" w:hAnsi="Segoe UI" w:cs="Segoe UI"/>
+      <w:proofErr w:type="gramStart"/>
+      <w:r>
+        <w:rPr>
+          <w:rFonts w:ascii="Segoe UI" w:hAnsi="Segoe UI" w:cs="Segoe UI"/>
+          <w:sz w:val="20"/>
+          <w:szCs w:val="20"/>
+          <w:lang w:val="en-US"/>
+        </w:rPr>
+        <w:t>PBS:Tissue</w:t>
+      </w:r>
+      <w:proofErr w:type="gramEnd"/>
+      <w:r>
+        <w:rPr>
+          <w:rFonts w:ascii="Segoe UI" w:hAnsi="Segoe UI" w:cs="Segoe UI"/>
+          <w:sz w:val="20"/>
+          <w:szCs w:val="20"/>
+          <w:lang w:val="en-US"/>
+        </w:rPr>
+        <w:t>-Tek</w:t>
+      </w:r>
+      <w:proofErr w:type="spellEnd"/>
+      <w:r>
+        <w:rPr>
+          <w:rFonts w:ascii="Segoe UI" w:hAnsi="Segoe UI" w:cs="Segoe UI"/>
+          <w:sz w:val="20"/>
+          <w:szCs w:val="20"/>
+          <w:lang w:val="en-US"/>
+        </w:rPr>
+        <w:t xml:space="preserve"> O.C.T. Compound (Sakura) solution using a syringe and carefully put into prefilled cryomolds containing O.C.T. medium. To prepare the SI for freezing, the SI was cut into three equal parts. Each part was then slid on blunt scissors and carefully cut longitudinally. Swiss roll samples were prepared </w:t>
+      </w:r>
+      <w:r>
+        <w:rPr>
+          <w:rFonts w:ascii="Segoe UI" w:hAnsi="Segoe UI" w:cs="Segoe UI"/>
+          <w:sz w:val="20"/>
+          <w:szCs w:val="20"/>
+          <w:highlight w:val="yellow"/>
+          <w:lang w:val="en-US"/>
+        </w:rPr>
+        <w:t>(</w:t>
+      </w:r>
+      <w:proofErr w:type="spellStart"/>
+      <w:r>
+        <w:rPr>
+          <w:rFonts w:ascii="Segoe UI" w:hAnsi="Segoe UI" w:cs="Segoe UI"/>
+          <w:sz w:val="20"/>
+          <w:szCs w:val="20"/>
+          <w:highlight w:val="yellow"/>
+          <w:lang w:val="en-US"/>
+        </w:rPr>
+        <w:t>Moolenbeek</w:t>
+      </w:r>
+      <w:proofErr w:type="spellEnd"/>
+      <w:r>
+        <w:rPr>
+          <w:rFonts w:ascii="Segoe UI" w:hAnsi="Segoe UI" w:cs="Segoe UI"/>
+          <w:sz w:val="20"/>
+          <w:szCs w:val="20"/>
+          <w:highlight w:val="yellow"/>
+          <w:lang w:val="en-US"/>
+        </w:rPr>
+        <w:t xml:space="preserve"> &amp; </w:t>
+      </w:r>
+      <w:proofErr w:type="spellStart"/>
+      <w:r>
+        <w:rPr>
+          <w:rFonts w:ascii="Segoe UI" w:hAnsi="Segoe UI" w:cs="Segoe UI"/>
+          <w:sz w:val="20"/>
+          <w:szCs w:val="20"/>
+          <w:highlight w:val="yellow"/>
+          <w:lang w:val="en-US"/>
+        </w:rPr>
+        <w:t>Ruitenberg</w:t>
+      </w:r>
+      <w:proofErr w:type="spellEnd"/>
+      <w:r>
+        <w:rPr>
+          <w:rFonts w:ascii="Segoe UI" w:hAnsi="Segoe UI" w:cs="Segoe UI"/>
+          <w:sz w:val="20"/>
+          <w:szCs w:val="20"/>
+          <w:highlight w:val="yellow"/>
+          <w:lang w:val="en-US"/>
+        </w:rPr>
+        <w:t xml:space="preserve"> 1981)</w:t>
+      </w:r>
+      <w:r>
+        <w:rPr>
+          <w:rFonts w:ascii="Segoe UI" w:hAnsi="Segoe UI" w:cs="Segoe UI"/>
+          <w:sz w:val="20"/>
+          <w:szCs w:val="20"/>
+          <w:lang w:val="en-US"/>
+        </w:rPr>
+        <w:t xml:space="preserve"> and carefully put into cryomolds filled with O.C.T. medium.</w:t>
+      </w:r>
+    </w:p>
+    <w:p>
+      <w:pPr>
+        <w:jc w:val="both"/>
+        <w:rPr>
+          <w:rFonts w:ascii="Segoe UI" w:hAnsi="Segoe UI" w:cs="Segoe UI"/>
+          <w:b/>
+          <w:bCs/>
+          <w:lang w:val="en-US"/>
+        </w:rPr>
+      </w:pPr>
+      <w:r>
+        <w:rPr>
+          <w:rFonts w:ascii="Segoe UI" w:hAnsi="Segoe UI" w:cs="Segoe UI"/>
+          <w:b/>
+          <w:bCs/>
+          <w:lang w:val="en-US"/>
+        </w:rPr>
+        <w:t>Cyclic IF: Multi epitope ligand cartography (MELC)</w:t>
+      </w:r>
+    </w:p>
+    <w:p>
+      <w:pPr>
+        <w:jc w:val="both"/>
+        <w:rPr>
+          <w:rFonts w:ascii="Segoe UI" w:hAnsi="Segoe UI" w:cs="Segoe UI"/>
+          <w:b/>
+          <w:bCs/>
+          <w:sz w:val="20"/>
+          <w:szCs w:val="20"/>
+          <w:lang w:val="en-US"/>
+        </w:rPr>
+      </w:pPr>
+      <w:r>
+        <w:rPr>
+          <w:rFonts w:ascii="Segoe UI" w:hAnsi="Segoe UI" w:cs="Segoe UI"/>
+          <w:b/>
+          <w:bCs/>
+          <w:sz w:val="20"/>
+          <w:szCs w:val="20"/>
+          <w:lang w:val="en-US"/>
+        </w:rPr>
+        <w:t xml:space="preserve">Tissue Preparation </w:t>
+      </w:r>
+    </w:p>
+    <w:p>
+      <w:pPr>
+        <w:jc w:val="both"/>
+        <w:rPr>
+          <w:rFonts w:ascii="Segoe UI" w:hAnsi="Segoe UI" w:cs="Segoe UI"/>
+          <w:color w:val="212121"/>
+          <w:sz w:val="20"/>
+          <w:szCs w:val="20"/>
+          <w:lang w:val="en-US"/>
+        </w:rPr>
+      </w:pPr>
+      <w:r>
+        <w:rPr>
+          <w:rFonts w:ascii="Segoe UI" w:hAnsi="Segoe UI" w:cs="Segoe UI"/>
+          <w:color w:val="212121"/>
+          <w:sz w:val="20"/>
+          <w:szCs w:val="20"/>
+          <w:lang w:val="en-US"/>
+        </w:rPr>
+        <w:t>Fresh frozen tissue was cut 5 µm thick with a NX80 cryotome (</w:t>
+      </w:r>
+      <w:proofErr w:type="spellStart"/>
+      <w:r>
+        <w:rPr>
+          <w:rFonts w:ascii="Segoe UI" w:hAnsi="Segoe UI" w:cs="Segoe UI"/>
+          <w:color w:val="212121"/>
+          <w:sz w:val="20"/>
+          <w:szCs w:val="20"/>
+          <w:lang w:val="en-US"/>
+        </w:rPr>
+        <w:t>ThermoFisher</w:t>
+      </w:r>
+      <w:proofErr w:type="spellEnd"/>
+      <w:r>
+        <w:rPr>
+          <w:rFonts w:ascii="Segoe UI" w:hAnsi="Segoe UI" w:cs="Segoe UI"/>
+          <w:color w:val="212121"/>
+          <w:sz w:val="20"/>
+          <w:szCs w:val="20"/>
+          <w:lang w:val="en-US"/>
+        </w:rPr>
+        <w:t>, Waltham, Massachusetts, USA)</w:t>
+      </w:r>
+      <w:r>
+        <w:rPr>
+          <w:rFonts w:ascii="Segoe UI" w:hAnsi="Segoe UI" w:cs="Segoe UI"/>
+          <w:color w:val="212121"/>
+          <w:sz w:val="20"/>
+          <w:szCs w:val="20"/>
+          <w:lang w:val="en-US"/>
+        </w:rPr>
+        <w:t xml:space="preserve"> </w:t>
+      </w:r>
+      <w:r>
+        <w:rPr>
+          <w:rFonts w:ascii="Segoe UI" w:hAnsi="Segoe UI" w:cs="Segoe UI"/>
+          <w:color w:val="212121"/>
+          <w:sz w:val="20"/>
+          <w:szCs w:val="20"/>
+          <w:lang w:val="en-US"/>
+        </w:rPr>
+        <w:t xml:space="preserve">on 3-aminopropyltriethoxysilane (APES)-coated cover slides (24 × 60 mm; Menzel-Gläser, Braunschweig, Germany). Samples were fixed for 10 min at room temperature using a freshly opened EM grade PFA ampulla (methanol- and </w:t>
+      </w:r>
+      <w:proofErr w:type="spellStart"/>
+      <w:r>
+        <w:rPr>
+          <w:rFonts w:ascii="Segoe UI" w:hAnsi="Segoe UI" w:cs="Segoe UI"/>
+          <w:color w:val="212121"/>
+          <w:sz w:val="20"/>
+          <w:szCs w:val="20"/>
+          <w:lang w:val="en-US"/>
+        </w:rPr>
+        <w:t>RNAse</w:t>
+      </w:r>
+      <w:proofErr w:type="spellEnd"/>
+      <w:r>
+        <w:rPr>
+          <w:rFonts w:ascii="Segoe UI" w:hAnsi="Segoe UI" w:cs="Segoe UI"/>
+          <w:color w:val="212121"/>
+          <w:sz w:val="20"/>
+          <w:szCs w:val="20"/>
+          <w:lang w:val="en-US"/>
+        </w:rPr>
+        <w:t>-free; Electron Microscopy Sciences, Hatfield, Philadelphia, USA) diluted to 2%. After washing three times with PBS, samples were permeabilized with 0.2% Triton X-100 in PBS for 10 min at room temperature. Subsequently, a blocking step with 10% goat serum and 1% BSA in PBS was performed for at least 20 min. Afterwards, a fluid chamber holding 100 </w:t>
+      </w:r>
+      <w:r>
+        <w:rPr>
+          <w:rFonts w:ascii="Segoe UI" w:hAnsi="Segoe UI" w:cs="Segoe UI"/>
+          <w:color w:val="212121"/>
+          <w:sz w:val="20"/>
+          <w:szCs w:val="20"/>
+        </w:rPr>
+        <w:t>μ</w:t>
+      </w:r>
+      <w:r>
+        <w:rPr>
+          <w:rFonts w:ascii="Segoe UI" w:hAnsi="Segoe UI" w:cs="Segoe UI"/>
+          <w:color w:val="212121"/>
+          <w:sz w:val="20"/>
+          <w:szCs w:val="20"/>
+          <w:lang w:val="en-US"/>
+        </w:rPr>
+        <w:t>l of PBS was created using “press-to-seal” silicone sheets (Life technologies, Carlsbad, California, USA; 1.0 mm thickness) with a circular cut-out (10 mm diameter), which was attached to the coverslip, surrounding the sample.</w:t>
+      </w:r>
+    </w:p>
+    <w:p>
+      <w:pPr>
+        <w:jc w:val="both"/>
+        <w:rPr>
+          <w:rFonts w:ascii="Segoe UI" w:hAnsi="Segoe UI" w:cs="Segoe UI"/>
+          <w:b/>
+          <w:bCs/>
+          <w:lang w:val="en-US"/>
+        </w:rPr>
+      </w:pPr>
+      <w:r>
+        <w:rPr>
+          <w:rFonts w:ascii="Segoe UI" w:hAnsi="Segoe UI" w:cs="Segoe UI"/>
+          <w:color w:val="212121"/>
+          <w:sz w:val="20"/>
+          <w:szCs w:val="20"/>
+          <w:lang w:val="en-US"/>
+        </w:rPr>
+        <w:t>For every MELC run, a bottle of fresh PBS with 1% BSA and 0.02% Triton X-100 was used. The sample was placed on the sample holder and fixed with adhesive tape followed by accurate positioning of the binning lens, the light path, as well as Köhler illumination of the microscope.</w:t>
+      </w:r>
+    </w:p>
+    <w:p>
+      <w:pPr>
+        <w:jc w:val="both"/>
+        <w:rPr>
+          <w:rFonts w:ascii="Segoe UI" w:hAnsi="Segoe UI" w:cs="Segoe UI"/>
+          <w:b/>
+          <w:bCs/>
+          <w:sz w:val="20"/>
+          <w:szCs w:val="20"/>
+          <w:lang w:val="en-US"/>
+        </w:rPr>
+      </w:pPr>
+      <w:r>
+        <w:rPr>
+          <w:rFonts w:ascii="Segoe UI" w:hAnsi="Segoe UI" w:cs="Segoe UI"/>
+          <w:b/>
+          <w:bCs/>
+          <w:sz w:val="20"/>
+          <w:szCs w:val="20"/>
+          <w:lang w:val="en-US"/>
+        </w:rPr>
+        <w:t>I</w:t>
+      </w:r>
+      <w:r>
+        <w:rPr>
+          <w:rFonts w:ascii="Segoe UI" w:hAnsi="Segoe UI" w:cs="Segoe UI"/>
+          <w:b/>
+          <w:bCs/>
+          <w:sz w:val="20"/>
+          <w:szCs w:val="20"/>
+          <w:lang w:val="en-US"/>
+        </w:rPr>
+        <w:t>mage Acquisition</w:t>
+      </w:r>
+    </w:p>
+    <w:p>
+      <w:pPr>
+        <w:jc w:val="both"/>
+        <w:rPr>
+          <w:rFonts w:ascii="Segoe UI" w:hAnsi="Segoe UI" w:cs="Segoe UI"/>
+          <w:bCs/>
+          <w:lang w:val="en-US"/>
+        </w:rPr>
+      </w:pPr>
+      <w:r>
+        <w:rPr>
+          <w:rFonts w:ascii="Segoe UI" w:hAnsi="Segoe UI" w:cs="Segoe UI"/>
+          <w:bCs/>
+          <w:lang w:val="en-US"/>
+        </w:rPr>
+        <w:t xml:space="preserve">The data was acquired using a modified </w:t>
+      </w:r>
+      <w:proofErr w:type="spellStart"/>
+      <w:r>
+        <w:rPr>
+          <w:rFonts w:ascii="Segoe UI" w:hAnsi="Segoe UI" w:cs="Segoe UI"/>
+          <w:bCs/>
+          <w:lang w:val="en-US"/>
+        </w:rPr>
+        <w:t>Toponome</w:t>
+      </w:r>
+      <w:proofErr w:type="spellEnd"/>
+      <w:r>
+        <w:rPr>
+          <w:rFonts w:ascii="Segoe UI" w:hAnsi="Segoe UI" w:cs="Segoe UI"/>
+          <w:bCs/>
+          <w:lang w:val="en-US"/>
+        </w:rPr>
+        <w:t xml:space="preserve"> Image Cycler Mm3</w:t>
+      </w:r>
+      <w:r>
+        <w:rPr>
+          <w:rFonts w:ascii="Segoe UI" w:hAnsi="Segoe UI" w:cs="Segoe UI"/>
+          <w:bCs/>
+          <w:lang w:val="en-US"/>
+        </w:rPr>
+        <w:t xml:space="preserve"> (Tic) (</w:t>
+      </w:r>
+      <w:proofErr w:type="spellStart"/>
+      <w:r>
+        <w:rPr>
+          <w:rFonts w:ascii="Segoe UI" w:hAnsi="Segoe UI" w:cs="Segoe UI"/>
+          <w:bCs/>
+          <w:lang w:val="en-US"/>
+        </w:rPr>
+        <w:t>Meltec</w:t>
+      </w:r>
+      <w:proofErr w:type="spellEnd"/>
+      <w:r>
+        <w:rPr>
+          <w:rFonts w:ascii="Segoe UI" w:hAnsi="Segoe UI" w:cs="Segoe UI"/>
+          <w:bCs/>
+          <w:lang w:val="en-US"/>
+        </w:rPr>
+        <w:t xml:space="preserve"> GmbH &amp; Co. KG, Magdeburg, Germany)</w:t>
+      </w:r>
+      <w:r>
+        <w:rPr>
+          <w:rFonts w:ascii="Segoe UI" w:hAnsi="Segoe UI" w:cs="Segoe UI"/>
+          <w:bCs/>
+          <w:lang w:val="en-US"/>
+        </w:rPr>
+        <w:t xml:space="preserve"> and </w:t>
+      </w:r>
+      <w:r>
+        <w:rPr>
+          <w:rFonts w:ascii="Segoe UI" w:hAnsi="Segoe UI" w:cs="Segoe UI"/>
+          <w:bCs/>
+          <w:lang w:val="en-US"/>
+        </w:rPr>
+        <w:t>a</w:t>
+      </w:r>
+      <w:r>
+        <w:rPr>
+          <w:rFonts w:ascii="Segoe UI" w:hAnsi="Segoe UI" w:cs="Segoe UI"/>
+          <w:bCs/>
+          <w:lang w:val="en-US"/>
+        </w:rPr>
+        <w:t xml:space="preserve"> </w:t>
+      </w:r>
+      <w:proofErr w:type="spellStart"/>
+      <w:r>
+        <w:rPr>
+          <w:rFonts w:ascii="Segoe UI" w:hAnsi="Segoe UI" w:cs="Segoe UI"/>
+          <w:bCs/>
+          <w:lang w:val="en-US"/>
+        </w:rPr>
+        <w:t>BioDecipher</w:t>
+      </w:r>
+      <w:proofErr w:type="spellEnd"/>
+      <w:r>
+        <w:rPr>
+          <w:rFonts w:ascii="Segoe UI" w:hAnsi="Segoe UI" w:cs="Segoe UI"/>
+          <w:bCs/>
+          <w:lang w:val="en-US"/>
+        </w:rPr>
+        <w:t xml:space="preserve"> Device 1.0 </w:t>
+      </w:r>
+      <w:r>
+        <w:rPr>
+          <w:rFonts w:ascii="Segoe UI" w:hAnsi="Segoe UI" w:cs="Segoe UI"/>
+          <w:bCs/>
+          <w:lang w:val="en-US"/>
+        </w:rPr>
+        <w:t>(</w:t>
+      </w:r>
+      <w:proofErr w:type="spellStart"/>
+      <w:r>
+        <w:rPr>
+          <w:rFonts w:ascii="Segoe UI" w:hAnsi="Segoe UI" w:cs="Segoe UI"/>
+          <w:bCs/>
+          <w:lang w:val="en-US"/>
+        </w:rPr>
+        <w:t>BioDecipher</w:t>
+      </w:r>
+      <w:proofErr w:type="spellEnd"/>
+      <w:r>
+        <w:rPr>
+          <w:rFonts w:ascii="Segoe UI" w:hAnsi="Segoe UI" w:cs="Segoe UI"/>
+          <w:bCs/>
+          <w:lang w:val="en-US"/>
+        </w:rPr>
+        <w:t xml:space="preserve"> GmbH, Magdeburg, Germany). Details of equipped components are summarized in </w:t>
+      </w:r>
+      <w:r>
+        <w:rPr>
+          <w:rFonts w:ascii="Segoe UI" w:hAnsi="Segoe UI" w:cs="Segoe UI"/>
+          <w:bCs/>
+          <w:lang w:val="en-US"/>
+        </w:rPr>
+        <w:t xml:space="preserve">supplementary </w:t>
+      </w:r>
+      <w:r>
+        <w:rPr>
+          <w:rFonts w:ascii="Segoe UI" w:hAnsi="Segoe UI" w:cs="Segoe UI"/>
+          <w:bCs/>
+          <w:lang w:val="en-US"/>
+        </w:rPr>
+        <w:t xml:space="preserve">table 1. </w:t>
+      </w:r>
+    </w:p>
+    <w:p>
+      <w:pPr>
+        <w:jc w:val="both"/>
+        <w:rPr>
+          <w:rFonts w:ascii="Segoe UI" w:hAnsi="Segoe UI" w:cs="Segoe UI"/>
+          <w:bCs/>
+          <w:lang w:val="en-US"/>
+        </w:rPr>
+      </w:pPr>
+      <w:r>
+        <w:rPr>
+          <w:rFonts w:ascii="Segoe UI" w:hAnsi="Segoe UI" w:cs="Segoe UI"/>
+          <w:bCs/>
+          <w:lang w:val="en-US"/>
+        </w:rPr>
+        <w:t xml:space="preserve">MELC image acquisition consists of 4 steps that are repeated in cycles: (1) Antibody incubation for 15 to 55 mins and 30 automatic washing steps; (2) Image acquisition of up to 4 channels of 3 previously selected FOVs; (3) Photo-bleaching of 5 to 30 mins of each FOV; (4) Image acquisition of the bleaching image for every selected FOV. </w:t>
+      </w:r>
+      <w:r>
+        <w:rPr>
+          <w:rFonts w:ascii="Segoe UI" w:hAnsi="Segoe UI" w:cs="Segoe UI"/>
+          <w:bCs/>
+          <w:lang w:val="en-US"/>
+        </w:rPr>
+        <w:t xml:space="preserve">During image acquisition, image stacks of 10 in both positive and negative z-dimension were acquired sized 2048 x 2048 pixels, where each pixel represented 0.325 µm. </w:t>
+      </w:r>
+    </w:p>
+    <w:p>
+      <w:pPr>
+        <w:jc w:val="both"/>
+        <w:rPr>
+          <w:rFonts w:ascii="Segoe UI" w:hAnsi="Segoe UI" w:cs="Segoe UI"/>
+          <w:b/>
+          <w:bCs/>
+          <w:sz w:val="20"/>
+          <w:szCs w:val="20"/>
+          <w:lang w:val="en-US"/>
+        </w:rPr>
+      </w:pPr>
+      <w:r>
+        <w:rPr>
+          <w:rFonts w:ascii="Segoe UI" w:hAnsi="Segoe UI" w:cs="Segoe UI"/>
+          <w:b/>
+          <w:bCs/>
+          <w:sz w:val="20"/>
+          <w:szCs w:val="20"/>
+          <w:lang w:val="en-US"/>
+        </w:rPr>
+        <w:t xml:space="preserve">Antibody </w:t>
+      </w:r>
+      <w:r>
+        <w:rPr>
+          <w:rFonts w:ascii="Segoe UI" w:hAnsi="Segoe UI" w:cs="Segoe UI"/>
+          <w:b/>
+          <w:bCs/>
+          <w:sz w:val="20"/>
+          <w:szCs w:val="20"/>
+          <w:lang w:val="en-US"/>
+        </w:rPr>
+        <w:t>Panel</w:t>
+      </w:r>
+    </w:p>
+    <w:p>
+      <w:pPr>
+        <w:jc w:val="both"/>
+        <w:rPr>
+          <w:rFonts w:ascii="Segoe UI" w:hAnsi="Segoe UI" w:cs="Segoe UI"/>
+          <w:bCs/>
+          <w:lang w:val="en-US"/>
+        </w:rPr>
+      </w:pPr>
+      <w:r>
+        <w:rPr>
+          <w:rFonts w:ascii="Segoe UI" w:hAnsi="Segoe UI" w:cs="Segoe UI"/>
+          <w:bCs/>
+          <w:lang w:val="en-US"/>
+        </w:rPr>
+        <w:t xml:space="preserve">All antibodies used for this study were titrated for the optimal dilution in murine lung and SI samples and are summarized in Supplementary table 2. </w:t>
+      </w:r>
+      <w:r>
+        <w:rPr>
+          <w:rFonts w:ascii="Segoe UI" w:hAnsi="Segoe UI" w:cs="Segoe UI"/>
+          <w:bCs/>
+          <w:lang w:val="en-US"/>
+        </w:rPr>
+        <w:t xml:space="preserve">Optimal order of the antibodies was determined by test experiments. </w:t>
+      </w:r>
+      <w:r>
+        <w:rPr>
+          <w:rFonts w:ascii="Segoe UI" w:hAnsi="Segoe UI" w:cs="Segoe UI"/>
+          <w:bCs/>
+          <w:lang w:val="en-US"/>
+        </w:rPr>
+        <w:t>Steric hindrance issues that might appear due to this specific labeling order have been ruled out as previously shown.</w:t>
+      </w:r>
+    </w:p>
+    <w:p>
+      <w:pPr>
+        <w:jc w:val="both"/>
+        <w:rPr>
+          <w:rFonts w:ascii="Segoe UI" w:hAnsi="Segoe UI" w:cs="Segoe UI"/>
+          <w:bCs/>
+          <w:lang w:val="en-US"/>
+        </w:rPr>
+      </w:pPr>
+      <w:r>
+        <w:rPr>
+          <w:rFonts w:ascii="Segoe UI" w:hAnsi="Segoe UI" w:cs="Segoe UI"/>
+          <w:bCs/>
+          <w:lang w:val="en-US"/>
+        </w:rPr>
+        <w:t xml:space="preserve">For each experiment, 60 µl of freshly prepared antibody dilution was pipetted in a 96-well plate. </w:t>
+      </w:r>
+    </w:p>
+    <w:p>
+      <w:pPr>
+        <w:jc w:val="both"/>
+        <w:rPr>
+          <w:rFonts w:ascii="Segoe UI" w:hAnsi="Segoe UI" w:cs="Segoe UI"/>
+          <w:b/>
+          <w:bCs/>
+          <w:sz w:val="20"/>
+          <w:szCs w:val="20"/>
+          <w:lang w:val="en-US"/>
+        </w:rPr>
+      </w:pPr>
+      <w:r>
+        <w:rPr>
+          <w:rFonts w:ascii="Segoe UI" w:hAnsi="Segoe UI" w:cs="Segoe UI"/>
+          <w:b/>
+          <w:bCs/>
+          <w:sz w:val="20"/>
+          <w:szCs w:val="20"/>
+          <w:lang w:val="en-US"/>
+        </w:rPr>
+        <w:t>Image Pre-processing</w:t>
+      </w:r>
+    </w:p>
+    <w:p>
+      <w:pPr>
+        <w:jc w:val="both"/>
+        <w:rPr>
+          <w:rFonts w:ascii="Segoe UI" w:hAnsi="Segoe UI" w:cs="Segoe UI"/>
+          <w:bCs/>
+          <w:lang w:val="en-US"/>
+        </w:rPr>
+      </w:pPr>
+      <w:r>
+        <w:rPr>
+          <w:rFonts w:ascii="Segoe UI" w:hAnsi="Segoe UI" w:cs="Segoe UI"/>
+          <w:bCs/>
+          <w:lang w:val="en-US"/>
+        </w:rPr>
+        <w:t xml:space="preserve">Image preprocessing of the Tic MELC data was performed as previously described (Pascual-Reguant et al. 2021). For the MELC data acquired with the </w:t>
+      </w:r>
+      <w:proofErr w:type="spellStart"/>
+      <w:r>
+        <w:rPr>
+          <w:rFonts w:ascii="Segoe UI" w:hAnsi="Segoe UI" w:cs="Segoe UI"/>
+          <w:bCs/>
+          <w:lang w:val="en-US"/>
+        </w:rPr>
+        <w:t>BioDecipher</w:t>
+      </w:r>
+      <w:proofErr w:type="spellEnd"/>
+      <w:r>
+        <w:rPr>
+          <w:rFonts w:ascii="Segoe UI" w:hAnsi="Segoe UI" w:cs="Segoe UI"/>
+          <w:bCs/>
+          <w:lang w:val="en-US"/>
+        </w:rPr>
+        <w:t xml:space="preserve"> device, the implemented </w:t>
+      </w:r>
+      <w:proofErr w:type="spellStart"/>
+      <w:r>
+        <w:rPr>
+          <w:rFonts w:ascii="Segoe UI" w:hAnsi="Segoe UI" w:cs="Segoe UI"/>
+          <w:bCs/>
+          <w:lang w:val="en-US"/>
+        </w:rPr>
+        <w:t>TICobserver</w:t>
+      </w:r>
+      <w:proofErr w:type="spellEnd"/>
+      <w:r>
+        <w:rPr>
+          <w:rFonts w:ascii="Segoe UI" w:hAnsi="Segoe UI" w:cs="Segoe UI"/>
+          <w:bCs/>
+          <w:lang w:val="en-US"/>
+        </w:rPr>
+        <w:t xml:space="preserve"> software (</w:t>
+      </w:r>
+      <w:proofErr w:type="spellStart"/>
+      <w:r>
+        <w:rPr>
+          <w:rFonts w:ascii="Segoe UI" w:hAnsi="Segoe UI" w:cs="Segoe UI"/>
+          <w:bCs/>
+          <w:lang w:val="en-US"/>
+        </w:rPr>
+        <w:t>BioDecipher</w:t>
+      </w:r>
+      <w:proofErr w:type="spellEnd"/>
+      <w:r>
+        <w:rPr>
+          <w:rFonts w:ascii="Segoe UI" w:hAnsi="Segoe UI" w:cs="Segoe UI"/>
+          <w:bCs/>
+          <w:lang w:val="en-US"/>
+        </w:rPr>
+        <w:t xml:space="preserve"> GmbH, Magdeburg, Germany) was used. Both approaches </w:t>
+      </w:r>
+      <w:r>
+        <w:rPr>
+          <w:rFonts w:ascii="Segoe UI" w:hAnsi="Segoe UI" w:cs="Segoe UI"/>
+          <w:bCs/>
+          <w:lang w:val="en-US"/>
+        </w:rPr>
+        <w:lastRenderedPageBreak/>
+        <w:t>comprised image registration, background subtraction, and illumination correction, and achieved comparable results. Image normalization was performed in Fiji ImageJ (</w:t>
+      </w:r>
+      <w:proofErr w:type="spellStart"/>
+      <w:r>
+        <w:rPr>
+          <w:rFonts w:ascii="Segoe UI" w:hAnsi="Segoe UI" w:cs="Segoe UI"/>
+          <w:bCs/>
+          <w:lang w:val="en-US"/>
+        </w:rPr>
+        <w:t>Schindelin</w:t>
+      </w:r>
+      <w:proofErr w:type="spellEnd"/>
+      <w:r>
+        <w:rPr>
+          <w:rFonts w:ascii="Segoe UI" w:hAnsi="Segoe UI" w:cs="Segoe UI"/>
+          <w:bCs/>
+          <w:lang w:val="en-US"/>
+        </w:rPr>
+        <w:t xml:space="preserve"> et al. 2012; </w:t>
+      </w:r>
+      <w:proofErr w:type="spellStart"/>
+      <w:r>
+        <w:rPr>
+          <w:rFonts w:ascii="Segoe UI" w:hAnsi="Segoe UI" w:cs="Segoe UI"/>
+          <w:bCs/>
+          <w:lang w:val="en-US"/>
+        </w:rPr>
+        <w:t>Schindelin</w:t>
+      </w:r>
+      <w:proofErr w:type="spellEnd"/>
+      <w:r>
+        <w:rPr>
+          <w:rFonts w:ascii="Segoe UI" w:hAnsi="Segoe UI" w:cs="Segoe UI"/>
+          <w:bCs/>
+          <w:lang w:val="en-US"/>
+        </w:rPr>
+        <w:t xml:space="preserve"> et al. 2015) just as described in previous publications, and included background estimation (rolling ball algorithm), edge removal, as well as image intensity scaling (Holzwarth et al. 2018; Pascual-Reguant et al. 2021; Mothes et al. 2023). Each staining was manually examined for artefacts and excluded when major auto-fluorescent artefacts covered a dominant area of the stained tissue. If a minor artefact </w:t>
+      </w:r>
+      <w:proofErr w:type="gramStart"/>
+      <w:r>
+        <w:rPr>
+          <w:rFonts w:ascii="Segoe UI" w:hAnsi="Segoe UI" w:cs="Segoe UI"/>
+          <w:bCs/>
+          <w:lang w:val="en-US"/>
+        </w:rPr>
+        <w:t>was located in</w:t>
+      </w:r>
+      <w:proofErr w:type="gramEnd"/>
+      <w:r>
+        <w:rPr>
+          <w:rFonts w:ascii="Segoe UI" w:hAnsi="Segoe UI" w:cs="Segoe UI"/>
+          <w:bCs/>
+          <w:lang w:val="en-US"/>
+        </w:rPr>
+        <w:t xml:space="preserve"> a part of the image, where there was no tissue or only covered an area of up to 10 cells, the artefact was cut out from the image and standardization was re</w:t>
+      </w:r>
+      <w:r>
+        <w:rPr>
+          <w:rFonts w:ascii="Segoe UI" w:hAnsi="Segoe UI" w:cs="Segoe UI"/>
+          <w:bCs/>
+          <w:lang w:val="en-US"/>
+        </w:rPr>
+        <w:t>-</w:t>
+      </w:r>
+      <w:r>
+        <w:rPr>
+          <w:rFonts w:ascii="Segoe UI" w:hAnsi="Segoe UI" w:cs="Segoe UI"/>
+          <w:bCs/>
+          <w:lang w:val="en-US"/>
+        </w:rPr>
+        <w:t>applied.</w:t>
+      </w:r>
+    </w:p>
+    <w:p>
+      <w:pPr>
+        <w:jc w:val="both"/>
+        <w:rPr>
+          <w:rFonts w:ascii="Segoe UI" w:hAnsi="Segoe UI" w:cs="Segoe UI"/>
+          <w:b/>
+          <w:bCs/>
+          <w:sz w:val="20"/>
+          <w:szCs w:val="20"/>
+          <w:lang w:val="en-US"/>
+        </w:rPr>
+      </w:pPr>
+      <w:r>
+        <w:rPr>
+          <w:rFonts w:ascii="Segoe UI" w:hAnsi="Segoe UI" w:cs="Segoe UI"/>
+          <w:b/>
+          <w:bCs/>
+          <w:sz w:val="20"/>
+          <w:szCs w:val="20"/>
+          <w:lang w:val="en-US"/>
+        </w:rPr>
+        <w:t xml:space="preserve">Pixel classification using </w:t>
+      </w:r>
+      <w:proofErr w:type="spellStart"/>
+      <w:r>
+        <w:rPr>
+          <w:rFonts w:ascii="Segoe UI" w:hAnsi="Segoe UI" w:cs="Segoe UI"/>
+          <w:b/>
+          <w:bCs/>
+          <w:sz w:val="20"/>
+          <w:szCs w:val="20"/>
+          <w:lang w:val="en-US"/>
+        </w:rPr>
+        <w:t>Ilastik</w:t>
+      </w:r>
+      <w:proofErr w:type="spellEnd"/>
+    </w:p>
+    <w:p>
+      <w:pPr>
+        <w:jc w:val="both"/>
+        <w:rPr>
+          <w:rFonts w:ascii="Segoe UI" w:hAnsi="Segoe UI" w:cs="Segoe UI"/>
+          <w:bCs/>
+          <w:lang w:val="en-US"/>
+        </w:rPr>
+      </w:pPr>
+      <w:r>
+        <w:rPr>
+          <w:rFonts w:ascii="Segoe UI" w:hAnsi="Segoe UI" w:cs="Segoe UI"/>
+          <w:bCs/>
+          <w:lang w:val="en-US"/>
+        </w:rPr>
+        <w:t xml:space="preserve">Pixel classification was done using </w:t>
+      </w:r>
+      <w:proofErr w:type="spellStart"/>
+      <w:r>
+        <w:rPr>
+          <w:rFonts w:ascii="Segoe UI" w:hAnsi="Segoe UI" w:cs="Segoe UI"/>
+          <w:bCs/>
+          <w:lang w:val="en-US"/>
+        </w:rPr>
+        <w:t>Ilastik</w:t>
+      </w:r>
+      <w:proofErr w:type="spellEnd"/>
+      <w:r>
+        <w:rPr>
+          <w:rFonts w:ascii="Segoe UI" w:hAnsi="Segoe UI" w:cs="Segoe UI"/>
+          <w:bCs/>
+          <w:lang w:val="en-US"/>
+        </w:rPr>
+        <w:t xml:space="preserve"> (Berg et al. 2019). The integrated random forest algorithm was trained based on the IF overlay depicting the nuclei (DAPI or </w:t>
+      </w:r>
+      <w:proofErr w:type="spellStart"/>
+      <w:r>
+        <w:rPr>
+          <w:rFonts w:ascii="Segoe UI" w:hAnsi="Segoe UI" w:cs="Segoe UI"/>
+          <w:bCs/>
+          <w:lang w:val="en-US"/>
+        </w:rPr>
+        <w:t>Sytox</w:t>
+      </w:r>
+      <w:proofErr w:type="spellEnd"/>
+      <w:r>
+        <w:rPr>
+          <w:rFonts w:ascii="Segoe UI" w:hAnsi="Segoe UI" w:cs="Segoe UI"/>
+          <w:bCs/>
+          <w:lang w:val="en-US"/>
+        </w:rPr>
+        <w:t>) and a Z-projection of selected membrane markers (</w:t>
+      </w:r>
+      <w:proofErr w:type="spellStart"/>
+      <w:r>
+        <w:rPr>
+          <w:rFonts w:ascii="Segoe UI" w:hAnsi="Segoe UI" w:cs="Segoe UI"/>
+          <w:bCs/>
           <w:lang w:val="en-US"/>
         </w:rPr>
         <w:t>EpCAM</w:t>
@@ -4254,572 +6173,475 @@
       <w:r>
         <w:rPr>
           <w:rFonts w:ascii="Segoe UI" w:hAnsi="Segoe UI" w:cs="Segoe UI"/>
-          <w:lang w:val="en-US"/>
-        </w:rPr>
-        <w:t xml:space="preserve"> and CD138. </w:t>
-      </w:r>
-      <w:commentRangeStart w:id="5"/>
-      <w:r>
-        <w:rPr>
-          <w:rFonts w:ascii="Segoe UI" w:hAnsi="Segoe UI" w:cs="Segoe UI"/>
-          <w:lang w:val="en-US"/>
-        </w:rPr>
-        <w:t xml:space="preserve">CD138 in murine lung can be expressed by epithelial cells </w:t>
-      </w:r>
-      <w:commentRangeEnd w:id="5"/>
-      <w:r>
-        <w:rPr>
-          <w:rStyle w:val="Kommentarzeichen"/>
-        </w:rPr>
-        <w:commentReference w:id="5"/>
-      </w:r>
-    </w:p>
-    <w:p>
-      <w:pPr>
-        <w:jc w:val="both"/>
-        <w:rPr>
-          <w:rFonts w:ascii="Segoe UI" w:hAnsi="Segoe UI" w:cs="Segoe UI"/>
-          <w:lang w:val="en-US"/>
-        </w:rPr>
-      </w:pPr>
-    </w:p>
-    <w:p>
-      <w:pPr>
-        <w:jc w:val="both"/>
-        <w:rPr>
-          <w:rFonts w:ascii="Segoe UI" w:hAnsi="Segoe UI" w:cs="Segoe UI"/>
-          <w:b/>
-          <w:bCs/>
-          <w:lang w:val="en-US"/>
-        </w:rPr>
-      </w:pPr>
-      <w:r>
-        <w:rPr>
-          <w:rFonts w:ascii="Segoe UI" w:hAnsi="Segoe UI" w:cs="Segoe UI"/>
-          <w:b/>
-          <w:bCs/>
-          <w:lang w:val="en-US"/>
-        </w:rPr>
-        <w:t xml:space="preserve">Quantification </w:t>
-      </w:r>
-      <w:r>
-        <w:rPr>
-          <w:rFonts w:ascii="Segoe UI" w:hAnsi="Segoe UI" w:cs="Segoe UI"/>
-          <w:b/>
-          <w:bCs/>
-          <w:lang w:val="en-US"/>
-        </w:rPr>
-        <w:t xml:space="preserve">and spatial analysis </w:t>
-      </w:r>
-      <w:r>
-        <w:rPr>
-          <w:rFonts w:ascii="Segoe UI" w:hAnsi="Segoe UI" w:cs="Segoe UI"/>
-          <w:b/>
-          <w:bCs/>
-          <w:lang w:val="en-US"/>
-        </w:rPr>
-        <w:t>of ILCs in lung</w:t>
-      </w:r>
-    </w:p>
-    <w:p>
-      <w:pPr>
-        <w:jc w:val="both"/>
-        <w:rPr>
-          <w:rFonts w:ascii="Segoe UI" w:hAnsi="Segoe UI" w:cs="Segoe UI"/>
-          <w:b/>
-          <w:bCs/>
-          <w:lang w:val="en-US"/>
-        </w:rPr>
-      </w:pPr>
-    </w:p>
-    <w:p>
-      <w:pPr>
-        <w:jc w:val="both"/>
-        <w:rPr>
-          <w:rFonts w:ascii="Segoe UI" w:hAnsi="Segoe UI" w:cs="Segoe UI"/>
-          <w:b/>
-          <w:bCs/>
-          <w:lang w:val="en-US"/>
-        </w:rPr>
-      </w:pPr>
-      <w:r>
-        <w:rPr>
-          <w:rFonts w:ascii="Segoe UI" w:hAnsi="Segoe UI" w:cs="Segoe UI"/>
-          <w:b/>
-          <w:bCs/>
-          <w:lang w:val="en-US"/>
-        </w:rPr>
-        <w:t xml:space="preserve">Quantification and spatial analysis of ILCs in </w:t>
-      </w:r>
-      <w:r>
-        <w:rPr>
-          <w:rFonts w:ascii="Segoe UI" w:hAnsi="Segoe UI" w:cs="Segoe UI"/>
-          <w:b/>
-          <w:bCs/>
-          <w:lang w:val="en-US"/>
-        </w:rPr>
-        <w:t>SI</w:t>
-      </w:r>
-    </w:p>
-    <w:p>
-      <w:pPr>
-        <w:jc w:val="both"/>
-        <w:rPr>
-          <w:rFonts w:ascii="Segoe UI" w:hAnsi="Segoe UI" w:cs="Segoe UI"/>
-          <w:b/>
-          <w:bCs/>
-          <w:lang w:val="en-US"/>
-        </w:rPr>
-      </w:pPr>
-    </w:p>
-    <w:p>
-      <w:pPr>
-        <w:jc w:val="both"/>
-        <w:rPr>
-          <w:rFonts w:ascii="Segoe UI" w:hAnsi="Segoe UI" w:cs="Segoe UI"/>
-          <w:b/>
-          <w:bCs/>
-          <w:lang w:val="en-US"/>
-        </w:rPr>
-      </w:pPr>
-    </w:p>
-    <w:p>
-      <w:pPr>
-        <w:jc w:val="both"/>
-        <w:rPr>
-          <w:rFonts w:ascii="Segoe UI" w:hAnsi="Segoe UI" w:cs="Segoe UI"/>
-          <w:b/>
-          <w:bCs/>
-          <w:lang w:val="en-US"/>
-        </w:rPr>
-      </w:pPr>
-      <w:r>
-        <w:rPr>
-          <w:rFonts w:ascii="Segoe UI" w:hAnsi="Segoe UI" w:cs="Segoe UI"/>
-          <w:b/>
-          <w:bCs/>
+          <w:bCs/>
+          <w:lang w:val="en-US"/>
+        </w:rPr>
+        <w:t xml:space="preserve">, CD45, CD44, CD11c, CD4, LYVE-1, </w:t>
+      </w:r>
+      <w:proofErr w:type="spellStart"/>
+      <w:r>
+        <w:rPr>
+          <w:rFonts w:ascii="Segoe UI" w:hAnsi="Segoe UI" w:cs="Segoe UI"/>
+          <w:bCs/>
+          <w:lang w:val="en-US"/>
+        </w:rPr>
+        <w:t>podoplanin</w:t>
+      </w:r>
+      <w:proofErr w:type="spellEnd"/>
+      <w:r>
+        <w:rPr>
+          <w:rFonts w:ascii="Segoe UI" w:hAnsi="Segoe UI" w:cs="Segoe UI"/>
+          <w:bCs/>
+          <w:lang w:val="en-US"/>
+        </w:rPr>
+        <w:t xml:space="preserve"> (PDPN), Sca1, CD68, platelet derived growth factor receptor-α (</w:t>
+      </w:r>
+      <w:proofErr w:type="spellStart"/>
+      <w:r>
+        <w:rPr>
+          <w:rFonts w:ascii="Segoe UI" w:hAnsi="Segoe UI" w:cs="Segoe UI"/>
+          <w:bCs/>
+          <w:lang w:val="en-US"/>
+        </w:rPr>
+        <w:t>PDGFRa</w:t>
+      </w:r>
+      <w:proofErr w:type="spellEnd"/>
+      <w:r>
+        <w:rPr>
+          <w:rFonts w:ascii="Segoe UI" w:hAnsi="Segoe UI" w:cs="Segoe UI"/>
+          <w:bCs/>
+          <w:lang w:val="en-US"/>
+        </w:rPr>
+        <w:t>), CD138, fibronectin (FN), sialic acid binding Ig-like lectin F (</w:t>
+      </w:r>
+      <w:proofErr w:type="spellStart"/>
+      <w:r>
+        <w:rPr>
+          <w:rFonts w:ascii="Segoe UI" w:hAnsi="Segoe UI" w:cs="Segoe UI"/>
+          <w:bCs/>
+          <w:lang w:val="en-US"/>
+        </w:rPr>
+        <w:t>SiglecF</w:t>
+      </w:r>
+      <w:proofErr w:type="spellEnd"/>
+      <w:r>
+        <w:rPr>
+          <w:rFonts w:ascii="Segoe UI" w:hAnsi="Segoe UI" w:cs="Segoe UI"/>
+          <w:bCs/>
+          <w:lang w:val="en-US"/>
+        </w:rPr>
+        <w:t xml:space="preserve">), and Kappa) to classify pixels into Nuclei, Cytoplasm, and </w:t>
+      </w:r>
+      <w:proofErr w:type="spellStart"/>
+      <w:r>
+        <w:rPr>
+          <w:rFonts w:ascii="Segoe UI" w:hAnsi="Segoe UI" w:cs="Segoe UI"/>
+          <w:bCs/>
+          <w:lang w:val="en-US"/>
+        </w:rPr>
+        <w:t>Extacellular</w:t>
+      </w:r>
+      <w:proofErr w:type="spellEnd"/>
+      <w:r>
+        <w:rPr>
+          <w:rFonts w:ascii="Segoe UI" w:hAnsi="Segoe UI" w:cs="Segoe UI"/>
+          <w:bCs/>
+          <w:lang w:val="en-US"/>
+        </w:rPr>
+        <w:t xml:space="preserve"> matrix (ECM). Training was performed separately for lung and SI data. Visual inspection and minor adjustments of each FOV resulted in optimized probability maps for Nuclei, Cytoplasm and ECM that were exported.</w:t>
+      </w:r>
+    </w:p>
+    <w:p>
+      <w:pPr>
+        <w:jc w:val="both"/>
+        <w:rPr>
+          <w:rFonts w:ascii="Segoe UI" w:hAnsi="Segoe UI" w:cs="Segoe UI"/>
+          <w:b/>
+          <w:bCs/>
+          <w:sz w:val="20"/>
+          <w:szCs w:val="20"/>
+          <w:lang w:val="en-US"/>
+        </w:rPr>
+      </w:pPr>
+      <w:r>
+        <w:rPr>
+          <w:rFonts w:ascii="Segoe UI" w:hAnsi="Segoe UI" w:cs="Segoe UI"/>
+          <w:b/>
+          <w:bCs/>
+          <w:sz w:val="20"/>
+          <w:szCs w:val="20"/>
+          <w:lang w:val="en-US"/>
+        </w:rPr>
+        <w:t xml:space="preserve">Segmentation and feature extraction </w:t>
+      </w:r>
+    </w:p>
+    <w:p>
+      <w:pPr>
+        <w:jc w:val="both"/>
+        <w:rPr>
+          <w:rFonts w:ascii="Segoe UI" w:hAnsi="Segoe UI" w:cs="Segoe UI"/>
+          <w:bCs/>
+          <w:lang w:val="en-US"/>
+        </w:rPr>
+      </w:pPr>
+      <w:r>
+        <w:rPr>
+          <w:rFonts w:ascii="Segoe UI" w:hAnsi="Segoe UI" w:cs="Segoe UI"/>
+          <w:bCs/>
+          <w:lang w:val="en-US"/>
+        </w:rPr>
+        <w:t xml:space="preserve">Probability maps created with </w:t>
+      </w:r>
+      <w:proofErr w:type="spellStart"/>
+      <w:r>
+        <w:rPr>
+          <w:rFonts w:ascii="Segoe UI" w:hAnsi="Segoe UI" w:cs="Segoe UI"/>
+          <w:bCs/>
+          <w:lang w:val="en-US"/>
+        </w:rPr>
+        <w:t>Ilastik</w:t>
+      </w:r>
+      <w:proofErr w:type="spellEnd"/>
+      <w:r>
+        <w:rPr>
+          <w:rFonts w:ascii="Segoe UI" w:hAnsi="Segoe UI" w:cs="Segoe UI"/>
+          <w:bCs/>
+          <w:lang w:val="en-US"/>
+        </w:rPr>
+        <w:t xml:space="preserve"> together with 16-bit greyscale images were used as input for </w:t>
+      </w:r>
+      <w:proofErr w:type="spellStart"/>
+      <w:r>
+        <w:rPr>
+          <w:rFonts w:ascii="Segoe UI" w:hAnsi="Segoe UI" w:cs="Segoe UI"/>
+          <w:bCs/>
+          <w:lang w:val="en-US"/>
+        </w:rPr>
+        <w:t>CellProfiler</w:t>
+      </w:r>
+      <w:proofErr w:type="spellEnd"/>
+      <w:r>
+        <w:rPr>
+          <w:rFonts w:ascii="Segoe UI" w:hAnsi="Segoe UI" w:cs="Segoe UI"/>
+          <w:bCs/>
+          <w:lang w:val="en-US"/>
+        </w:rPr>
+        <w:t xml:space="preserve"> 4.0 (Stirling et al. 2021) for segmentation of nuclei and cells, as well as for feature extraction and data export. For each FOV of a MELC experiment, the probability maps for Nuclei, Cytoplasm and ECM created in </w:t>
+      </w:r>
+      <w:proofErr w:type="spellStart"/>
+      <w:r>
+        <w:rPr>
+          <w:rFonts w:ascii="Segoe UI" w:hAnsi="Segoe UI" w:cs="Segoe UI"/>
+          <w:bCs/>
+          <w:lang w:val="en-US"/>
+        </w:rPr>
+        <w:t>Ilastik</w:t>
+      </w:r>
+      <w:proofErr w:type="spellEnd"/>
+      <w:r>
+        <w:rPr>
+          <w:rFonts w:ascii="Segoe UI" w:hAnsi="Segoe UI" w:cs="Segoe UI"/>
+          <w:bCs/>
+          <w:lang w:val="en-US"/>
+        </w:rPr>
+        <w:t xml:space="preserve">, as well as all single marker images standardized, and intensity adapted were used as input in </w:t>
+      </w:r>
+      <w:proofErr w:type="spellStart"/>
+      <w:r>
+        <w:rPr>
+          <w:rFonts w:ascii="Segoe UI" w:hAnsi="Segoe UI" w:cs="Segoe UI"/>
+          <w:bCs/>
+          <w:lang w:val="en-US"/>
+        </w:rPr>
+        <w:t>CellProfiler</w:t>
+      </w:r>
+      <w:proofErr w:type="spellEnd"/>
+      <w:r>
+        <w:rPr>
+          <w:rFonts w:ascii="Segoe UI" w:hAnsi="Segoe UI" w:cs="Segoe UI"/>
+          <w:bCs/>
+          <w:lang w:val="en-US"/>
+        </w:rPr>
+        <w:t xml:space="preserve">. Before the actual segmentation, image subtraction was performed by subtracting the ECM probability map from the nuclei probability map as well as from the cytoplasm probability map using </w:t>
+      </w:r>
+      <w:proofErr w:type="spellStart"/>
+      <w:r>
+        <w:rPr>
+          <w:rFonts w:ascii="Segoe UI" w:hAnsi="Segoe UI" w:cs="Segoe UI"/>
+          <w:bCs/>
+          <w:lang w:val="en-US"/>
+        </w:rPr>
+        <w:t>CellProfiler’s</w:t>
+      </w:r>
+      <w:proofErr w:type="spellEnd"/>
+      <w:r>
+        <w:rPr>
+          <w:rFonts w:ascii="Segoe UI" w:hAnsi="Segoe UI" w:cs="Segoe UI"/>
+          <w:bCs/>
+          <w:lang w:val="en-US"/>
+        </w:rPr>
+        <w:t xml:space="preserve"> </w:t>
+      </w:r>
+      <w:proofErr w:type="spellStart"/>
+      <w:r>
+        <w:rPr>
+          <w:rFonts w:ascii="Segoe UI" w:hAnsi="Segoe UI" w:cs="Segoe UI"/>
+          <w:bCs/>
+          <w:lang w:val="en-US"/>
+        </w:rPr>
+        <w:t>ImageMath</w:t>
+      </w:r>
+      <w:proofErr w:type="spellEnd"/>
+      <w:r>
+        <w:rPr>
+          <w:rFonts w:ascii="Segoe UI" w:hAnsi="Segoe UI" w:cs="Segoe UI"/>
+          <w:bCs/>
+          <w:lang w:val="en-US"/>
+        </w:rPr>
+        <w:t xml:space="preserve"> module. Subsequently, the subtracted nuclei image was used for segmentation of nuclei as primary objects with the module </w:t>
+      </w:r>
+      <w:proofErr w:type="spellStart"/>
+      <w:r>
+        <w:rPr>
+          <w:rFonts w:ascii="Segoe UI" w:hAnsi="Segoe UI" w:cs="Segoe UI"/>
+          <w:bCs/>
+          <w:lang w:val="en-US"/>
+        </w:rPr>
+        <w:t>IdentifyPrimaryObjects</w:t>
+      </w:r>
+      <w:proofErr w:type="spellEnd"/>
+      <w:r>
+        <w:rPr>
+          <w:rFonts w:ascii="Segoe UI" w:hAnsi="Segoe UI" w:cs="Segoe UI"/>
+          <w:bCs/>
+          <w:lang w:val="en-US"/>
+        </w:rPr>
+        <w:t xml:space="preserve"> with advanced settings.</w:t>
+      </w:r>
+    </w:p>
+    <w:p>
+      <w:pPr>
+        <w:jc w:val="both"/>
+        <w:rPr>
+          <w:rFonts w:ascii="Segoe UI" w:hAnsi="Segoe UI" w:cs="Segoe UI"/>
+          <w:bCs/>
+          <w:lang w:val="en-US"/>
+        </w:rPr>
+      </w:pPr>
+      <w:r>
+        <w:rPr>
+          <w:rFonts w:ascii="Segoe UI" w:hAnsi="Segoe UI" w:cs="Segoe UI"/>
+          <w:bCs/>
+          <w:lang w:val="en-US"/>
+        </w:rPr>
+        <w:t xml:space="preserve">By applying an adaptive thresholding strategy and a two class Otsu as the thresholding method segmentation of nuclei was achieved. Using the identified primary objects (nuclei) as seed points and similar settings as for the primary objects, secondary objects were identified by running the </w:t>
+      </w:r>
+      <w:proofErr w:type="spellStart"/>
+      <w:r>
+        <w:rPr>
+          <w:rFonts w:ascii="Segoe UI" w:hAnsi="Segoe UI" w:cs="Segoe UI"/>
+          <w:bCs/>
+          <w:lang w:val="en-US"/>
+        </w:rPr>
+        <w:t>IdentifySecondaryObjetcs</w:t>
+      </w:r>
+      <w:proofErr w:type="spellEnd"/>
+      <w:r>
+        <w:rPr>
+          <w:rFonts w:ascii="Segoe UI" w:hAnsi="Segoe UI" w:cs="Segoe UI"/>
+          <w:bCs/>
+          <w:lang w:val="en-US"/>
+        </w:rPr>
+        <w:t xml:space="preserve"> module. The identified secondary objects represented cells. Tertiary objects, named cytoplasm were created by subtraction of nuclei (primary objects) from cells (secondary objects) implemented in the </w:t>
+      </w:r>
+      <w:proofErr w:type="spellStart"/>
+      <w:r>
+        <w:rPr>
+          <w:rFonts w:ascii="Segoe UI" w:hAnsi="Segoe UI" w:cs="Segoe UI"/>
+          <w:bCs/>
+          <w:lang w:val="en-US"/>
+        </w:rPr>
+        <w:t>IdentifyingTertaryObjects</w:t>
+      </w:r>
+      <w:proofErr w:type="spellEnd"/>
+      <w:r>
+        <w:rPr>
+          <w:rFonts w:ascii="Segoe UI" w:hAnsi="Segoe UI" w:cs="Segoe UI"/>
+          <w:bCs/>
+          <w:lang w:val="en-US"/>
+        </w:rPr>
+        <w:t xml:space="preserve">. In case that the segmentation outcome did not pass manual inspection, an additional step using the module </w:t>
+      </w:r>
+      <w:proofErr w:type="spellStart"/>
+      <w:r>
+        <w:rPr>
+          <w:rFonts w:ascii="Segoe UI" w:hAnsi="Segoe UI" w:cs="Segoe UI"/>
+          <w:bCs/>
+          <w:lang w:val="en-US"/>
+        </w:rPr>
+        <w:t>EditObjectsManually</w:t>
+      </w:r>
+      <w:proofErr w:type="spellEnd"/>
+      <w:r>
+        <w:rPr>
+          <w:rFonts w:ascii="Segoe UI" w:hAnsi="Segoe UI" w:cs="Segoe UI"/>
+          <w:bCs/>
+          <w:lang w:val="en-US"/>
+        </w:rPr>
+        <w:t xml:space="preserve"> was conducted, where under-segmented, clothed cell clumps and over</w:t>
+      </w:r>
+      <w:r>
+        <w:rPr>
+          <w:rFonts w:ascii="Segoe UI" w:hAnsi="Segoe UI" w:cs="Segoe UI"/>
+          <w:bCs/>
+          <w:lang w:val="en-US"/>
+        </w:rPr>
+        <w:t>-</w:t>
+      </w:r>
+      <w:r>
+        <w:rPr>
+          <w:rFonts w:ascii="Segoe UI" w:hAnsi="Segoe UI" w:cs="Segoe UI"/>
+          <w:bCs/>
+          <w:lang w:val="en-US"/>
+        </w:rPr>
+        <w:t>segmented cells were manually refined.</w:t>
+      </w:r>
+    </w:p>
+    <w:p>
+      <w:pPr>
+        <w:jc w:val="both"/>
+        <w:rPr>
+          <w:rFonts w:ascii="Segoe UI" w:hAnsi="Segoe UI" w:cs="Segoe UI"/>
+          <w:bCs/>
+          <w:lang w:val="en-US"/>
+        </w:rPr>
+      </w:pPr>
+      <w:r>
+        <w:rPr>
+          <w:rFonts w:ascii="Segoe UI" w:hAnsi="Segoe UI" w:cs="Segoe UI"/>
+          <w:bCs/>
+          <w:lang w:val="en-US"/>
+        </w:rPr>
+        <w:t xml:space="preserve">For each identified object, median fluorescence intensity (MFI) of nuclear markers was measured in the respective primary object (nucleus), while the MFI of all other markers was measured in the respective secondary object (cell). Resulting from the applied </w:t>
+      </w:r>
+      <w:proofErr w:type="spellStart"/>
+      <w:r>
+        <w:rPr>
+          <w:rFonts w:ascii="Segoe UI" w:hAnsi="Segoe UI" w:cs="Segoe UI"/>
+          <w:bCs/>
+          <w:lang w:val="en-US"/>
+        </w:rPr>
+        <w:t>CellProfiler</w:t>
+      </w:r>
+      <w:proofErr w:type="spellEnd"/>
+      <w:r>
+        <w:rPr>
+          <w:rFonts w:ascii="Segoe UI" w:hAnsi="Segoe UI" w:cs="Segoe UI"/>
+          <w:bCs/>
+          <w:lang w:val="en-US"/>
+        </w:rPr>
+        <w:t xml:space="preserve"> pipeline, the measured single cell features of all objects together with the respective spatial information of the X- and Y-coordinates of the nuclei were exported as csv files. </w:t>
+      </w:r>
+    </w:p>
+    <w:p>
+      <w:pPr>
+        <w:jc w:val="both"/>
+        <w:rPr>
+          <w:rFonts w:ascii="Segoe UI" w:hAnsi="Segoe UI" w:cs="Segoe UI"/>
+          <w:bCs/>
+          <w:lang w:val="en-US"/>
+        </w:rPr>
+      </w:pPr>
+      <w:r>
+        <w:rPr>
+          <w:rFonts w:ascii="Segoe UI" w:hAnsi="Segoe UI" w:cs="Segoe UI"/>
+          <w:bCs/>
+          <w:lang w:val="en-US"/>
+        </w:rPr>
+        <w:lastRenderedPageBreak/>
+        <w:t xml:space="preserve">Complete and detailed </w:t>
+      </w:r>
+      <w:proofErr w:type="spellStart"/>
+      <w:r>
+        <w:rPr>
+          <w:rFonts w:ascii="Segoe UI" w:hAnsi="Segoe UI" w:cs="Segoe UI"/>
+          <w:bCs/>
+          <w:lang w:val="en-US"/>
+        </w:rPr>
+        <w:t>CellProfiler</w:t>
+      </w:r>
+      <w:proofErr w:type="spellEnd"/>
+      <w:r>
+        <w:rPr>
+          <w:rFonts w:ascii="Segoe UI" w:hAnsi="Segoe UI" w:cs="Segoe UI"/>
+          <w:bCs/>
+          <w:lang w:val="en-US"/>
+        </w:rPr>
+        <w:t xml:space="preserve"> pipelines and all data tables generated are publicly available in the Zenodo open access repository https://zenodo.org/ (see “Data availability”).</w:t>
+      </w:r>
+    </w:p>
+    <w:p>
+      <w:pPr>
+        <w:jc w:val="both"/>
+        <w:rPr>
+          <w:rFonts w:ascii="Segoe UI" w:hAnsi="Segoe UI" w:cs="Segoe UI"/>
+          <w:b/>
+          <w:bCs/>
+          <w:lang w:val="en-US"/>
+        </w:rPr>
+      </w:pPr>
+      <w:r>
+        <w:rPr>
+          <w:rFonts w:ascii="Segoe UI" w:hAnsi="Segoe UI" w:cs="Segoe UI"/>
+          <w:b/>
+          <w:bCs/>
+          <w:lang w:val="en-US"/>
         </w:rPr>
         <w:t xml:space="preserve">Data </w:t>
       </w:r>
-      <w:proofErr w:type="spellStart"/>
-      <w:r>
-        <w:rPr>
-          <w:rFonts w:ascii="Segoe UI" w:hAnsi="Segoe UI" w:cs="Segoe UI"/>
-          <w:b/>
-          <w:bCs/>
-        </w:rPr>
-        <w:t>Limitations</w:t>
-      </w:r>
-      <w:proofErr w:type="spellEnd"/>
-      <w:r>
-        <w:rPr>
-          <w:rFonts w:ascii="Segoe UI" w:hAnsi="Segoe UI" w:cs="Segoe UI"/>
-          <w:b/>
-          <w:bCs/>
-        </w:rPr>
-        <w:t xml:space="preserve"> and </w:t>
-      </w:r>
-      <w:proofErr w:type="spellStart"/>
-      <w:r>
-        <w:rPr>
-          <w:rFonts w:ascii="Segoe UI" w:hAnsi="Segoe UI" w:cs="Segoe UI"/>
-          <w:b/>
-          <w:bCs/>
-        </w:rPr>
-        <w:t>Perspectives</w:t>
-      </w:r>
-      <w:proofErr w:type="spellEnd"/>
-      <w:r>
-        <w:rPr>
-          <w:rFonts w:ascii="Segoe UI" w:hAnsi="Segoe UI" w:cs="Segoe UI"/>
-          <w:b/>
-          <w:bCs/>
-        </w:rPr>
-        <w:t xml:space="preserve"> (maximum 250 </w:t>
-      </w:r>
-      <w:proofErr w:type="spellStart"/>
-      <w:r>
-        <w:rPr>
-          <w:rFonts w:ascii="Segoe UI" w:hAnsi="Segoe UI" w:cs="Segoe UI"/>
-          <w:b/>
-          <w:bCs/>
-        </w:rPr>
-        <w:t>words</w:t>
-      </w:r>
-      <w:proofErr w:type="spellEnd"/>
-      <w:r>
-        <w:rPr>
-          <w:rFonts w:ascii="Segoe UI" w:hAnsi="Segoe UI" w:cs="Segoe UI"/>
-          <w:b/>
-          <w:bCs/>
-        </w:rPr>
-        <w:t>)</w:t>
-      </w:r>
-    </w:p>
-    <w:p>
-      <w:pPr>
-        <w:jc w:val="both"/>
-        <w:rPr>
-          <w:rFonts w:ascii="Segoe UI" w:hAnsi="Segoe UI" w:cs="Segoe UI"/>
-          <w:b/>
-          <w:bCs/>
-          <w:lang w:val="en-US"/>
-        </w:rPr>
-      </w:pPr>
-    </w:p>
-    <w:p>
-      <w:pPr>
-        <w:jc w:val="both"/>
-        <w:rPr>
-          <w:rFonts w:ascii="Segoe UI" w:hAnsi="Segoe UI" w:cs="Segoe UI"/>
-          <w:b/>
-          <w:bCs/>
-          <w:lang w:val="en-US"/>
-        </w:rPr>
-      </w:pPr>
-      <w:r>
-        <w:rPr>
-          <w:rFonts w:ascii="Segoe UI" w:hAnsi="Segoe UI" w:cs="Segoe UI"/>
-          <w:b/>
-          <w:bCs/>
-          <w:lang w:val="en-US"/>
-        </w:rPr>
-        <w:t>MATERIAL AND METHODS</w:t>
-      </w:r>
-    </w:p>
-    <w:p>
-      <w:pPr>
-        <w:jc w:val="both"/>
-        <w:rPr>
-          <w:rFonts w:ascii="Segoe UI" w:hAnsi="Segoe UI" w:cs="Segoe UI"/>
-          <w:lang w:val="en-US"/>
-        </w:rPr>
-      </w:pPr>
-      <w:r>
-        <w:rPr>
-          <w:rFonts w:ascii="Segoe UI" w:hAnsi="Segoe UI" w:cs="Segoe UI"/>
-          <w:b/>
-          <w:bCs/>
-          <w:lang w:val="en-US"/>
-        </w:rPr>
-        <w:t>Mice</w:t>
-      </w:r>
-    </w:p>
-    <w:p>
-      <w:pPr>
-        <w:jc w:val="both"/>
-        <w:rPr>
-          <w:rFonts w:ascii="Segoe UI" w:hAnsi="Segoe UI" w:cs="Segoe UI"/>
-          <w:sz w:val="20"/>
-          <w:szCs w:val="20"/>
-          <w:lang w:val="en-US"/>
-        </w:rPr>
-      </w:pPr>
-      <w:r>
-        <w:rPr>
-          <w:rFonts w:ascii="Segoe UI" w:hAnsi="Segoe UI" w:cs="Segoe UI"/>
-          <w:sz w:val="20"/>
-          <w:szCs w:val="20"/>
-          <w:lang w:val="en-US"/>
-        </w:rPr>
-        <w:t>GATA3eGFP mice</w:t>
-      </w:r>
-    </w:p>
-    <w:p>
-      <w:pPr>
-        <w:jc w:val="both"/>
-        <w:rPr>
-          <w:rFonts w:ascii="Segoe UI" w:hAnsi="Segoe UI" w:cs="Segoe UI"/>
-          <w:b/>
-          <w:bCs/>
-          <w:lang w:val="en-US"/>
-        </w:rPr>
-      </w:pPr>
-      <w:r>
-        <w:rPr>
-          <w:rFonts w:ascii="Segoe UI" w:hAnsi="Segoe UI" w:cs="Segoe UI"/>
-          <w:b/>
-          <w:bCs/>
-          <w:lang w:val="en-US"/>
-        </w:rPr>
-        <w:t>Tissue Preparation for MELC</w:t>
-      </w:r>
-    </w:p>
-    <w:p>
-      <w:pPr>
-        <w:jc w:val="both"/>
-        <w:rPr>
-          <w:rFonts w:ascii="Segoe UI" w:hAnsi="Segoe UI" w:cs="Segoe UI"/>
-          <w:color w:val="212121"/>
-          <w:sz w:val="20"/>
-          <w:szCs w:val="20"/>
-          <w:lang w:val="en-US"/>
-        </w:rPr>
-      </w:pPr>
-      <w:r>
-        <w:rPr>
-          <w:rFonts w:ascii="Segoe UI" w:hAnsi="Segoe UI" w:cs="Segoe UI"/>
-          <w:color w:val="212121"/>
-          <w:sz w:val="20"/>
-          <w:szCs w:val="20"/>
-          <w:lang w:val="en-US"/>
-        </w:rPr>
-        <w:t>Fresh frozen tissue was cut 5 µm thick with a NX80 cryotome (</w:t>
-      </w:r>
-      <w:proofErr w:type="spellStart"/>
-      <w:r>
-        <w:rPr>
-          <w:rFonts w:ascii="Segoe UI" w:hAnsi="Segoe UI" w:cs="Segoe UI"/>
-          <w:color w:val="212121"/>
-          <w:sz w:val="20"/>
-          <w:szCs w:val="20"/>
-          <w:lang w:val="en-US"/>
-        </w:rPr>
-        <w:t>ThermoFisher</w:t>
-      </w:r>
-      <w:proofErr w:type="spellEnd"/>
-      <w:r>
-        <w:rPr>
-          <w:rFonts w:ascii="Segoe UI" w:hAnsi="Segoe UI" w:cs="Segoe UI"/>
-          <w:color w:val="212121"/>
-          <w:sz w:val="20"/>
-          <w:szCs w:val="20"/>
-          <w:lang w:val="en-US"/>
-        </w:rPr>
-        <w:t>, Waltham, Massachusetts, USA)</w:t>
-      </w:r>
-      <w:r>
-        <w:rPr>
-          <w:rFonts w:ascii="Segoe UI" w:hAnsi="Segoe UI" w:cs="Segoe UI"/>
-          <w:color w:val="212121"/>
-          <w:sz w:val="20"/>
-          <w:szCs w:val="20"/>
-          <w:lang w:val="en-US"/>
-        </w:rPr>
-        <w:t xml:space="preserve"> </w:t>
-      </w:r>
-      <w:r>
-        <w:rPr>
-          <w:rFonts w:ascii="Segoe UI" w:hAnsi="Segoe UI" w:cs="Segoe UI"/>
-          <w:color w:val="212121"/>
-          <w:sz w:val="20"/>
-          <w:szCs w:val="20"/>
-          <w:lang w:val="en-US"/>
-        </w:rPr>
-        <w:t xml:space="preserve">on 3-aminopropyltriethoxysilane (APES)-coated cover slides (24 × 60 mm; Menzel-Gläser, Braunschweig, Germany). Samples were fixed for 10 min at room temperature using a freshly opened EM grade PFA ampulla (methanol- and </w:t>
-      </w:r>
-      <w:proofErr w:type="spellStart"/>
-      <w:r>
-        <w:rPr>
-          <w:rFonts w:ascii="Segoe UI" w:hAnsi="Segoe UI" w:cs="Segoe UI"/>
-          <w:color w:val="212121"/>
-          <w:sz w:val="20"/>
-          <w:szCs w:val="20"/>
-          <w:lang w:val="en-US"/>
-        </w:rPr>
-        <w:t>RNAse</w:t>
-      </w:r>
-      <w:proofErr w:type="spellEnd"/>
-      <w:r>
-        <w:rPr>
-          <w:rFonts w:ascii="Segoe UI" w:hAnsi="Segoe UI" w:cs="Segoe UI"/>
-          <w:color w:val="212121"/>
-          <w:sz w:val="20"/>
-          <w:szCs w:val="20"/>
-          <w:lang w:val="en-US"/>
-        </w:rPr>
-        <w:t>-free; Electron Microscopy Sciences, Hatfield, Philadelphia, USA) diluted to 2%. After washing three times with PBS, samples were permeabilized with 0.2% Triton X-100 in PBS for 10 min at room temperature. Subsequently, a blocking step with 10% goat serum and 1% BSA in PBS was performed for at least 20 min. Afterwards, a fluid chamber holding 100 </w:t>
-      </w:r>
-      <w:r>
-        <w:rPr>
-          <w:rFonts w:ascii="Segoe UI" w:hAnsi="Segoe UI" w:cs="Segoe UI"/>
-          <w:color w:val="212121"/>
-          <w:sz w:val="20"/>
-          <w:szCs w:val="20"/>
-        </w:rPr>
-        <w:t>μ</w:t>
-      </w:r>
-      <w:r>
-        <w:rPr>
-          <w:rFonts w:ascii="Segoe UI" w:hAnsi="Segoe UI" w:cs="Segoe UI"/>
-          <w:color w:val="212121"/>
-          <w:sz w:val="20"/>
-          <w:szCs w:val="20"/>
-          <w:lang w:val="en-US"/>
-        </w:rPr>
-        <w:t>l of PBS was created using “press-to-seal” silicone sheets (Life technologies, Carlsbad, California, USA; 1.0 mm thickness) with a circular cut-out (10 mm diameter), which was attached to the coverslip, surrounding the sample.</w:t>
-      </w:r>
-    </w:p>
-    <w:p>
-      <w:pPr>
-        <w:jc w:val="both"/>
-        <w:rPr>
-          <w:rFonts w:ascii="Segoe UI" w:hAnsi="Segoe UI" w:cs="Segoe UI"/>
-          <w:b/>
-          <w:bCs/>
-          <w:lang w:val="en-US"/>
-        </w:rPr>
-      </w:pPr>
-      <w:r>
-        <w:rPr>
-          <w:rFonts w:ascii="Segoe UI" w:hAnsi="Segoe UI" w:cs="Segoe UI"/>
-          <w:color w:val="212121"/>
-          <w:sz w:val="20"/>
-          <w:szCs w:val="20"/>
-          <w:lang w:val="en-US"/>
-        </w:rPr>
-        <w:t>For every MELC run, a bottle of fresh PBS with 1% BSA and 0.02% Triton X-100 was used. The sample was placed on the sample holder and fixed with adhesive tape followed by accurate positioning of the binning lens, the light path, as well as Köhler illumination of the microscope.</w:t>
-      </w:r>
-    </w:p>
-    <w:p>
-      <w:pPr>
-        <w:jc w:val="both"/>
-        <w:rPr>
-          <w:rFonts w:ascii="Segoe UI" w:hAnsi="Segoe UI" w:cs="Segoe UI"/>
-          <w:b/>
-          <w:bCs/>
-          <w:lang w:val="en-US"/>
-        </w:rPr>
-      </w:pPr>
-      <w:r>
-        <w:rPr>
-          <w:rFonts w:ascii="Segoe UI" w:hAnsi="Segoe UI" w:cs="Segoe UI"/>
-          <w:b/>
-          <w:bCs/>
-          <w:lang w:val="en-US"/>
-        </w:rPr>
-        <w:t>MELC image Acquisition</w:t>
-      </w:r>
-    </w:p>
-    <w:p>
-      <w:pPr>
-        <w:jc w:val="both"/>
-        <w:rPr>
-          <w:rFonts w:ascii="Segoe UI" w:hAnsi="Segoe UI" w:cs="Segoe UI"/>
-          <w:b/>
-          <w:bCs/>
-          <w:lang w:val="en-US"/>
-        </w:rPr>
-      </w:pPr>
-      <w:r>
-        <w:rPr>
-          <w:rFonts w:ascii="Segoe UI" w:hAnsi="Segoe UI" w:cs="Segoe UI"/>
-          <w:b/>
-          <w:bCs/>
-          <w:lang w:val="en-US"/>
-        </w:rPr>
-        <w:t xml:space="preserve">MELC Antibody </w:t>
-      </w:r>
-      <w:r>
-        <w:rPr>
-          <w:rFonts w:ascii="Segoe UI" w:hAnsi="Segoe UI" w:cs="Segoe UI"/>
-          <w:b/>
-          <w:bCs/>
-          <w:lang w:val="en-US"/>
-        </w:rPr>
-        <w:t>Panel</w:t>
-      </w:r>
-    </w:p>
-    <w:p>
-      <w:pPr>
-        <w:jc w:val="both"/>
-        <w:rPr>
-          <w:rFonts w:ascii="Segoe UI" w:hAnsi="Segoe UI" w:cs="Segoe UI"/>
-          <w:b/>
-          <w:bCs/>
-          <w:lang w:val="en-US"/>
-        </w:rPr>
-      </w:pPr>
-      <w:r>
-        <w:rPr>
-          <w:rFonts w:ascii="Segoe UI" w:hAnsi="Segoe UI" w:cs="Segoe UI"/>
-          <w:b/>
-          <w:bCs/>
-          <w:lang w:val="en-US"/>
-        </w:rPr>
-        <w:t>Image Pre-processing</w:t>
-      </w:r>
-    </w:p>
-    <w:p>
-      <w:pPr>
-        <w:jc w:val="both"/>
-        <w:rPr>
-          <w:rFonts w:ascii="Segoe UI" w:hAnsi="Segoe UI" w:cs="Segoe UI"/>
-          <w:b/>
-          <w:bCs/>
-          <w:lang w:val="en-US"/>
-        </w:rPr>
-      </w:pPr>
-      <w:r>
-        <w:rPr>
-          <w:rFonts w:ascii="Segoe UI" w:hAnsi="Segoe UI" w:cs="Segoe UI"/>
-          <w:b/>
-          <w:bCs/>
-          <w:lang w:val="en-US"/>
-        </w:rPr>
-        <w:t xml:space="preserve">Pixel classification using </w:t>
-      </w:r>
-      <w:proofErr w:type="spellStart"/>
-      <w:r>
-        <w:rPr>
-          <w:rFonts w:ascii="Segoe UI" w:hAnsi="Segoe UI" w:cs="Segoe UI"/>
-          <w:b/>
-          <w:bCs/>
-          <w:lang w:val="en-US"/>
-        </w:rPr>
-        <w:t>Ilastik</w:t>
-      </w:r>
-      <w:proofErr w:type="spellEnd"/>
-    </w:p>
-    <w:p>
-      <w:pPr>
-        <w:jc w:val="both"/>
-        <w:rPr>
-          <w:rFonts w:ascii="Segoe UI" w:hAnsi="Segoe UI" w:cs="Segoe UI"/>
-          <w:b/>
-          <w:bCs/>
-          <w:lang w:val="en-US"/>
-        </w:rPr>
-      </w:pPr>
-      <w:r>
-        <w:rPr>
-          <w:rFonts w:ascii="Segoe UI" w:hAnsi="Segoe UI" w:cs="Segoe UI"/>
-          <w:b/>
-          <w:bCs/>
-          <w:lang w:val="en-US"/>
-        </w:rPr>
-        <w:t xml:space="preserve">Segmentation and feature extraction using </w:t>
-      </w:r>
-      <w:proofErr w:type="spellStart"/>
-      <w:r>
-        <w:rPr>
-          <w:rFonts w:ascii="Segoe UI" w:hAnsi="Segoe UI" w:cs="Segoe UI"/>
-          <w:b/>
-          <w:bCs/>
-          <w:lang w:val="en-US"/>
-        </w:rPr>
-        <w:t>CellProfiler</w:t>
-      </w:r>
-      <w:proofErr w:type="spellEnd"/>
-    </w:p>
-    <w:p>
-      <w:pPr>
-        <w:jc w:val="both"/>
-        <w:rPr>
-          <w:rFonts w:ascii="Segoe UI" w:hAnsi="Segoe UI" w:cs="Segoe UI"/>
-          <w:b/>
-          <w:bCs/>
-          <w:lang w:val="en-US"/>
-        </w:rPr>
-      </w:pPr>
-      <w:r>
-        <w:rPr>
-          <w:rFonts w:ascii="Segoe UI" w:hAnsi="Segoe UI" w:cs="Segoe UI"/>
-          <w:b/>
-          <w:bCs/>
-          <w:lang w:val="en-US"/>
-        </w:rPr>
-        <w:t>Data tidying</w:t>
+      <w:r>
+        <w:rPr>
+          <w:rFonts w:ascii="Segoe UI" w:hAnsi="Segoe UI" w:cs="Segoe UI"/>
+          <w:b/>
+          <w:bCs/>
+          <w:lang w:val="en-US"/>
+        </w:rPr>
+        <w:t>analysis</w:t>
+      </w:r>
+    </w:p>
+    <w:p>
+      <w:pPr>
+        <w:jc w:val="both"/>
+        <w:rPr>
+          <w:rFonts w:ascii="Segoe UI" w:hAnsi="Segoe UI" w:cs="Segoe UI"/>
+          <w:b/>
+          <w:bCs/>
+          <w:sz w:val="20"/>
+          <w:szCs w:val="20"/>
+          <w:lang w:val="en-US"/>
+        </w:rPr>
+      </w:pPr>
+      <w:r>
+        <w:rPr>
+          <w:rFonts w:ascii="Segoe UI" w:hAnsi="Segoe UI" w:cs="Segoe UI"/>
+          <w:b/>
+          <w:bCs/>
+          <w:sz w:val="20"/>
+          <w:szCs w:val="20"/>
+          <w:lang w:val="en-US"/>
+        </w:rPr>
+        <w:t xml:space="preserve">Data </w:t>
+      </w:r>
+      <w:r>
+        <w:rPr>
+          <w:rFonts w:ascii="Segoe UI" w:hAnsi="Segoe UI" w:cs="Segoe UI"/>
+          <w:b/>
+          <w:bCs/>
+          <w:sz w:val="20"/>
+          <w:szCs w:val="20"/>
+          <w:lang w:val="en-US"/>
+        </w:rPr>
+        <w:t>tidying</w:t>
       </w:r>
     </w:p>
     <w:p>
@@ -4855,7 +6677,6 @@
           <w:bCs/>
           <w:lang w:val="en-US"/>
         </w:rPr>
-        <w:lastRenderedPageBreak/>
         <w:t>Data imputation</w:t>
       </w:r>
     </w:p>
@@ -4866,14 +6687,18 @@
           <w:rFonts w:ascii="Segoe UI" w:hAnsi="Segoe UI" w:cs="Segoe UI"/>
           <w:b/>
           <w:bCs/>
-          <w:lang w:val="en-US"/>
-        </w:rPr>
-      </w:pPr>
-      <w:r>
-        <w:rPr>
-          <w:rFonts w:ascii="Segoe UI" w:hAnsi="Segoe UI" w:cs="Segoe UI"/>
-          <w:b/>
-          <w:bCs/>
+          <w:sz w:val="20"/>
+          <w:szCs w:val="20"/>
+          <w:lang w:val="en-US"/>
+        </w:rPr>
+      </w:pPr>
+      <w:r>
+        <w:rPr>
+          <w:rFonts w:ascii="Segoe UI" w:hAnsi="Segoe UI" w:cs="Segoe UI"/>
+          <w:b/>
+          <w:bCs/>
+          <w:sz w:val="20"/>
+          <w:szCs w:val="20"/>
           <w:lang w:val="en-US"/>
         </w:rPr>
         <w:t>Dimensionality reduction, cluster analysis, and cell type annotation</w:t>
@@ -4896,14 +6721,18 @@
           <w:rFonts w:ascii="Segoe UI" w:hAnsi="Segoe UI" w:cs="Segoe UI"/>
           <w:b/>
           <w:bCs/>
-          <w:lang w:val="en-US"/>
-        </w:rPr>
-      </w:pPr>
-      <w:r>
-        <w:rPr>
-          <w:rFonts w:ascii="Segoe UI" w:hAnsi="Segoe UI" w:cs="Segoe UI"/>
-          <w:b/>
-          <w:bCs/>
+          <w:sz w:val="20"/>
+          <w:szCs w:val="20"/>
+          <w:lang w:val="en-US"/>
+        </w:rPr>
+      </w:pPr>
+      <w:r>
+        <w:rPr>
+          <w:rFonts w:ascii="Segoe UI" w:hAnsi="Segoe UI" w:cs="Segoe UI"/>
+          <w:b/>
+          <w:bCs/>
+          <w:sz w:val="20"/>
+          <w:szCs w:val="20"/>
           <w:lang w:val="en-US"/>
         </w:rPr>
         <w:t>Spatial neighborhood analysis</w:t>
@@ -4972,6 +6801,34 @@
         </w:rPr>
         <w:t>DATA AVAILABILITY STATEMENT</w:t>
       </w:r>
+    </w:p>
+    <w:p>
+      <w:pPr>
+        <w:jc w:val="both"/>
+        <w:rPr>
+          <w:rFonts w:ascii="Segoe UI" w:hAnsi="Segoe UI" w:cs="Segoe UI"/>
+          <w:lang w:val="en-US"/>
+        </w:rPr>
+      </w:pPr>
+    </w:p>
+    <w:p>
+      <w:pPr>
+        <w:jc w:val="both"/>
+        <w:rPr>
+          <w:rFonts w:ascii="Segoe UI" w:hAnsi="Segoe UI" w:cs="Segoe UI"/>
+          <w:lang w:val="en-US"/>
+        </w:rPr>
+      </w:pPr>
+      <w:hyperlink r:id="rId12" w:history="1">
+        <w:r>
+          <w:rPr>
+            <w:rStyle w:val="Hyperlink"/>
+            <w:rFonts w:ascii="Segoe UI" w:hAnsi="Segoe UI" w:cs="Segoe UI"/>
+            <w:lang w:val="en-US"/>
+          </w:rPr>
+          <w:t>https://github.com/mikrohscopist/Murine_ILC_niches_lung_SI_IL-33</w:t>
+        </w:r>
+      </w:hyperlink>
     </w:p>
     <w:p>
       <w:pPr>
@@ -5484,7 +7341,7 @@
           <w:szCs w:val="18"/>
           <w:lang w:val="en-US"/>
         </w:rPr>
-        <w:t>S.K., A.R.P.,</w:t>
+        <w:t xml:space="preserve">S.K., A.R.P., R.A.N., A.M. and A.E.H. </w:t>
       </w:r>
       <w:r>
         <w:rPr>
@@ -5493,7 +7350,10 @@
           <w:szCs w:val="18"/>
           <w:lang w:val="en-US"/>
         </w:rPr>
-        <w:t xml:space="preserve"> R.A.N., A.M.</w:t>
+        <w:t>discussed the results.</w:t>
+      </w:r>
+      <w:r>
+        <w:t xml:space="preserve"> </w:t>
       </w:r>
       <w:r>
         <w:rPr>
@@ -5502,20 +7362,18 @@
           <w:szCs w:val="18"/>
           <w:lang w:val="en-US"/>
         </w:rPr>
-        <w:t xml:space="preserve"> and A.E.H. </w:t>
-      </w:r>
-      <w:r>
+        <w:t>All authors reviewed the manuscript.</w:t>
+      </w:r>
+    </w:p>
+    <w:p>
+      <w:pPr>
         <w:rPr>
           <w:rFonts w:ascii="Segoe UI" w:hAnsi="Segoe UI" w:cs="Segoe UI"/>
           <w:sz w:val="18"/>
           <w:szCs w:val="18"/>
           <w:lang w:val="en-US"/>
         </w:rPr>
-        <w:t>discussed the results.</w:t>
-      </w:r>
-      <w:r>
-        <w:t xml:space="preserve"> </w:t>
-      </w:r>
+      </w:pPr>
       <w:r>
         <w:rPr>
           <w:rFonts w:ascii="Segoe UI" w:hAnsi="Segoe UI" w:cs="Segoe UI"/>
@@ -5523,7 +7381,7 @@
           <w:szCs w:val="18"/>
           <w:lang w:val="en-US"/>
         </w:rPr>
-        <w:t>All authors reviewed the manuscript.</w:t>
+        <w:t>A.M.</w:t>
       </w:r>
     </w:p>
     <w:p>
@@ -5542,18 +7400,17 @@
           <w:szCs w:val="18"/>
           <w:lang w:val="en-US"/>
         </w:rPr>
-        <w:t>A.M.</w:t>
-      </w:r>
-    </w:p>
-    <w:p>
-      <w:pPr>
+        <w:t xml:space="preserve">R.K. and </w:t>
+      </w:r>
+      <w:r>
         <w:rPr>
           <w:rFonts w:ascii="Segoe UI" w:hAnsi="Segoe UI" w:cs="Segoe UI"/>
           <w:sz w:val="18"/>
           <w:szCs w:val="18"/>
           <w:lang w:val="en-US"/>
         </w:rPr>
-      </w:pPr>
+        <w:t>L.P.</w:t>
+      </w:r>
       <w:r>
         <w:rPr>
           <w:rFonts w:ascii="Segoe UI" w:hAnsi="Segoe UI" w:cs="Segoe UI"/>
@@ -5561,8 +7418,9 @@
           <w:szCs w:val="18"/>
           <w:lang w:val="en-US"/>
         </w:rPr>
-        <w:t>R.K.</w:t>
-      </w:r>
+        <w:t xml:space="preserve"> provided technical support for the MELK and </w:t>
+      </w:r>
+      <w:proofErr w:type="spellStart"/>
       <w:r>
         <w:rPr>
           <w:rFonts w:ascii="Segoe UI" w:hAnsi="Segoe UI" w:cs="Segoe UI"/>
@@ -5570,8 +7428,9 @@
           <w:szCs w:val="18"/>
           <w:lang w:val="en-US"/>
         </w:rPr>
-        <w:t xml:space="preserve"> and </w:t>
-      </w:r>
+        <w:t>BioDecipher</w:t>
+      </w:r>
+      <w:proofErr w:type="spellEnd"/>
       <w:r>
         <w:rPr>
           <w:rFonts w:ascii="Segoe UI" w:hAnsi="Segoe UI" w:cs="Segoe UI"/>
@@ -5579,35 +7438,6 @@
           <w:szCs w:val="18"/>
           <w:lang w:val="en-US"/>
         </w:rPr>
-        <w:t>L.P.</w:t>
-      </w:r>
-      <w:r>
-        <w:rPr>
-          <w:rFonts w:ascii="Segoe UI" w:hAnsi="Segoe UI" w:cs="Segoe UI"/>
-          <w:sz w:val="18"/>
-          <w:szCs w:val="18"/>
-          <w:lang w:val="en-US"/>
-        </w:rPr>
-        <w:t xml:space="preserve"> provided technical support for the MELK and </w:t>
-      </w:r>
-      <w:proofErr w:type="spellStart"/>
-      <w:r>
-        <w:rPr>
-          <w:rFonts w:ascii="Segoe UI" w:hAnsi="Segoe UI" w:cs="Segoe UI"/>
-          <w:sz w:val="18"/>
-          <w:szCs w:val="18"/>
-          <w:lang w:val="en-US"/>
-        </w:rPr>
-        <w:t>BioDecipher</w:t>
-      </w:r>
-      <w:proofErr w:type="spellEnd"/>
-      <w:r>
-        <w:rPr>
-          <w:rFonts w:ascii="Segoe UI" w:hAnsi="Segoe UI" w:cs="Segoe UI"/>
-          <w:sz w:val="18"/>
-          <w:szCs w:val="18"/>
-          <w:lang w:val="en-US"/>
-        </w:rPr>
         <w:t xml:space="preserve"> instruments. </w:t>
       </w:r>
     </w:p>
@@ -5653,6 +7483,7 @@
           <w:bCs/>
           <w:lang w:val="en-US"/>
         </w:rPr>
+        <w:lastRenderedPageBreak/>
         <w:t>Vancouver reference style</w:t>
       </w:r>
     </w:p>

</xml_diff>